<commit_message>
Nuevos Antecendetes, Nuevo Proyecto de grado y antecedentes sin correccion
</commit_message>
<xml_diff>
--- a/Proyecto de Grado.docx
+++ b/Proyecto de Grado.docx
@@ -390,262 +390,277 @@
     </w:p>
     <w:p>
       <w:pPr>
-        <w:pStyle w:val="Prrafodelista"/>
+        <w:pStyle w:val="Ttulo1"/>
         <w:numPr>
           <w:ilvl w:val="0"/>
-          <w:numId w:val="1"/>
+          <w:numId w:val="2"/>
         </w:numPr>
-        <w:spacing w:line="480" w:lineRule="auto"/>
+      </w:pPr>
+      <w:r>
+        <w:t>ANTECEDENTES</w:t>
+      </w:r>
+    </w:p>
+    <w:p>
+      <w:pPr>
+        <w:jc w:val="left"/>
+      </w:pPr>
+      <w:r>
+        <w:t>El manejo y control de inventarios ha sido un tema central en la administración de ópticas a lo largo del tiempo, especialmente en aquellas que operan en múltiples sucursales. La necesidad de un sistema eficiente que permita no solo la gestión adecuada del inventario en cada ubicación individual, sino también la centralización de datos a nivel corporativo ha llevado al desarrollo de diversas soluciones tecnológicas en el ámbito de los sistemas de información. Estos sistemas deben ser capaces de manejar grandes volúmenes de datos relacionados con productos ópticos y, al mismo tiempo, garantizar la seguridad y confidencialidad de la información, especialmente cuando se trata de transferir datos entre diferentes sucursales.</w:t>
+      </w:r>
+    </w:p>
+    <w:p>
+      <w:pPr>
+        <w:jc w:val="left"/>
+      </w:pPr>
+      <w:r>
+        <w:t>Uno de los ejemplos claros de la importancia de estos sistemas se observa en el "Sistema de Información de Compras e Inventarios SAMA" desarrollado por Choque Chambilla (2007), el cual se diseñó para una empresa que necesitaba una solución que integrara la gestión de inventarios con las compras. Este proyecto puso de manifiesto la importancia de contar con un sistema que no solo sea capaz de gestionar eficientemente el inventario, sino que también esté alineado con las necesidades específicas de cada organización​. Sin embargo, el proyecto se enfocó principalmente en una única empresa, dejando espacio para la exploración de cómo una solución similar podría adaptarse a una organización con múltiples sucursales y la necesidad de centralizar los datos.</w:t>
+      </w:r>
+    </w:p>
+    <w:p>
+      <w:pPr>
+        <w:jc w:val="left"/>
+      </w:pPr>
+      <w:r>
+        <w:t xml:space="preserve">De manera similar, el "Sistema Integrado de Control de Inventario ATIPAJ" desarrollado para la Compañía Cervecera Boliviana S.A. refleja la necesidad de soluciones personalizadas que se adapten a las particularidades de cada empresa, especialmente en sectores donde el control de inventarios es crítico para la operación diaria. Este proyecto destaca la importancia de contar con un sistema que sea flexible y que pueda adaptarse a las dinámicas cambiantes del mercado, asegurando al mismo tiempo una gestión eficiente del inventario​. Aunque este sistema abordó las necesidades específicas de una empresa, nuevamente se centró en una sola sede, sin abordar la problemática de la centralización de datos en un entorno </w:t>
+      </w:r>
+      <w:proofErr w:type="spellStart"/>
+      <w:r>
+        <w:t>multi-sucursal</w:t>
+      </w:r>
+      <w:proofErr w:type="spellEnd"/>
+      <w:r>
+        <w:t>.</w:t>
+      </w:r>
+    </w:p>
+    <w:p>
+      <w:pPr>
+        <w:jc w:val="left"/>
+      </w:pPr>
+      <w:r>
+        <w:t xml:space="preserve">Continuando con los antecedentes, es fundamental enfatizar la evolución y la integración de tecnologías modernas en la gestión de inventarios, especialmente en el contexto de sistemas distribuidos que requieren una base de datos centralizada para consolidar la información de múltiples sucursales. Este enfoque permite no solo una mayor eficiencia en la gestión operativa, sino también un control más riguroso y seguro de los datos. La centralización de datos en un sistema de inventario es una práctica que </w:t>
+      </w:r>
+      <w:r>
+        <w:lastRenderedPageBreak/>
+        <w:t>permite a las empresas tener una visión global y actualizada de sus operaciones, facilitando la toma de decisiones estratégicas basadas en datos precisos.</w:t>
+      </w:r>
+    </w:p>
+    <w:p>
+      <w:pPr>
+        <w:jc w:val="left"/>
+      </w:pPr>
+      <w:r>
+        <w:t xml:space="preserve">La relevancia de implementar un sistema de inventario centralizado se observa en el "Sistema de Control de Inventarios para Laboratorios </w:t>
+      </w:r>
+      <w:proofErr w:type="spellStart"/>
+      <w:r>
+        <w:t>Crespal</w:t>
+      </w:r>
+      <w:proofErr w:type="spellEnd"/>
+      <w:r>
+        <w:t xml:space="preserve"> S.A.", desarrollado por Juan Lucio Ramos Paye en 2006. Este proyecto se centró en la necesidad de un control eficiente del inventario en una empresa farmacéutica, donde la precisión y la actualización constante de los datos son cruciales para la operatividad. Aunque el proyecto se enfocó en una única sede, destaca la importancia de la centralización de la información, lo cual se vuelve aún más crítico cuando se trata de múltiples ubicaciones que deben sincronizar sus datos​. La falta de un sistema centralizado puede resultar en inconsistencias en los datos, duplicación de registros y una mayor dificultad en la gestión global del inventario.</w:t>
+      </w:r>
+    </w:p>
+    <w:p>
+      <w:pPr>
+        <w:jc w:val="left"/>
+      </w:pPr>
+      <w:r>
+        <w:t>Además, en el proyecto "Sistema de Entradas y Salidas e Inventario" para BOLITAL S.R.L., realizado por Claudia Chiri Honorio en 2009, se resalta la importancia de un sistema que gestione eficientemente las entradas y salidas de inventario para mantener un control riguroso y actualizado de los productos. Aunque este sistema fue diseñado para una sola empresa, su arquitectura permite ver cómo la centralización de datos podría beneficiar a empresas con varias sucursales al consolidar la información en un único sistema​. La posibilidad de que las sucursales operen de manera autónoma durante el día y sincronicen sus datos con una base de datos central al final de cada jornada es una solución eficaz para mantener la integridad de los datos y facilitar la administración global del inventario.</w:t>
+      </w:r>
+    </w:p>
+    <w:p>
+      <w:pPr>
+        <w:jc w:val="left"/>
+      </w:pPr>
+      <w:r>
+        <w:t>Un elemento crucial en el desarrollo de sistemas de inventario para múltiples sucursales es la seguridad de la información. Aquí es donde la implementación de medidas de seguridad basadas en la norma ISO 27002 cobra relevancia. La ISO 27002 proporciona un marco para gestionar la seguridad de la información, abordando aspectos como el control de acceso, la protección contra amenazas internas y externas, y la gestión de incidentes de seguridad. La integración de estas medidas en un sistema centralizado de inventarios garantiza que los datos críticos de la empresa estén protegidos, no solo durante su almacenamiento, sino también durante la transmisión entre las sucursales y la base de datos central.</w:t>
+      </w:r>
+    </w:p>
+    <w:p>
+      <w:pPr>
+        <w:jc w:val="left"/>
+      </w:pPr>
+      <w:r>
+        <w:t xml:space="preserve">El proyecto "Sistema para la Gestión de Ventas e Inventario" desarrollado por </w:t>
+      </w:r>
+      <w:proofErr w:type="spellStart"/>
+      <w:r>
+        <w:t>Johovana</w:t>
+      </w:r>
+      <w:proofErr w:type="spellEnd"/>
+      <w:r>
+        <w:t xml:space="preserve"> La Fuente Choque en 2021 para la Importadora Soluciones Médicas </w:t>
+      </w:r>
+      <w:proofErr w:type="spellStart"/>
+      <w:r>
+        <w:t>Lifemed</w:t>
+      </w:r>
+      <w:proofErr w:type="spellEnd"/>
+      <w:r>
+        <w:t xml:space="preserve"> S.R.L. incorpora un enfoque hacia la seguridad de la información, aunque no específicamente basado en la norma ISO 27002. Sin embargo, este proyecto refleja la creciente conciencia sobre la importancia de proteger los datos empresariales en sistemas de inventario que manejan información sensible. La implementación de un sistema centralizado no solo facilita la gestión operativa, sino que también requiere robustas </w:t>
+      </w:r>
+      <w:r>
+        <w:lastRenderedPageBreak/>
+        <w:t>medidas de seguridad para proteger la integridad y confidencialidad de los datos​. Este enfoque hacia la seguridad es crucial, especialmente en sectores donde la información manejada es altamente sensible, como en el caso de la importación y venta de equipos médicos.</w:t>
+      </w:r>
+    </w:p>
+    <w:p>
+      <w:r>
+        <w:t>A diferencia de los proyectos mencionados, la propuesta actual se distingue por la integración de una base de datos centralizada que recibe diariamente los datos de cada sucursal, combinada con la implementación específica de medidas de seguridad basadas en la ISO 27002. Esta combinación no solo mejora la eficiencia operativa al centralizar la gestión del inventario, sino que también fortalece la seguridad de la información, mitigando riesgos y garantizando el cumplimiento de estándares internacionales en seguridad informática. La ISO 27002 es particularmente relevante en este contexto, ya que ofrece directrices claras y detalladas sobre cómo gestionar la seguridad de la información en un sistema que maneja datos sensibles y de alta importancia para la operación diaria de una empresa.</w:t>
+      </w:r>
+    </w:p>
+    <w:p>
+      <w:pPr>
+        <w:rPr>
+          <w:bCs/>
+          <w:lang w:val="es-BO"/>
+        </w:rPr>
+      </w:pPr>
+      <w:r>
+        <w:rPr>
+          <w:bCs/>
+          <w:lang w:val="es-BO"/>
+        </w:rPr>
+        <w:t xml:space="preserve">El proyecto "Sistema de Control y Seguimiento de Almacenes para la Corte Departamental Electoral La Paz, Sala Provincias", realizado por Virginia Suarez </w:t>
+      </w:r>
+      <w:proofErr w:type="spellStart"/>
+      <w:r>
+        <w:rPr>
+          <w:bCs/>
+          <w:lang w:val="es-BO"/>
+        </w:rPr>
+        <w:t>Marin</w:t>
+      </w:r>
+      <w:proofErr w:type="spellEnd"/>
+      <w:r>
+        <w:rPr>
+          <w:bCs/>
+          <w:lang w:val="es-BO"/>
+        </w:rPr>
+        <w:t xml:space="preserve"> en 2008, es un ejemplo claro de cómo la tecnología puede mejorar la gestión de inventarios en instituciones públicas. Este sistema se diseñó para optimizar el control y seguimiento de los bienes almacenados, asegurando que la información estuviera siempre actualizada y disponible para la toma de decisiones. Aunque este proyecto se enfocó en una única ubicación, su estructura y funcionalidad pueden ser adaptadas para un sistema centralizado que integre múltiples sucursales​. Esto refuerza la idea de que la centralización de datos no solo es aplicable en el sector privado, sino también en instituciones públicas que manejan grandes volúmenes de información crítica.</w:t>
+      </w:r>
+    </w:p>
+    <w:p>
+      <w:pPr>
+        <w:rPr>
+          <w:bCs/>
+          <w:lang w:val="es-BO"/>
+        </w:rPr>
+      </w:pPr>
+      <w:r>
+        <w:rPr>
+          <w:bCs/>
+          <w:lang w:val="es-BO"/>
+        </w:rPr>
+        <w:t>Por otro lado, el "Sistema de Control de Ventas e Inventarios" para la empresa Illimani Natural Confort, desarrollado por Luis Omar Quisbert Lima en 2011, se centró en mejorar la comunicación y la actualización de información entre diferentes sucursales. Este proyecto destacó por su enfoque en la obtención y organización de información de manera inmediata y confiable, lo que resultó en una mejora significativa en la eficiencia operativa de la empresa​. La implementación de un sistema centralizado como el que propones podría llevar estas mejoras aún más lejos, permitiendo una gestión integral y segura de los datos a través de todas las ubicaciones de la empresa.</w:t>
+      </w:r>
+    </w:p>
+    <w:p>
+      <w:pPr>
+        <w:rPr>
+          <w:bCs/>
+          <w:lang w:val="es-BO"/>
+        </w:rPr>
+      </w:pPr>
+      <w:r>
+        <w:rPr>
+          <w:bCs/>
+          <w:lang w:val="es-BO"/>
+        </w:rPr>
+        <w:t xml:space="preserve">Ambos proyectos subrayan la importancia de contar con un sistema de inventario que no solo administre la información de manera eficiente, sino que también garantice la seguridad de los datos, especialmente cuando se manejan desde múltiples ubicaciones. La centralización de datos en un sistema de inventario distribuido, combinado con medidas de seguridad basadas en la ISO 27002, ofrece una solución robusta para enfrentar los desafíos de la gestión moderna de inventarios. La implementación de estas </w:t>
+      </w:r>
+      <w:r>
+        <w:rPr>
+          <w:bCs/>
+          <w:lang w:val="es-BO"/>
+        </w:rPr>
+        <w:lastRenderedPageBreak/>
+        <w:t>medidas no solo protegerá la integridad de los datos, sino que también asegurará que la empresa cumpla con las regulaciones y normativas internacionales, lo que es crucial en un entorno cada vez más regulado y competitivo.</w:t>
+      </w:r>
+    </w:p>
+    <w:p>
+      <w:pPr>
+        <w:rPr>
+          <w:bCs/>
+        </w:rPr>
+      </w:pPr>
+      <w:r>
+        <w:rPr>
+          <w:bCs/>
+        </w:rPr>
+        <w:t>La importancia de la ISO 27002 radica en su capacidad para proporcionar un marco comprensivo que aborde todos los aspectos críticos de la seguridad de la información. Esto incluye la identificación y mitigación de riesgos, la gestión de accesos y la respuesta a incidentes de seguridad. Implementar estas medidas en un sistema de inventario centralizado no solo protege los datos durante su transmisión y almacenamiento, sino que también asegura que la empresa cumpla con las regulaciones y estándares internacionales, lo que puede ser un factor crucial en sectores altamente regulados.</w:t>
+      </w:r>
+    </w:p>
+    <w:p>
+      <w:pPr>
+        <w:rPr>
+          <w:bCs/>
+          <w:lang w:val="es-BO"/>
+        </w:rPr>
+      </w:pPr>
+      <w:r>
+        <w:rPr>
+          <w:bCs/>
+          <w:lang w:val="es-BO"/>
+        </w:rPr>
+        <w:t>Este contexto resalta la urgencia de desarrollar un sistema especializado que pueda satisfacer las demandas particulares de las empresas con múltiples sucursales, mejorando así la precisión y eficiencia en la gestión de la información crítica. Implementar un sistema de inventario centralizado, respaldado por medidas de seguridad basadas en la norma ISO 27002, no solo optimiza la operatividad diaria, sino que también asegura la integridad y confidencialidad de los datos a lo largo de toda la organización. Esta solución es esencial para enfrentar los desafíos modernos de la gestión de inventarios, permitiendo a las empresas mantener un control riguroso y actualizado de su información en un entorno competitivo y altamente regulado.</w:t>
+      </w:r>
+    </w:p>
+    <w:p>
+      <w:pPr>
+        <w:rPr>
+          <w:bCs/>
+          <w:lang w:val="es-BO"/>
+        </w:rPr>
+      </w:pPr>
+      <w:r>
+        <w:rPr>
+          <w:bCs/>
+          <w:lang w:val="es-BO"/>
+        </w:rPr>
+        <w:t>En conclusión, la integración de una base de datos centralizada junto con la implementación de la ISO 27002 es esencial para cualquier empresa que desee optimizar su gestión de inventarios mientras asegura la protección de sus datos. Los proyectos analizados demuestran cómo la centralización de datos y la seguridad de la información pueden mejorar significativamente la eficiencia operativa y la toma de decisiones estratégicas, proporcionando una solución escalable que puede adaptarse a las necesidades futuras de la empresa.</w:t>
+      </w:r>
+    </w:p>
+    <w:p>
+      <w:pPr>
+        <w:jc w:val="left"/>
         <w:rPr>
           <w:b/>
-          <w:bCs/>
-        </w:rPr>
-      </w:pPr>
-      <w:r>
-        <w:rPr>
-          <w:b/>
-          <w:bCs/>
-        </w:rPr>
-        <w:t xml:space="preserve"> </w:t>
-      </w:r>
+        </w:rPr>
+      </w:pPr>
+      <w:r>
+        <w:br w:type="page"/>
+      </w:r>
+    </w:p>
+    <w:p>
+      <w:pPr>
+        <w:pStyle w:val="Ttulo1"/>
+      </w:pPr>
       <w:commentRangeStart w:id="0"/>
-      <w:r>
-        <w:rPr>
-          <w:b/>
-          <w:bCs/>
-        </w:rPr>
-        <w:t>ANTECENDES</w:t>
-      </w:r>
-      <w:commentRangeEnd w:id="0"/>
-      <w:r>
-        <w:rPr>
-          <w:rStyle w:val="Refdecomentario"/>
-        </w:rPr>
-        <w:commentReference w:id="0"/>
-      </w:r>
-    </w:p>
-    <w:p>
-      <w:pPr>
-        <w:spacing w:line="480" w:lineRule="auto"/>
-      </w:pPr>
-      <w:commentRangeStart w:id="1"/>
-      <w:r>
-        <w:t xml:space="preserve">En el ámbito de la gestión de ópticas, la administración eficiente de la información relacionada con inventarios, ventas, compras, y especialmente el seguimiento de las dioptrías de los clientes, es crucial para mantener la calidad del servicio y asegurar la satisfacción del cliente. La precisión en el manejo de esta información no solo afecta la operatividad diaria de una óptica, sino que también tiene un impacto directo en la salud visual de los clientes, quienes dependen de las recomendaciones y productos suministrados por estas empresas. A pesar de esta necesidad crítica, en Bolivia y muchas otras regiones, las soluciones tecnológicas específicamente diseñadas para el sector óptico son limitadas o inexistentes, lo que ha resultado en una dependencia excesiva en procesos manuales que son tanto ineficientes como propensos a errores. </w:t>
-      </w:r>
-      <w:commentRangeStart w:id="2"/>
-      <w:r>
-        <w:t>Este contexto resalta la urgencia de desarrollar un sistema especializado que pueda satisfacer las demandas particulares de las ópticas, mejorando así la precisión y eficiencia en la gestión de la información crítica.</w:t>
-      </w:r>
-      <w:commentRangeEnd w:id="1"/>
-      <w:r>
-        <w:rPr>
-          <w:rStyle w:val="Refdecomentario"/>
-        </w:rPr>
-        <w:commentReference w:id="1"/>
-      </w:r>
-      <w:commentRangeEnd w:id="2"/>
-      <w:r>
-        <w:rPr>
-          <w:rStyle w:val="Refdecomentario"/>
-        </w:rPr>
-        <w:commentReference w:id="2"/>
-      </w:r>
-    </w:p>
-    <w:p>
-      <w:pPr>
-        <w:spacing w:line="480" w:lineRule="auto"/>
-      </w:pPr>
-      <w:r>
-        <w:t>El manejo manual de datos en las ópticas presenta varios desafíos. Primero, la posibilidad de cometer errores humanos en el registro de dioptrías, inventarios y detalles de venta es alta. Estos errores pueden derivar en problemas serios, como la entrega de lentes con dioptrías incorrectas, lo cual afecta directamente la visión del cliente y puede causar insatisfacción o incluso problemas de salud. Además, el tiempo requerido para gestionar manualmente grandes volúmenes de datos es considerable, lo que reduce la eficiencia operativa de la óptica. Esto es particularmente problemático en un sector donde la precisión y la velocidad de servicio son fundamentales para la satisfacción del cliente.</w:t>
-      </w:r>
-    </w:p>
-    <w:p>
-      <w:pPr>
-        <w:spacing w:line="480" w:lineRule="auto"/>
-      </w:pPr>
-      <w:r>
-        <w:lastRenderedPageBreak/>
-        <w:t>Además, la falta de un sistema adecuado de gestión en ópticas no solo impacta la calidad del servicio, sino que también limita la capacidad de estas empresas para expandirse y competir en un mercado cada vez más globalizado. En un entorno donde las expectativas de los consumidores están en constante aumento, la capacidad de ofrecer un servicio rápido, preciso y personalizado se convierte en un diferenciador clave. Por lo tanto, la implementación de un sistema especializado no es solo una cuestión de mejorar la eficiencia operativa, sino también una necesidad estratégica para garantizar la competitividad a largo plazo de las ópticas en Bolivia.</w:t>
-      </w:r>
-    </w:p>
-    <w:p>
-      <w:pPr>
-        <w:spacing w:line="480" w:lineRule="auto"/>
-      </w:pPr>
-      <w:r>
-        <w:t xml:space="preserve">Varios proyectos de grado en Bolivia han abordado la problemática de la gestión </w:t>
-      </w:r>
-      <w:r>
-        <w:t>ventas</w:t>
-      </w:r>
-      <w:r>
-        <w:t xml:space="preserve"> y el control de inventarios en diferentes sectores. Aunque pocos se han enfocado directamente en las ópticas, los principios y desafíos que estos proyectos revelan son altamente relevantes para el desarrollo de sistemas en el sector óptico. Un análisis de estos proyectos destaca la importancia de contar con sistemas robustos que puedan automatizar y centralizar la gestión de procesos clave, como la administración de inventarios, la facturación, y la atención al cliente, aspectos que son igualmente críticos en el contexto de las ópticas.</w:t>
-      </w:r>
-    </w:p>
-    <w:p>
-      <w:pPr>
-        <w:spacing w:line="480" w:lineRule="auto"/>
-      </w:pPr>
-      <w:r>
-        <w:t>Por ejemplo, el proyecto titulado "</w:t>
-      </w:r>
-      <w:commentRangeStart w:id="3"/>
-      <w:r>
-        <w:t xml:space="preserve">Sistema de Control y Gestión Hotelera" </w:t>
-      </w:r>
-      <w:commentRangeEnd w:id="3"/>
-      <w:r>
-        <w:rPr>
-          <w:rStyle w:val="Refdecomentario"/>
-        </w:rPr>
-        <w:commentReference w:id="3"/>
-      </w:r>
-      <w:r>
-        <w:t xml:space="preserve">(Carrasco, 2009) implementó un sistema integral que abarca la administración de inventarios, ventas, y generación de reportes. Aunque no se enfoca en las ópticas, este proyecto subraya la necesidad de herramientas tecnológicas que centralicen y optimicen la gestión de diversos procesos administrativos, lo cual es aplicable al sector óptico donde la gestión precisa de las dioptrías y la información del cliente es crucial. La experiencia adquirida </w:t>
-      </w:r>
-      <w:r>
-        <w:lastRenderedPageBreak/>
-        <w:t>en el desarrollo de sistemas de gestión para otros sectores puede ser adaptada y aplicada al sector óptico, considerando las particularidades de este.</w:t>
-      </w:r>
-    </w:p>
-    <w:p>
-      <w:pPr>
-        <w:spacing w:line="480" w:lineRule="auto"/>
-      </w:pPr>
-      <w:r>
-        <w:t xml:space="preserve">De manera similar, el proyecto "Sistema Integrado de Administración y Gestión para </w:t>
-      </w:r>
-      <w:proofErr w:type="spellStart"/>
-      <w:r>
-        <w:t>Creatrónica</w:t>
-      </w:r>
-      <w:proofErr w:type="spellEnd"/>
-      <w:r>
-        <w:t xml:space="preserve"> S.R.L." (Machicado, 2007) desarrollado en Bolivia, implementó un sistema para la gestión de ventas e inventarios en una empresa. Este sistema automatiza procesos administrativos clave, destacando la necesidad de sistemas que puedan manejar grandes volúmenes de información de manera eficiente y precisa. En el contexto de las ópticas, la implementación de un sistema similar podría abordar la carencia actual de herramientas adecuadas para gestionar la complejidad inherente a la administración de dioptrías y las relaciones con los clientes. En este sentido, la experiencia adquirida en otros sectores puede proporcionar una base sólida para el desarrollo de un sistema especializado que se adapte a las necesidades específicas de las ópticas.</w:t>
-      </w:r>
-    </w:p>
-    <w:p>
-      <w:pPr>
-        <w:spacing w:line="480" w:lineRule="auto"/>
-      </w:pPr>
-      <w:r>
-        <w:t xml:space="preserve">Otro proyecto relevante es el "Sistema para la Gestión de Ventas e Inventario en la Importadora Soluciones Médicas </w:t>
-      </w:r>
-      <w:proofErr w:type="spellStart"/>
-      <w:r>
-        <w:t>Lifemed</w:t>
-      </w:r>
-      <w:proofErr w:type="spellEnd"/>
-      <w:r>
-        <w:t xml:space="preserve"> S.R.L." (La Fuente, 2021). Este proyecto se centró en crear un sistema para la gestión de ventas e inventarios que reduce errores en la facturación y mejora la administración de inventarios. Se utilizó la metodología ágil XP, que podría adaptarse para desarrollar sistemas en ópticas, asegurando que se ajusten a las necesidades específicas del sector, como la gestión precisa de las dioptrías y la historia clínica de los clientes. El éxito de este proyecto resalta la importancia de utilizar metodologías ágiles para el desarrollo de sistemas que requieran flexibilidad y precisión, aspectos fundamentales en la gestión de ópticas. La metodología XP, con su enfoque en la comunicación constante con el cliente y la adaptación rápida a los cambios, es particularmente adecuada para un entorno como el de las ópticas, donde las necesidades </w:t>
-      </w:r>
-      <w:r>
-        <w:lastRenderedPageBreak/>
-        <w:t>pueden variar rápidamente y donde es crucial poder ajustar el sistema en función de las necesidades específicas de cada cliente.</w:t>
-      </w:r>
-    </w:p>
-    <w:p>
-      <w:pPr>
-        <w:spacing w:line="480" w:lineRule="auto"/>
-      </w:pPr>
-      <w:r>
-        <w:t>A pesar de estos avances en la implementación de sistemas de gestión en Bolivia, se observa que los sistemas actuales tienden a ser generalizados y no abordan las necesidades específicas del sector óptico. La falta de un sistema especializado que integre funciones como el registro y seguimiento de dioptrías, la administración de inventarios especializados, y la generación de reportes personalizados es un problema persistente que limita la eficiencia operativa de las ópticas y la calidad del servicio ofrecido a los clientes. La implementación de un sistema especializado podría no solo mejorar la eficiencia operativa, sino también permitir un nivel de personalización y seguimiento que actualmente no es posible con los sistemas existentes.</w:t>
-      </w:r>
-    </w:p>
-    <w:p>
-      <w:pPr>
-        <w:spacing w:line="480" w:lineRule="auto"/>
-      </w:pPr>
-      <w:r>
-        <w:t>El documento titulado "Sistema para Óptica" proporciona un esquema detallado de las funcionalidades necesarias en un sistema de gestión para ópticas, destacando la importancia de la seguridad en la información, el control de usuarios, y las capacidades avanzadas para la administración de inventarios y ventas. Sin embargo, se observa que muchos sistemas implementados en ópticas bolivianas siguen siendo básicos y no están equipados para manejar la complejidad y la especificidad de los procesos relacionados con las dioptrías y las necesidades individuales de los clientes. En muchos casos, las ópticas siguen utilizando métodos manuales o sistemas que no permiten un seguimiento adecuado de la evolución de la salud visual de los clientes, lo que puede tener consecuencias negativas para la calidad del servicio y la satisfacción del cliente.</w:t>
-      </w:r>
-    </w:p>
-    <w:p>
-      <w:pPr>
-        <w:spacing w:line="480" w:lineRule="auto"/>
-      </w:pPr>
-      <w:r>
-        <w:t xml:space="preserve">Un sistema especializado para ópticas debe ser capaz de manejar todos los aspectos operativos de la empresa, desde la gestión de inventarios hasta el seguimiento detallado </w:t>
-      </w:r>
-      <w:r>
-        <w:lastRenderedPageBreak/>
-        <w:t>de la salud visual de los clientes. Este sistema debe permitir el registro y la actualización precisa de las dioptrías de los clientes, así como la gestión eficiente de los inventarios de monturas y lentes. Además, el sistema debe ser capaz de generar reportes personalizados que permitan a la óptica hacer un seguimiento continuo de las necesidades de los clientes, y ajustar sus servicios en consecuencia. Este nivel de personalización es crucial en un entorno donde la satisfacción del cliente depende en gran medida de la capacidad de la óptica para ofrecer un servicio rápido y preciso.</w:t>
-      </w:r>
-    </w:p>
-    <w:p>
-      <w:pPr>
-        <w:spacing w:line="480" w:lineRule="auto"/>
-      </w:pPr>
-      <w:r>
-        <w:t>Por lo tanto, la implementación de un sistema especializado para la gestión integral de ópticas en Bolivia es una necesidad imperativa. Un sistema adecuado debería incluir funciones específicas como el registro y seguimiento de dioptrías, que permita almacenar y actualizar con precisión las prescripciones médicas de los clientes, junto con alertas automáticas para revisiones periódicas. Además, la gestión de inventarios especializados debería permitir un control detallado de monturas, lentes y otros productos, con integración de códigos QR o de barras para mejorar la eficiencia en la venta y reposición de productos.</w:t>
-      </w:r>
-    </w:p>
-    <w:p>
-      <w:pPr>
-        <w:spacing w:line="480" w:lineRule="auto"/>
-      </w:pPr>
-      <w:r>
-        <w:t>La generación de reportes personalizados es otra función crítica que debe ser integrada en este sistema, permitiendo no solo la evaluación de ventas e inventarios, sino también el seguimiento continuo y personalizado de la salud visual de los clientes. Esto es esencial para ofrecer un servicio de calidad y para garantizar que las ópticas puedan cumplir con los estándares de atención al cliente que el mercado exige. La capacidad de generar reportes personalizados no solo ayuda a las ópticas a mantener un control sobre sus operaciones, sino que también permite a los clientes recibir un servicio que está adaptado específicamente a sus necesidades.</w:t>
-      </w:r>
-    </w:p>
-    <w:p>
-      <w:pPr>
-        <w:spacing w:line="480" w:lineRule="auto"/>
-      </w:pPr>
-    </w:p>
-    <w:p>
-      <w:pPr>
-        <w:spacing w:line="480" w:lineRule="auto"/>
-      </w:pPr>
-      <w:r>
-        <w:t>Finalmente, la integración con dispositivos móviles podría facilitar la captura y consulta de datos desde cualquier lugar, mejorando la atención al cliente y la eficiencia operativa de las ópticas. Esta característica es particularmente relevante en un contexto donde la movilidad y la accesibilidad a la información son cada vez más importantes para mantener la competitividad y la calidad del servicio en el sector óptico. La capacidad de acceder a la información del cliente en tiempo real, desde cualquier lugar, permite a las ópticas ofrecer un nivel de servicio que es difícil de igualar con los métodos tradicionales.</w:t>
-      </w:r>
-    </w:p>
-    <w:p>
-      <w:pPr>
-        <w:spacing w:line="480" w:lineRule="auto"/>
-      </w:pPr>
-      <w:r>
-        <w:t>En conclusión, los antecedentes analizados revelan una clara falta de soluciones tecnológicas especializadas para la gestión integral de ópticas en Bolivia. La implementación de un sistema que no solo maneje inventarios y ventas, sino que también integre la gestión de dioptrías y el seguimiento personalizado del cliente, es una necesidad urgente para mejorar la calidad del servicio y la eficiencia operativa de las ópticas en el país. La adaptación de metodologías ágiles como XP podría facilitar el desarrollo de este tipo de sistemas, asegurando que se ajusten a las necesidades cambiantes del sector y permitan una gestión más efectiva y precisa de la información crítica. Este enfoque contribuirá a llenar el vacío existente en el mercado boliviano y proporcionará a las ópticas las herramientas necesarias para competir en un entorno cada vez más tecnológico y orientado al cliente.</w:t>
-      </w:r>
-    </w:p>
-    <w:p>
-      <w:pPr>
-        <w:jc w:val="left"/>
-      </w:pPr>
-      <w:r>
-        <w:br w:type="page"/>
-      </w:r>
-    </w:p>
-    <w:p>
-      <w:pPr>
-        <w:pStyle w:val="Ttulo1"/>
-      </w:pPr>
-      <w:commentRangeStart w:id="4"/>
       <w:r>
         <w:lastRenderedPageBreak/>
         <w:t>Bibliografía</w:t>
       </w:r>
-      <w:commentRangeEnd w:id="4"/>
+      <w:commentRangeEnd w:id="0"/>
       <w:r>
         <w:rPr>
           <w:rStyle w:val="Refdecomentario"/>
           <w:b w:val="0"/>
         </w:rPr>
-        <w:commentReference w:id="4"/>
-      </w:r>
-    </w:p>
-    <w:p>
-      <w:pPr>
-        <w:rPr>
-          <w:lang w:val="es-BO"/>
-        </w:rPr>
-      </w:pPr>
-      <w:r>
-        <w:rPr>
-          <w:lang w:val="es-BO"/>
-        </w:rPr>
-        <w:t xml:space="preserve">Carrasco Quino, G. M. (2009). </w:t>
+        <w:commentReference w:id="0"/>
+      </w:r>
+    </w:p>
+    <w:p>
+      <w:pPr>
+        <w:rPr>
+          <w:lang w:val="es-BO"/>
+        </w:rPr>
+      </w:pPr>
+      <w:r>
+        <w:rPr>
+          <w:lang w:val="es-BO"/>
+        </w:rPr>
+        <w:t xml:space="preserve">Choque Chambilla, R. F. (2007). </w:t>
       </w:r>
       <w:r>
         <w:rPr>
@@ -653,26 +668,48 @@
           <w:iCs/>
           <w:lang w:val="es-BO"/>
         </w:rPr>
-        <w:t>Sistema de control y gestión hotelera</w:t>
-      </w:r>
-      <w:r>
-        <w:rPr>
-          <w:lang w:val="es-BO"/>
-        </w:rPr>
-        <w:t xml:space="preserve"> (Tesis de licenciatura, Universidad Mayor de San Andrés). Repositorio Institucional de la Universidad Mayor de San Andrés. https://repositorio.umsa.bo/xmlui/handle/123456789/12345</w:t>
-      </w:r>
-    </w:p>
-    <w:p>
-      <w:pPr>
-        <w:rPr>
-          <w:lang w:val="es-BO"/>
-        </w:rPr>
-      </w:pPr>
-      <w:r>
-        <w:rPr>
-          <w:lang w:val="es-BO"/>
-        </w:rPr>
-        <w:t xml:space="preserve">La Fuente Choque, J. (2021). </w:t>
+        <w:t>Sistema de Información de Compras e Inventarios SAMA</w:t>
+      </w:r>
+      <w:r>
+        <w:rPr>
+          <w:lang w:val="es-BO"/>
+        </w:rPr>
+        <w:t>. Universidad Mayor de San Andrés, La Paz, Bolivia.</w:t>
+      </w:r>
+    </w:p>
+    <w:p>
+      <w:pPr>
+        <w:rPr>
+          <w:lang w:val="es-BO"/>
+        </w:rPr>
+      </w:pPr>
+      <w:proofErr w:type="spellStart"/>
+      <w:r>
+        <w:rPr>
+          <w:lang w:val="es-BO"/>
+        </w:rPr>
+        <w:t>Coarite</w:t>
+      </w:r>
+      <w:proofErr w:type="spellEnd"/>
+      <w:r>
+        <w:rPr>
+          <w:lang w:val="es-BO"/>
+        </w:rPr>
+        <w:t xml:space="preserve"> </w:t>
+      </w:r>
+      <w:proofErr w:type="spellStart"/>
+      <w:r>
+        <w:rPr>
+          <w:lang w:val="es-BO"/>
+        </w:rPr>
+        <w:t>Tumiri</w:t>
+      </w:r>
+      <w:proofErr w:type="spellEnd"/>
+      <w:r>
+        <w:rPr>
+          <w:lang w:val="es-BO"/>
+        </w:rPr>
+        <w:t xml:space="preserve">, V. (2008). </w:t>
       </w:r>
       <w:r>
         <w:rPr>
@@ -680,99 +717,249 @@
           <w:iCs/>
           <w:lang w:val="es-BO"/>
         </w:rPr>
-        <w:t xml:space="preserve">Sistema para la gestión de ventas e inventario: Caso Importadora Soluciones Médicas </w:t>
-      </w:r>
-      <w:proofErr w:type="spellStart"/>
+        <w:t xml:space="preserve">Sistema Integrado de Control de Inventario ATIPAJ: Compañía Cervecera Boliviana </w:t>
+      </w:r>
+      <w:proofErr w:type="gramStart"/>
       <w:r>
         <w:rPr>
           <w:i/>
           <w:iCs/>
           <w:lang w:val="es-BO"/>
         </w:rPr>
-        <w:t>Lifemed</w:t>
-      </w:r>
-      <w:proofErr w:type="spellEnd"/>
+        <w:t>S.A.</w:t>
+      </w:r>
+      <w:r>
+        <w:rPr>
+          <w:lang w:val="es-BO"/>
+        </w:rPr>
+        <w:t>.</w:t>
+      </w:r>
+      <w:proofErr w:type="gramEnd"/>
+      <w:r>
+        <w:rPr>
+          <w:lang w:val="es-BO"/>
+        </w:rPr>
+        <w:t xml:space="preserve"> Universidad Mayor de San Andrés, La Paz, Bolivia.</w:t>
+      </w:r>
+    </w:p>
+    <w:p>
+      <w:pPr>
+        <w:rPr>
+          <w:lang w:val="es-BO"/>
+        </w:rPr>
+      </w:pPr>
+      <w:r>
+        <w:rPr>
+          <w:lang w:val="es-BO"/>
+        </w:rPr>
+        <w:t xml:space="preserve">Chiri Honorio, C. (2009). </w:t>
+      </w:r>
       <w:r>
         <w:rPr>
           <w:i/>
           <w:iCs/>
           <w:lang w:val="es-BO"/>
         </w:rPr>
-        <w:t xml:space="preserve"> S.R.L.</w:t>
-      </w:r>
-      <w:r>
-        <w:rPr>
-          <w:lang w:val="es-BO"/>
-        </w:rPr>
-        <w:t xml:space="preserve"> (Tesis de licenciatura, Universidad Mayor de San Andrés). Repositorio Institucional de la Universidad Mayor de San Andrés. https://repositorio.umsa.bo/xmlui/handle/123456789/67890</w:t>
-      </w:r>
-    </w:p>
-    <w:p>
-      <w:pPr>
-        <w:rPr>
-          <w:lang w:val="es-BO"/>
-        </w:rPr>
-      </w:pPr>
-      <w:r>
-        <w:rPr>
-          <w:lang w:val="es-BO"/>
-        </w:rPr>
-        <w:t xml:space="preserve">Machicado </w:t>
-      </w:r>
-      <w:proofErr w:type="spellStart"/>
-      <w:r>
-        <w:rPr>
-          <w:lang w:val="es-BO"/>
-        </w:rPr>
-        <w:t>Surculento</w:t>
-      </w:r>
-      <w:proofErr w:type="spellEnd"/>
-      <w:r>
-        <w:rPr>
-          <w:lang w:val="es-BO"/>
-        </w:rPr>
-        <w:t xml:space="preserve">, M. F. (2007). </w:t>
-      </w:r>
+        <w:t xml:space="preserve">Sistema de Entradas y Salidas e Inventario: Caso BOLITAL </w:t>
+      </w:r>
+      <w:proofErr w:type="gramStart"/>
       <w:r>
         <w:rPr>
           <w:i/>
           <w:iCs/>
           <w:lang w:val="es-BO"/>
         </w:rPr>
-        <w:t xml:space="preserve">Sistema integrado de administración y gestión: </w:t>
-      </w:r>
-      <w:proofErr w:type="spellStart"/>
+        <w:t>S.R.L.</w:t>
+      </w:r>
+      <w:r>
+        <w:rPr>
+          <w:lang w:val="es-BO"/>
+        </w:rPr>
+        <w:t>.</w:t>
+      </w:r>
+      <w:proofErr w:type="gramEnd"/>
+      <w:r>
+        <w:rPr>
+          <w:lang w:val="es-BO"/>
+        </w:rPr>
+        <w:t xml:space="preserve"> Universidad Mayor de San Andrés, La Paz, Bolivia.</w:t>
+      </w:r>
+    </w:p>
+    <w:p>
+      <w:pPr>
+        <w:rPr>
+          <w:lang w:val="es-BO"/>
+        </w:rPr>
+      </w:pPr>
+      <w:r>
+        <w:rPr>
+          <w:lang w:val="es-BO"/>
+        </w:rPr>
+        <w:t xml:space="preserve">Ramos Paye, J. L. (2006). </w:t>
+      </w:r>
       <w:r>
         <w:rPr>
           <w:i/>
           <w:iCs/>
           <w:lang w:val="es-BO"/>
         </w:rPr>
-        <w:t>Creatrónica</w:t>
-      </w:r>
-      <w:proofErr w:type="spellEnd"/>
+        <w:t xml:space="preserve">Sistema de Control de Inventarios para Laboratorios </w:t>
+      </w:r>
+      <w:proofErr w:type="spellStart"/>
       <w:r>
         <w:rPr>
           <w:i/>
           <w:iCs/>
           <w:lang w:val="es-BO"/>
         </w:rPr>
-        <w:t xml:space="preserve"> S.R.L.</w:t>
-      </w:r>
-      <w:r>
-        <w:rPr>
-          <w:lang w:val="es-BO"/>
-        </w:rPr>
-        <w:t xml:space="preserve"> (Tesis de licenciatura, Universidad Mayor de San Andrés). Repositorio Institucional de la Universidad Mayor de San Andrés. https://repositorio.umsa.bo/xmlui/handle/123456789/11223</w:t>
-      </w:r>
-    </w:p>
-    <w:p>
-      <w:pPr>
-        <w:rPr>
-          <w:lang w:val="es-BO"/>
-        </w:rPr>
-      </w:pPr>
-    </w:p>
+        <w:t>Crespal</w:t>
+      </w:r>
+      <w:proofErr w:type="spellEnd"/>
+      <w:r>
+        <w:rPr>
+          <w:i/>
+          <w:iCs/>
+          <w:lang w:val="es-BO"/>
+        </w:rPr>
+        <w:t xml:space="preserve"> S.A. Regional Sucre</w:t>
+      </w:r>
+      <w:r>
+        <w:rPr>
+          <w:lang w:val="es-BO"/>
+        </w:rPr>
+        <w:t>. Universidad Mayor de San Andrés, La Paz, Bolivia.</w:t>
+      </w:r>
+    </w:p>
+    <w:p>
+      <w:pPr>
+        <w:rPr>
+          <w:lang w:val="es-BO"/>
+        </w:rPr>
+      </w:pPr>
+      <w:r>
+        <w:rPr>
+          <w:lang w:val="es-BO"/>
+        </w:rPr>
+        <w:t xml:space="preserve">La Fuente Choque, J. (2021). </w:t>
+      </w:r>
+      <w:r>
+        <w:rPr>
+          <w:i/>
+          <w:iCs/>
+          <w:lang w:val="es-BO"/>
+        </w:rPr>
+        <w:t xml:space="preserve">Sistema para la Gestión de Ventas e Inventario: Caso Importadora Soluciones Médicas </w:t>
+      </w:r>
+      <w:proofErr w:type="spellStart"/>
+      <w:r>
+        <w:rPr>
+          <w:i/>
+          <w:iCs/>
+          <w:lang w:val="es-BO"/>
+        </w:rPr>
+        <w:t>Lifemed</w:t>
+      </w:r>
+      <w:proofErr w:type="spellEnd"/>
+      <w:r>
+        <w:rPr>
+          <w:i/>
+          <w:iCs/>
+          <w:lang w:val="es-BO"/>
+        </w:rPr>
+        <w:t xml:space="preserve"> </w:t>
+      </w:r>
+      <w:proofErr w:type="gramStart"/>
+      <w:r>
+        <w:rPr>
+          <w:i/>
+          <w:iCs/>
+          <w:lang w:val="es-BO"/>
+        </w:rPr>
+        <w:t>S.R.L.</w:t>
+      </w:r>
+      <w:r>
+        <w:rPr>
+          <w:lang w:val="es-BO"/>
+        </w:rPr>
+        <w:t>.</w:t>
+      </w:r>
+      <w:proofErr w:type="gramEnd"/>
+      <w:r>
+        <w:rPr>
+          <w:lang w:val="es-BO"/>
+        </w:rPr>
+        <w:t xml:space="preserve"> Universidad Mayor de San Andrés, La Paz, Bolivia.</w:t>
+      </w:r>
+    </w:p>
+    <w:p>
+      <w:pPr>
+        <w:rPr>
+          <w:lang w:val="es-BO"/>
+        </w:rPr>
+      </w:pPr>
+      <w:r>
+        <w:rPr>
+          <w:lang w:val="es-BO"/>
+        </w:rPr>
+        <w:t xml:space="preserve">Suarez </w:t>
+      </w:r>
+      <w:proofErr w:type="spellStart"/>
+      <w:r>
+        <w:rPr>
+          <w:lang w:val="es-BO"/>
+        </w:rPr>
+        <w:t>Marin</w:t>
+      </w:r>
+      <w:proofErr w:type="spellEnd"/>
+      <w:r>
+        <w:rPr>
+          <w:lang w:val="es-BO"/>
+        </w:rPr>
+        <w:t xml:space="preserve">, V. (2008). </w:t>
+      </w:r>
+      <w:r>
+        <w:rPr>
+          <w:i/>
+          <w:iCs/>
+          <w:lang w:val="es-BO"/>
+        </w:rPr>
+        <w:t>Sistema de Control y Seguimiento de Almacenes para la Corte Departamental Electoral La Paz, Sala Provincias</w:t>
+      </w:r>
+      <w:r>
+        <w:rPr>
+          <w:lang w:val="es-BO"/>
+        </w:rPr>
+        <w:t>. Universidad Mayor de San Andrés, La Paz, Bolivia.</w:t>
+      </w:r>
+    </w:p>
+    <w:p>
+      <w:pPr>
+        <w:rPr>
+          <w:lang w:val="es-BO"/>
+        </w:rPr>
+      </w:pPr>
+      <w:r>
+        <w:rPr>
+          <w:lang w:val="es-BO"/>
+        </w:rPr>
+        <w:t xml:space="preserve">Quisbert Lima, L. O. (2011). </w:t>
+      </w:r>
+      <w:r>
+        <w:rPr>
+          <w:i/>
+          <w:iCs/>
+          <w:lang w:val="es-BO"/>
+        </w:rPr>
+        <w:t>Sistema de Control de Ventas e Inventarios: Caso Illimani Natural Confort</w:t>
+      </w:r>
+      <w:r>
+        <w:rPr>
+          <w:lang w:val="es-BO"/>
+        </w:rPr>
+        <w:t>. Universidad Mayor de San Andrés, La Paz, Bolivia.</w:t>
+      </w:r>
+    </w:p>
+    <w:p/>
     <w:sectPr>
       <w:pgSz w:w="12240" w:h="15840"/>
       <w:pgMar w:top="1417" w:right="1134" w:bottom="1417" w:left="1701" w:header="720" w:footer="720" w:gutter="0"/>
@@ -785,84 +972,7 @@
 
 <file path=word/comments.xml><?xml version="1.0" encoding="utf-8"?>
 <w:comments xmlns:wpc="http://schemas.microsoft.com/office/word/2010/wordprocessingCanvas" xmlns:cx="http://schemas.microsoft.com/office/drawing/2014/chartex" xmlns:cx1="http://schemas.microsoft.com/office/drawing/2015/9/8/chartex" xmlns:cx2="http://schemas.microsoft.com/office/drawing/2015/10/21/chartex" xmlns:cx3="http://schemas.microsoft.com/office/drawing/2016/5/9/chartex" xmlns:cx4="http://schemas.microsoft.com/office/drawing/2016/5/10/chartex" xmlns:cx5="http://schemas.microsoft.com/office/drawing/2016/5/11/chartex" xmlns:cx6="http://schemas.microsoft.com/office/drawing/2016/5/12/chartex" xmlns:cx7="http://schemas.microsoft.com/office/drawing/2016/5/13/chartex" xmlns:cx8="http://schemas.microsoft.com/office/drawing/2016/5/14/chartex" xmlns:mc="http://schemas.openxmlformats.org/markup-compatibility/2006" xmlns:aink="http://schemas.microsoft.com/office/drawing/2016/ink" xmlns:am3d="http://schemas.microsoft.com/office/drawing/2017/model3d" xmlns:o="urn:schemas-microsoft-com:office:office" xmlns:oel="http://schemas.microsoft.com/office/2019/extlst" xmlns:r="http://schemas.openxmlformats.org/officeDocument/2006/relationships" xmlns:m="http://schemas.openxmlformats.org/officeDocument/2006/math" xmlns:v="urn:schemas-microsoft-com:vml" xmlns:wp14="http://schemas.microsoft.com/office/word/2010/wordprocessingDrawing" xmlns:wp="http://schemas.openxmlformats.org/drawingml/2006/wordprocessingDrawing" xmlns:w10="urn:schemas-microsoft-com:office:word" xmlns:w="http://schemas.openxmlformats.org/wordprocessingml/2006/main" xmlns:w14="http://schemas.microsoft.com/office/word/2010/wordml" xmlns:w15="http://schemas.microsoft.com/office/word/2012/wordml" xmlns:w16cex="http://schemas.microsoft.com/office/word/2018/wordml/cex" xmlns:w16cid="http://schemas.microsoft.com/office/word/2016/wordml/cid" xmlns:w16="http://schemas.microsoft.com/office/word/2018/wordml" xmlns:w16du="http://schemas.microsoft.com/office/word/2023/wordml/word16du" xmlns:w16sdtdh="http://schemas.microsoft.com/office/word/2020/wordml/sdtdatahash" xmlns:w16se="http://schemas.microsoft.com/office/word/2015/wordml/symex" xmlns:wpg="http://schemas.microsoft.com/office/word/2010/wordprocessingGroup" xmlns:wpi="http://schemas.microsoft.com/office/word/2010/wordprocessingInk" xmlns:wne="http://schemas.microsoft.com/office/word/2006/wordml" xmlns:wps="http://schemas.microsoft.com/office/word/2010/wordprocessingShape" mc:Ignorable="w14 w15 w16se w16cid w16 w16cex w16sdtdh w16du wp14">
-  <w:comment w:id="0" w:author="Office" w:date="2024-08-14T19:30:00Z" w:initials="SS">
-    <w:p>
-      <w:pPr>
-        <w:pStyle w:val="Textocomentario"/>
-        <w:jc w:val="left"/>
-      </w:pPr>
-      <w:r>
-        <w:rPr>
-          <w:rStyle w:val="Refdecomentario"/>
-        </w:rPr>
-        <w:annotationRef/>
-      </w:r>
-      <w:r>
-        <w:t xml:space="preserve">Dividirlo en dos seccion sin subtitulo internacional y nacional </w:t>
-      </w:r>
-    </w:p>
-  </w:comment>
-  <w:comment w:id="1" w:author="Office" w:date="2024-08-14T19:30:00Z" w:initials="SS">
-    <w:p>
-      <w:pPr>
-        <w:pStyle w:val="Textocomentario"/>
-        <w:jc w:val="left"/>
-      </w:pPr>
-      <w:r>
-        <w:rPr>
-          <w:rStyle w:val="Refdecomentario"/>
-        </w:rPr>
-        <w:annotationRef/>
-      </w:r>
-      <w:r>
-        <w:t>Hacerlo mas puntual (2parrafos maximo</w:t>
-      </w:r>
-    </w:p>
-    <w:p>
-      <w:pPr>
-        <w:pStyle w:val="Textocomentario"/>
-        <w:jc w:val="left"/>
-      </w:pPr>
-      <w:r>
-        <w:t>A)</w:t>
-      </w:r>
-    </w:p>
-  </w:comment>
-  <w:comment w:id="2" w:author="Office" w:date="2024-08-14T19:32:00Z" w:initials="SS">
-    <w:p>
-      <w:pPr>
-        <w:pStyle w:val="Textocomentario"/>
-        <w:jc w:val="left"/>
-      </w:pPr>
-      <w:r>
-        <w:rPr>
-          <w:rStyle w:val="Refdecomentario"/>
-        </w:rPr>
-        <w:annotationRef/>
-      </w:r>
-      <w:r>
-        <w:t xml:space="preserve">Moverlo al final </w:t>
-      </w:r>
-    </w:p>
-  </w:comment>
-  <w:comment w:id="3" w:author="Office" w:date="2024-08-14T19:25:00Z" w:initials="SS">
-    <w:p>
-      <w:pPr>
-        <w:pStyle w:val="Textocomentario"/>
-        <w:jc w:val="left"/>
-      </w:pPr>
-      <w:r>
-        <w:rPr>
-          <w:rStyle w:val="Refdecomentario"/>
-        </w:rPr>
-        <w:annotationRef/>
-      </w:r>
-      <w:r>
-        <w:t>Cambiarlo a un conTexTo de venTas</w:t>
-      </w:r>
-    </w:p>
-  </w:comment>
-  <w:comment w:id="4" w:author="Office" w:date="2024-08-14T19:34:00Z" w:initials="SS">
+  <w:comment w:id="0" w:author="Office" w:date="2024-08-14T19:34:00Z" w:initials="SS">
     <w:p>
       <w:pPr>
         <w:pStyle w:val="Textocomentario"/>
@@ -884,30 +994,18 @@
 
 <file path=word/commentsExtended.xml><?xml version="1.0" encoding="utf-8"?>
 <w15:commentsEx xmlns:wpc="http://schemas.microsoft.com/office/word/2010/wordprocessingCanvas" xmlns:cx="http://schemas.microsoft.com/office/drawing/2014/chartex" xmlns:cx1="http://schemas.microsoft.com/office/drawing/2015/9/8/chartex" xmlns:cx2="http://schemas.microsoft.com/office/drawing/2015/10/21/chartex" xmlns:cx3="http://schemas.microsoft.com/office/drawing/2016/5/9/chartex" xmlns:cx4="http://schemas.microsoft.com/office/drawing/2016/5/10/chartex" xmlns:cx5="http://schemas.microsoft.com/office/drawing/2016/5/11/chartex" xmlns:cx6="http://schemas.microsoft.com/office/drawing/2016/5/12/chartex" xmlns:cx7="http://schemas.microsoft.com/office/drawing/2016/5/13/chartex" xmlns:cx8="http://schemas.microsoft.com/office/drawing/2016/5/14/chartex" xmlns:mc="http://schemas.openxmlformats.org/markup-compatibility/2006" xmlns:aink="http://schemas.microsoft.com/office/drawing/2016/ink" xmlns:am3d="http://schemas.microsoft.com/office/drawing/2017/model3d" xmlns:o="urn:schemas-microsoft-com:office:office" xmlns:oel="http://schemas.microsoft.com/office/2019/extlst" xmlns:r="http://schemas.openxmlformats.org/officeDocument/2006/relationships" xmlns:m="http://schemas.openxmlformats.org/officeDocument/2006/math" xmlns:v="urn:schemas-microsoft-com:vml" xmlns:wp14="http://schemas.microsoft.com/office/word/2010/wordprocessingDrawing" xmlns:wp="http://schemas.openxmlformats.org/drawingml/2006/wordprocessingDrawing" xmlns:w10="urn:schemas-microsoft-com:office:word" xmlns:w="http://schemas.openxmlformats.org/wordprocessingml/2006/main" xmlns:w14="http://schemas.microsoft.com/office/word/2010/wordml" xmlns:w15="http://schemas.microsoft.com/office/word/2012/wordml" xmlns:w16cex="http://schemas.microsoft.com/office/word/2018/wordml/cex" xmlns:w16cid="http://schemas.microsoft.com/office/word/2016/wordml/cid" xmlns:w16="http://schemas.microsoft.com/office/word/2018/wordml" xmlns:w16du="http://schemas.microsoft.com/office/word/2023/wordml/word16du" xmlns:w16sdtdh="http://schemas.microsoft.com/office/word/2020/wordml/sdtdatahash" xmlns:w16se="http://schemas.microsoft.com/office/word/2015/wordml/symex" xmlns:wpg="http://schemas.microsoft.com/office/word/2010/wordprocessingGroup" xmlns:wpi="http://schemas.microsoft.com/office/word/2010/wordprocessingInk" xmlns:wne="http://schemas.microsoft.com/office/word/2006/wordml" xmlns:wps="http://schemas.microsoft.com/office/word/2010/wordprocessingShape" mc:Ignorable="w14 w15 w16se w16cid w16 w16cex w16sdtdh w16du wp14">
-  <w15:commentEx w15:paraId="109BF003" w15:done="0"/>
-  <w15:commentEx w15:paraId="05C27329" w15:done="0"/>
-  <w15:commentEx w15:paraId="5B4FF380" w15:done="0"/>
-  <w15:commentEx w15:paraId="43957D5F" w15:done="0"/>
   <w15:commentEx w15:paraId="4D00510C" w15:done="0"/>
 </w15:commentsEx>
 </file>
 
 <file path=word/commentsExtensible.xml><?xml version="1.0" encoding="utf-8"?>
 <w16cex:commentsExtensible xmlns:wpc="http://schemas.microsoft.com/office/word/2010/wordprocessingCanvas" xmlns:cx="http://schemas.microsoft.com/office/drawing/2014/chartex" xmlns:cx1="http://schemas.microsoft.com/office/drawing/2015/9/8/chartex" xmlns:cx2="http://schemas.microsoft.com/office/drawing/2015/10/21/chartex" xmlns:cx3="http://schemas.microsoft.com/office/drawing/2016/5/9/chartex" xmlns:cx4="http://schemas.microsoft.com/office/drawing/2016/5/10/chartex" xmlns:cx5="http://schemas.microsoft.com/office/drawing/2016/5/11/chartex" xmlns:cx6="http://schemas.microsoft.com/office/drawing/2016/5/12/chartex" xmlns:cx7="http://schemas.microsoft.com/office/drawing/2016/5/13/chartex" xmlns:cx8="http://schemas.microsoft.com/office/drawing/2016/5/14/chartex" xmlns:cr="http://schemas.microsoft.com/office/comments/2020/reactions" xmlns:mc="http://schemas.openxmlformats.org/markup-compatibility/2006" xmlns:aink="http://schemas.microsoft.com/office/drawing/2016/ink" xmlns:am3d="http://schemas.microsoft.com/office/drawing/2017/model3d" xmlns:o="urn:schemas-microsoft-com:office:office" xmlns:oel="http://schemas.microsoft.com/office/2019/extlst" xmlns:r="http://schemas.openxmlformats.org/officeDocument/2006/relationships" xmlns:m="http://schemas.openxmlformats.org/officeDocument/2006/math" xmlns:v="urn:schemas-microsoft-com:vml" xmlns:wp14="http://schemas.microsoft.com/office/word/2010/wordprocessingDrawing" xmlns:wp="http://schemas.openxmlformats.org/drawingml/2006/wordprocessingDrawing" xmlns:w10="urn:schemas-microsoft-com:office:word" xmlns:w="http://schemas.openxmlformats.org/wordprocessingml/2006/main" xmlns:w14="http://schemas.microsoft.com/office/word/2010/wordml" xmlns:w15="http://schemas.microsoft.com/office/word/2012/wordml" xmlns:w16cex="http://schemas.microsoft.com/office/word/2018/wordml/cex" xmlns:w16cid="http://schemas.microsoft.com/office/word/2016/wordml/cid" xmlns:w16="http://schemas.microsoft.com/office/word/2018/wordml" xmlns:w16du="http://schemas.microsoft.com/office/word/2023/wordml/word16du" xmlns:w16sdtdh="http://schemas.microsoft.com/office/word/2020/wordml/sdtdatahash" xmlns:w16se="http://schemas.microsoft.com/office/word/2015/wordml/symex" xmlns:wpg="http://schemas.microsoft.com/office/word/2010/wordprocessingGroup" xmlns:wpi="http://schemas.microsoft.com/office/word/2010/wordprocessingInk" xmlns:wne="http://schemas.microsoft.com/office/word/2006/wordml" xmlns:wps="http://schemas.microsoft.com/office/word/2010/wordprocessingShape" mc:Ignorable="w14 w15 w16se w16cid w16 w16cex w16sdtdh cr w16du wp14">
-  <w16cex:commentExtensible w16cex:durableId="15795B24" w16cex:dateUtc="2024-08-14T23:30:00Z"/>
-  <w16cex:commentExtensible w16cex:durableId="6BF66B79" w16cex:dateUtc="2024-08-14T23:30:00Z"/>
-  <w16cex:commentExtensible w16cex:durableId="1794DF93" w16cex:dateUtc="2024-08-14T23:32:00Z"/>
-  <w16cex:commentExtensible w16cex:durableId="36066D07" w16cex:dateUtc="2024-08-14T23:25:00Z"/>
   <w16cex:commentExtensible w16cex:durableId="63FD1B86" w16cex:dateUtc="2024-08-14T23:34:00Z"/>
 </w16cex:commentsExtensible>
 </file>
 
 <file path=word/commentsIds.xml><?xml version="1.0" encoding="utf-8"?>
 <w16cid:commentsIds xmlns:wpc="http://schemas.microsoft.com/office/word/2010/wordprocessingCanvas" xmlns:cx="http://schemas.microsoft.com/office/drawing/2014/chartex" xmlns:cx1="http://schemas.microsoft.com/office/drawing/2015/9/8/chartex" xmlns:cx2="http://schemas.microsoft.com/office/drawing/2015/10/21/chartex" xmlns:cx3="http://schemas.microsoft.com/office/drawing/2016/5/9/chartex" xmlns:cx4="http://schemas.microsoft.com/office/drawing/2016/5/10/chartex" xmlns:cx5="http://schemas.microsoft.com/office/drawing/2016/5/11/chartex" xmlns:cx6="http://schemas.microsoft.com/office/drawing/2016/5/12/chartex" xmlns:cx7="http://schemas.microsoft.com/office/drawing/2016/5/13/chartex" xmlns:cx8="http://schemas.microsoft.com/office/drawing/2016/5/14/chartex" xmlns:mc="http://schemas.openxmlformats.org/markup-compatibility/2006" xmlns:aink="http://schemas.microsoft.com/office/drawing/2016/ink" xmlns:am3d="http://schemas.microsoft.com/office/drawing/2017/model3d" xmlns:o="urn:schemas-microsoft-com:office:office" xmlns:oel="http://schemas.microsoft.com/office/2019/extlst" xmlns:r="http://schemas.openxmlformats.org/officeDocument/2006/relationships" xmlns:m="http://schemas.openxmlformats.org/officeDocument/2006/math" xmlns:v="urn:schemas-microsoft-com:vml" xmlns:wp14="http://schemas.microsoft.com/office/word/2010/wordprocessingDrawing" xmlns:wp="http://schemas.openxmlformats.org/drawingml/2006/wordprocessingDrawing" xmlns:w10="urn:schemas-microsoft-com:office:word" xmlns:w="http://schemas.openxmlformats.org/wordprocessingml/2006/main" xmlns:w14="http://schemas.microsoft.com/office/word/2010/wordml" xmlns:w15="http://schemas.microsoft.com/office/word/2012/wordml" xmlns:w16cex="http://schemas.microsoft.com/office/word/2018/wordml/cex" xmlns:w16cid="http://schemas.microsoft.com/office/word/2016/wordml/cid" xmlns:w16="http://schemas.microsoft.com/office/word/2018/wordml" xmlns:w16du="http://schemas.microsoft.com/office/word/2023/wordml/word16du" xmlns:w16sdtdh="http://schemas.microsoft.com/office/word/2020/wordml/sdtdatahash" xmlns:w16se="http://schemas.microsoft.com/office/word/2015/wordml/symex" xmlns:wpg="http://schemas.microsoft.com/office/word/2010/wordprocessingGroup" xmlns:wpi="http://schemas.microsoft.com/office/word/2010/wordprocessingInk" xmlns:wne="http://schemas.microsoft.com/office/word/2006/wordml" xmlns:wps="http://schemas.microsoft.com/office/word/2010/wordprocessingShape" mc:Ignorable="w14 w15 w16se w16cid w16 w16cex w16sdtdh w16du wp14">
-  <w16cid:commentId w16cid:paraId="109BF003" w16cid:durableId="15795B24"/>
-  <w16cid:commentId w16cid:paraId="05C27329" w16cid:durableId="6BF66B79"/>
-  <w16cid:commentId w16cid:paraId="5B4FF380" w16cid:durableId="1794DF93"/>
-  <w16cid:commentId w16cid:paraId="43957D5F" w16cid:durableId="36066D07"/>
   <w16cid:commentId w16cid:paraId="4D00510C" w16cid:durableId="63FD1B86"/>
 </w16cid:commentsIds>
 </file>
@@ -915,6 +1013,95 @@
 <file path=word/numbering.xml><?xml version="1.0" encoding="utf-8"?>
 <w:numbering xmlns:wpc="http://schemas.microsoft.com/office/word/2010/wordprocessingCanvas" xmlns:cx="http://schemas.microsoft.com/office/drawing/2014/chartex" xmlns:cx1="http://schemas.microsoft.com/office/drawing/2015/9/8/chartex" xmlns:cx2="http://schemas.microsoft.com/office/drawing/2015/10/21/chartex" xmlns:cx3="http://schemas.microsoft.com/office/drawing/2016/5/9/chartex" xmlns:cx4="http://schemas.microsoft.com/office/drawing/2016/5/10/chartex" xmlns:cx5="http://schemas.microsoft.com/office/drawing/2016/5/11/chartex" xmlns:cx6="http://schemas.microsoft.com/office/drawing/2016/5/12/chartex" xmlns:cx7="http://schemas.microsoft.com/office/drawing/2016/5/13/chartex" xmlns:cx8="http://schemas.microsoft.com/office/drawing/2016/5/14/chartex" xmlns:mc="http://schemas.openxmlformats.org/markup-compatibility/2006" xmlns:aink="http://schemas.microsoft.com/office/drawing/2016/ink" xmlns:am3d="http://schemas.microsoft.com/office/drawing/2017/model3d" xmlns:o="urn:schemas-microsoft-com:office:office" xmlns:oel="http://schemas.microsoft.com/office/2019/extlst" xmlns:r="http://schemas.openxmlformats.org/officeDocument/2006/relationships" xmlns:m="http://schemas.openxmlformats.org/officeDocument/2006/math" xmlns:v="urn:schemas-microsoft-com:vml" xmlns:wp14="http://schemas.microsoft.com/office/word/2010/wordprocessingDrawing" xmlns:wp="http://schemas.openxmlformats.org/drawingml/2006/wordprocessingDrawing" xmlns:w10="urn:schemas-microsoft-com:office:word" xmlns:w="http://schemas.openxmlformats.org/wordprocessingml/2006/main" xmlns:w14="http://schemas.microsoft.com/office/word/2010/wordml" xmlns:w15="http://schemas.microsoft.com/office/word/2012/wordml" xmlns:w16cex="http://schemas.microsoft.com/office/word/2018/wordml/cex" xmlns:w16cid="http://schemas.microsoft.com/office/word/2016/wordml/cid" xmlns:w16="http://schemas.microsoft.com/office/word/2018/wordml" xmlns:w16du="http://schemas.microsoft.com/office/word/2023/wordml/word16du" xmlns:w16sdtdh="http://schemas.microsoft.com/office/word/2020/wordml/sdtdatahash" xmlns:w16se="http://schemas.microsoft.com/office/word/2015/wordml/symex" xmlns:wpg="http://schemas.microsoft.com/office/word/2010/wordprocessingGroup" xmlns:wpi="http://schemas.microsoft.com/office/word/2010/wordprocessingInk" xmlns:wne="http://schemas.microsoft.com/office/word/2006/wordml" xmlns:wps="http://schemas.microsoft.com/office/word/2010/wordprocessingShape" mc:Ignorable="w14 w15 w16se w16cid w16 w16cex w16sdtdh w16du wp14">
   <w:abstractNum w:abstractNumId="0" w15:restartNumberingAfterBreak="0">
+    <w:nsid w:val="660636CA"/>
+    <w:multiLevelType w:val="hybridMultilevel"/>
+    <w:tmpl w:val="E910A068"/>
+    <w:lvl w:ilvl="0" w:tplc="7C22CA44">
+      <w:start w:val="1"/>
+      <w:numFmt w:val="decimal"/>
+      <w:lvlText w:val="%1.1"/>
+      <w:lvlJc w:val="left"/>
+      <w:pPr>
+        <w:ind w:left="720" w:hanging="360"/>
+      </w:pPr>
+      <w:rPr>
+        <w:rFonts w:hint="default"/>
+      </w:rPr>
+    </w:lvl>
+    <w:lvl w:ilvl="1" w:tplc="400A0019" w:tentative="1">
+      <w:start w:val="1"/>
+      <w:numFmt w:val="lowerLetter"/>
+      <w:lvlText w:val="%2."/>
+      <w:lvlJc w:val="left"/>
+      <w:pPr>
+        <w:ind w:left="1440" w:hanging="360"/>
+      </w:pPr>
+    </w:lvl>
+    <w:lvl w:ilvl="2" w:tplc="400A001B" w:tentative="1">
+      <w:start w:val="1"/>
+      <w:numFmt w:val="lowerRoman"/>
+      <w:lvlText w:val="%3."/>
+      <w:lvlJc w:val="right"/>
+      <w:pPr>
+        <w:ind w:left="2160" w:hanging="180"/>
+      </w:pPr>
+    </w:lvl>
+    <w:lvl w:ilvl="3" w:tplc="400A000F" w:tentative="1">
+      <w:start w:val="1"/>
+      <w:numFmt w:val="decimal"/>
+      <w:lvlText w:val="%4."/>
+      <w:lvlJc w:val="left"/>
+      <w:pPr>
+        <w:ind w:left="2880" w:hanging="360"/>
+      </w:pPr>
+    </w:lvl>
+    <w:lvl w:ilvl="4" w:tplc="400A0019" w:tentative="1">
+      <w:start w:val="1"/>
+      <w:numFmt w:val="lowerLetter"/>
+      <w:lvlText w:val="%5."/>
+      <w:lvlJc w:val="left"/>
+      <w:pPr>
+        <w:ind w:left="3600" w:hanging="360"/>
+      </w:pPr>
+    </w:lvl>
+    <w:lvl w:ilvl="5" w:tplc="400A001B" w:tentative="1">
+      <w:start w:val="1"/>
+      <w:numFmt w:val="lowerRoman"/>
+      <w:lvlText w:val="%6."/>
+      <w:lvlJc w:val="right"/>
+      <w:pPr>
+        <w:ind w:left="4320" w:hanging="180"/>
+      </w:pPr>
+    </w:lvl>
+    <w:lvl w:ilvl="6" w:tplc="400A000F" w:tentative="1">
+      <w:start w:val="1"/>
+      <w:numFmt w:val="decimal"/>
+      <w:lvlText w:val="%7."/>
+      <w:lvlJc w:val="left"/>
+      <w:pPr>
+        <w:ind w:left="5040" w:hanging="360"/>
+      </w:pPr>
+    </w:lvl>
+    <w:lvl w:ilvl="7" w:tplc="400A0019" w:tentative="1">
+      <w:start w:val="1"/>
+      <w:numFmt w:val="lowerLetter"/>
+      <w:lvlText w:val="%8."/>
+      <w:lvlJc w:val="left"/>
+      <w:pPr>
+        <w:ind w:left="5760" w:hanging="360"/>
+      </w:pPr>
+    </w:lvl>
+    <w:lvl w:ilvl="8" w:tplc="400A001B" w:tentative="1">
+      <w:start w:val="1"/>
+      <w:numFmt w:val="lowerRoman"/>
+      <w:lvlText w:val="%9."/>
+      <w:lvlJc w:val="right"/>
+      <w:pPr>
+        <w:ind w:left="6480" w:hanging="180"/>
+      </w:pPr>
+    </w:lvl>
+  </w:abstractNum>
+  <w:abstractNum w:abstractNumId="1" w15:restartNumberingAfterBreak="0">
     <w:nsid w:val="738CF1D4"/>
     <w:multiLevelType w:val="multilevel"/>
     <w:tmpl w:val="349E1528"/>
@@ -1004,6 +1191,9 @@
     </w:lvl>
   </w:abstractNum>
   <w:num w:numId="1" w16cid:durableId="649484164">
+    <w:abstractNumId w:val="1"/>
+  </w:num>
+  <w:num w:numId="2" w16cid:durableId="653994198">
     <w:abstractNumId w:val="0"/>
   </w:num>
 </w:numbering>
@@ -1583,7 +1773,6 @@
   <w:style w:type="character" w:default="1" w:styleId="Fuentedeprrafopredeter">
     <w:name w:val="Default Paragraph Font"/>
     <w:uiPriority w:val="1"/>
-    <w:semiHidden/>
     <w:unhideWhenUsed/>
   </w:style>
   <w:style w:type="table" w:default="1" w:styleId="Tablanormal">

</xml_diff>

<commit_message>
Diagrama Ishikawa, identificacion del problema agregados SC
</commit_message>
<xml_diff>
--- a/Proyecto de Grado.docx
+++ b/Proyecto de Grado.docx
@@ -565,6 +565,7 @@
         <w:rPr>
           <w:rFonts w:cs="Arial"/>
         </w:rPr>
+        <w:lastRenderedPageBreak/>
         <w:t>Continuando con los antecedentes, es fundamental enfatizar la evolución y la integración de tecnologías modernas en la gestión de inventarios, especialmente en el contexto de sistemas distribuidos que requieren una base de datos centralizada para consolidar la información de múltiples sucursales. Este enfoque permite no solo una mayor eficiencia en la gestión operativa, sino también un control más riguroso y seguro de los datos. La centralización de datos en un sistema de inventario es una práctica que permite a las empresas tener una visión global y actualizada de sus operaciones, facilitando la toma de decisiones estratégicas basadas en datos precisos.</w:t>
       </w:r>
     </w:p>
@@ -621,7 +622,14 @@
         <w:rPr>
           <w:rFonts w:cs="Arial"/>
         </w:rPr>
-        <w:t>Un elemento crucial en el desarrollo de sistemas de inventario para múltiples sucursales es la seguridad de la información. Aquí es donde la implementación de medidas de seguridad basadas en la norma ISO 27002 cobra relevancia. La ISO 27002 proporciona un marco para gestionar la seguridad de la información, abordando aspectos como el control de acceso, la protección contra amenazas internas y externas, y la gestión de incidentes de seguridad. La integración de estas medidas en un sistema centralizado de inventarios garantiza que los datos críticos de la empresa estén protegidos, no solo durante su almacenamiento, sino también durante la transmisión entre las sucursales y la base de datos central.</w:t>
+        <w:t xml:space="preserve">Un elemento crucial en el desarrollo de sistemas de inventario para múltiples sucursales es la seguridad de la información. Aquí es donde la implementación de medidas de seguridad basadas en la norma ISO 27002 cobra relevancia. La ISO 27002 proporciona </w:t>
+      </w:r>
+      <w:r>
+        <w:rPr>
+          <w:rFonts w:cs="Arial"/>
+        </w:rPr>
+        <w:lastRenderedPageBreak/>
+        <w:t>un marco para gestionar la seguridad de la información, abordando aspectos como el control de acceso, la protección contra amenazas internas y externas, y la gestión de incidentes de seguridad. La integración de estas medidas en un sistema centralizado de inventarios garantiza que los datos críticos de la empresa estén protegidos, no solo durante su almacenamiento, sino también durante la transmisión entre las sucursales y la base de datos central.</w:t>
       </w:r>
     </w:p>
     <w:p>
@@ -713,7 +721,16 @@
           <w:bCs/>
           <w:lang w:val="es-BO"/>
         </w:rPr>
-        <w:t xml:space="preserve"> en 2008, es un ejemplo claro de cómo la tecnología puede mejorar la gestión de inventarios en instituciones públicas. Este sistema se diseñó para optimizar el control y seguimiento de los bienes almacenados, asegurando que la información estuviera siempre actualizada y disponible para la toma de decisiones. Aunque este proyecto se enfocó en una única ubicación, su estructura y funcionalidad pueden ser adaptadas para un sistema centralizado que integre múltiples sucursales​. Esto refuerza la idea de que la centralización de datos no solo es aplicable en el sector privado, sino también en instituciones públicas que manejan grandes volúmenes de información crítica.</w:t>
+        <w:t xml:space="preserve"> en 2008, es un ejemplo claro de cómo la tecnología puede mejorar la gestión de inventarios en instituciones públicas. Este sistema se diseñó para optimizar el control y </w:t>
+      </w:r>
+      <w:r>
+        <w:rPr>
+          <w:rFonts w:cs="Arial"/>
+          <w:bCs/>
+          <w:lang w:val="es-BO"/>
+        </w:rPr>
+        <w:lastRenderedPageBreak/>
+        <w:t>seguimiento de los bienes almacenados, asegurando que la información estuviera siempre actualizada y disponible para la toma de decisiones. Aunque este proyecto se enfocó en una única ubicación, su estructura y funcionalidad pueden ser adaptadas para un sistema centralizado que integre múltiples sucursales​. Esto refuerza la idea de que la centralización de datos no solo es aplicable en el sector privado, sino también en instituciones públicas que manejan grandes volúmenes de información crítica.</w:t>
       </w:r>
     </w:p>
     <w:p>
@@ -783,6 +800,7 @@
           <w:bCs/>
           <w:lang w:val="es-BO"/>
         </w:rPr>
+        <w:lastRenderedPageBreak/>
         <w:t>Este contexto resalta la urgencia de desarrollar un sistema especializado que pueda satisfacer las demandas particulares de las empresas con múltiples sucursales, mejorando así la precisión y eficiencia en la gestión de la información crítica. Implementar un sistema de inventario centralizado, respaldado por medidas de seguridad basadas en la norma ISO 27002, no solo optimiza la operatividad diaria, sino que también asegura la integridad y confidencialidad de los datos a lo largo de toda la organización. Esta solución es esencial para enfrentar los desafíos modernos de la gestión de inventarios, permitiendo a las empresas mantener un control riguroso y actualizado de su información en un entorno competitivo y altamente regulado.</w:t>
       </w:r>
     </w:p>
@@ -836,13 +854,7 @@
         <w:spacing w:line="360" w:lineRule="auto"/>
       </w:pPr>
       <w:r>
-        <w:t xml:space="preserve">Actualmente, las ópticas que operan en múltiples sucursales enfrentan serios desafíos en la gestión eficiente de sus inventarios debido a la falta de un sistema centralizado que permita un control preciso y actualizado de los productos en tiempo real. La dependencia de métodos rudimentarios o manuales no solo genera errores frecuentes </w:t>
-      </w:r>
-      <w:r>
-        <w:t>e</w:t>
-      </w:r>
-      <w:r>
-        <w:t xml:space="preserve"> inconsistencias en los datos, sino que también compromete la seguridad de la información, especialmente durante la transferencia de datos entre sucursales. La ausencia de medidas de seguridad robustas basadas en la norma ISO 27002 aumenta la vulnerabilidad de los datos sensibles, lo que es particularmente preocupante en un entorno distribuido. Estudios previos, como el "Sistema de Información de Compras e Inventarios SAMA" y otros proyectos similares, han evidenciado la necesidad de soluciones adaptadas a la gestión de inventarios, pero la mayoría se han enfocado en empresas con una única sede, dejando un vacío en la implementación de sistemas que aborden eficazmente la centralización y seguridad en un contexto </w:t>
+        <w:t xml:space="preserve">Actualmente, las ópticas que operan en múltiples sucursales enfrentan serios desafíos en la gestión eficiente de sus inventarios debido a la falta de un sistema centralizado que permita un control preciso y actualizado de los productos en tiempo real. La dependencia de métodos rudimentarios o manuales no solo genera errores frecuentes e inconsistencias en los datos, sino que también compromete la seguridad de la información, especialmente durante la transferencia de datos entre sucursales. La ausencia de medidas de seguridad robustas basadas en la norma ISO 27002 aumenta la vulnerabilidad de los datos sensibles, lo que es particularmente preocupante en un entorno distribuido. Estudios previos, como el "Sistema de Información de Compras e Inventarios SAMA" y otros proyectos similares, han evidenciado la necesidad de soluciones adaptadas a la gestión de inventarios, pero la mayoría se han enfocado en empresas con una única sede, dejando un vacío en la implementación de sistemas que aborden eficazmente la centralización y seguridad en un contexto </w:t>
       </w:r>
       <w:proofErr w:type="spellStart"/>
       <w:r>
@@ -850,7 +862,11 @@
       </w:r>
       <w:proofErr w:type="spellEnd"/>
       <w:r>
-        <w:t>. Por tanto, es imperativo desarrollar un sistema centralizado de gestión de inventarios para ópticas que no solo optimice la operatividad diaria, sino que también garantice la integridad y confidencialidad de los datos mediante la implementación de la ISO 27002.</w:t>
+        <w:t xml:space="preserve">. Por tanto, es imperativo desarrollar un sistema centralizado de gestión de inventarios para </w:t>
+      </w:r>
+      <w:r>
+        <w:lastRenderedPageBreak/>
+        <w:t>ópticas que no solo optimice la operatividad diaria, sino que también garantice la integridad y confidencialidad de los datos mediante la implementación de la ISO 27002.</w:t>
       </w:r>
     </w:p>
     <w:p>
@@ -860,56 +876,539 @@
           <w:ilvl w:val="2"/>
           <w:numId w:val="14"/>
         </w:numPr>
-        <w:rPr>
-          <w:lang w:val="es-BO"/>
-        </w:rPr>
-      </w:pPr>
-      <w:r>
-        <w:rPr>
-          <w:lang w:val="es-BO"/>
-        </w:rPr>
-        <w:t>Formulación del Problema</w:t>
-      </w:r>
-    </w:p>
-    <w:p>
-      <w:pPr>
-        <w:rPr>
-          <w:lang w:val="es-BO" w:eastAsia="es-BO"/>
-        </w:rPr>
-      </w:pPr>
-      <w:r>
-        <w:rPr>
-          <w:lang w:val="es-BO" w:eastAsia="es-BO"/>
-        </w:rPr>
-        <w:t>¿Cómo puede un sistema centralizado de gestión de inventarios, con la implementación de medidas de seguridad basadas en la norma ISO 27002, mejorar la eficiencia operativa y garantizar la seguridad de la información en ópticas que operan múltiples sucursales?</w:t>
-      </w:r>
-    </w:p>
-    <w:p>
-      <w:pPr>
-        <w:spacing w:after="160"/>
-        <w:rPr>
-          <w:lang w:val="es-BO" w:eastAsia="es-BO"/>
-        </w:rPr>
-      </w:pPr>
-      <w:r>
-        <w:rPr>
-          <w:lang w:val="es-BO" w:eastAsia="es-BO"/>
-        </w:rPr>
-        <w:br w:type="page"/>
-      </w:r>
-    </w:p>
-    <w:p>
-      <w:pPr>
-        <w:pStyle w:val="Prrafodelista"/>
+        <w:ind w:left="0" w:firstLine="0"/>
+        <w:rPr>
+          <w:lang w:val="es-BO" w:eastAsia="es-BO"/>
+        </w:rPr>
+      </w:pPr>
+      <w:r>
+        <w:rPr>
+          <w:lang w:val="es-BO" w:eastAsia="es-BO"/>
+        </w:rPr>
+        <w:t>DIAGRAMA DEL ISHIKAWA</w:t>
+      </w:r>
+    </w:p>
+    <w:p>
+      <w:pPr>
+        <w:rPr>
+          <w:lang w:val="es-BO" w:eastAsia="es-BO"/>
+        </w:rPr>
+      </w:pPr>
+      <w:r>
+        <w:rPr>
+          <w:b/>
+          <w:bCs/>
+          <w:lang w:val="es-BO" w:eastAsia="es-BO"/>
+        </w:rPr>
+        <w:t>Ineficiencia en la gestión de inventarios y vulnerabilidad en la seguridad de la información en ópticas con múltiples sucursales</w:t>
+      </w:r>
+    </w:p>
+    <w:p>
+      <w:pPr>
+        <w:rPr>
+          <w:b/>
+          <w:bCs/>
+          <w:lang w:val="es-BO" w:eastAsia="es-BO"/>
+        </w:rPr>
+      </w:pPr>
+      <w:r>
+        <w:rPr>
+          <w:b/>
+          <w:bCs/>
+          <w:lang w:val="es-BO" w:eastAsia="es-BO"/>
+        </w:rPr>
+        <w:t>Principales Categorías de Causas:</w:t>
+      </w:r>
+    </w:p>
+    <w:p>
+      <w:pPr>
         <w:numPr>
           <w:ilvl w:val="0"/>
+          <w:numId w:val="26"/>
+        </w:numPr>
+        <w:rPr>
+          <w:lang w:val="es-BO" w:eastAsia="es-BO"/>
+        </w:rPr>
+      </w:pPr>
+      <w:r>
+        <w:rPr>
+          <w:b/>
+          <w:bCs/>
+          <w:lang w:val="es-BO" w:eastAsia="es-BO"/>
+        </w:rPr>
+        <w:t>Métodos</w:t>
+      </w:r>
+    </w:p>
+    <w:p>
+      <w:pPr>
+        <w:numPr>
+          <w:ilvl w:val="1"/>
+          <w:numId w:val="26"/>
+        </w:numPr>
+        <w:rPr>
+          <w:lang w:val="es-BO" w:eastAsia="es-BO"/>
+        </w:rPr>
+      </w:pPr>
+      <w:r>
+        <w:rPr>
+          <w:lang w:val="es-BO" w:eastAsia="es-BO"/>
+        </w:rPr>
+        <w:t>Falta de un sistema centralizado de gestión de inventarios.</w:t>
+      </w:r>
+    </w:p>
+    <w:p>
+      <w:pPr>
+        <w:numPr>
+          <w:ilvl w:val="1"/>
+          <w:numId w:val="26"/>
+        </w:numPr>
+        <w:rPr>
+          <w:lang w:val="es-BO" w:eastAsia="es-BO"/>
+        </w:rPr>
+      </w:pPr>
+      <w:r>
+        <w:rPr>
+          <w:lang w:val="es-BO" w:eastAsia="es-BO"/>
+        </w:rPr>
+        <w:t>Uso de métodos manuales o rudimentarios para la gestión de inventarios.</w:t>
+      </w:r>
+    </w:p>
+    <w:p>
+      <w:pPr>
+        <w:numPr>
+          <w:ilvl w:val="1"/>
+          <w:numId w:val="26"/>
+        </w:numPr>
+        <w:rPr>
+          <w:lang w:val="es-BO" w:eastAsia="es-BO"/>
+        </w:rPr>
+      </w:pPr>
+      <w:r>
+        <w:rPr>
+          <w:lang w:val="es-BO" w:eastAsia="es-BO"/>
+        </w:rPr>
+        <w:t>Procesos inconsistentes entre diferentes sucursales.</w:t>
+      </w:r>
+    </w:p>
+    <w:p>
+      <w:pPr>
+        <w:numPr>
+          <w:ilvl w:val="0"/>
+          <w:numId w:val="26"/>
+        </w:numPr>
+        <w:rPr>
+          <w:lang w:val="es-BO" w:eastAsia="es-BO"/>
+        </w:rPr>
+      </w:pPr>
+      <w:r>
+        <w:rPr>
+          <w:b/>
+          <w:bCs/>
+          <w:lang w:val="es-BO" w:eastAsia="es-BO"/>
+        </w:rPr>
+        <w:t>Personas</w:t>
+      </w:r>
+    </w:p>
+    <w:p>
+      <w:pPr>
+        <w:numPr>
+          <w:ilvl w:val="1"/>
+          <w:numId w:val="26"/>
+        </w:numPr>
+        <w:rPr>
+          <w:lang w:val="es-BO" w:eastAsia="es-BO"/>
+        </w:rPr>
+      </w:pPr>
+      <w:r>
+        <w:rPr>
+          <w:lang w:val="es-BO" w:eastAsia="es-BO"/>
+        </w:rPr>
+        <w:t>Personal insuficientemente capacitado en el uso de tecnologías de gestión de inventarios.</w:t>
+      </w:r>
+    </w:p>
+    <w:p>
+      <w:pPr>
+        <w:numPr>
+          <w:ilvl w:val="1"/>
+          <w:numId w:val="26"/>
+        </w:numPr>
+        <w:rPr>
+          <w:lang w:val="es-BO" w:eastAsia="es-BO"/>
+        </w:rPr>
+      </w:pPr>
+      <w:r>
+        <w:rPr>
+          <w:lang w:val="es-BO" w:eastAsia="es-BO"/>
+        </w:rPr>
+        <w:t>Falta de conciencia sobre la importancia de la seguridad de la información.</w:t>
+      </w:r>
+    </w:p>
+    <w:p>
+      <w:pPr>
+        <w:numPr>
+          <w:ilvl w:val="1"/>
+          <w:numId w:val="26"/>
+        </w:numPr>
+        <w:rPr>
+          <w:lang w:val="es-BO" w:eastAsia="es-BO"/>
+        </w:rPr>
+      </w:pPr>
+      <w:r>
+        <w:rPr>
+          <w:lang w:val="es-BO" w:eastAsia="es-BO"/>
+        </w:rPr>
+        <w:t>Resistencia al cambio hacia sistemas más avanzados y centralizados.</w:t>
+      </w:r>
+    </w:p>
+    <w:p>
+      <w:pPr>
+        <w:numPr>
+          <w:ilvl w:val="0"/>
+          <w:numId w:val="26"/>
+        </w:numPr>
+        <w:rPr>
+          <w:lang w:val="es-BO" w:eastAsia="es-BO"/>
+        </w:rPr>
+      </w:pPr>
+      <w:r>
+        <w:rPr>
+          <w:b/>
+          <w:bCs/>
+          <w:lang w:val="es-BO" w:eastAsia="es-BO"/>
+        </w:rPr>
+        <w:t>Máquinas (Tecnología)</w:t>
+      </w:r>
+    </w:p>
+    <w:p>
+      <w:pPr>
+        <w:numPr>
+          <w:ilvl w:val="1"/>
+          <w:numId w:val="26"/>
+        </w:numPr>
+        <w:rPr>
+          <w:lang w:val="es-BO" w:eastAsia="es-BO"/>
+        </w:rPr>
+      </w:pPr>
+      <w:r>
+        <w:rPr>
+          <w:lang w:val="es-BO" w:eastAsia="es-BO"/>
+        </w:rPr>
+        <w:t>Sistemas informáticos obsoletos o inadecuados para la gestión centralizada.</w:t>
+      </w:r>
+    </w:p>
+    <w:p>
+      <w:pPr>
+        <w:numPr>
+          <w:ilvl w:val="1"/>
+          <w:numId w:val="26"/>
+        </w:numPr>
+        <w:rPr>
+          <w:lang w:val="es-BO" w:eastAsia="es-BO"/>
+        </w:rPr>
+      </w:pPr>
+      <w:r>
+        <w:rPr>
+          <w:lang w:val="es-BO" w:eastAsia="es-BO"/>
+        </w:rPr>
+        <w:t>Falta de integración tecnológica entre las diferentes sucursales.</w:t>
+      </w:r>
+    </w:p>
+    <w:p>
+      <w:pPr>
+        <w:numPr>
+          <w:ilvl w:val="1"/>
+          <w:numId w:val="26"/>
+        </w:numPr>
+        <w:rPr>
+          <w:lang w:val="es-BO" w:eastAsia="es-BO"/>
+        </w:rPr>
+      </w:pPr>
+      <w:r>
+        <w:rPr>
+          <w:lang w:val="es-BO" w:eastAsia="es-BO"/>
+        </w:rPr>
+        <w:t>Ausencia de herramientas tecnológicas que garanticen la seguridad de la información (ej. ISO 27002).</w:t>
+      </w:r>
+    </w:p>
+    <w:p>
+      <w:pPr>
+        <w:numPr>
+          <w:ilvl w:val="0"/>
+          <w:numId w:val="26"/>
+        </w:numPr>
+        <w:rPr>
+          <w:lang w:val="es-BO" w:eastAsia="es-BO"/>
+        </w:rPr>
+      </w:pPr>
+      <w:r>
+        <w:rPr>
+          <w:b/>
+          <w:bCs/>
+          <w:lang w:val="es-BO" w:eastAsia="es-BO"/>
+        </w:rPr>
+        <w:t>Materiales (Datos)</w:t>
+      </w:r>
+    </w:p>
+    <w:p>
+      <w:pPr>
+        <w:numPr>
+          <w:ilvl w:val="1"/>
+          <w:numId w:val="26"/>
+        </w:numPr>
+        <w:rPr>
+          <w:lang w:val="es-BO" w:eastAsia="es-BO"/>
+        </w:rPr>
+      </w:pPr>
+      <w:r>
+        <w:rPr>
+          <w:lang w:val="es-BO" w:eastAsia="es-BO"/>
+        </w:rPr>
+        <w:t>Datos de inventarios inconsistentes o desactualizados.</w:t>
+      </w:r>
+    </w:p>
+    <w:p>
+      <w:pPr>
+        <w:numPr>
+          <w:ilvl w:val="1"/>
+          <w:numId w:val="26"/>
+        </w:numPr>
+        <w:rPr>
+          <w:lang w:val="es-BO" w:eastAsia="es-BO"/>
+        </w:rPr>
+      </w:pPr>
+      <w:r>
+        <w:rPr>
+          <w:lang w:val="es-BO" w:eastAsia="es-BO"/>
+        </w:rPr>
+        <w:t>Falta de protección adecuada de los datos sensibles durante la transferencia entre sucursales.</w:t>
+      </w:r>
+    </w:p>
+    <w:p>
+      <w:pPr>
+        <w:numPr>
+          <w:ilvl w:val="1"/>
+          <w:numId w:val="26"/>
+        </w:numPr>
+        <w:rPr>
+          <w:lang w:val="es-BO" w:eastAsia="es-BO"/>
+        </w:rPr>
+      </w:pPr>
+      <w:r>
+        <w:rPr>
+          <w:lang w:val="es-BO" w:eastAsia="es-BO"/>
+        </w:rPr>
+        <w:t>Problemas en la precisión de los registros de inventario debido a errores manuales.</w:t>
+      </w:r>
+    </w:p>
+    <w:p>
+      <w:pPr>
+        <w:numPr>
+          <w:ilvl w:val="0"/>
+          <w:numId w:val="26"/>
+        </w:numPr>
+        <w:rPr>
+          <w:lang w:val="es-BO" w:eastAsia="es-BO"/>
+        </w:rPr>
+      </w:pPr>
+      <w:r>
+        <w:rPr>
+          <w:b/>
+          <w:bCs/>
+          <w:lang w:val="es-BO" w:eastAsia="es-BO"/>
+        </w:rPr>
+        <w:t>Medio Ambiente (Entorno)</w:t>
+      </w:r>
+    </w:p>
+    <w:p>
+      <w:pPr>
+        <w:numPr>
+          <w:ilvl w:val="1"/>
+          <w:numId w:val="26"/>
+        </w:numPr>
+        <w:rPr>
+          <w:lang w:val="es-BO" w:eastAsia="es-BO"/>
+        </w:rPr>
+      </w:pPr>
+      <w:r>
+        <w:rPr>
+          <w:lang w:val="es-BO" w:eastAsia="es-BO"/>
+        </w:rPr>
+        <w:t>Desafíos regulatorios y normativos en la gestión de datos sensibles.</w:t>
+      </w:r>
+    </w:p>
+    <w:p>
+      <w:pPr>
+        <w:numPr>
+          <w:ilvl w:val="1"/>
+          <w:numId w:val="26"/>
+        </w:numPr>
+        <w:rPr>
+          <w:lang w:val="es-BO" w:eastAsia="es-BO"/>
+        </w:rPr>
+      </w:pPr>
+      <w:r>
+        <w:rPr>
+          <w:lang w:val="es-BO" w:eastAsia="es-BO"/>
+        </w:rPr>
+        <w:t>Incompatibilidad de sistemas tecnológicos debido a diferentes regulaciones en las distintas ubicaciones.</w:t>
+      </w:r>
+    </w:p>
+    <w:p>
+      <w:pPr>
+        <w:numPr>
+          <w:ilvl w:val="1"/>
+          <w:numId w:val="26"/>
+        </w:numPr>
+        <w:rPr>
+          <w:lang w:val="es-BO" w:eastAsia="es-BO"/>
+        </w:rPr>
+      </w:pPr>
+      <w:r>
+        <w:rPr>
+          <w:lang w:val="es-BO" w:eastAsia="es-BO"/>
+        </w:rPr>
+        <w:t>Influencia de factores externos, como ciberataques o brechas de seguridad.</w:t>
+      </w:r>
+    </w:p>
+    <w:p>
+      <w:pPr>
+        <w:numPr>
+          <w:ilvl w:val="0"/>
+          <w:numId w:val="26"/>
+        </w:numPr>
+        <w:rPr>
+          <w:lang w:val="es-BO" w:eastAsia="es-BO"/>
+        </w:rPr>
+      </w:pPr>
+      <w:r>
+        <w:rPr>
+          <w:b/>
+          <w:bCs/>
+          <w:lang w:val="es-BO" w:eastAsia="es-BO"/>
+        </w:rPr>
+        <w:t>Medición (Control)</w:t>
+      </w:r>
+    </w:p>
+    <w:p>
+      <w:pPr>
+        <w:numPr>
+          <w:ilvl w:val="1"/>
+          <w:numId w:val="26"/>
+        </w:numPr>
+        <w:rPr>
+          <w:lang w:val="es-BO" w:eastAsia="es-BO"/>
+        </w:rPr>
+      </w:pPr>
+      <w:r>
+        <w:rPr>
+          <w:lang w:val="es-BO" w:eastAsia="es-BO"/>
+        </w:rPr>
+        <w:t>Falta de mecanismos de control y auditoría en los procesos de gestión de inventarios.</w:t>
+      </w:r>
+    </w:p>
+    <w:p>
+      <w:pPr>
+        <w:numPr>
+          <w:ilvl w:val="1"/>
+          <w:numId w:val="26"/>
+        </w:numPr>
+        <w:rPr>
+          <w:lang w:val="es-BO" w:eastAsia="es-BO"/>
+        </w:rPr>
+      </w:pPr>
+      <w:r>
+        <w:rPr>
+          <w:lang w:val="es-BO" w:eastAsia="es-BO"/>
+        </w:rPr>
+        <w:lastRenderedPageBreak/>
+        <w:t>Ausencia de indicadores de rendimiento claros para evaluar la eficiencia del sistema de inventarios.</w:t>
+      </w:r>
+    </w:p>
+    <w:p>
+      <w:pPr>
+        <w:numPr>
+          <w:ilvl w:val="1"/>
+          <w:numId w:val="26"/>
+        </w:numPr>
+        <w:spacing w:line="360" w:lineRule="auto"/>
+        <w:rPr>
+          <w:lang w:val="es-BO"/>
+        </w:rPr>
+      </w:pPr>
+      <w:r>
+        <w:rPr>
+          <w:lang w:val="es-BO" w:eastAsia="es-BO"/>
+        </w:rPr>
+        <w:t>Inadecuado seguimiento y control de acceso a los datos sensibles.</w:t>
+      </w:r>
+    </w:p>
+    <w:p>
+      <w:pPr>
+        <w:pStyle w:val="Ttulo3"/>
+        <w:numPr>
+          <w:ilvl w:val="2"/>
           <w:numId w:val="14"/>
         </w:numPr>
-        <w:pBdr>
-          <w:bottom w:val="single" w:sz="6" w:space="1" w:color="auto"/>
-        </w:pBdr>
-        <w:spacing w:after="0" w:line="240" w:lineRule="auto"/>
-        <w:jc w:val="center"/>
+        <w:rPr>
+          <w:lang w:val="es-BO"/>
+        </w:rPr>
+      </w:pPr>
+      <w:r>
+        <w:rPr>
+          <w:lang w:val="es-BO"/>
+        </w:rPr>
+        <w:t>IDENTIFICACION DEL PROBLEMA</w:t>
+      </w:r>
+    </w:p>
+    <w:p>
+      <w:pPr>
+        <w:rPr>
+          <w:lang w:val="es-BO"/>
+        </w:rPr>
+      </w:pPr>
+      <w:r>
+        <w:rPr>
+          <w:lang w:val="es-BO"/>
+        </w:rPr>
+        <w:t>En el contexto de las ópticas que operan múltiples sucursales, la gestión de inventarios se ha vuelto un desafío significativo debido a la falta de un sistema centralizado que permita un control preciso y en tiempo real de los productos en todas las ubicaciones. La dependencia de métodos manuales o sistemas rudimentarios ha resultado en errores frecuentes, inconsistencias en los datos y dificultades para mantener un inventario actualizado y eficiente. Además, la falta de medidas de seguridad adecuadas durante la transferencia y almacenamiento de datos entre sucursales ha incrementado la vulnerabilidad de la información sensible, exponiendo a las empresas a riesgos significativos de seguridad. Este problema no solo afecta la operatividad diaria de las ópticas, sino que también pone en peligro la confidencialidad e integridad de los datos, lo cual es crucial para el buen funcionamiento y la competitividad de estas empresas.</w:t>
+      </w:r>
+    </w:p>
+    <w:p>
+      <w:pPr>
+        <w:pStyle w:val="Ttulo3"/>
+        <w:numPr>
+          <w:ilvl w:val="2"/>
+          <w:numId w:val="14"/>
+        </w:numPr>
+        <w:rPr>
+          <w:lang w:val="es-BO"/>
+        </w:rPr>
+      </w:pPr>
+      <w:r>
+        <w:rPr>
+          <w:lang w:val="es-BO"/>
+        </w:rPr>
+        <w:t>FORMULACIÓN DEL PROBLEMA</w:t>
+      </w:r>
+    </w:p>
+    <w:p>
+      <w:pPr>
+        <w:rPr>
+          <w:rFonts w:eastAsia="Times New Roman" w:cs="Arial"/>
+          <w:kern w:val="0"/>
+          <w:sz w:val="16"/>
+          <w:szCs w:val="16"/>
+          <w:lang w:val="es-BO" w:eastAsia="es-BO"/>
+          <w14:ligatures w14:val="none"/>
+        </w:rPr>
+      </w:pPr>
+      <w:r>
+        <w:rPr>
+          <w:lang w:val="es-BO" w:eastAsia="es-BO"/>
+        </w:rPr>
+        <w:t>¿Cómo puede un sistema centralizado de gestión de inventarios, con la implementación de medidas de seguridad basadas en la norma ISO 27002, mejorar la eficiencia operativa y garantizar la seguridad de la información en ópticas que operan múltiples sucursales?</w:t>
+      </w:r>
+      <w:r>
         <w:rPr>
           <w:rFonts w:eastAsia="Times New Roman" w:cs="Arial"/>
           <w:vanish/>
@@ -919,8 +1418,35 @@
           <w:lang w:val="es-BO" w:eastAsia="es-BO"/>
           <w14:ligatures w14:val="none"/>
         </w:rPr>
-      </w:pPr>
-      <w:r>
+        <w:t>Principio del formulario</w:t>
+      </w:r>
+    </w:p>
+    <w:p>
+      <w:pPr>
+        <w:spacing w:after="160"/>
+        <w:rPr>
+          <w:rFonts w:eastAsia="Times New Roman" w:cs="Arial"/>
+          <w:kern w:val="0"/>
+          <w:sz w:val="16"/>
+          <w:szCs w:val="16"/>
+          <w:lang w:val="es-BO" w:eastAsia="es-BO"/>
+          <w14:ligatures w14:val="none"/>
+        </w:rPr>
+      </w:pPr>
+      <w:r>
+        <w:rPr>
+          <w:rFonts w:eastAsia="Times New Roman" w:cs="Arial"/>
+          <w:kern w:val="0"/>
+          <w:sz w:val="16"/>
+          <w:szCs w:val="16"/>
+          <w:lang w:val="es-BO" w:eastAsia="es-BO"/>
+          <w14:ligatures w14:val="none"/>
+        </w:rPr>
+        <w:br w:type="page"/>
+      </w:r>
+    </w:p>
+    <w:p>
+      <w:pPr>
         <w:rPr>
           <w:rFonts w:eastAsia="Times New Roman" w:cs="Arial"/>
           <w:vanish/>
@@ -930,9 +1456,7 @@
           <w:lang w:val="es-BO" w:eastAsia="es-BO"/>
           <w14:ligatures w14:val="none"/>
         </w:rPr>
-        <w:lastRenderedPageBreak/>
-        <w:t>Principio del formulario</w:t>
-      </w:r>
+      </w:pPr>
     </w:p>
     <w:p>
       <w:pPr>
@@ -2155,6 +2679,12 @@
     </w:lvl>
   </w:abstractNum>
   <w:abstractNum w:abstractNumId="10" w15:restartNumberingAfterBreak="0">
+    <w:nsid w:val="35997EF9"/>
+    <w:multiLevelType w:val="multilevel"/>
+    <w:tmpl w:val="400A001F"/>
+    <w:numStyleLink w:val="TodoTitulo"/>
+  </w:abstractNum>
+  <w:abstractNum w:abstractNumId="11" w15:restartNumberingAfterBreak="0">
     <w:nsid w:val="43B25304"/>
     <w:multiLevelType w:val="hybridMultilevel"/>
     <w:tmpl w:val="18BA027A"/>
@@ -2240,7 +2770,7 @@
       </w:pPr>
     </w:lvl>
   </w:abstractNum>
-  <w:abstractNum w:abstractNumId="11" w15:restartNumberingAfterBreak="0">
+  <w:abstractNum w:abstractNumId="12" w15:restartNumberingAfterBreak="0">
     <w:nsid w:val="574130B6"/>
     <w:multiLevelType w:val="hybridMultilevel"/>
     <w:tmpl w:val="E4287436"/>
@@ -2329,7 +2859,7 @@
       </w:pPr>
     </w:lvl>
   </w:abstractNum>
-  <w:abstractNum w:abstractNumId="12" w15:restartNumberingAfterBreak="0">
+  <w:abstractNum w:abstractNumId="13" w15:restartNumberingAfterBreak="0">
     <w:nsid w:val="58434875"/>
     <w:multiLevelType w:val="multilevel"/>
     <w:tmpl w:val="400A001F"/>
@@ -2421,7 +2951,7 @@
       </w:pPr>
     </w:lvl>
   </w:abstractNum>
-  <w:abstractNum w:abstractNumId="13" w15:restartNumberingAfterBreak="0">
+  <w:abstractNum w:abstractNumId="14" w15:restartNumberingAfterBreak="0">
     <w:nsid w:val="5C3407C4"/>
     <w:multiLevelType w:val="multilevel"/>
     <w:tmpl w:val="2C9E2976"/>
@@ -2516,7 +3046,124 @@
       </w:pPr>
     </w:lvl>
   </w:abstractNum>
-  <w:abstractNum w:abstractNumId="14" w15:restartNumberingAfterBreak="0">
+  <w:abstractNum w:abstractNumId="15" w15:restartNumberingAfterBreak="0">
+    <w:nsid w:val="5DFA0B85"/>
+    <w:multiLevelType w:val="multilevel"/>
+    <w:tmpl w:val="57C800EA"/>
+    <w:lvl w:ilvl="0">
+      <w:start w:val="1"/>
+      <w:numFmt w:val="decimal"/>
+      <w:lvlText w:val="%1."/>
+      <w:lvlJc w:val="left"/>
+      <w:pPr>
+        <w:tabs>
+          <w:tab w:val="num" w:pos="720"/>
+        </w:tabs>
+        <w:ind w:left="720" w:hanging="360"/>
+      </w:pPr>
+    </w:lvl>
+    <w:lvl w:ilvl="1">
+      <w:start w:val="1"/>
+      <w:numFmt w:val="bullet"/>
+      <w:lvlText w:val="o"/>
+      <w:lvlJc w:val="left"/>
+      <w:pPr>
+        <w:tabs>
+          <w:tab w:val="num" w:pos="1440"/>
+        </w:tabs>
+        <w:ind w:left="1440" w:hanging="360"/>
+      </w:pPr>
+      <w:rPr>
+        <w:rFonts w:ascii="Courier New" w:hAnsi="Courier New" w:hint="default"/>
+        <w:sz w:val="20"/>
+      </w:rPr>
+    </w:lvl>
+    <w:lvl w:ilvl="2" w:tentative="1">
+      <w:start w:val="1"/>
+      <w:numFmt w:val="decimal"/>
+      <w:lvlText w:val="%3."/>
+      <w:lvlJc w:val="left"/>
+      <w:pPr>
+        <w:tabs>
+          <w:tab w:val="num" w:pos="2160"/>
+        </w:tabs>
+        <w:ind w:left="2160" w:hanging="360"/>
+      </w:pPr>
+    </w:lvl>
+    <w:lvl w:ilvl="3" w:tentative="1">
+      <w:start w:val="1"/>
+      <w:numFmt w:val="decimal"/>
+      <w:lvlText w:val="%4."/>
+      <w:lvlJc w:val="left"/>
+      <w:pPr>
+        <w:tabs>
+          <w:tab w:val="num" w:pos="2880"/>
+        </w:tabs>
+        <w:ind w:left="2880" w:hanging="360"/>
+      </w:pPr>
+    </w:lvl>
+    <w:lvl w:ilvl="4" w:tentative="1">
+      <w:start w:val="1"/>
+      <w:numFmt w:val="decimal"/>
+      <w:lvlText w:val="%5."/>
+      <w:lvlJc w:val="left"/>
+      <w:pPr>
+        <w:tabs>
+          <w:tab w:val="num" w:pos="3600"/>
+        </w:tabs>
+        <w:ind w:left="3600" w:hanging="360"/>
+      </w:pPr>
+    </w:lvl>
+    <w:lvl w:ilvl="5" w:tentative="1">
+      <w:start w:val="1"/>
+      <w:numFmt w:val="decimal"/>
+      <w:lvlText w:val="%6."/>
+      <w:lvlJc w:val="left"/>
+      <w:pPr>
+        <w:tabs>
+          <w:tab w:val="num" w:pos="4320"/>
+        </w:tabs>
+        <w:ind w:left="4320" w:hanging="360"/>
+      </w:pPr>
+    </w:lvl>
+    <w:lvl w:ilvl="6" w:tentative="1">
+      <w:start w:val="1"/>
+      <w:numFmt w:val="decimal"/>
+      <w:lvlText w:val="%7."/>
+      <w:lvlJc w:val="left"/>
+      <w:pPr>
+        <w:tabs>
+          <w:tab w:val="num" w:pos="5040"/>
+        </w:tabs>
+        <w:ind w:left="5040" w:hanging="360"/>
+      </w:pPr>
+    </w:lvl>
+    <w:lvl w:ilvl="7" w:tentative="1">
+      <w:start w:val="1"/>
+      <w:numFmt w:val="decimal"/>
+      <w:lvlText w:val="%8."/>
+      <w:lvlJc w:val="left"/>
+      <w:pPr>
+        <w:tabs>
+          <w:tab w:val="num" w:pos="5760"/>
+        </w:tabs>
+        <w:ind w:left="5760" w:hanging="360"/>
+      </w:pPr>
+    </w:lvl>
+    <w:lvl w:ilvl="8" w:tentative="1">
+      <w:start w:val="1"/>
+      <w:numFmt w:val="decimal"/>
+      <w:lvlText w:val="%9."/>
+      <w:lvlJc w:val="left"/>
+      <w:pPr>
+        <w:tabs>
+          <w:tab w:val="num" w:pos="6480"/>
+        </w:tabs>
+        <w:ind w:left="6480" w:hanging="360"/>
+      </w:pPr>
+    </w:lvl>
+  </w:abstractNum>
+  <w:abstractNum w:abstractNumId="16" w15:restartNumberingAfterBreak="0">
     <w:nsid w:val="5EDE33EB"/>
     <w:multiLevelType w:val="hybridMultilevel"/>
     <w:tmpl w:val="E0E6886A"/>
@@ -2602,19 +3249,19 @@
       </w:pPr>
     </w:lvl>
   </w:abstractNum>
-  <w:abstractNum w:abstractNumId="15" w15:restartNumberingAfterBreak="0">
+  <w:abstractNum w:abstractNumId="17" w15:restartNumberingAfterBreak="0">
     <w:nsid w:val="5F6C0425"/>
     <w:multiLevelType w:val="multilevel"/>
     <w:tmpl w:val="400A001F"/>
     <w:numStyleLink w:val="TodoTitulo"/>
   </w:abstractNum>
-  <w:abstractNum w:abstractNumId="16" w15:restartNumberingAfterBreak="0">
+  <w:abstractNum w:abstractNumId="18" w15:restartNumberingAfterBreak="0">
     <w:nsid w:val="60D92363"/>
     <w:multiLevelType w:val="multilevel"/>
     <w:tmpl w:val="400A001F"/>
     <w:numStyleLink w:val="TodoTitulo"/>
   </w:abstractNum>
-  <w:abstractNum w:abstractNumId="17" w15:restartNumberingAfterBreak="0">
+  <w:abstractNum w:abstractNumId="19" w15:restartNumberingAfterBreak="0">
     <w:nsid w:val="62A355B2"/>
     <w:multiLevelType w:val="hybridMultilevel"/>
     <w:tmpl w:val="AC1883E4"/>
@@ -2700,7 +3347,7 @@
       </w:pPr>
     </w:lvl>
   </w:abstractNum>
-  <w:abstractNum w:abstractNumId="18" w15:restartNumberingAfterBreak="0">
+  <w:abstractNum w:abstractNumId="20" w15:restartNumberingAfterBreak="0">
     <w:nsid w:val="64014AA2"/>
     <w:multiLevelType w:val="hybridMultilevel"/>
     <w:tmpl w:val="6338ECFC"/>
@@ -2787,7 +3434,7 @@
       </w:pPr>
     </w:lvl>
   </w:abstractNum>
-  <w:abstractNum w:abstractNumId="19" w15:restartNumberingAfterBreak="0">
+  <w:abstractNum w:abstractNumId="21" w15:restartNumberingAfterBreak="0">
     <w:nsid w:val="660636CA"/>
     <w:multiLevelType w:val="hybridMultilevel"/>
     <w:tmpl w:val="66E86EF4"/>
@@ -2876,7 +3523,7 @@
       </w:pPr>
     </w:lvl>
   </w:abstractNum>
-  <w:abstractNum w:abstractNumId="20" w15:restartNumberingAfterBreak="0">
+  <w:abstractNum w:abstractNumId="22" w15:restartNumberingAfterBreak="0">
     <w:nsid w:val="6A545BDB"/>
     <w:multiLevelType w:val="multilevel"/>
     <w:tmpl w:val="6D0496AC"/>
@@ -2968,7 +3615,7 @@
       </w:pPr>
     </w:lvl>
   </w:abstractNum>
-  <w:abstractNum w:abstractNumId="21" w15:restartNumberingAfterBreak="0">
+  <w:abstractNum w:abstractNumId="23" w15:restartNumberingAfterBreak="0">
     <w:nsid w:val="6C8B4EDE"/>
     <w:multiLevelType w:val="hybridMultilevel"/>
     <w:tmpl w:val="DD3AB4BE"/>
@@ -3054,7 +3701,7 @@
       </w:pPr>
     </w:lvl>
   </w:abstractNum>
-  <w:abstractNum w:abstractNumId="22" w15:restartNumberingAfterBreak="0">
+  <w:abstractNum w:abstractNumId="24" w15:restartNumberingAfterBreak="0">
     <w:nsid w:val="738CF1D4"/>
     <w:multiLevelType w:val="multilevel"/>
     <w:tmpl w:val="349E1528"/>
@@ -3144,13 +3791,13 @@
     </w:lvl>
   </w:abstractNum>
   <w:num w:numId="1" w16cid:durableId="649484164">
-    <w:abstractNumId w:val="22"/>
+    <w:abstractNumId w:val="24"/>
   </w:num>
   <w:num w:numId="2" w16cid:durableId="653994198">
-    <w:abstractNumId w:val="19"/>
+    <w:abstractNumId w:val="21"/>
   </w:num>
   <w:num w:numId="3" w16cid:durableId="1491361006">
-    <w:abstractNumId w:val="17"/>
+    <w:abstractNumId w:val="19"/>
   </w:num>
   <w:num w:numId="4" w16cid:durableId="1298412016">
     <w:abstractNumId w:val="1"/>
@@ -3159,7 +3806,7 @@
     <w:abstractNumId w:val="8"/>
   </w:num>
   <w:num w:numId="6" w16cid:durableId="1835418067">
-    <w:abstractNumId w:val="21"/>
+    <w:abstractNumId w:val="23"/>
   </w:num>
   <w:num w:numId="7" w16cid:durableId="212541565">
     <w:abstractNumId w:val="0"/>
@@ -3168,10 +3815,10 @@
     <w:abstractNumId w:val="3"/>
   </w:num>
   <w:num w:numId="9" w16cid:durableId="220560244">
-    <w:abstractNumId w:val="13"/>
+    <w:abstractNumId w:val="14"/>
   </w:num>
   <w:num w:numId="10" w16cid:durableId="286009945">
-    <w:abstractNumId w:val="13"/>
+    <w:abstractNumId w:val="14"/>
   </w:num>
   <w:num w:numId="11" w16cid:durableId="542055923">
     <w:abstractNumId w:val="9"/>
@@ -3180,7 +3827,7 @@
     <w:abstractNumId w:val="4"/>
   </w:num>
   <w:num w:numId="13" w16cid:durableId="630943410">
-    <w:abstractNumId w:val="18"/>
+    <w:abstractNumId w:val="20"/>
   </w:num>
   <w:num w:numId="14" w16cid:durableId="1774782528">
     <w:abstractNumId w:val="7"/>
@@ -3290,34 +3937,40 @@
     </w:lvlOverride>
   </w:num>
   <w:num w:numId="15" w16cid:durableId="1907764925">
-    <w:abstractNumId w:val="11"/>
+    <w:abstractNumId w:val="12"/>
   </w:num>
   <w:num w:numId="16" w16cid:durableId="1255474480">
     <w:abstractNumId w:val="6"/>
   </w:num>
   <w:num w:numId="17" w16cid:durableId="1967808420">
-    <w:abstractNumId w:val="12"/>
+    <w:abstractNumId w:val="13"/>
   </w:num>
   <w:num w:numId="18" w16cid:durableId="341130661">
     <w:abstractNumId w:val="5"/>
   </w:num>
   <w:num w:numId="19" w16cid:durableId="129175298">
-    <w:abstractNumId w:val="20"/>
+    <w:abstractNumId w:val="22"/>
   </w:num>
   <w:num w:numId="20" w16cid:durableId="628635422">
-    <w:abstractNumId w:val="10"/>
+    <w:abstractNumId w:val="11"/>
   </w:num>
   <w:num w:numId="21" w16cid:durableId="888495819">
-    <w:abstractNumId w:val="14"/>
+    <w:abstractNumId w:val="16"/>
   </w:num>
   <w:num w:numId="22" w16cid:durableId="806358587">
     <w:abstractNumId w:val="2"/>
   </w:num>
   <w:num w:numId="23" w16cid:durableId="1175268840">
-    <w:abstractNumId w:val="15"/>
+    <w:abstractNumId w:val="17"/>
   </w:num>
   <w:num w:numId="24" w16cid:durableId="68581025">
-    <w:abstractNumId w:val="16"/>
+    <w:abstractNumId w:val="18"/>
+  </w:num>
+  <w:num w:numId="25" w16cid:durableId="302808874">
+    <w:abstractNumId w:val="10"/>
+  </w:num>
+  <w:num w:numId="26" w16cid:durableId="625894148">
+    <w:abstractNumId w:val="15"/>
   </w:num>
 </w:numbering>
 </file>

</xml_diff>

<commit_message>
Planteamiento del Problema CC
</commit_message>
<xml_diff>
--- a/Proyecto de Grado.docx
+++ b/Proyecto de Grado.docx
@@ -681,11 +681,19 @@
           <w:rFonts w:cs="Arial"/>
         </w:rPr>
       </w:pPr>
+      <w:commentRangeStart w:id="0"/>
       <w:r>
         <w:rPr>
           <w:rFonts w:cs="Arial"/>
         </w:rPr>
         <w:t>A diferencia de los proyectos mencionados, la propuesta actual se distingue por la integración de una base de datos centralizada que recibe diariamente los datos de cada sucursal, combinada con la implementación específica de medidas de seguridad basadas en la ISO 27002. Esta combinación no solo mejora la eficiencia operativa al centralizar la gestión del inventario, sino que también fortalece la seguridad de la información, mitigando riesgos y garantizando el cumplimiento de estándares internacionales en seguridad informática. La ISO 27002 es particularmente relevante en este contexto, ya que ofrece directrices claras y detalladas sobre cómo gestionar la seguridad de la información en un sistema que maneja datos sensibles y de alta importancia para la operación diaria de una empresa.</w:t>
+      </w:r>
+      <w:commentRangeEnd w:id="0"/>
+      <w:r>
+        <w:rPr>
+          <w:rStyle w:val="Refdecomentario"/>
+        </w:rPr>
+        <w:commentReference w:id="0"/>
       </w:r>
     </w:p>
     <w:p>
@@ -782,7 +790,29 @@
           <w:rFonts w:cs="Arial"/>
           <w:bCs/>
         </w:rPr>
-        <w:t>La importancia de la ISO 27002 radica en su capacidad para proporcionar un marco comprensivo que aborde todos los aspectos críticos de la seguridad de la información. Esto incluye la identificación y mitigación de riesgos, la gestión de accesos y la respuesta a incidentes de seguridad. Implementar estas medidas en un sistema de inventario centralizado no solo protege los datos durante su transmisión y almacenamiento, sino que también asegura que la empresa cumpla con las regulaciones y estándares internacionales, lo que puede ser un factor crucial en sectores altamente regulados.</w:t>
+        <w:t xml:space="preserve">La importancia de la ISO 27002 radica en su capacidad para proporcionar un marco comprensivo que aborde todos los aspectos críticos de la seguridad de la información. Esto incluye la identificación y mitigación de riesgos, la gestión de accesos y la respuesta a incidentes de seguridad. Implementar estas medidas en un sistema de inventario centralizado no solo protege los datos durante su transmisión y almacenamiento, sino que también asegura que la empresa cumpla con las regulaciones y estándares internacionales, lo que puede ser un factor crucial en sectores altamente </w:t>
+      </w:r>
+      <w:commentRangeStart w:id="1"/>
+      <w:r>
+        <w:rPr>
+          <w:rFonts w:cs="Arial"/>
+          <w:bCs/>
+        </w:rPr>
+        <w:t>regulados</w:t>
+      </w:r>
+      <w:commentRangeEnd w:id="1"/>
+      <w:r>
+        <w:rPr>
+          <w:rStyle w:val="Refdecomentario"/>
+        </w:rPr>
+        <w:commentReference w:id="1"/>
+      </w:r>
+      <w:r>
+        <w:rPr>
+          <w:rFonts w:cs="Arial"/>
+          <w:bCs/>
+        </w:rPr>
+        <w:t>.</w:t>
       </w:r>
     </w:p>
     <w:p>
@@ -842,11 +872,22 @@
           <w:lang w:val="es-BO"/>
         </w:rPr>
       </w:pPr>
+      <w:commentRangeStart w:id="2"/>
       <w:r>
         <w:rPr>
           <w:lang w:val="es-BO"/>
         </w:rPr>
         <w:t xml:space="preserve"> PLANTEAMIENTO DEL PROBLEMA</w:t>
+      </w:r>
+      <w:commentRangeEnd w:id="2"/>
+      <w:r>
+        <w:rPr>
+          <w:rStyle w:val="Refdecomentario"/>
+          <w:rFonts w:eastAsiaTheme="minorHAnsi" w:cstheme="minorBidi"/>
+          <w:b w:val="0"/>
+          <w:color w:val="auto"/>
+        </w:rPr>
+        <w:commentReference w:id="2"/>
       </w:r>
     </w:p>
     <w:p>
@@ -885,7 +926,7 @@
         <w:rPr>
           <w:lang w:val="es-BO" w:eastAsia="es-BO"/>
         </w:rPr>
-        <w:t>DIAGRAMA DEL ISHIKAWA</w:t>
+        <w:t>IDENTIFICACION DEL PROBLEMA (ISHIKAWA)</w:t>
       </w:r>
     </w:p>
     <w:p>
@@ -1353,11 +1394,22 @@
           <w:lang w:val="es-BO"/>
         </w:rPr>
       </w:pPr>
-      <w:r>
-        <w:rPr>
-          <w:lang w:val="es-BO"/>
-        </w:rPr>
-        <w:t>IDENTIFICACION DEL PROBLEMA</w:t>
+      <w:commentRangeStart w:id="3"/>
+      <w:r>
+        <w:rPr>
+          <w:lang w:val="es-BO"/>
+        </w:rPr>
+        <w:t>PROBLEMA CENTRAL</w:t>
+      </w:r>
+      <w:commentRangeEnd w:id="3"/>
+      <w:r>
+        <w:rPr>
+          <w:rStyle w:val="Refdecomentario"/>
+          <w:rFonts w:eastAsiaTheme="minorHAnsi" w:cstheme="minorBidi"/>
+          <w:b w:val="0"/>
+          <w:color w:val="auto"/>
+        </w:rPr>
+        <w:commentReference w:id="3"/>
       </w:r>
     </w:p>
     <w:p>
@@ -1402,6 +1454,7 @@
           <w14:ligatures w14:val="none"/>
         </w:rPr>
       </w:pPr>
+      <w:commentRangeStart w:id="4"/>
       <w:r>
         <w:rPr>
           <w:lang w:val="es-BO" w:eastAsia="es-BO"/>
@@ -1419,6 +1472,13 @@
           <w14:ligatures w14:val="none"/>
         </w:rPr>
         <w:t>Principio del formulario</w:t>
+      </w:r>
+      <w:commentRangeEnd w:id="4"/>
+      <w:r>
+        <w:rPr>
+          <w:rStyle w:val="Refdecomentario"/>
+        </w:rPr>
+        <w:commentReference w:id="4"/>
       </w:r>
     </w:p>
     <w:p>
@@ -1500,11 +1560,11 @@
           <w:lang w:val="es-BO"/>
         </w:rPr>
       </w:pPr>
-      <w:commentRangeStart w:id="0"/>
+      <w:commentRangeStart w:id="5"/>
       <w:r>
         <w:t>Bibliografía</w:t>
       </w:r>
-      <w:commentRangeEnd w:id="0"/>
+      <w:commentRangeEnd w:id="5"/>
       <w:r>
         <w:rPr>
           <w:rStyle w:val="Refdecomentario"/>
@@ -1512,7 +1572,7 @@
           <w:sz w:val="24"/>
           <w:szCs w:val="24"/>
         </w:rPr>
-        <w:commentReference w:id="0"/>
+        <w:commentReference w:id="5"/>
       </w:r>
     </w:p>
     <w:p>
@@ -1896,7 +1956,87 @@
 
 <file path=word/comments.xml><?xml version="1.0" encoding="utf-8"?>
 <w:comments xmlns:wpc="http://schemas.microsoft.com/office/word/2010/wordprocessingCanvas" xmlns:cx="http://schemas.microsoft.com/office/drawing/2014/chartex" xmlns:cx1="http://schemas.microsoft.com/office/drawing/2015/9/8/chartex" xmlns:cx2="http://schemas.microsoft.com/office/drawing/2015/10/21/chartex" xmlns:cx3="http://schemas.microsoft.com/office/drawing/2016/5/9/chartex" xmlns:cx4="http://schemas.microsoft.com/office/drawing/2016/5/10/chartex" xmlns:cx5="http://schemas.microsoft.com/office/drawing/2016/5/11/chartex" xmlns:cx6="http://schemas.microsoft.com/office/drawing/2016/5/12/chartex" xmlns:cx7="http://schemas.microsoft.com/office/drawing/2016/5/13/chartex" xmlns:cx8="http://schemas.microsoft.com/office/drawing/2016/5/14/chartex" xmlns:mc="http://schemas.openxmlformats.org/markup-compatibility/2006" xmlns:aink="http://schemas.microsoft.com/office/drawing/2016/ink" xmlns:am3d="http://schemas.microsoft.com/office/drawing/2017/model3d" xmlns:o="urn:schemas-microsoft-com:office:office" xmlns:oel="http://schemas.microsoft.com/office/2019/extlst" xmlns:r="http://schemas.openxmlformats.org/officeDocument/2006/relationships" xmlns:m="http://schemas.openxmlformats.org/officeDocument/2006/math" xmlns:v="urn:schemas-microsoft-com:vml" xmlns:wp14="http://schemas.microsoft.com/office/word/2010/wordprocessingDrawing" xmlns:wp="http://schemas.openxmlformats.org/drawingml/2006/wordprocessingDrawing" xmlns:w10="urn:schemas-microsoft-com:office:word" xmlns:w="http://schemas.openxmlformats.org/wordprocessingml/2006/main" xmlns:w14="http://schemas.microsoft.com/office/word/2010/wordml" xmlns:w15="http://schemas.microsoft.com/office/word/2012/wordml" xmlns:w16cex="http://schemas.microsoft.com/office/word/2018/wordml/cex" xmlns:w16cid="http://schemas.microsoft.com/office/word/2016/wordml/cid" xmlns:w16="http://schemas.microsoft.com/office/word/2018/wordml" xmlns:w16du="http://schemas.microsoft.com/office/word/2023/wordml/word16du" xmlns:w16sdtdh="http://schemas.microsoft.com/office/word/2020/wordml/sdtdatahash" xmlns:w16se="http://schemas.microsoft.com/office/word/2015/wordml/symex" xmlns:wpg="http://schemas.microsoft.com/office/word/2010/wordprocessingGroup" xmlns:wpi="http://schemas.microsoft.com/office/word/2010/wordprocessingInk" xmlns:wne="http://schemas.microsoft.com/office/word/2006/wordml" xmlns:wps="http://schemas.microsoft.com/office/word/2010/wordprocessingShape" mc:Ignorable="w14 w15 w16se w16cid w16 w16cex w16sdtdh w16du wp14">
-  <w:comment w:id="0" w:author="Office" w:date="2024-08-14T19:34:00Z" w:initials="SS">
+  <w:comment w:id="0" w:author="Office" w:date="2024-08-21T19:35:00Z" w:initials="SS">
+    <w:p>
+      <w:pPr>
+        <w:pStyle w:val="Textocomentario"/>
+      </w:pPr>
+      <w:r>
+        <w:rPr>
+          <w:rStyle w:val="Refdecomentario"/>
+        </w:rPr>
+        <w:annotationRef/>
+      </w:r>
+      <w:r>
+        <w:t>quitar</w:t>
+      </w:r>
+    </w:p>
+  </w:comment>
+  <w:comment w:id="1" w:author="Office" w:date="2024-08-21T19:38:00Z" w:initials="SS">
+    <w:p>
+      <w:pPr>
+        <w:pStyle w:val="Textocomentario"/>
+      </w:pPr>
+      <w:r>
+        <w:rPr>
+          <w:rStyle w:val="Refdecomentario"/>
+        </w:rPr>
+        <w:annotationRef/>
+      </w:r>
+      <w:r>
+        <w:t>Estos antecendesets subrayan la necsiasdd para pequeñas empresas</w:t>
+      </w:r>
+    </w:p>
+  </w:comment>
+  <w:comment w:id="2" w:author="Office" w:date="2024-08-21T19:41:00Z" w:initials="SS">
+    <w:p>
+      <w:pPr>
+        <w:pStyle w:val="Textocomentario"/>
+      </w:pPr>
+      <w:r>
+        <w:rPr>
+          <w:rStyle w:val="Refdecomentario"/>
+        </w:rPr>
+        <w:annotationRef/>
+      </w:r>
+      <w:r>
+        <w:t>Dividir en tre partes conexto amplio, acotar problema  y definicion clara</w:t>
+      </w:r>
+    </w:p>
+  </w:comment>
+  <w:comment w:id="3" w:author="Office" w:date="2024-08-21T19:43:00Z" w:initials="SS">
+    <w:p>
+      <w:pPr>
+        <w:pStyle w:val="Textocomentario"/>
+      </w:pPr>
+      <w:r>
+        <w:rPr>
+          <w:rStyle w:val="Refdecomentario"/>
+        </w:rPr>
+        <w:annotationRef/>
+      </w:r>
+      <w:r>
+        <w:t>Hacerlo al punto, maximo un parrafo</w:t>
+      </w:r>
+    </w:p>
+  </w:comment>
+  <w:comment w:id="4" w:author="Office" w:date="2024-08-21T19:44:00Z" w:initials="SS">
+    <w:p>
+      <w:pPr>
+        <w:pStyle w:val="Textocomentario"/>
+      </w:pPr>
+      <w:r>
+        <w:rPr>
+          <w:rStyle w:val="Refdecomentario"/>
+        </w:rPr>
+        <w:annotationRef/>
+      </w:r>
+      <w:r>
+        <w:t>Como se puede solucion, luego se responde con la propuesta que hacen, en la misma pregunta</w:t>
+      </w:r>
+    </w:p>
+  </w:comment>
+  <w:comment w:id="5" w:author="Office" w:date="2024-08-14T19:34:00Z" w:initials="SS">
     <w:p>
       <w:pPr>
         <w:pStyle w:val="Textocomentario"/>
@@ -1917,18 +2057,33 @@
 
 <file path=word/commentsExtended.xml><?xml version="1.0" encoding="utf-8"?>
 <w15:commentsEx xmlns:wpc="http://schemas.microsoft.com/office/word/2010/wordprocessingCanvas" xmlns:cx="http://schemas.microsoft.com/office/drawing/2014/chartex" xmlns:cx1="http://schemas.microsoft.com/office/drawing/2015/9/8/chartex" xmlns:cx2="http://schemas.microsoft.com/office/drawing/2015/10/21/chartex" xmlns:cx3="http://schemas.microsoft.com/office/drawing/2016/5/9/chartex" xmlns:cx4="http://schemas.microsoft.com/office/drawing/2016/5/10/chartex" xmlns:cx5="http://schemas.microsoft.com/office/drawing/2016/5/11/chartex" xmlns:cx6="http://schemas.microsoft.com/office/drawing/2016/5/12/chartex" xmlns:cx7="http://schemas.microsoft.com/office/drawing/2016/5/13/chartex" xmlns:cx8="http://schemas.microsoft.com/office/drawing/2016/5/14/chartex" xmlns:mc="http://schemas.openxmlformats.org/markup-compatibility/2006" xmlns:aink="http://schemas.microsoft.com/office/drawing/2016/ink" xmlns:am3d="http://schemas.microsoft.com/office/drawing/2017/model3d" xmlns:o="urn:schemas-microsoft-com:office:office" xmlns:oel="http://schemas.microsoft.com/office/2019/extlst" xmlns:r="http://schemas.openxmlformats.org/officeDocument/2006/relationships" xmlns:m="http://schemas.openxmlformats.org/officeDocument/2006/math" xmlns:v="urn:schemas-microsoft-com:vml" xmlns:wp14="http://schemas.microsoft.com/office/word/2010/wordprocessingDrawing" xmlns:wp="http://schemas.openxmlformats.org/drawingml/2006/wordprocessingDrawing" xmlns:w10="urn:schemas-microsoft-com:office:word" xmlns:w="http://schemas.openxmlformats.org/wordprocessingml/2006/main" xmlns:w14="http://schemas.microsoft.com/office/word/2010/wordml" xmlns:w15="http://schemas.microsoft.com/office/word/2012/wordml" xmlns:w16cex="http://schemas.microsoft.com/office/word/2018/wordml/cex" xmlns:w16cid="http://schemas.microsoft.com/office/word/2016/wordml/cid" xmlns:w16="http://schemas.microsoft.com/office/word/2018/wordml" xmlns:w16du="http://schemas.microsoft.com/office/word/2023/wordml/word16du" xmlns:w16sdtdh="http://schemas.microsoft.com/office/word/2020/wordml/sdtdatahash" xmlns:w16se="http://schemas.microsoft.com/office/word/2015/wordml/symex" xmlns:wpg="http://schemas.microsoft.com/office/word/2010/wordprocessingGroup" xmlns:wpi="http://schemas.microsoft.com/office/word/2010/wordprocessingInk" xmlns:wne="http://schemas.microsoft.com/office/word/2006/wordml" xmlns:wps="http://schemas.microsoft.com/office/word/2010/wordprocessingShape" mc:Ignorable="w14 w15 w16se w16cid w16 w16cex w16sdtdh w16du wp14">
+  <w15:commentEx w15:paraId="1D3837D5" w15:done="0"/>
+  <w15:commentEx w15:paraId="0A532D6F" w15:done="0"/>
+  <w15:commentEx w15:paraId="273A215A" w15:done="0"/>
+  <w15:commentEx w15:paraId="5AD4EEF3" w15:done="0"/>
+  <w15:commentEx w15:paraId="100B91BB" w15:done="0"/>
   <w15:commentEx w15:paraId="4D00510C" w15:done="0"/>
 </w15:commentsEx>
 </file>
 
 <file path=word/commentsExtensible.xml><?xml version="1.0" encoding="utf-8"?>
 <w16cex:commentsExtensible xmlns:wpc="http://schemas.microsoft.com/office/word/2010/wordprocessingCanvas" xmlns:cx="http://schemas.microsoft.com/office/drawing/2014/chartex" xmlns:cx1="http://schemas.microsoft.com/office/drawing/2015/9/8/chartex" xmlns:cx2="http://schemas.microsoft.com/office/drawing/2015/10/21/chartex" xmlns:cx3="http://schemas.microsoft.com/office/drawing/2016/5/9/chartex" xmlns:cx4="http://schemas.microsoft.com/office/drawing/2016/5/10/chartex" xmlns:cx5="http://schemas.microsoft.com/office/drawing/2016/5/11/chartex" xmlns:cx6="http://schemas.microsoft.com/office/drawing/2016/5/12/chartex" xmlns:cx7="http://schemas.microsoft.com/office/drawing/2016/5/13/chartex" xmlns:cx8="http://schemas.microsoft.com/office/drawing/2016/5/14/chartex" xmlns:cr="http://schemas.microsoft.com/office/comments/2020/reactions" xmlns:mc="http://schemas.openxmlformats.org/markup-compatibility/2006" xmlns:aink="http://schemas.microsoft.com/office/drawing/2016/ink" xmlns:am3d="http://schemas.microsoft.com/office/drawing/2017/model3d" xmlns:o="urn:schemas-microsoft-com:office:office" xmlns:oel="http://schemas.microsoft.com/office/2019/extlst" xmlns:r="http://schemas.openxmlformats.org/officeDocument/2006/relationships" xmlns:m="http://schemas.openxmlformats.org/officeDocument/2006/math" xmlns:v="urn:schemas-microsoft-com:vml" xmlns:wp14="http://schemas.microsoft.com/office/word/2010/wordprocessingDrawing" xmlns:wp="http://schemas.openxmlformats.org/drawingml/2006/wordprocessingDrawing" xmlns:w10="urn:schemas-microsoft-com:office:word" xmlns:w="http://schemas.openxmlformats.org/wordprocessingml/2006/main" xmlns:w14="http://schemas.microsoft.com/office/word/2010/wordml" xmlns:w15="http://schemas.microsoft.com/office/word/2012/wordml" xmlns:w16cex="http://schemas.microsoft.com/office/word/2018/wordml/cex" xmlns:w16cid="http://schemas.microsoft.com/office/word/2016/wordml/cid" xmlns:w16="http://schemas.microsoft.com/office/word/2018/wordml" xmlns:w16du="http://schemas.microsoft.com/office/word/2023/wordml/word16du" xmlns:w16sdtdh="http://schemas.microsoft.com/office/word/2020/wordml/sdtdatahash" xmlns:w16se="http://schemas.microsoft.com/office/word/2015/wordml/symex" xmlns:wpg="http://schemas.microsoft.com/office/word/2010/wordprocessingGroup" xmlns:wpi="http://schemas.microsoft.com/office/word/2010/wordprocessingInk" xmlns:wne="http://schemas.microsoft.com/office/word/2006/wordml" xmlns:wps="http://schemas.microsoft.com/office/word/2010/wordprocessingShape" mc:Ignorable="w14 w15 w16se w16cid w16 w16cex w16sdtdh cr w16du wp14">
+  <w16cex:commentExtensible w16cex:durableId="0A7E9447" w16cex:dateUtc="2024-08-21T23:35:00Z"/>
+  <w16cex:commentExtensible w16cex:durableId="19BCA0BC" w16cex:dateUtc="2024-08-21T23:38:00Z"/>
+  <w16cex:commentExtensible w16cex:durableId="0B8A6C10" w16cex:dateUtc="2024-08-21T23:41:00Z"/>
+  <w16cex:commentExtensible w16cex:durableId="3FD806AB" w16cex:dateUtc="2024-08-21T23:43:00Z"/>
+  <w16cex:commentExtensible w16cex:durableId="22B72CF1" w16cex:dateUtc="2024-08-21T23:44:00Z"/>
   <w16cex:commentExtensible w16cex:durableId="63FD1B86" w16cex:dateUtc="2024-08-14T23:34:00Z"/>
 </w16cex:commentsExtensible>
 </file>
 
 <file path=word/commentsIds.xml><?xml version="1.0" encoding="utf-8"?>
 <w16cid:commentsIds xmlns:wpc="http://schemas.microsoft.com/office/word/2010/wordprocessingCanvas" xmlns:cx="http://schemas.microsoft.com/office/drawing/2014/chartex" xmlns:cx1="http://schemas.microsoft.com/office/drawing/2015/9/8/chartex" xmlns:cx2="http://schemas.microsoft.com/office/drawing/2015/10/21/chartex" xmlns:cx3="http://schemas.microsoft.com/office/drawing/2016/5/9/chartex" xmlns:cx4="http://schemas.microsoft.com/office/drawing/2016/5/10/chartex" xmlns:cx5="http://schemas.microsoft.com/office/drawing/2016/5/11/chartex" xmlns:cx6="http://schemas.microsoft.com/office/drawing/2016/5/12/chartex" xmlns:cx7="http://schemas.microsoft.com/office/drawing/2016/5/13/chartex" xmlns:cx8="http://schemas.microsoft.com/office/drawing/2016/5/14/chartex" xmlns:mc="http://schemas.openxmlformats.org/markup-compatibility/2006" xmlns:aink="http://schemas.microsoft.com/office/drawing/2016/ink" xmlns:am3d="http://schemas.microsoft.com/office/drawing/2017/model3d" xmlns:o="urn:schemas-microsoft-com:office:office" xmlns:oel="http://schemas.microsoft.com/office/2019/extlst" xmlns:r="http://schemas.openxmlformats.org/officeDocument/2006/relationships" xmlns:m="http://schemas.openxmlformats.org/officeDocument/2006/math" xmlns:v="urn:schemas-microsoft-com:vml" xmlns:wp14="http://schemas.microsoft.com/office/word/2010/wordprocessingDrawing" xmlns:wp="http://schemas.openxmlformats.org/drawingml/2006/wordprocessingDrawing" xmlns:w10="urn:schemas-microsoft-com:office:word" xmlns:w="http://schemas.openxmlformats.org/wordprocessingml/2006/main" xmlns:w14="http://schemas.microsoft.com/office/word/2010/wordml" xmlns:w15="http://schemas.microsoft.com/office/word/2012/wordml" xmlns:w16cex="http://schemas.microsoft.com/office/word/2018/wordml/cex" xmlns:w16cid="http://schemas.microsoft.com/office/word/2016/wordml/cid" xmlns:w16="http://schemas.microsoft.com/office/word/2018/wordml" xmlns:w16du="http://schemas.microsoft.com/office/word/2023/wordml/word16du" xmlns:w16sdtdh="http://schemas.microsoft.com/office/word/2020/wordml/sdtdatahash" xmlns:w16se="http://schemas.microsoft.com/office/word/2015/wordml/symex" xmlns:wpg="http://schemas.microsoft.com/office/word/2010/wordprocessingGroup" xmlns:wpi="http://schemas.microsoft.com/office/word/2010/wordprocessingInk" xmlns:wne="http://schemas.microsoft.com/office/word/2006/wordml" xmlns:wps="http://schemas.microsoft.com/office/word/2010/wordprocessingShape" mc:Ignorable="w14 w15 w16se w16cid w16 w16cex w16sdtdh w16du wp14">
+  <w16cid:commentId w16cid:paraId="1D3837D5" w16cid:durableId="0A7E9447"/>
+  <w16cid:commentId w16cid:paraId="0A532D6F" w16cid:durableId="19BCA0BC"/>
+  <w16cid:commentId w16cid:paraId="273A215A" w16cid:durableId="0B8A6C10"/>
+  <w16cid:commentId w16cid:paraId="5AD4EEF3" w16cid:durableId="3FD806AB"/>
+  <w16cid:commentId w16cid:paraId="100B91BB" w16cid:durableId="22B72CF1"/>
   <w16cid:commentId w16cid:paraId="4D00510C" w16cid:durableId="63FD1B86"/>
 </w16cid:commentsIds>
 </file>
@@ -4570,6 +4725,7 @@
   <w:style w:type="character" w:default="1" w:styleId="Fuentedeprrafopredeter">
     <w:name w:val="Default Paragraph Font"/>
     <w:uiPriority w:val="1"/>
+    <w:semiHidden/>
     <w:unhideWhenUsed/>
   </w:style>
   <w:style w:type="table" w:default="1" w:styleId="Tablanormal">

</xml_diff>

<commit_message>
Planteamiento del problema SC 50%
</commit_message>
<xml_diff>
--- a/Proyecto de Grado.docx
+++ b/Proyecto de Grado.docx
@@ -679,28 +679,6 @@
         <w:spacing w:line="360" w:lineRule="auto"/>
         <w:rPr>
           <w:rFonts w:cs="Arial"/>
-        </w:rPr>
-      </w:pPr>
-      <w:commentRangeStart w:id="0"/>
-      <w:r>
-        <w:rPr>
-          <w:rFonts w:cs="Arial"/>
-        </w:rPr>
-        <w:t>A diferencia de los proyectos mencionados, la propuesta actual se distingue por la integración de una base de datos centralizada que recibe diariamente los datos de cada sucursal, combinada con la implementación específica de medidas de seguridad basadas en la ISO 27002. Esta combinación no solo mejora la eficiencia operativa al centralizar la gestión del inventario, sino que también fortalece la seguridad de la información, mitigando riesgos y garantizando el cumplimiento de estándares internacionales en seguridad informática. La ISO 27002 es particularmente relevante en este contexto, ya que ofrece directrices claras y detalladas sobre cómo gestionar la seguridad de la información en un sistema que maneja datos sensibles y de alta importancia para la operación diaria de una empresa.</w:t>
-      </w:r>
-      <w:commentRangeEnd w:id="0"/>
-      <w:r>
-        <w:rPr>
-          <w:rStyle w:val="Refdecomentario"/>
-        </w:rPr>
-        <w:commentReference w:id="0"/>
-      </w:r>
-    </w:p>
-    <w:p>
-      <w:pPr>
-        <w:spacing w:line="360" w:lineRule="auto"/>
-        <w:rPr>
-          <w:rFonts w:cs="Arial"/>
           <w:bCs/>
           <w:lang w:val="es-BO"/>
         </w:rPr>
@@ -729,16 +707,32 @@
           <w:bCs/>
           <w:lang w:val="es-BO"/>
         </w:rPr>
-        <w:t xml:space="preserve"> en 2008, es un ejemplo claro de cómo la tecnología puede mejorar la gestión de inventarios en instituciones públicas. Este sistema se diseñó para optimizar el control y </w:t>
-      </w:r>
-      <w:r>
+        <w:t xml:space="preserve"> en 2008, es un ejemplo claro de cómo la tecnología puede mejorar la gestión de inventarios en instituciones públicas. Este sistema se diseñó para optimizar el control y seguimiento de los bienes almacenados, asegurando que la información estuviera siempre actualizada y disponible para la toma de decisiones. Aunque este proyecto se enfocó en una única ubicación, su estructura y funcionalidad pueden ser adaptadas para un sistema centralizado que integre múltiples sucursales​. Esto refuerza la idea de que la centralización de datos no solo es aplicable en el sector privado, sino también en instituciones públicas que manejan grandes volúmenes de información crítica.</w:t>
+      </w:r>
+    </w:p>
+    <w:p>
+      <w:pPr>
+        <w:spacing w:line="360" w:lineRule="auto"/>
         <w:rPr>
           <w:rFonts w:cs="Arial"/>
           <w:bCs/>
           <w:lang w:val="es-BO"/>
         </w:rPr>
+      </w:pPr>
+      <w:r>
+        <w:rPr>
+          <w:rFonts w:cs="Arial"/>
+          <w:bCs/>
+        </w:rPr>
+        <w:t xml:space="preserve">El "Software de Gestión y Control de Inventarios" desarrollado por Wilmer David Callisaya Apaza en 2017 para la empresa AGADON S.R.L. se enfocó en mejorar la eficiencia operativa mediante la automatización de la gestión de inventarios y ventas. Aunque este proyecto fue exitoso en organizar y actualizar la información de manera </w:t>
+      </w:r>
+      <w:r>
+        <w:rPr>
+          <w:rFonts w:cs="Arial"/>
+          <w:bCs/>
+        </w:rPr>
         <w:lastRenderedPageBreak/>
-        <w:t>seguimiento de los bienes almacenados, asegurando que la información estuviera siempre actualizada y disponible para la toma de decisiones. Aunque este proyecto se enfocó en una única ubicación, su estructura y funcionalidad pueden ser adaptadas para un sistema centralizado que integre múltiples sucursales​. Esto refuerza la idea de que la centralización de datos no solo es aplicable en el sector privado, sino también en instituciones públicas que manejan grandes volúmenes de información crítica.</w:t>
+        <w:t>confiable dentro de la empresa, no incorporó el uso de la norma ISO 27002 ni implementó un sistema con una base de datos centralizada que permitiera la integración y sincronización de datos entre múltiples sucursales. Esta limitación significa que, aunque el sistema mejoró la operatividad en cada ubicación individual, la falta de centralización y de medidas de seguridad avanzadas dejó un vacío en la protección y unificación de los datos a nivel corporativo, aspectos que son críticos en un entorno con múltiples sucursales.</w:t>
       </w:r>
     </w:p>
     <w:p>
@@ -756,99 +750,67 @@
           <w:bCs/>
           <w:lang w:val="es-BO"/>
         </w:rPr>
-        <w:t>Por otro lado, el "Sistema de Control de Ventas e Inventarios" para la empresa Illimani Natural Confort, desarrollado por Luis Omar Quisbert Lima en 2011, se centró en mejorar la comunicación y la actualización de información entre diferentes sucursales. Este proyecto destacó por su enfoque en la obtención y organización de información de manera inmediata y confiable, lo que resultó en una mejora significativa en la eficiencia operativa de la empresa​. La implementación de un sistema centralizado como el que propones podría llevar estas mejoras aún más lejos, permitiendo una gestión integral y segura de los datos a través de todas las ubicaciones de la empresa.</w:t>
-      </w:r>
-    </w:p>
-    <w:p>
-      <w:pPr>
-        <w:spacing w:line="360" w:lineRule="auto"/>
+        <w:t>Estos</w:t>
+      </w:r>
+      <w:r>
         <w:rPr>
           <w:rFonts w:cs="Arial"/>
           <w:bCs/>
           <w:lang w:val="es-BO"/>
         </w:rPr>
-      </w:pPr>
-      <w:r>
+        <w:t xml:space="preserve"> proyectos subrayan la importancia de contar con un sistema de inventario que no solo administre la información de manera eficiente, sino que también garantice la seguridad de los datos, especialmente cuando se manejan desde múltiples ubicaciones. La centralización de datos en un sistema de inventario distribuido, combinado con medidas de seguridad basadas en la ISO 27002, ofrece una solución robusta para enfrentar los desafíos de la gestión moderna de inventarios. </w:t>
+      </w:r>
+    </w:p>
+    <w:p>
+      <w:pPr>
+        <w:spacing w:line="360" w:lineRule="auto"/>
         <w:rPr>
           <w:rFonts w:cs="Arial"/>
           <w:bCs/>
-          <w:lang w:val="es-BO"/>
-        </w:rPr>
-        <w:t>Ambos proyectos subrayan la importancia de contar con un sistema de inventario que no solo administre la información de manera eficiente, sino que también garantice la seguridad de los datos, especialmente cuando se manejan desde múltiples ubicaciones. La centralización de datos en un sistema de inventario distribuido, combinado con medidas de seguridad basadas en la ISO 27002, ofrece una solución robusta para enfrentar los desafíos de la gestión moderna de inventarios. La implementación de estas medidas no solo protegerá la integridad de los datos, sino que también asegurará que la empresa cumpla con las regulaciones y normativas internacionales, lo que es crucial en un entorno cada vez más regulado y competitivo.</w:t>
-      </w:r>
-    </w:p>
-    <w:p>
-      <w:pPr>
-        <w:spacing w:line="360" w:lineRule="auto"/>
+        </w:rPr>
+      </w:pPr>
+      <w:r>
         <w:rPr>
           <w:rFonts w:cs="Arial"/>
           <w:bCs/>
         </w:rPr>
-      </w:pPr>
-      <w:r>
+        <w:t>La importancia de la ISO 27002 radica en su capacidad para proporcionar un marco comprensivo que aborde todos los aspectos críticos de la seguridad de la información. Esto incluye la identificación y mitigación de riesgos, la gestión de accesos y la respuesta a incidentes de seguridad. Implementar estas medidas en un sistema de inventario centralizado no solo protege los datos durante su transmisión y almacenamiento, sino que también asegura que la empresa cumpla con las regulaciones y estándares internacionales, lo que puede ser un factor crucial en sectores altamente regulados.</w:t>
+      </w:r>
+    </w:p>
+    <w:p>
+      <w:pPr>
+        <w:spacing w:line="360" w:lineRule="auto"/>
         <w:rPr>
           <w:rFonts w:cs="Arial"/>
           <w:bCs/>
-        </w:rPr>
-        <w:t xml:space="preserve">La importancia de la ISO 27002 radica en su capacidad para proporcionar un marco comprensivo que aborde todos los aspectos críticos de la seguridad de la información. Esto incluye la identificación y mitigación de riesgos, la gestión de accesos y la respuesta a incidentes de seguridad. Implementar estas medidas en un sistema de inventario centralizado no solo protege los datos durante su transmisión y almacenamiento, sino que también asegura que la empresa cumpla con las regulaciones y estándares internacionales, lo que puede ser un factor crucial en sectores altamente </w:t>
-      </w:r>
-      <w:commentRangeStart w:id="1"/>
+          <w:lang w:val="es-BO"/>
+        </w:rPr>
+      </w:pPr>
       <w:r>
         <w:rPr>
           <w:rFonts w:cs="Arial"/>
           <w:bCs/>
-        </w:rPr>
-        <w:t>regulados</w:t>
-      </w:r>
-      <w:commentRangeEnd w:id="1"/>
-      <w:r>
-        <w:rPr>
-          <w:rStyle w:val="Refdecomentario"/>
-        </w:rPr>
-        <w:commentReference w:id="1"/>
-      </w:r>
-      <w:r>
+          <w:lang w:val="es-BO"/>
+        </w:rPr>
+        <w:t>Este contexto resalta la urgencia de desarrollar un sistema especializado que pueda satisfacer las demandas particulares de las empresas con múltiples sucursales, mejorando así la precisión y eficiencia en la gestión de la información crítica. Implementar un sistema de inventario centralizado, respaldado por medidas de seguridad basadas en la norma ISO 27002, no solo optimiza la operatividad diaria, sino que también asegura la integridad y confidencialidad de los datos a lo largo de toda la organización. Esta solución es esencial para enfrentar los desafíos modernos de la gestión de inventarios, permitiendo a las empresas mantener un control riguroso y actualizado de su información en un entorno competitivo y altamente regulado.</w:t>
+      </w:r>
+    </w:p>
+    <w:p>
+      <w:pPr>
+        <w:spacing w:line="360" w:lineRule="auto"/>
         <w:rPr>
           <w:rFonts w:cs="Arial"/>
           <w:bCs/>
-        </w:rPr>
-        <w:t>.</w:t>
-      </w:r>
-    </w:p>
-    <w:p>
-      <w:pPr>
-        <w:spacing w:line="360" w:lineRule="auto"/>
+          <w:lang w:val="es-BO"/>
+        </w:rPr>
+      </w:pPr>
+      <w:r>
         <w:rPr>
           <w:rFonts w:cs="Arial"/>
           <w:bCs/>
           <w:lang w:val="es-BO"/>
         </w:rPr>
-      </w:pPr>
-      <w:r>
-        <w:rPr>
-          <w:rFonts w:cs="Arial"/>
-          <w:bCs/>
-          <w:lang w:val="es-BO"/>
-        </w:rPr>
         <w:lastRenderedPageBreak/>
-        <w:t>Este contexto resalta la urgencia de desarrollar un sistema especializado que pueda satisfacer las demandas particulares de las empresas con múltiples sucursales, mejorando así la precisión y eficiencia en la gestión de la información crítica. Implementar un sistema de inventario centralizado, respaldado por medidas de seguridad basadas en la norma ISO 27002, no solo optimiza la operatividad diaria, sino que también asegura la integridad y confidencialidad de los datos a lo largo de toda la organización. Esta solución es esencial para enfrentar los desafíos modernos de la gestión de inventarios, permitiendo a las empresas mantener un control riguroso y actualizado de su información en un entorno competitivo y altamente regulado.</w:t>
-      </w:r>
-    </w:p>
-    <w:p>
-      <w:pPr>
-        <w:spacing w:line="360" w:lineRule="auto"/>
-        <w:rPr>
-          <w:rFonts w:cs="Arial"/>
-          <w:bCs/>
-          <w:lang w:val="es-BO"/>
-        </w:rPr>
-      </w:pPr>
-      <w:r>
-        <w:rPr>
-          <w:rFonts w:cs="Arial"/>
-          <w:bCs/>
-          <w:lang w:val="es-BO"/>
-        </w:rPr>
         <w:t>En conclusión, la integración de una base de datos centralizada junto con la implementación de la ISO 27002 es esencial para cualquier empresa que desee optimizar su gestión de inventarios mientras asegura la protección de sus datos. Los proyectos analizados demuestran cómo la centralización de datos y la seguridad de la información pueden mejorar significativamente la eficiencia operativa y la toma de decisiones estratégicas, proporcionando una solución escalable que puede adaptarse a las necesidades futuras de la empresa</w:t>
       </w:r>
       <w:r>
@@ -872,14 +834,14 @@
           <w:lang w:val="es-BO"/>
         </w:rPr>
       </w:pPr>
-      <w:commentRangeStart w:id="2"/>
+      <w:commentRangeStart w:id="0"/>
       <w:r>
         <w:rPr>
           <w:lang w:val="es-BO"/>
         </w:rPr>
         <w:t xml:space="preserve"> PLANTEAMIENTO DEL PROBLEMA</w:t>
       </w:r>
-      <w:commentRangeEnd w:id="2"/>
+      <w:commentRangeEnd w:id="0"/>
       <w:r>
         <w:rPr>
           <w:rStyle w:val="Refdecomentario"/>
@@ -887,15 +849,15 @@
           <w:b w:val="0"/>
           <w:color w:val="auto"/>
         </w:rPr>
-        <w:commentReference w:id="2"/>
-      </w:r>
-    </w:p>
-    <w:p>
-      <w:pPr>
-        <w:spacing w:line="360" w:lineRule="auto"/>
-      </w:pPr>
-      <w:r>
-        <w:t xml:space="preserve">Actualmente, las ópticas que operan en múltiples sucursales enfrentan serios desafíos en la gestión eficiente de sus inventarios debido a la falta de un sistema centralizado que permita un control preciso y actualizado de los productos en tiempo real. La dependencia de métodos rudimentarios o manuales no solo genera errores frecuentes e inconsistencias en los datos, sino que también compromete la seguridad de la información, especialmente durante la transferencia de datos entre sucursales. La ausencia de medidas de seguridad robustas basadas en la norma ISO 27002 aumenta la vulnerabilidad de los datos sensibles, lo que es particularmente preocupante en un entorno distribuido. Estudios previos, como el "Sistema de Información de Compras e Inventarios SAMA" y otros proyectos similares, han evidenciado la necesidad de soluciones adaptadas a la gestión de inventarios, pero la mayoría se han enfocado en empresas con una única sede, dejando un vacío en la implementación de sistemas que aborden eficazmente la centralización y seguridad en un contexto </w:t>
+        <w:commentReference w:id="0"/>
+      </w:r>
+    </w:p>
+    <w:p>
+      <w:pPr>
+        <w:spacing w:line="360" w:lineRule="auto"/>
+      </w:pPr>
+      <w:r>
+        <w:t xml:space="preserve">Las ópticas que operan en múltiples sucursales enfrentan desafíos significativos en la gestión de sus inventarios debido a la falta de un sistema centralizado que permita un control preciso y actualizado de los productos en tiempo real. La dependencia de métodos rudimentarios o manuales no solo genera errores frecuentes e inconsistencias en los datos, sino que también compromete la seguridad de la información, especialmente durante la transferencia de datos entre sucursales. Aunque se han desarrollado soluciones como el "Sistema de Información de Compras e Inventarios SAMA," la mayoría de estos sistemas se han centrado en empresas con una única sede, dejando un vacío en la implementación de sistemas que aborden eficazmente la centralización y seguridad en un contexto </w:t>
       </w:r>
       <w:proofErr w:type="spellStart"/>
       <w:r>
@@ -903,11 +865,7 @@
       </w:r>
       <w:proofErr w:type="spellEnd"/>
       <w:r>
-        <w:t xml:space="preserve">. Por tanto, es imperativo desarrollar un sistema centralizado de gestión de inventarios para </w:t>
-      </w:r>
-      <w:r>
-        <w:lastRenderedPageBreak/>
-        <w:t>ópticas que no solo optimice la operatividad diaria, sino que también garantice la integridad y confidencialidad de los datos mediante la implementación de la ISO 27002.</w:t>
+        <w:t>. Por tanto, es imperativo desarrollar un sistema centralizado de gestión de inventarios para ópticas que no solo optimice la operatividad diaria, sino que también garantice la integridad y confidencialidad de los datos mediante la implementación de medidas de seguridad basadas en la norma ISO 27002.</w:t>
       </w:r>
     </w:p>
     <w:p>
@@ -917,6 +875,7 @@
           <w:ilvl w:val="2"/>
           <w:numId w:val="14"/>
         </w:numPr>
+        <w:spacing w:line="360" w:lineRule="auto"/>
         <w:ind w:left="0" w:firstLine="0"/>
         <w:rPr>
           <w:lang w:val="es-BO" w:eastAsia="es-BO"/>
@@ -931,6 +890,7 @@
     </w:p>
     <w:p>
       <w:pPr>
+        <w:spacing w:line="360" w:lineRule="auto"/>
         <w:rPr>
           <w:lang w:val="es-BO" w:eastAsia="es-BO"/>
         </w:rPr>
@@ -946,6 +906,7 @@
     </w:p>
     <w:p>
       <w:pPr>
+        <w:spacing w:line="360" w:lineRule="auto"/>
         <w:rPr>
           <w:b/>
           <w:bCs/>
@@ -967,6 +928,7 @@
           <w:ilvl w:val="0"/>
           <w:numId w:val="26"/>
         </w:numPr>
+        <w:spacing w:line="360" w:lineRule="auto"/>
         <w:rPr>
           <w:lang w:val="es-BO" w:eastAsia="es-BO"/>
         </w:rPr>
@@ -986,6 +948,7 @@
           <w:ilvl w:val="1"/>
           <w:numId w:val="26"/>
         </w:numPr>
+        <w:spacing w:line="360" w:lineRule="auto"/>
         <w:rPr>
           <w:lang w:val="es-BO" w:eastAsia="es-BO"/>
         </w:rPr>
@@ -1003,6 +966,7 @@
           <w:ilvl w:val="1"/>
           <w:numId w:val="26"/>
         </w:numPr>
+        <w:spacing w:line="360" w:lineRule="auto"/>
         <w:rPr>
           <w:lang w:val="es-BO" w:eastAsia="es-BO"/>
         </w:rPr>
@@ -1020,6 +984,7 @@
           <w:ilvl w:val="1"/>
           <w:numId w:val="26"/>
         </w:numPr>
+        <w:spacing w:line="360" w:lineRule="auto"/>
         <w:rPr>
           <w:lang w:val="es-BO" w:eastAsia="es-BO"/>
         </w:rPr>
@@ -1037,6 +1002,7 @@
           <w:ilvl w:val="0"/>
           <w:numId w:val="26"/>
         </w:numPr>
+        <w:spacing w:line="360" w:lineRule="auto"/>
         <w:rPr>
           <w:lang w:val="es-BO" w:eastAsia="es-BO"/>
         </w:rPr>
@@ -1047,6 +1013,7 @@
           <w:bCs/>
           <w:lang w:val="es-BO" w:eastAsia="es-BO"/>
         </w:rPr>
+        <w:lastRenderedPageBreak/>
         <w:t>Personas</w:t>
       </w:r>
     </w:p>
@@ -1056,6 +1023,7 @@
           <w:ilvl w:val="1"/>
           <w:numId w:val="26"/>
         </w:numPr>
+        <w:spacing w:line="360" w:lineRule="auto"/>
         <w:rPr>
           <w:lang w:val="es-BO" w:eastAsia="es-BO"/>
         </w:rPr>
@@ -1073,6 +1041,7 @@
           <w:ilvl w:val="1"/>
           <w:numId w:val="26"/>
         </w:numPr>
+        <w:spacing w:line="360" w:lineRule="auto"/>
         <w:rPr>
           <w:lang w:val="es-BO" w:eastAsia="es-BO"/>
         </w:rPr>
@@ -1090,6 +1059,7 @@
           <w:ilvl w:val="1"/>
           <w:numId w:val="26"/>
         </w:numPr>
+        <w:spacing w:line="360" w:lineRule="auto"/>
         <w:rPr>
           <w:lang w:val="es-BO" w:eastAsia="es-BO"/>
         </w:rPr>
@@ -1107,6 +1077,7 @@
           <w:ilvl w:val="0"/>
           <w:numId w:val="26"/>
         </w:numPr>
+        <w:spacing w:line="360" w:lineRule="auto"/>
         <w:rPr>
           <w:lang w:val="es-BO" w:eastAsia="es-BO"/>
         </w:rPr>
@@ -1126,6 +1097,7 @@
           <w:ilvl w:val="1"/>
           <w:numId w:val="26"/>
         </w:numPr>
+        <w:spacing w:line="360" w:lineRule="auto"/>
         <w:rPr>
           <w:lang w:val="es-BO" w:eastAsia="es-BO"/>
         </w:rPr>
@@ -1143,6 +1115,7 @@
           <w:ilvl w:val="1"/>
           <w:numId w:val="26"/>
         </w:numPr>
+        <w:spacing w:line="360" w:lineRule="auto"/>
         <w:rPr>
           <w:lang w:val="es-BO" w:eastAsia="es-BO"/>
         </w:rPr>
@@ -1160,6 +1133,7 @@
           <w:ilvl w:val="1"/>
           <w:numId w:val="26"/>
         </w:numPr>
+        <w:spacing w:line="360" w:lineRule="auto"/>
         <w:rPr>
           <w:lang w:val="es-BO" w:eastAsia="es-BO"/>
         </w:rPr>
@@ -1177,6 +1151,7 @@
           <w:ilvl w:val="0"/>
           <w:numId w:val="26"/>
         </w:numPr>
+        <w:spacing w:line="360" w:lineRule="auto"/>
         <w:rPr>
           <w:lang w:val="es-BO" w:eastAsia="es-BO"/>
         </w:rPr>
@@ -1196,6 +1171,7 @@
           <w:ilvl w:val="1"/>
           <w:numId w:val="26"/>
         </w:numPr>
+        <w:spacing w:line="360" w:lineRule="auto"/>
         <w:rPr>
           <w:lang w:val="es-BO" w:eastAsia="es-BO"/>
         </w:rPr>
@@ -1213,6 +1189,7 @@
           <w:ilvl w:val="1"/>
           <w:numId w:val="26"/>
         </w:numPr>
+        <w:spacing w:line="360" w:lineRule="auto"/>
         <w:rPr>
           <w:lang w:val="es-BO" w:eastAsia="es-BO"/>
         </w:rPr>
@@ -1230,6 +1207,7 @@
           <w:ilvl w:val="1"/>
           <w:numId w:val="26"/>
         </w:numPr>
+        <w:spacing w:line="360" w:lineRule="auto"/>
         <w:rPr>
           <w:lang w:val="es-BO" w:eastAsia="es-BO"/>
         </w:rPr>
@@ -1247,6 +1225,7 @@
           <w:ilvl w:val="0"/>
           <w:numId w:val="26"/>
         </w:numPr>
+        <w:spacing w:line="360" w:lineRule="auto"/>
         <w:rPr>
           <w:lang w:val="es-BO" w:eastAsia="es-BO"/>
         </w:rPr>
@@ -1266,6 +1245,7 @@
           <w:ilvl w:val="1"/>
           <w:numId w:val="26"/>
         </w:numPr>
+        <w:spacing w:line="360" w:lineRule="auto"/>
         <w:rPr>
           <w:lang w:val="es-BO" w:eastAsia="es-BO"/>
         </w:rPr>
@@ -1283,6 +1263,7 @@
           <w:ilvl w:val="1"/>
           <w:numId w:val="26"/>
         </w:numPr>
+        <w:spacing w:line="360" w:lineRule="auto"/>
         <w:rPr>
           <w:lang w:val="es-BO" w:eastAsia="es-BO"/>
         </w:rPr>
@@ -1300,6 +1281,7 @@
           <w:ilvl w:val="1"/>
           <w:numId w:val="26"/>
         </w:numPr>
+        <w:spacing w:line="360" w:lineRule="auto"/>
         <w:rPr>
           <w:lang w:val="es-BO" w:eastAsia="es-BO"/>
         </w:rPr>
@@ -1317,6 +1299,7 @@
           <w:ilvl w:val="0"/>
           <w:numId w:val="26"/>
         </w:numPr>
+        <w:spacing w:line="360" w:lineRule="auto"/>
         <w:rPr>
           <w:lang w:val="es-BO" w:eastAsia="es-BO"/>
         </w:rPr>
@@ -1336,6 +1319,7 @@
           <w:ilvl w:val="1"/>
           <w:numId w:val="26"/>
         </w:numPr>
+        <w:spacing w:line="360" w:lineRule="auto"/>
         <w:rPr>
           <w:lang w:val="es-BO" w:eastAsia="es-BO"/>
         </w:rPr>
@@ -1353,15 +1337,15 @@
           <w:ilvl w:val="1"/>
           <w:numId w:val="26"/>
         </w:numPr>
-        <w:rPr>
-          <w:lang w:val="es-BO" w:eastAsia="es-BO"/>
-        </w:rPr>
-      </w:pPr>
-      <w:r>
-        <w:rPr>
-          <w:lang w:val="es-BO" w:eastAsia="es-BO"/>
-        </w:rPr>
-        <w:lastRenderedPageBreak/>
+        <w:spacing w:line="360" w:lineRule="auto"/>
+        <w:rPr>
+          <w:lang w:val="es-BO" w:eastAsia="es-BO"/>
+        </w:rPr>
+      </w:pPr>
+      <w:r>
+        <w:rPr>
+          <w:lang w:val="es-BO" w:eastAsia="es-BO"/>
+        </w:rPr>
         <w:t>Ausencia de indicadores de rendimiento claros para evaluar la eficiencia del sistema de inventarios.</w:t>
       </w:r>
     </w:p>
@@ -1390,18 +1374,20 @@
           <w:ilvl w:val="2"/>
           <w:numId w:val="14"/>
         </w:numPr>
-        <w:rPr>
-          <w:lang w:val="es-BO"/>
-        </w:rPr>
-      </w:pPr>
-      <w:commentRangeStart w:id="3"/>
-      <w:r>
-        <w:rPr>
-          <w:lang w:val="es-BO"/>
-        </w:rPr>
+        <w:spacing w:line="360" w:lineRule="auto"/>
+        <w:rPr>
+          <w:lang w:val="es-BO"/>
+        </w:rPr>
+      </w:pPr>
+      <w:commentRangeStart w:id="1"/>
+      <w:r>
+        <w:rPr>
+          <w:lang w:val="es-BO"/>
+        </w:rPr>
+        <w:lastRenderedPageBreak/>
         <w:t>PROBLEMA CENTRAL</w:t>
       </w:r>
-      <w:commentRangeEnd w:id="3"/>
+      <w:commentRangeEnd w:id="1"/>
       <w:r>
         <w:rPr>
           <w:rStyle w:val="Refdecomentario"/>
@@ -1409,20 +1395,21 @@
           <w:b w:val="0"/>
           <w:color w:val="auto"/>
         </w:rPr>
-        <w:commentReference w:id="3"/>
-      </w:r>
-    </w:p>
-    <w:p>
-      <w:pPr>
-        <w:rPr>
-          <w:lang w:val="es-BO"/>
-        </w:rPr>
-      </w:pPr>
-      <w:r>
-        <w:rPr>
-          <w:lang w:val="es-BO"/>
-        </w:rPr>
-        <w:t>En el contexto de las ópticas que operan múltiples sucursales, la gestión de inventarios se ha vuelto un desafío significativo debido a la falta de un sistema centralizado que permita un control preciso y en tiempo real de los productos en todas las ubicaciones. La dependencia de métodos manuales o sistemas rudimentarios ha resultado en errores frecuentes, inconsistencias en los datos y dificultades para mantener un inventario actualizado y eficiente. Además, la falta de medidas de seguridad adecuadas durante la transferencia y almacenamiento de datos entre sucursales ha incrementado la vulnerabilidad de la información sensible, exponiendo a las empresas a riesgos significativos de seguridad. Este problema no solo afecta la operatividad diaria de las ópticas, sino que también pone en peligro la confidencialidad e integridad de los datos, lo cual es crucial para el buen funcionamiento y la competitividad de estas empresas.</w:t>
+        <w:commentReference w:id="1"/>
+      </w:r>
+    </w:p>
+    <w:p>
+      <w:pPr>
+        <w:spacing w:line="360" w:lineRule="auto"/>
+        <w:rPr>
+          <w:lang w:val="es-BO"/>
+        </w:rPr>
+      </w:pPr>
+      <w:r>
+        <w:rPr>
+          <w:lang w:val="es-BO"/>
+        </w:rPr>
+        <w:t>La gestión de inventarios en ópticas con múltiples sucursales es un reto debido a la falta de un sistema centralizado, lo que genera errores y datos inconsistentes. Además, la falta de seguridad en la transferencia de información aumenta la vulnerabilidad de datos sensibles, comprometiendo la operatividad y competitividad de las empresas.</w:t>
       </w:r>
     </w:p>
     <w:p>
@@ -1432,6 +1419,7 @@
           <w:ilvl w:val="2"/>
           <w:numId w:val="14"/>
         </w:numPr>
+        <w:spacing w:line="360" w:lineRule="auto"/>
         <w:rPr>
           <w:lang w:val="es-BO"/>
         </w:rPr>
@@ -1445,6 +1433,124 @@
     </w:p>
     <w:p>
       <w:pPr>
+        <w:spacing w:line="360" w:lineRule="auto"/>
+        <w:rPr>
+          <w:lang w:val="es-BO" w:eastAsia="es-BO"/>
+        </w:rPr>
+      </w:pPr>
+      <w:commentRangeStart w:id="2"/>
+      <w:r>
+        <w:rPr>
+          <w:lang w:val="es-BO" w:eastAsia="es-BO"/>
+        </w:rPr>
+        <w:t>¿Cómo puede un sistema centralizado de gestión de inventarios, con la implementación de medidas de seguridad basadas en la norma ISO 27002, mejorar la eficiencia operativa y garantizar la seguridad de la información en ópticas que operan múltiples sucursales?</w:t>
+      </w:r>
+    </w:p>
+    <w:p>
+      <w:pPr>
+        <w:spacing w:line="360" w:lineRule="auto"/>
+        <w:rPr>
+          <w:rFonts w:eastAsia="Times New Roman" w:cs="Arial"/>
+          <w:kern w:val="0"/>
+          <w:lang w:val="es-BO" w:eastAsia="es-BO"/>
+          <w14:ligatures w14:val="none"/>
+        </w:rPr>
+      </w:pPr>
+      <w:r>
+        <w:rPr>
+          <w:rFonts w:eastAsia="Times New Roman" w:cs="Arial"/>
+          <w:kern w:val="0"/>
+          <w:lang w:val="es-BO" w:eastAsia="es-BO"/>
+          <w14:ligatures w14:val="none"/>
+        </w:rPr>
+        <w:t xml:space="preserve">¿Cómo se puede mejorar la eficiencia operativa y garantizar la seguridad de la información en ópticas que operan </w:t>
+      </w:r>
+      <w:r>
+        <w:rPr>
+          <w:rFonts w:eastAsia="Times New Roman" w:cs="Arial"/>
+          <w:kern w:val="0"/>
+          <w:lang w:val="es-BO" w:eastAsia="es-BO"/>
+          <w14:ligatures w14:val="none"/>
+        </w:rPr>
+        <w:t xml:space="preserve">con </w:t>
+      </w:r>
+      <w:r>
+        <w:rPr>
+          <w:rFonts w:eastAsia="Times New Roman" w:cs="Arial"/>
+          <w:kern w:val="0"/>
+          <w:lang w:val="es-BO" w:eastAsia="es-BO"/>
+          <w14:ligatures w14:val="none"/>
+        </w:rPr>
+        <w:t>múltiples sucursales</w:t>
+      </w:r>
+      <w:r>
+        <w:rPr>
+          <w:rFonts w:eastAsia="Times New Roman" w:cs="Arial"/>
+          <w:kern w:val="0"/>
+          <w:lang w:val="es-BO" w:eastAsia="es-BO"/>
+          <w14:ligatures w14:val="none"/>
+        </w:rPr>
+        <w:t>, a través de</w:t>
+      </w:r>
+      <w:r>
+        <w:rPr>
+          <w:rFonts w:eastAsia="Times New Roman" w:cs="Arial"/>
+          <w:kern w:val="0"/>
+          <w:lang w:val="es-BO" w:eastAsia="es-BO"/>
+          <w14:ligatures w14:val="none"/>
+        </w:rPr>
+        <w:t xml:space="preserve"> </w:t>
+      </w:r>
+      <w:r>
+        <w:rPr>
+          <w:rFonts w:eastAsia="Times New Roman" w:cs="Arial"/>
+          <w:kern w:val="0"/>
+          <w:lang w:val="es-BO" w:eastAsia="es-BO"/>
+          <w14:ligatures w14:val="none"/>
+        </w:rPr>
+        <w:t>u</w:t>
+      </w:r>
+      <w:r>
+        <w:rPr>
+          <w:rFonts w:eastAsia="Times New Roman" w:cs="Arial"/>
+          <w:kern w:val="0"/>
+          <w:lang w:val="es-BO" w:eastAsia="es-BO"/>
+          <w14:ligatures w14:val="none"/>
+        </w:rPr>
+        <w:t>n sistema centralizado de gestión de inventarios, implementando medidas de seguridad basadas en la norma ISO 27002</w:t>
+      </w:r>
+      <w:r>
+        <w:rPr>
+          <w:rFonts w:eastAsia="Times New Roman" w:cs="Arial"/>
+          <w:kern w:val="0"/>
+          <w:lang w:val="es-BO" w:eastAsia="es-BO"/>
+          <w14:ligatures w14:val="none"/>
+        </w:rPr>
+        <w:t>?</w:t>
+      </w:r>
+      <w:r>
+        <w:rPr>
+          <w:rFonts w:eastAsia="Times New Roman" w:cs="Arial"/>
+          <w:vanish/>
+          <w:kern w:val="0"/>
+          <w:lang w:val="es-BO" w:eastAsia="es-BO"/>
+          <w14:ligatures w14:val="none"/>
+        </w:rPr>
+        <w:t>Principio del formulario</w:t>
+      </w:r>
+      <w:commentRangeEnd w:id="2"/>
+      <w:r>
+        <w:rPr>
+          <w:rStyle w:val="Refdecomentario"/>
+          <w:sz w:val="24"/>
+          <w:szCs w:val="24"/>
+        </w:rPr>
+        <w:commentReference w:id="2"/>
+      </w:r>
+    </w:p>
+    <w:p>
+      <w:pPr>
+        <w:spacing w:after="160" w:line="360" w:lineRule="auto"/>
         <w:rPr>
           <w:rFonts w:eastAsia="Times New Roman" w:cs="Arial"/>
           <w:kern w:val="0"/>
@@ -1454,36 +1560,7 @@
           <w14:ligatures w14:val="none"/>
         </w:rPr>
       </w:pPr>
-      <w:commentRangeStart w:id="4"/>
-      <w:r>
-        <w:rPr>
-          <w:lang w:val="es-BO" w:eastAsia="es-BO"/>
-        </w:rPr>
-        <w:t>¿Cómo puede un sistema centralizado de gestión de inventarios, con la implementación de medidas de seguridad basadas en la norma ISO 27002, mejorar la eficiencia operativa y garantizar la seguridad de la información en ópticas que operan múltiples sucursales?</w:t>
-      </w:r>
-      <w:r>
-        <w:rPr>
-          <w:rFonts w:eastAsia="Times New Roman" w:cs="Arial"/>
-          <w:vanish/>
-          <w:kern w:val="0"/>
-          <w:sz w:val="16"/>
-          <w:szCs w:val="16"/>
-          <w:lang w:val="es-BO" w:eastAsia="es-BO"/>
-          <w14:ligatures w14:val="none"/>
-        </w:rPr>
-        <w:t>Principio del formulario</w:t>
-      </w:r>
-      <w:commentRangeEnd w:id="4"/>
-      <w:r>
-        <w:rPr>
-          <w:rStyle w:val="Refdecomentario"/>
-        </w:rPr>
-        <w:commentReference w:id="4"/>
-      </w:r>
-    </w:p>
-    <w:p>
-      <w:pPr>
-        <w:spacing w:after="160"/>
+      <w:r>
         <w:rPr>
           <w:rFonts w:eastAsia="Times New Roman" w:cs="Arial"/>
           <w:kern w:val="0"/>
@@ -1492,21 +1569,12 @@
           <w:lang w:val="es-BO" w:eastAsia="es-BO"/>
           <w14:ligatures w14:val="none"/>
         </w:rPr>
-      </w:pPr>
-      <w:r>
-        <w:rPr>
-          <w:rFonts w:eastAsia="Times New Roman" w:cs="Arial"/>
-          <w:kern w:val="0"/>
-          <w:sz w:val="16"/>
-          <w:szCs w:val="16"/>
-          <w:lang w:val="es-BO" w:eastAsia="es-BO"/>
-          <w14:ligatures w14:val="none"/>
-        </w:rPr>
         <w:br w:type="page"/>
       </w:r>
     </w:p>
     <w:p>
       <w:pPr>
+        <w:spacing w:line="360" w:lineRule="auto"/>
         <w:rPr>
           <w:rFonts w:eastAsia="Times New Roman" w:cs="Arial"/>
           <w:vanish/>
@@ -1528,7 +1596,7 @@
         <w:pBdr>
           <w:top w:val="single" w:sz="6" w:space="1" w:color="auto"/>
         </w:pBdr>
-        <w:spacing w:after="0" w:line="240" w:lineRule="auto"/>
+        <w:spacing w:after="0" w:line="360" w:lineRule="auto"/>
         <w:jc w:val="center"/>
         <w:rPr>
           <w:rFonts w:eastAsia="Times New Roman" w:cs="Arial"/>
@@ -1556,23 +1624,13 @@
     <w:p>
       <w:pPr>
         <w:pStyle w:val="Ttulo1"/>
-        <w:rPr>
-          <w:lang w:val="es-BO"/>
-        </w:rPr>
-      </w:pPr>
-      <w:commentRangeStart w:id="5"/>
+        <w:spacing w:line="360" w:lineRule="auto"/>
+        <w:rPr>
+          <w:lang w:val="es-BO"/>
+        </w:rPr>
+      </w:pPr>
       <w:r>
         <w:t>Bibliografía</w:t>
-      </w:r>
-      <w:commentRangeEnd w:id="5"/>
-      <w:r>
-        <w:rPr>
-          <w:rStyle w:val="Refdecomentario"/>
-          <w:rFonts w:cs="Arial"/>
-          <w:sz w:val="24"/>
-          <w:szCs w:val="24"/>
-        </w:rPr>
-        <w:commentReference w:id="5"/>
       </w:r>
     </w:p>
     <w:p>
@@ -1654,9 +1712,31 @@
           <w:iCs/>
           <w:lang w:val="es-BO"/>
         </w:rPr>
-        <w:t xml:space="preserve">Sistema Integrado de Control de Inventario ATIPAJ: Compañía Cervecera Boliviana </w:t>
-      </w:r>
-      <w:proofErr w:type="gramStart"/>
+        <w:t>Sistema Integrado de Control de Inventario ATIPAJ: Compañía Cervecera Boliviana S.A.</w:t>
+      </w:r>
+      <w:r>
+        <w:rPr>
+          <w:rFonts w:cs="Arial"/>
+          <w:lang w:val="es-BO"/>
+        </w:rPr>
+        <w:t>. Universidad Mayor de San Andrés, La Paz, Bolivia.</w:t>
+      </w:r>
+    </w:p>
+    <w:p>
+      <w:pPr>
+        <w:spacing w:line="360" w:lineRule="auto"/>
+        <w:rPr>
+          <w:rFonts w:cs="Arial"/>
+          <w:lang w:val="es-BO"/>
+        </w:rPr>
+      </w:pPr>
+      <w:r>
+        <w:rPr>
+          <w:rFonts w:cs="Arial"/>
+          <w:lang w:val="es-BO"/>
+        </w:rPr>
+        <w:t xml:space="preserve">Chiri Honorio, C. (2009). </w:t>
+      </w:r>
       <w:r>
         <w:rPr>
           <w:rFonts w:cs="Arial"/>
@@ -1664,38 +1744,30 @@
           <w:iCs/>
           <w:lang w:val="es-BO"/>
         </w:rPr>
-        <w:t>S.A.</w:t>
-      </w:r>
-      <w:r>
-        <w:rPr>
-          <w:rFonts w:cs="Arial"/>
-          <w:lang w:val="es-BO"/>
-        </w:rPr>
-        <w:t>.</w:t>
-      </w:r>
-      <w:proofErr w:type="gramEnd"/>
-      <w:r>
-        <w:rPr>
-          <w:rFonts w:cs="Arial"/>
-          <w:lang w:val="es-BO"/>
-        </w:rPr>
-        <w:t xml:space="preserve"> Universidad Mayor de San Andrés, La Paz, Bolivia.</w:t>
-      </w:r>
-    </w:p>
-    <w:p>
-      <w:pPr>
-        <w:spacing w:line="360" w:lineRule="auto"/>
-        <w:rPr>
-          <w:rFonts w:cs="Arial"/>
-          <w:lang w:val="es-BO"/>
-        </w:rPr>
-      </w:pPr>
-      <w:r>
-        <w:rPr>
-          <w:rFonts w:cs="Arial"/>
-          <w:lang w:val="es-BO"/>
-        </w:rPr>
-        <w:t xml:space="preserve">Chiri Honorio, C. (2009). </w:t>
+        <w:t>Sistema de Entradas y Salidas e Inventario: Caso BOLITAL S.R.L.</w:t>
+      </w:r>
+      <w:r>
+        <w:rPr>
+          <w:rFonts w:cs="Arial"/>
+          <w:lang w:val="es-BO"/>
+        </w:rPr>
+        <w:t>. Universidad Mayor de San Andrés, La Paz, Bolivia.</w:t>
+      </w:r>
+    </w:p>
+    <w:p>
+      <w:pPr>
+        <w:spacing w:line="360" w:lineRule="auto"/>
+        <w:rPr>
+          <w:rFonts w:cs="Arial"/>
+          <w:lang w:val="es-BO"/>
+        </w:rPr>
+      </w:pPr>
+      <w:r>
+        <w:rPr>
+          <w:rFonts w:cs="Arial"/>
+          <w:lang w:val="es-BO"/>
+        </w:rPr>
+        <w:t xml:space="preserve">Ramos Paye, J. L. (2006). </w:t>
       </w:r>
       <w:r>
         <w:rPr>
@@ -1704,9 +1776,9 @@
           <w:iCs/>
           <w:lang w:val="es-BO"/>
         </w:rPr>
-        <w:t xml:space="preserve">Sistema de Entradas y Salidas e Inventario: Caso BOLITAL </w:t>
-      </w:r>
-      <w:proofErr w:type="gramStart"/>
+        <w:t xml:space="preserve">Sistema de Control de Inventarios para Laboratorios </w:t>
+      </w:r>
+      <w:proofErr w:type="spellStart"/>
       <w:r>
         <w:rPr>
           <w:rFonts w:cs="Arial"/>
@@ -1714,39 +1786,9 @@
           <w:iCs/>
           <w:lang w:val="es-BO"/>
         </w:rPr>
-        <w:t>S.R.L.</w:t>
-      </w:r>
-      <w:r>
-        <w:rPr>
-          <w:rFonts w:cs="Arial"/>
-          <w:lang w:val="es-BO"/>
-        </w:rPr>
-        <w:t>.</w:t>
-      </w:r>
-      <w:proofErr w:type="gramEnd"/>
-      <w:r>
-        <w:rPr>
-          <w:rFonts w:cs="Arial"/>
-          <w:lang w:val="es-BO"/>
-        </w:rPr>
-        <w:t xml:space="preserve"> Universidad Mayor de San Andrés, La Paz, Bolivia.</w:t>
-      </w:r>
-    </w:p>
-    <w:p>
-      <w:pPr>
-        <w:spacing w:line="360" w:lineRule="auto"/>
-        <w:rPr>
-          <w:rFonts w:cs="Arial"/>
-          <w:lang w:val="es-BO"/>
-        </w:rPr>
-      </w:pPr>
-      <w:r>
-        <w:rPr>
-          <w:rFonts w:cs="Arial"/>
-          <w:lang w:val="es-BO"/>
-        </w:rPr>
-        <w:t xml:space="preserve">Ramos Paye, J. L. (2006). </w:t>
-      </w:r>
+        <w:t>Crespal</w:t>
+      </w:r>
+      <w:proofErr w:type="spellEnd"/>
       <w:r>
         <w:rPr>
           <w:rFonts w:cs="Arial"/>
@@ -1754,9 +1796,31 @@
           <w:iCs/>
           <w:lang w:val="es-BO"/>
         </w:rPr>
-        <w:t xml:space="preserve">Sistema de Control de Inventarios para Laboratorios </w:t>
-      </w:r>
-      <w:proofErr w:type="spellStart"/>
+        <w:t xml:space="preserve"> S.A. Regional Sucre</w:t>
+      </w:r>
+      <w:r>
+        <w:rPr>
+          <w:rFonts w:cs="Arial"/>
+          <w:lang w:val="es-BO"/>
+        </w:rPr>
+        <w:t>. Universidad Mayor de San Andrés, La Paz, Bolivia.</w:t>
+      </w:r>
+    </w:p>
+    <w:p>
+      <w:pPr>
+        <w:spacing w:line="360" w:lineRule="auto"/>
+        <w:rPr>
+          <w:rFonts w:cs="Arial"/>
+          <w:lang w:val="es-BO"/>
+        </w:rPr>
+      </w:pPr>
+      <w:r>
+        <w:rPr>
+          <w:rFonts w:cs="Arial"/>
+          <w:lang w:val="es-BO"/>
+        </w:rPr>
+        <w:t xml:space="preserve">La Fuente Choque, J. (2021). </w:t>
+      </w:r>
       <w:r>
         <w:rPr>
           <w:rFonts w:cs="Arial"/>
@@ -1764,9 +1828,9 @@
           <w:iCs/>
           <w:lang w:val="es-BO"/>
         </w:rPr>
-        <w:t>Crespal</w:t>
-      </w:r>
-      <w:proofErr w:type="spellEnd"/>
+        <w:t xml:space="preserve">Sistema para la Gestión de Ventas e Inventario: Caso Importadora Soluciones Médicas </w:t>
+      </w:r>
+      <w:proofErr w:type="spellStart"/>
       <w:r>
         <w:rPr>
           <w:rFonts w:cs="Arial"/>
@@ -1774,31 +1838,9 @@
           <w:iCs/>
           <w:lang w:val="es-BO"/>
         </w:rPr>
-        <w:t xml:space="preserve"> S.A. Regional Sucre</w:t>
-      </w:r>
-      <w:r>
-        <w:rPr>
-          <w:rFonts w:cs="Arial"/>
-          <w:lang w:val="es-BO"/>
-        </w:rPr>
-        <w:t>. Universidad Mayor de San Andrés, La Paz, Bolivia.</w:t>
-      </w:r>
-    </w:p>
-    <w:p>
-      <w:pPr>
-        <w:spacing w:line="360" w:lineRule="auto"/>
-        <w:rPr>
-          <w:rFonts w:cs="Arial"/>
-          <w:lang w:val="es-BO"/>
-        </w:rPr>
-      </w:pPr>
-      <w:r>
-        <w:rPr>
-          <w:rFonts w:cs="Arial"/>
-          <w:lang w:val="es-BO"/>
-        </w:rPr>
-        <w:t xml:space="preserve">La Fuente Choque, J. (2021). </w:t>
-      </w:r>
+        <w:t>Lifemed</w:t>
+      </w:r>
+      <w:proofErr w:type="spellEnd"/>
       <w:r>
         <w:rPr>
           <w:rFonts w:cs="Arial"/>
@@ -1806,9 +1848,47 @@
           <w:iCs/>
           <w:lang w:val="es-BO"/>
         </w:rPr>
-        <w:t xml:space="preserve">Sistema para la Gestión de Ventas e Inventario: Caso Importadora Soluciones Médicas </w:t>
+        <w:t xml:space="preserve"> S.R.L.</w:t>
+      </w:r>
+      <w:r>
+        <w:rPr>
+          <w:rFonts w:cs="Arial"/>
+          <w:lang w:val="es-BO"/>
+        </w:rPr>
+        <w:t>. Universidad Mayor de San Andrés, La Paz, Bolivia.</w:t>
+      </w:r>
+    </w:p>
+    <w:p>
+      <w:pPr>
+        <w:spacing w:line="360" w:lineRule="auto"/>
+        <w:rPr>
+          <w:rFonts w:cs="Arial"/>
+          <w:lang w:val="es-BO"/>
+        </w:rPr>
+      </w:pPr>
+      <w:r>
+        <w:rPr>
+          <w:rFonts w:cs="Arial"/>
+          <w:lang w:val="es-BO"/>
+        </w:rPr>
+        <w:t xml:space="preserve">Suarez </w:t>
       </w:r>
       <w:proofErr w:type="spellStart"/>
+      <w:r>
+        <w:rPr>
+          <w:rFonts w:cs="Arial"/>
+          <w:lang w:val="es-BO"/>
+        </w:rPr>
+        <w:t>Marin</w:t>
+      </w:r>
+      <w:proofErr w:type="spellEnd"/>
+      <w:r>
+        <w:rPr>
+          <w:rFonts w:cs="Arial"/>
+          <w:lang w:val="es-BO"/>
+        </w:rPr>
+        <w:t xml:space="preserve">, V. (2008). </w:t>
+      </w:r>
       <w:r>
         <w:rPr>
           <w:rFonts w:cs="Arial"/>
@@ -1816,131 +1896,57 @@
           <w:iCs/>
           <w:lang w:val="es-BO"/>
         </w:rPr>
-        <w:t>Lifemed</w:t>
-      </w:r>
-      <w:proofErr w:type="spellEnd"/>
+        <w:t>Sistema de Control y Seguimiento de Almacenes para la Corte Departamental Electoral La Paz, Sala Provincias</w:t>
+      </w:r>
+      <w:r>
+        <w:rPr>
+          <w:rFonts w:cs="Arial"/>
+          <w:lang w:val="es-BO"/>
+        </w:rPr>
+        <w:t>. Universidad Mayor de San Andrés, La Paz, Bolivia.</w:t>
+      </w:r>
+    </w:p>
+    <w:p>
+      <w:pPr>
+        <w:spacing w:line="360" w:lineRule="auto"/>
+        <w:rPr>
+          <w:rFonts w:cs="Arial"/>
+          <w:lang w:val="es-BO"/>
+        </w:rPr>
+      </w:pPr>
+      <w:r>
+        <w:rPr>
+          <w:rFonts w:cs="Arial"/>
+        </w:rPr>
+        <w:t xml:space="preserve">Callisaya Apaza, W. D. (2017). </w:t>
+      </w:r>
       <w:r>
         <w:rPr>
           <w:rFonts w:cs="Arial"/>
           <w:i/>
           <w:iCs/>
-          <w:lang w:val="es-BO"/>
-        </w:rPr>
-        <w:t xml:space="preserve"> </w:t>
-      </w:r>
-      <w:proofErr w:type="gramStart"/>
-      <w:r>
-        <w:rPr>
-          <w:rFonts w:cs="Arial"/>
-          <w:i/>
-          <w:iCs/>
-          <w:lang w:val="es-BO"/>
-        </w:rPr>
-        <w:t>S.R.L.</w:t>
-      </w:r>
-      <w:r>
-        <w:rPr>
-          <w:rFonts w:cs="Arial"/>
-          <w:lang w:val="es-BO"/>
+        </w:rPr>
+        <w:t>Software de Gestión y Control de Inventarios para AGADON S.R.L.</w:t>
+      </w:r>
+      <w:r>
+        <w:rPr>
+          <w:rFonts w:cs="Arial"/>
+        </w:rPr>
+        <w:t xml:space="preserve">. </w:t>
+      </w:r>
+      <w:r>
+        <w:rPr>
+          <w:rFonts w:cs="Arial"/>
+          <w:lang w:val="es-BO"/>
+        </w:rPr>
+        <w:t>Universidad Mayor de San Andrés, La Paz, Bolivia</w:t>
+      </w:r>
+      <w:r>
+        <w:rPr>
+          <w:rFonts w:cs="Arial"/>
         </w:rPr>
         <w:t>.</w:t>
       </w:r>
-      <w:proofErr w:type="gramEnd"/>
-      <w:r>
-        <w:rPr>
-          <w:rFonts w:cs="Arial"/>
-          <w:lang w:val="es-BO"/>
-        </w:rPr>
-        <w:t xml:space="preserve"> Universidad Mayor de San Andrés, La Paz, Bolivia.</w:t>
-      </w:r>
-    </w:p>
-    <w:p>
-      <w:pPr>
-        <w:spacing w:line="360" w:lineRule="auto"/>
-        <w:rPr>
-          <w:rFonts w:cs="Arial"/>
-          <w:lang w:val="es-BO"/>
-        </w:rPr>
-      </w:pPr>
-      <w:r>
-        <w:rPr>
-          <w:rFonts w:cs="Arial"/>
-          <w:lang w:val="es-BO"/>
-        </w:rPr>
-        <w:t xml:space="preserve">Suarez </w:t>
-      </w:r>
-      <w:proofErr w:type="spellStart"/>
-      <w:r>
-        <w:rPr>
-          <w:rFonts w:cs="Arial"/>
-          <w:lang w:val="es-BO"/>
-        </w:rPr>
-        <w:t>Marin</w:t>
-      </w:r>
-      <w:proofErr w:type="spellEnd"/>
-      <w:r>
-        <w:rPr>
-          <w:rFonts w:cs="Arial"/>
-          <w:lang w:val="es-BO"/>
-        </w:rPr>
-        <w:t xml:space="preserve">, V. (2008). </w:t>
-      </w:r>
-      <w:r>
-        <w:rPr>
-          <w:rFonts w:cs="Arial"/>
-          <w:i/>
-          <w:iCs/>
-          <w:lang w:val="es-BO"/>
-        </w:rPr>
-        <w:t>Sistema de Control y Seguimiento de Almacenes para la Corte Departamental Electoral La Paz, Sala Provincias</w:t>
-      </w:r>
-      <w:r>
-        <w:rPr>
-          <w:rFonts w:cs="Arial"/>
-          <w:lang w:val="es-BO"/>
-        </w:rPr>
-        <w:t>. Universidad Mayor de San Andrés, La Paz, Bolivia.</w:t>
-      </w:r>
-    </w:p>
-    <w:p>
-      <w:pPr>
-        <w:spacing w:line="360" w:lineRule="auto"/>
-        <w:rPr>
-          <w:rFonts w:cs="Arial"/>
-          <w:lang w:val="es-BO"/>
-        </w:rPr>
-      </w:pPr>
-      <w:r>
-        <w:rPr>
-          <w:rFonts w:cs="Arial"/>
-          <w:lang w:val="es-BO"/>
-        </w:rPr>
-        <w:t xml:space="preserve">Quisbert Lima, L. O. (2011). </w:t>
-      </w:r>
-      <w:r>
-        <w:rPr>
-          <w:rFonts w:cs="Arial"/>
-          <w:i/>
-          <w:iCs/>
-          <w:lang w:val="es-BO"/>
-        </w:rPr>
-        <w:t>Sistema de Control de Ventas e Inventarios: Caso Illimani Natural Confort</w:t>
-      </w:r>
-      <w:r>
-        <w:rPr>
-          <w:rFonts w:cs="Arial"/>
-          <w:lang w:val="es-BO"/>
-        </w:rPr>
-        <w:t>. Universidad Mayor de San Andrés, La Paz, Bolivia.</w:t>
-      </w:r>
-    </w:p>
-    <w:p>
-      <w:pPr>
-        <w:spacing w:line="360" w:lineRule="auto"/>
-        <w:rPr>
-          <w:rFonts w:cs="Arial"/>
-        </w:rPr>
-      </w:pPr>
     </w:p>
     <w:sectPr>
       <w:footerReference w:type="default" r:id="rId13"/>
@@ -1956,7 +1962,7 @@
 
 <file path=word/comments.xml><?xml version="1.0" encoding="utf-8"?>
 <w:comments xmlns:wpc="http://schemas.microsoft.com/office/word/2010/wordprocessingCanvas" xmlns:cx="http://schemas.microsoft.com/office/drawing/2014/chartex" xmlns:cx1="http://schemas.microsoft.com/office/drawing/2015/9/8/chartex" xmlns:cx2="http://schemas.microsoft.com/office/drawing/2015/10/21/chartex" xmlns:cx3="http://schemas.microsoft.com/office/drawing/2016/5/9/chartex" xmlns:cx4="http://schemas.microsoft.com/office/drawing/2016/5/10/chartex" xmlns:cx5="http://schemas.microsoft.com/office/drawing/2016/5/11/chartex" xmlns:cx6="http://schemas.microsoft.com/office/drawing/2016/5/12/chartex" xmlns:cx7="http://schemas.microsoft.com/office/drawing/2016/5/13/chartex" xmlns:cx8="http://schemas.microsoft.com/office/drawing/2016/5/14/chartex" xmlns:mc="http://schemas.openxmlformats.org/markup-compatibility/2006" xmlns:aink="http://schemas.microsoft.com/office/drawing/2016/ink" xmlns:am3d="http://schemas.microsoft.com/office/drawing/2017/model3d" xmlns:o="urn:schemas-microsoft-com:office:office" xmlns:oel="http://schemas.microsoft.com/office/2019/extlst" xmlns:r="http://schemas.openxmlformats.org/officeDocument/2006/relationships" xmlns:m="http://schemas.openxmlformats.org/officeDocument/2006/math" xmlns:v="urn:schemas-microsoft-com:vml" xmlns:wp14="http://schemas.microsoft.com/office/word/2010/wordprocessingDrawing" xmlns:wp="http://schemas.openxmlformats.org/drawingml/2006/wordprocessingDrawing" xmlns:w10="urn:schemas-microsoft-com:office:word" xmlns:w="http://schemas.openxmlformats.org/wordprocessingml/2006/main" xmlns:w14="http://schemas.microsoft.com/office/word/2010/wordml" xmlns:w15="http://schemas.microsoft.com/office/word/2012/wordml" xmlns:w16cex="http://schemas.microsoft.com/office/word/2018/wordml/cex" xmlns:w16cid="http://schemas.microsoft.com/office/word/2016/wordml/cid" xmlns:w16="http://schemas.microsoft.com/office/word/2018/wordml" xmlns:w16du="http://schemas.microsoft.com/office/word/2023/wordml/word16du" xmlns:w16sdtdh="http://schemas.microsoft.com/office/word/2020/wordml/sdtdatahash" xmlns:w16se="http://schemas.microsoft.com/office/word/2015/wordml/symex" xmlns:wpg="http://schemas.microsoft.com/office/word/2010/wordprocessingGroup" xmlns:wpi="http://schemas.microsoft.com/office/word/2010/wordprocessingInk" xmlns:wne="http://schemas.microsoft.com/office/word/2006/wordml" xmlns:wps="http://schemas.microsoft.com/office/word/2010/wordprocessingShape" mc:Ignorable="w14 w15 w16se w16cid w16 w16cex w16sdtdh w16du wp14">
-  <w:comment w:id="0" w:author="Office" w:date="2024-08-21T19:35:00Z" w:initials="SS">
+  <w:comment w:id="0" w:author="Office" w:date="2024-08-21T19:41:00Z" w:initials="SS">
     <w:p>
       <w:pPr>
         <w:pStyle w:val="Textocomentario"/>
@@ -1968,11 +1974,11 @@
         <w:annotationRef/>
       </w:r>
       <w:r>
-        <w:t>quitar</w:t>
+        <w:t>Dividir en tre partes conexto amplio, acotar problema  y definicion clara</w:t>
       </w:r>
     </w:p>
   </w:comment>
-  <w:comment w:id="1" w:author="Office" w:date="2024-08-21T19:38:00Z" w:initials="SS">
+  <w:comment w:id="1" w:author="Office" w:date="2024-08-21T19:43:00Z" w:initials="SS">
     <w:p>
       <w:pPr>
         <w:pStyle w:val="Textocomentario"/>
@@ -1984,11 +1990,11 @@
         <w:annotationRef/>
       </w:r>
       <w:r>
-        <w:t>Estos antecendesets subrayan la necsiasdd para pequeñas empresas</w:t>
+        <w:t>Hacerlo al punto, maximo un parrafo</w:t>
       </w:r>
     </w:p>
   </w:comment>
-  <w:comment w:id="2" w:author="Office" w:date="2024-08-21T19:41:00Z" w:initials="SS">
+  <w:comment w:id="2" w:author="Office" w:date="2024-08-21T19:44:00Z" w:initials="SS">
     <w:p>
       <w:pPr>
         <w:pStyle w:val="Textocomentario"/>
@@ -2000,55 +2006,7 @@
         <w:annotationRef/>
       </w:r>
       <w:r>
-        <w:t>Dividir en tre partes conexto amplio, acotar problema  y definicion clara</w:t>
-      </w:r>
-    </w:p>
-  </w:comment>
-  <w:comment w:id="3" w:author="Office" w:date="2024-08-21T19:43:00Z" w:initials="SS">
-    <w:p>
-      <w:pPr>
-        <w:pStyle w:val="Textocomentario"/>
-      </w:pPr>
-      <w:r>
-        <w:rPr>
-          <w:rStyle w:val="Refdecomentario"/>
-        </w:rPr>
-        <w:annotationRef/>
-      </w:r>
-      <w:r>
-        <w:t>Hacerlo al punto, maximo un parrafo</w:t>
-      </w:r>
-    </w:p>
-  </w:comment>
-  <w:comment w:id="4" w:author="Office" w:date="2024-08-21T19:44:00Z" w:initials="SS">
-    <w:p>
-      <w:pPr>
-        <w:pStyle w:val="Textocomentario"/>
-      </w:pPr>
-      <w:r>
-        <w:rPr>
-          <w:rStyle w:val="Refdecomentario"/>
-        </w:rPr>
-        <w:annotationRef/>
-      </w:r>
-      <w:r>
         <w:t>Como se puede solucion, luego se responde con la propuesta que hacen, en la misma pregunta</w:t>
-      </w:r>
-    </w:p>
-  </w:comment>
-  <w:comment w:id="5" w:author="Office" w:date="2024-08-14T19:34:00Z" w:initials="SS">
-    <w:p>
-      <w:pPr>
-        <w:pStyle w:val="Textocomentario"/>
-      </w:pPr>
-      <w:r>
-        <w:rPr>
-          <w:rStyle w:val="Refdecomentario"/>
-        </w:rPr>
-        <w:annotationRef/>
-      </w:r>
-      <w:r>
-        <w:t>Se dividira en dos bilbliografia/webgrafia</w:t>
       </w:r>
     </w:p>
   </w:comment>
@@ -2057,34 +2015,25 @@
 
 <file path=word/commentsExtended.xml><?xml version="1.0" encoding="utf-8"?>
 <w15:commentsEx xmlns:wpc="http://schemas.microsoft.com/office/word/2010/wordprocessingCanvas" xmlns:cx="http://schemas.microsoft.com/office/drawing/2014/chartex" xmlns:cx1="http://schemas.microsoft.com/office/drawing/2015/9/8/chartex" xmlns:cx2="http://schemas.microsoft.com/office/drawing/2015/10/21/chartex" xmlns:cx3="http://schemas.microsoft.com/office/drawing/2016/5/9/chartex" xmlns:cx4="http://schemas.microsoft.com/office/drawing/2016/5/10/chartex" xmlns:cx5="http://schemas.microsoft.com/office/drawing/2016/5/11/chartex" xmlns:cx6="http://schemas.microsoft.com/office/drawing/2016/5/12/chartex" xmlns:cx7="http://schemas.microsoft.com/office/drawing/2016/5/13/chartex" xmlns:cx8="http://schemas.microsoft.com/office/drawing/2016/5/14/chartex" xmlns:mc="http://schemas.openxmlformats.org/markup-compatibility/2006" xmlns:aink="http://schemas.microsoft.com/office/drawing/2016/ink" xmlns:am3d="http://schemas.microsoft.com/office/drawing/2017/model3d" xmlns:o="urn:schemas-microsoft-com:office:office" xmlns:oel="http://schemas.microsoft.com/office/2019/extlst" xmlns:r="http://schemas.openxmlformats.org/officeDocument/2006/relationships" xmlns:m="http://schemas.openxmlformats.org/officeDocument/2006/math" xmlns:v="urn:schemas-microsoft-com:vml" xmlns:wp14="http://schemas.microsoft.com/office/word/2010/wordprocessingDrawing" xmlns:wp="http://schemas.openxmlformats.org/drawingml/2006/wordprocessingDrawing" xmlns:w10="urn:schemas-microsoft-com:office:word" xmlns:w="http://schemas.openxmlformats.org/wordprocessingml/2006/main" xmlns:w14="http://schemas.microsoft.com/office/word/2010/wordml" xmlns:w15="http://schemas.microsoft.com/office/word/2012/wordml" xmlns:w16cex="http://schemas.microsoft.com/office/word/2018/wordml/cex" xmlns:w16cid="http://schemas.microsoft.com/office/word/2016/wordml/cid" xmlns:w16="http://schemas.microsoft.com/office/word/2018/wordml" xmlns:w16du="http://schemas.microsoft.com/office/word/2023/wordml/word16du" xmlns:w16sdtdh="http://schemas.microsoft.com/office/word/2020/wordml/sdtdatahash" xmlns:w16se="http://schemas.microsoft.com/office/word/2015/wordml/symex" xmlns:wpg="http://schemas.microsoft.com/office/word/2010/wordprocessingGroup" xmlns:wpi="http://schemas.microsoft.com/office/word/2010/wordprocessingInk" xmlns:wne="http://schemas.microsoft.com/office/word/2006/wordml" xmlns:wps="http://schemas.microsoft.com/office/word/2010/wordprocessingShape" mc:Ignorable="w14 w15 w16se w16cid w16 w16cex w16sdtdh w16du wp14">
-  <w15:commentEx w15:paraId="1D3837D5" w15:done="0"/>
-  <w15:commentEx w15:paraId="0A532D6F" w15:done="0"/>
   <w15:commentEx w15:paraId="273A215A" w15:done="0"/>
   <w15:commentEx w15:paraId="5AD4EEF3" w15:done="0"/>
   <w15:commentEx w15:paraId="100B91BB" w15:done="0"/>
-  <w15:commentEx w15:paraId="4D00510C" w15:done="0"/>
 </w15:commentsEx>
 </file>
 
 <file path=word/commentsExtensible.xml><?xml version="1.0" encoding="utf-8"?>
 <w16cex:commentsExtensible xmlns:wpc="http://schemas.microsoft.com/office/word/2010/wordprocessingCanvas" xmlns:cx="http://schemas.microsoft.com/office/drawing/2014/chartex" xmlns:cx1="http://schemas.microsoft.com/office/drawing/2015/9/8/chartex" xmlns:cx2="http://schemas.microsoft.com/office/drawing/2015/10/21/chartex" xmlns:cx3="http://schemas.microsoft.com/office/drawing/2016/5/9/chartex" xmlns:cx4="http://schemas.microsoft.com/office/drawing/2016/5/10/chartex" xmlns:cx5="http://schemas.microsoft.com/office/drawing/2016/5/11/chartex" xmlns:cx6="http://schemas.microsoft.com/office/drawing/2016/5/12/chartex" xmlns:cx7="http://schemas.microsoft.com/office/drawing/2016/5/13/chartex" xmlns:cx8="http://schemas.microsoft.com/office/drawing/2016/5/14/chartex" xmlns:cr="http://schemas.microsoft.com/office/comments/2020/reactions" xmlns:mc="http://schemas.openxmlformats.org/markup-compatibility/2006" xmlns:aink="http://schemas.microsoft.com/office/drawing/2016/ink" xmlns:am3d="http://schemas.microsoft.com/office/drawing/2017/model3d" xmlns:o="urn:schemas-microsoft-com:office:office" xmlns:oel="http://schemas.microsoft.com/office/2019/extlst" xmlns:r="http://schemas.openxmlformats.org/officeDocument/2006/relationships" xmlns:m="http://schemas.openxmlformats.org/officeDocument/2006/math" xmlns:v="urn:schemas-microsoft-com:vml" xmlns:wp14="http://schemas.microsoft.com/office/word/2010/wordprocessingDrawing" xmlns:wp="http://schemas.openxmlformats.org/drawingml/2006/wordprocessingDrawing" xmlns:w10="urn:schemas-microsoft-com:office:word" xmlns:w="http://schemas.openxmlformats.org/wordprocessingml/2006/main" xmlns:w14="http://schemas.microsoft.com/office/word/2010/wordml" xmlns:w15="http://schemas.microsoft.com/office/word/2012/wordml" xmlns:w16cex="http://schemas.microsoft.com/office/word/2018/wordml/cex" xmlns:w16cid="http://schemas.microsoft.com/office/word/2016/wordml/cid" xmlns:w16="http://schemas.microsoft.com/office/word/2018/wordml" xmlns:w16du="http://schemas.microsoft.com/office/word/2023/wordml/word16du" xmlns:w16sdtdh="http://schemas.microsoft.com/office/word/2020/wordml/sdtdatahash" xmlns:w16se="http://schemas.microsoft.com/office/word/2015/wordml/symex" xmlns:wpg="http://schemas.microsoft.com/office/word/2010/wordprocessingGroup" xmlns:wpi="http://schemas.microsoft.com/office/word/2010/wordprocessingInk" xmlns:wne="http://schemas.microsoft.com/office/word/2006/wordml" xmlns:wps="http://schemas.microsoft.com/office/word/2010/wordprocessingShape" mc:Ignorable="w14 w15 w16se w16cid w16 w16cex w16sdtdh cr w16du wp14">
-  <w16cex:commentExtensible w16cex:durableId="0A7E9447" w16cex:dateUtc="2024-08-21T23:35:00Z"/>
-  <w16cex:commentExtensible w16cex:durableId="19BCA0BC" w16cex:dateUtc="2024-08-21T23:38:00Z"/>
   <w16cex:commentExtensible w16cex:durableId="0B8A6C10" w16cex:dateUtc="2024-08-21T23:41:00Z"/>
   <w16cex:commentExtensible w16cex:durableId="3FD806AB" w16cex:dateUtc="2024-08-21T23:43:00Z"/>
   <w16cex:commentExtensible w16cex:durableId="22B72CF1" w16cex:dateUtc="2024-08-21T23:44:00Z"/>
-  <w16cex:commentExtensible w16cex:durableId="63FD1B86" w16cex:dateUtc="2024-08-14T23:34:00Z"/>
 </w16cex:commentsExtensible>
 </file>
 
 <file path=word/commentsIds.xml><?xml version="1.0" encoding="utf-8"?>
 <w16cid:commentsIds xmlns:wpc="http://schemas.microsoft.com/office/word/2010/wordprocessingCanvas" xmlns:cx="http://schemas.microsoft.com/office/drawing/2014/chartex" xmlns:cx1="http://schemas.microsoft.com/office/drawing/2015/9/8/chartex" xmlns:cx2="http://schemas.microsoft.com/office/drawing/2015/10/21/chartex" xmlns:cx3="http://schemas.microsoft.com/office/drawing/2016/5/9/chartex" xmlns:cx4="http://schemas.microsoft.com/office/drawing/2016/5/10/chartex" xmlns:cx5="http://schemas.microsoft.com/office/drawing/2016/5/11/chartex" xmlns:cx6="http://schemas.microsoft.com/office/drawing/2016/5/12/chartex" xmlns:cx7="http://schemas.microsoft.com/office/drawing/2016/5/13/chartex" xmlns:cx8="http://schemas.microsoft.com/office/drawing/2016/5/14/chartex" xmlns:mc="http://schemas.openxmlformats.org/markup-compatibility/2006" xmlns:aink="http://schemas.microsoft.com/office/drawing/2016/ink" xmlns:am3d="http://schemas.microsoft.com/office/drawing/2017/model3d" xmlns:o="urn:schemas-microsoft-com:office:office" xmlns:oel="http://schemas.microsoft.com/office/2019/extlst" xmlns:r="http://schemas.openxmlformats.org/officeDocument/2006/relationships" xmlns:m="http://schemas.openxmlformats.org/officeDocument/2006/math" xmlns:v="urn:schemas-microsoft-com:vml" xmlns:wp14="http://schemas.microsoft.com/office/word/2010/wordprocessingDrawing" xmlns:wp="http://schemas.openxmlformats.org/drawingml/2006/wordprocessingDrawing" xmlns:w10="urn:schemas-microsoft-com:office:word" xmlns:w="http://schemas.openxmlformats.org/wordprocessingml/2006/main" xmlns:w14="http://schemas.microsoft.com/office/word/2010/wordml" xmlns:w15="http://schemas.microsoft.com/office/word/2012/wordml" xmlns:w16cex="http://schemas.microsoft.com/office/word/2018/wordml/cex" xmlns:w16cid="http://schemas.microsoft.com/office/word/2016/wordml/cid" xmlns:w16="http://schemas.microsoft.com/office/word/2018/wordml" xmlns:w16du="http://schemas.microsoft.com/office/word/2023/wordml/word16du" xmlns:w16sdtdh="http://schemas.microsoft.com/office/word/2020/wordml/sdtdatahash" xmlns:w16se="http://schemas.microsoft.com/office/word/2015/wordml/symex" xmlns:wpg="http://schemas.microsoft.com/office/word/2010/wordprocessingGroup" xmlns:wpi="http://schemas.microsoft.com/office/word/2010/wordprocessingInk" xmlns:wne="http://schemas.microsoft.com/office/word/2006/wordml" xmlns:wps="http://schemas.microsoft.com/office/word/2010/wordprocessingShape" mc:Ignorable="w14 w15 w16se w16cid w16 w16cex w16sdtdh w16du wp14">
-  <w16cid:commentId w16cid:paraId="1D3837D5" w16cid:durableId="0A7E9447"/>
-  <w16cid:commentId w16cid:paraId="0A532D6F" w16cid:durableId="19BCA0BC"/>
   <w16cid:commentId w16cid:paraId="273A215A" w16cid:durableId="0B8A6C10"/>
   <w16cid:commentId w16cid:paraId="5AD4EEF3" w16cid:durableId="3FD806AB"/>
   <w16cid:commentId w16cid:paraId="100B91BB" w16cid:durableId="22B72CF1"/>
-  <w16cid:commentId w16cid:paraId="4D00510C" w16cid:durableId="63FD1B86"/>
 </w16cid:commentsIds>
 </file>
 
@@ -4725,7 +4674,6 @@
   <w:style w:type="character" w:default="1" w:styleId="Fuentedeprrafopredeter">
     <w:name w:val="Default Paragraph Font"/>
     <w:uiPriority w:val="1"/>
-    <w:semiHidden/>
     <w:unhideWhenUsed/>
   </w:style>
   <w:style w:type="table" w:default="1" w:styleId="Tablanormal">

</xml_diff>

<commit_message>
Planteamiento de Problema CC/Objetivos SC
</commit_message>
<xml_diff>
--- a/Proyecto de Grado.docx
+++ b/Proyecto de Grado.docx
@@ -4,7 +4,6 @@
   <w:body>
     <w:p>
       <w:pPr>
-        <w:spacing w:line="360" w:lineRule="auto"/>
         <w:jc w:val="center"/>
         <w:rPr>
           <w:rFonts w:cs="Arial"/>
@@ -60,7 +59,6 @@
     </w:p>
     <w:p>
       <w:pPr>
-        <w:spacing w:line="360" w:lineRule="auto"/>
         <w:jc w:val="center"/>
         <w:rPr>
           <w:rFonts w:cs="Arial"/>
@@ -83,7 +81,6 @@
     </w:p>
     <w:p>
       <w:pPr>
-        <w:spacing w:line="360" w:lineRule="auto"/>
         <w:jc w:val="center"/>
         <w:rPr>
           <w:rFonts w:cs="Arial"/>
@@ -106,7 +103,6 @@
     </w:p>
     <w:p>
       <w:pPr>
-        <w:spacing w:line="360" w:lineRule="auto"/>
         <w:jc w:val="center"/>
         <w:rPr>
           <w:rFonts w:cs="Arial"/>
@@ -129,7 +125,6 @@
     </w:p>
     <w:p>
       <w:pPr>
-        <w:spacing w:line="360" w:lineRule="auto"/>
         <w:jc w:val="center"/>
         <w:rPr>
           <w:rFonts w:cs="Arial"/>
@@ -172,7 +167,6 @@
     </w:p>
     <w:p>
       <w:pPr>
-        <w:spacing w:line="360" w:lineRule="auto"/>
         <w:jc w:val="center"/>
         <w:rPr>
           <w:rFonts w:cs="Arial"/>
@@ -195,7 +189,6 @@
     </w:p>
     <w:p>
       <w:pPr>
-        <w:spacing w:line="360" w:lineRule="auto"/>
         <w:jc w:val="center"/>
         <w:rPr>
           <w:rFonts w:cs="Arial"/>
@@ -218,7 +211,6 @@
     </w:p>
     <w:p>
       <w:pPr>
-        <w:spacing w:line="360" w:lineRule="auto"/>
         <w:jc w:val="center"/>
         <w:rPr>
           <w:rFonts w:cs="Arial"/>
@@ -251,7 +243,6 @@
     </w:p>
     <w:p>
       <w:pPr>
-        <w:spacing w:after="160" w:line="360" w:lineRule="auto"/>
         <w:rPr>
           <w:rFonts w:cs="Arial"/>
           <w:b/>
@@ -274,7 +265,7 @@
     <w:p>
       <w:pPr>
         <w:pStyle w:val="Ttulo1"/>
-        <w:spacing w:line="360" w:lineRule="auto"/>
+        <w:spacing w:line="480" w:lineRule="auto"/>
         <w:rPr>
           <w:rFonts w:cs="Arial"/>
           <w:b w:val="0"/>
@@ -294,7 +285,6 @@
     </w:p>
     <w:p>
       <w:pPr>
-        <w:spacing w:line="360" w:lineRule="auto"/>
         <w:rPr>
           <w:rFonts w:cs="Arial"/>
         </w:rPr>
@@ -309,7 +299,7 @@
     <w:p>
       <w:pPr>
         <w:pStyle w:val="Ttulo1"/>
-        <w:spacing w:line="360" w:lineRule="auto"/>
+        <w:spacing w:line="480" w:lineRule="auto"/>
         <w:rPr>
           <w:rFonts w:cs="Arial"/>
           <w:b w:val="0"/>
@@ -329,7 +319,6 @@
     </w:p>
     <w:p>
       <w:pPr>
-        <w:spacing w:line="360" w:lineRule="auto"/>
         <w:rPr>
           <w:rFonts w:cs="Arial"/>
         </w:rPr>
@@ -344,7 +333,7 @@
     <w:p>
       <w:pPr>
         <w:pStyle w:val="Ttulo1"/>
-        <w:spacing w:line="360" w:lineRule="auto"/>
+        <w:spacing w:line="480" w:lineRule="auto"/>
         <w:rPr>
           <w:rFonts w:cs="Arial"/>
           <w:b w:val="0"/>
@@ -364,7 +353,6 @@
     </w:p>
     <w:p>
       <w:pPr>
-        <w:spacing w:line="360" w:lineRule="auto"/>
         <w:rPr>
           <w:rFonts w:cs="Arial"/>
         </w:rPr>
@@ -379,7 +367,7 @@
     <w:p>
       <w:pPr>
         <w:pStyle w:val="Ttulo1"/>
-        <w:spacing w:line="360" w:lineRule="auto"/>
+        <w:spacing w:line="480" w:lineRule="auto"/>
         <w:rPr>
           <w:rFonts w:cs="Arial"/>
           <w:b w:val="0"/>
@@ -400,7 +388,7 @@
     <w:p>
       <w:pPr>
         <w:pStyle w:val="Ttulo1"/>
-        <w:spacing w:line="360" w:lineRule="auto"/>
+        <w:spacing w:line="480" w:lineRule="auto"/>
         <w:rPr>
           <w:rFonts w:cs="Arial"/>
           <w:szCs w:val="24"/>
@@ -418,7 +406,7 @@
     <w:p>
       <w:pPr>
         <w:pStyle w:val="Ttulo1"/>
-        <w:spacing w:line="360" w:lineRule="auto"/>
+        <w:spacing w:line="480" w:lineRule="auto"/>
         <w:rPr>
           <w:rFonts w:cs="Arial"/>
           <w:bCs/>
@@ -447,7 +435,7 @@
           <w:ilvl w:val="0"/>
           <w:numId w:val="14"/>
         </w:numPr>
-        <w:spacing w:line="360" w:lineRule="auto"/>
+        <w:spacing w:line="480" w:lineRule="auto"/>
         <w:jc w:val="center"/>
         <w:rPr>
           <w:rFonts w:cs="Arial"/>
@@ -484,7 +472,7 @@
           <w:ilvl w:val="1"/>
           <w:numId w:val="14"/>
         </w:numPr>
-        <w:spacing w:line="360" w:lineRule="auto"/>
+        <w:spacing w:line="480" w:lineRule="auto"/>
         <w:rPr>
           <w:rFonts w:cs="Arial"/>
           <w:szCs w:val="24"/>
@@ -500,92 +488,166 @@
     </w:p>
     <w:p>
       <w:pPr>
-        <w:spacing w:line="360" w:lineRule="auto"/>
-        <w:rPr>
-          <w:rFonts w:cs="Arial"/>
-        </w:rPr>
-      </w:pPr>
-      <w:r>
-        <w:rPr>
-          <w:rFonts w:cs="Arial"/>
-        </w:rPr>
-        <w:t>El manejo y control de inventarios ha sido un tema central en la administración de ópticas a lo largo del tiempo, especialmente en aquellas que operan en múltiples sucursales. La necesidad de un sistema eficiente que permita no solo la gestión adecuada del inventario en cada ubicación individual, sino también la centralización de datos a nivel corporativo ha llevado al desarrollo de diversas soluciones tecnológicas en el ámbito de los sistemas de información. Estos sistemas deben ser capaces de manejar grandes volúmenes de datos relacionados con productos ópticos y, al mismo tiempo, garantizar la seguridad y confidencialidad de la información, especialmente cuando se trata de transferir datos entre diferentes sucursales.</w:t>
-      </w:r>
-    </w:p>
-    <w:p>
-      <w:pPr>
-        <w:spacing w:line="360" w:lineRule="auto"/>
-        <w:rPr>
-          <w:rFonts w:cs="Arial"/>
-        </w:rPr>
-      </w:pPr>
-      <w:r>
-        <w:rPr>
-          <w:rFonts w:cs="Arial"/>
-        </w:rPr>
-        <w:t>Uno de los ejemplos claros de la importancia de estos sistemas se observa en el "Sistema de Información de Compras e Inventarios SAMA" desarrollado por Choque Chambilla (2007), el cual se diseñó para una empresa que necesitaba una solución que integrara la gestión de inventarios con las compras. Este proyecto puso de manifiesto la importancia de contar con un sistema que no solo sea capaz de gestionar eficientemente el inventario, sino que también esté alineado con las necesidades específicas de cada organización​. Sin embargo, el proyecto se enfocó principalmente en una única empresa, dejando espacio para la exploración de cómo una solución similar podría adaptarse a una organización con múltiples sucursales y la necesidad de centralizar los datos.</w:t>
-      </w:r>
-    </w:p>
-    <w:p>
-      <w:pPr>
-        <w:spacing w:line="360" w:lineRule="auto"/>
-        <w:rPr>
-          <w:rFonts w:cs="Arial"/>
-        </w:rPr>
-      </w:pPr>
-      <w:r>
-        <w:rPr>
-          <w:rFonts w:cs="Arial"/>
-        </w:rPr>
-        <w:t xml:space="preserve">De manera similar, el "Sistema Integrado de Control de Inventario ATIPAJ" desarrollado para la Compañía Cervecera Boliviana S.A. refleja la necesidad de soluciones personalizadas que se adapten a las particularidades de cada empresa, especialmente en sectores donde el control de inventarios es crítico para la operación diaria. Este proyecto destaca la importancia de contar con un sistema que sea flexible y que pueda adaptarse a las dinámicas cambiantes del mercado, asegurando al mismo tiempo una gestión eficiente del inventario​. Aunque este sistema abordó las necesidades específicas de una empresa, nuevamente se centró en una sola sede, sin abordar la problemática de la centralización de datos en un entorno </w:t>
+        <w:rPr>
+          <w:rFonts w:cs="Arial"/>
+          <w:bCs/>
+          <w:lang w:val="es-BO"/>
+        </w:rPr>
+      </w:pPr>
+      <w:r>
+        <w:rPr>
+          <w:rFonts w:cs="Arial"/>
+          <w:bCs/>
+          <w:lang w:val="es-BO"/>
+        </w:rPr>
+        <w:t>El desarrollo de sistemas de gestión de inventarios ha sido un tema recurrente en el ámbito de la ingeniería de sistemas, dado su impacto directo en la eficiencia operativa y en la optimización de recursos dentro de las organizaciones. Diversos proyectos han abordado esta problemática desde distintas perspectivas, adaptándose a las necesidades específicas de cada sector. La implementación de un sistema centralizado de gestión de inventarios, en particular para el sector óptico, representa un desafío técnico y organizacional, que no s</w:t>
+      </w:r>
+      <w:r>
+        <w:rPr>
+          <w:rFonts w:cs="Arial"/>
+          <w:bCs/>
+          <w:lang w:val="es-BO"/>
+        </w:rPr>
+        <w:t>ó</w:t>
+      </w:r>
+      <w:r>
+        <w:rPr>
+          <w:rFonts w:cs="Arial"/>
+          <w:bCs/>
+          <w:lang w:val="es-BO"/>
+        </w:rPr>
+        <w:t>lo busca mejorar la eficiencia en la gestión de stock, sino también garantizar la seguridad de la información manejada, alineándose con estándares internacionales como ISO 27001 e ISO 27002.</w:t>
+      </w:r>
+    </w:p>
+    <w:p>
+      <w:pPr>
+        <w:rPr>
+          <w:rFonts w:cs="Arial"/>
+          <w:bCs/>
+          <w:lang w:val="es-BO"/>
+        </w:rPr>
+      </w:pPr>
+      <w:r>
+        <w:rPr>
+          <w:rFonts w:cs="Arial"/>
+          <w:bCs/>
+          <w:lang w:val="es-BO"/>
+        </w:rPr>
+        <w:t xml:space="preserve">Un primer antecedente relevante es el "Sistema Integrado de Control de Inventario 'ATIPAJ' Compañía Cervecera Boliviana S.A.", desarrollado por Verónica </w:t>
       </w:r>
       <w:proofErr w:type="spellStart"/>
       <w:r>
         <w:rPr>
           <w:rFonts w:cs="Arial"/>
-        </w:rPr>
-        <w:t>multi-sucursal</w:t>
+          <w:bCs/>
+          <w:lang w:val="es-BO"/>
+        </w:rPr>
+        <w:t>Coarite</w:t>
       </w:r>
       <w:proofErr w:type="spellEnd"/>
       <w:r>
         <w:rPr>
           <w:rFonts w:cs="Arial"/>
-        </w:rPr>
-        <w:t>.</w:t>
-      </w:r>
-    </w:p>
-    <w:p>
-      <w:pPr>
-        <w:spacing w:line="360" w:lineRule="auto"/>
-        <w:rPr>
-          <w:rFonts w:cs="Arial"/>
-        </w:rPr>
-      </w:pPr>
-      <w:r>
-        <w:rPr>
-          <w:rFonts w:cs="Arial"/>
+          <w:bCs/>
+          <w:lang w:val="es-BO"/>
+        </w:rPr>
+        <w:t xml:space="preserve"> </w:t>
+      </w:r>
+      <w:proofErr w:type="spellStart"/>
+      <w:r>
+        <w:rPr>
+          <w:rFonts w:cs="Arial"/>
+          <w:bCs/>
+          <w:lang w:val="es-BO"/>
+        </w:rPr>
+        <w:t>Tumiri</w:t>
+      </w:r>
+      <w:proofErr w:type="spellEnd"/>
+      <w:r>
+        <w:rPr>
+          <w:rFonts w:cs="Arial"/>
+          <w:bCs/>
+          <w:lang w:val="es-BO"/>
+        </w:rPr>
+        <w:t>. Este proyecto se centra en la implementación de un sistema de control de inventarios que busca optimizar la gestión de insumos y productos terminados en la empresa cervecera. Se destaca por su enfoque en la integración de diferentes procesos dentro de la empresa, permitiendo una gestión más eficiente y precisa del inventario. La metodología utilizada, basada en la optimización de flujos de trabajo y en la automatización de procesos, proporciona una base sólida para el desarrollo de sistemas similares en otros contextos, como el de las ópticas, donde la precisión en la gestión de inventarios es crucial.</w:t>
+      </w:r>
+    </w:p>
+    <w:p>
+      <w:pPr>
+        <w:rPr>
+          <w:rFonts w:cs="Arial"/>
+          <w:bCs/>
+          <w:lang w:val="es-BO"/>
+        </w:rPr>
+      </w:pPr>
+      <w:r>
+        <w:rPr>
+          <w:rFonts w:cs="Arial"/>
+          <w:bCs/>
+          <w:lang w:val="es-BO"/>
         </w:rPr>
         <w:lastRenderedPageBreak/>
-        <w:t>Continuando con los antecedentes, es fundamental enfatizar la evolución y la integración de tecnologías modernas en la gestión de inventarios, especialmente en el contexto de sistemas distribuidos que requieren una base de datos centralizada para consolidar la información de múltiples sucursales. Este enfoque permite no solo una mayor eficiencia en la gestión operativa, sino también un control más riguroso y seguro de los datos. La centralización de datos en un sistema de inventario es una práctica que permite a las empresas tener una visión global y actualizada de sus operaciones, facilitando la toma de decisiones estratégicas basadas en datos precisos.</w:t>
-      </w:r>
-    </w:p>
-    <w:p>
-      <w:pPr>
-        <w:spacing w:line="360" w:lineRule="auto"/>
-        <w:rPr>
-          <w:rFonts w:cs="Arial"/>
-        </w:rPr>
-      </w:pPr>
-      <w:r>
-        <w:rPr>
-          <w:rFonts w:cs="Arial"/>
-        </w:rPr>
-        <w:t xml:space="preserve">La relevancia de implementar un sistema de inventario centralizado se observa en el "Sistema de Control de Inventarios para Laboratorios </w:t>
+        <w:t xml:space="preserve">Otro proyecto relevante es el "Sistema para la Gestión de Ventas e Inventario Caso: Importadora Soluciones Médicas </w:t>
       </w:r>
       <w:proofErr w:type="spellStart"/>
       <w:r>
         <w:rPr>
           <w:rFonts w:cs="Arial"/>
+          <w:bCs/>
+          <w:lang w:val="es-BO"/>
+        </w:rPr>
+        <w:t>Lifemed</w:t>
+      </w:r>
+      <w:proofErr w:type="spellEnd"/>
+      <w:r>
+        <w:rPr>
+          <w:rFonts w:cs="Arial"/>
+          <w:bCs/>
+          <w:lang w:val="es-BO"/>
+        </w:rPr>
+        <w:t xml:space="preserve"> S.R.L." de </w:t>
+      </w:r>
+      <w:proofErr w:type="spellStart"/>
+      <w:r>
+        <w:rPr>
+          <w:rFonts w:cs="Arial"/>
+          <w:bCs/>
+          <w:lang w:val="es-BO"/>
+        </w:rPr>
+        <w:t>Johovana</w:t>
+      </w:r>
+      <w:proofErr w:type="spellEnd"/>
+      <w:r>
+        <w:rPr>
+          <w:rFonts w:cs="Arial"/>
+          <w:bCs/>
+          <w:lang w:val="es-BO"/>
+        </w:rPr>
+        <w:t xml:space="preserve"> La Fuente Choque. Este sistema fue diseñado para mejorar la gestión de inventarios y ventas en una importadora de soluciones médicas, enfocándose en la trazabilidad y control de productos sensibles. La experiencia obtenida en la gestión de productos de alta rotación y la necesidad de mantener un control estricto de los inventarios puede ser directamente aplicable a la gestión de inventarios en ópticas, donde los productos manejados, como lentes y equipos oftálmicos, también requieren un manejo cuidadoso para evitar pérdidas y optimizar la disponibilidad.</w:t>
+      </w:r>
+    </w:p>
+    <w:p>
+      <w:pPr>
+        <w:rPr>
+          <w:rFonts w:cs="Arial"/>
+          <w:bCs/>
+          <w:lang w:val="es-BO"/>
+        </w:rPr>
+      </w:pPr>
+      <w:r>
+        <w:rPr>
+          <w:rFonts w:cs="Arial"/>
+          <w:bCs/>
+          <w:lang w:val="es-BO"/>
+        </w:rPr>
+        <w:t xml:space="preserve">El "Sistema de Control de Inventarios para Laboratorios </w:t>
+      </w:r>
+      <w:proofErr w:type="spellStart"/>
+      <w:r>
+        <w:rPr>
+          <w:rFonts w:cs="Arial"/>
+          <w:bCs/>
+          <w:lang w:val="es-BO"/>
         </w:rPr>
         <w:t>Crespal</w:t>
       </w:r>
@@ -593,233 +655,223 @@
       <w:r>
         <w:rPr>
           <w:rFonts w:cs="Arial"/>
-        </w:rPr>
-        <w:t xml:space="preserve"> S.A.", desarrollado por Juan Lucio Ramos Paye en 2006. Este proyecto se centró en la necesidad de un control eficiente del inventario en una empresa farmacéutica, donde la precisión y la actualización constante de los datos son cruciales para la operatividad. Aunque el proyecto se enfocó en una única sede, destaca la importancia de la centralización de la información, lo cual se vuelve aún más crítico cuando se trata de múltiples ubicaciones que deben sincronizar sus datos​. La falta de un sistema centralizado puede resultar en inconsistencias en los datos, duplicación de registros y una mayor dificultad en la gestión global del inventario.</w:t>
-      </w:r>
-    </w:p>
-    <w:p>
-      <w:pPr>
-        <w:spacing w:line="360" w:lineRule="auto"/>
-        <w:rPr>
-          <w:rFonts w:cs="Arial"/>
-        </w:rPr>
-      </w:pPr>
-      <w:r>
-        <w:rPr>
-          <w:rFonts w:cs="Arial"/>
-        </w:rPr>
-        <w:t>Además, en el proyecto "Sistema de Entradas y Salidas e Inventario" para BOLITAL S.R.L., realizado por Claudia Chiri Honorio en 2009, se resalta la importancia de un sistema que gestione eficientemente las entradas y salidas de inventario para mantener un control riguroso y actualizado de los productos. Aunque este sistema fue diseñado para una sola empresa, su arquitectura permite ver cómo la centralización de datos podría beneficiar a empresas con varias sucursales al consolidar la información en un único sistema​. La posibilidad de que las sucursales operen de manera autónoma durante el día y sincronicen sus datos con una base de datos central al final de cada jornada es una solución eficaz para mantener la integridad de los datos y facilitar la administración global del inventario.</w:t>
-      </w:r>
-    </w:p>
-    <w:p>
-      <w:pPr>
-        <w:spacing w:line="360" w:lineRule="auto"/>
-        <w:rPr>
-          <w:rFonts w:cs="Arial"/>
-        </w:rPr>
-      </w:pPr>
-      <w:r>
-        <w:rPr>
-          <w:rFonts w:cs="Arial"/>
-        </w:rPr>
-        <w:t xml:space="preserve">Un elemento crucial en el desarrollo de sistemas de inventario para múltiples sucursales es la seguridad de la información. Aquí es donde la implementación de medidas de seguridad basadas en la norma ISO 27002 cobra relevancia. La ISO 27002 proporciona </w:t>
-      </w:r>
-      <w:r>
-        <w:rPr>
-          <w:rFonts w:cs="Arial"/>
+          <w:bCs/>
+          <w:lang w:val="es-BO"/>
+        </w:rPr>
+        <w:t xml:space="preserve"> S.A. Regional Sucre" desarrollado por Juan Lucio Ramos Paye es otro antecedente que aporta valor a este análisis. Este proyecto aborda la necesidad de un control riguroso de inventarios en un entorno de laboratorio, donde la precisión y la confiabilidad de los datos son fundamentales. La implementación de un sistema que permite un seguimiento detallado de las entradas y salidas de materiales proporciona un marco útil para la gestión de inventarios en ópticas, donde se manejan productos delicados y costosos que deben estar disponibles en el momento justo para satisfacer las necesidades de los clientes.</w:t>
+      </w:r>
+    </w:p>
+    <w:p>
+      <w:pPr>
+        <w:rPr>
+          <w:rFonts w:cs="Arial"/>
+          <w:bCs/>
+          <w:lang w:val="es-BO"/>
+        </w:rPr>
+      </w:pPr>
+      <w:r>
+        <w:rPr>
+          <w:rFonts w:cs="Arial"/>
+          <w:bCs/>
+          <w:lang w:val="es-BO"/>
+        </w:rPr>
+        <w:t>Por su parte, el proyecto "Sistema de Información de Compras e Inventarios SAMA" de Raúl Francisco Choque Chambilla se centra en la gestión de compras e inventarios en una empresa manufacturera. La implementación de un sistema que no s</w:t>
+      </w:r>
+      <w:r>
+        <w:rPr>
+          <w:rFonts w:cs="Arial"/>
+          <w:bCs/>
+          <w:lang w:val="es-BO"/>
+        </w:rPr>
+        <w:t>ó</w:t>
+      </w:r>
+      <w:r>
+        <w:rPr>
+          <w:rFonts w:cs="Arial"/>
+          <w:bCs/>
+          <w:lang w:val="es-BO"/>
+        </w:rPr>
+        <w:t xml:space="preserve">lo gestiona el </w:t>
+      </w:r>
+      <w:r>
+        <w:rPr>
+          <w:rFonts w:cs="Arial"/>
+          <w:bCs/>
+          <w:lang w:val="es-BO"/>
+        </w:rPr>
+        <w:t>inventario,</w:t>
+      </w:r>
+      <w:r>
+        <w:rPr>
+          <w:rFonts w:cs="Arial"/>
+          <w:bCs/>
+          <w:lang w:val="es-BO"/>
+        </w:rPr>
+        <w:t xml:space="preserve"> sino que también se integra con los procesos de compras permite una gestión más eficiente y coordinada de los recursos. En el contexto de una óptica, donde la </w:t>
+      </w:r>
+      <w:r>
+        <w:rPr>
+          <w:rFonts w:cs="Arial"/>
+          <w:bCs/>
+          <w:lang w:val="es-BO"/>
         </w:rPr>
         <w:lastRenderedPageBreak/>
-        <w:t>un marco para gestionar la seguridad de la información, abordando aspectos como el control de acceso, la protección contra amenazas internas y externas, y la gestión de incidentes de seguridad. La integración de estas medidas en un sistema centralizado de inventarios garantiza que los datos críticos de la empresa estén protegidos, no solo durante su almacenamiento, sino también durante la transmisión entre las sucursales y la base de datos central.</w:t>
-      </w:r>
-    </w:p>
-    <w:p>
-      <w:pPr>
-        <w:spacing w:line="360" w:lineRule="auto"/>
-        <w:rPr>
-          <w:rFonts w:cs="Arial"/>
-        </w:rPr>
-      </w:pPr>
-      <w:r>
-        <w:rPr>
-          <w:rFonts w:cs="Arial"/>
-        </w:rPr>
-        <w:t xml:space="preserve">El proyecto "Sistema para la Gestión de Ventas e Inventario" desarrollado por </w:t>
+        <w:t>coordinación entre la adquisición de productos y su disponibilidad en inventario es crucial, las lecciones aprendidas de este proyecto son particularmente relevantes.</w:t>
+      </w:r>
+    </w:p>
+    <w:p>
+      <w:pPr>
+        <w:rPr>
+          <w:rFonts w:cs="Arial"/>
+          <w:bCs/>
+          <w:lang w:val="es-BO"/>
+        </w:rPr>
+      </w:pPr>
+      <w:r>
+        <w:rPr>
+          <w:rFonts w:cs="Arial"/>
+          <w:bCs/>
+          <w:lang w:val="es-BO"/>
+        </w:rPr>
+        <w:t xml:space="preserve">El "Sistema de Control y Seguimiento de Almacenes para la Corte Departamental Electoral La Paz, Sala Provincias" desarrollado por Virginia Suarez </w:t>
       </w:r>
       <w:proofErr w:type="spellStart"/>
       <w:r>
         <w:rPr>
           <w:rFonts w:cs="Arial"/>
-        </w:rPr>
-        <w:t>Johovana</w:t>
+          <w:bCs/>
+          <w:lang w:val="es-BO"/>
+        </w:rPr>
+        <w:t>Marin</w:t>
       </w:r>
       <w:proofErr w:type="spellEnd"/>
       <w:r>
         <w:rPr>
           <w:rFonts w:cs="Arial"/>
-        </w:rPr>
-        <w:t xml:space="preserve"> La Fuente Choque en 2021 para la Importadora Soluciones Médicas </w:t>
-      </w:r>
-      <w:proofErr w:type="spellStart"/>
-      <w:r>
-        <w:rPr>
-          <w:rFonts w:cs="Arial"/>
-        </w:rPr>
-        <w:t>Lifemed</w:t>
-      </w:r>
-      <w:proofErr w:type="spellEnd"/>
-      <w:r>
-        <w:rPr>
-          <w:rFonts w:cs="Arial"/>
-        </w:rPr>
-        <w:t xml:space="preserve"> S.R.L. incorpora un enfoque hacia la seguridad de la información, aunque no específicamente basado en la norma ISO 27002. Sin embargo, este proyecto refleja la creciente conciencia sobre la importancia de proteger los datos empresariales en sistemas de inventario que manejan información sensible. La implementación de un sistema centralizado no solo facilita la gestión operativa, sino que también requiere robustas medidas de seguridad para proteger la integridad y confidencialidad de los datos​. Este enfoque hacia la seguridad es crucial, especialmente en sectores donde la información manejada es altamente sensible, como en el caso de la importación y venta de equipos médicos.</w:t>
-      </w:r>
-    </w:p>
-    <w:p>
-      <w:pPr>
-        <w:spacing w:line="360" w:lineRule="auto"/>
-        <w:rPr>
-          <w:rFonts w:cs="Arial"/>
-          <w:bCs/>
-          <w:lang w:val="es-BO"/>
-        </w:rPr>
-      </w:pPr>
-      <w:r>
-        <w:rPr>
-          <w:rFonts w:cs="Arial"/>
-          <w:bCs/>
-          <w:lang w:val="es-BO"/>
-        </w:rPr>
-        <w:t xml:space="preserve">El proyecto "Sistema de Control y Seguimiento de Almacenes para la Corte Departamental Electoral La Paz, Sala Provincias", realizado por Virginia Suarez </w:t>
-      </w:r>
-      <w:proofErr w:type="spellStart"/>
-      <w:r>
-        <w:rPr>
-          <w:rFonts w:cs="Arial"/>
-          <w:bCs/>
-          <w:lang w:val="es-BO"/>
-        </w:rPr>
-        <w:t>Marin</w:t>
-      </w:r>
-      <w:proofErr w:type="spellEnd"/>
-      <w:r>
-        <w:rPr>
-          <w:rFonts w:cs="Arial"/>
-          <w:bCs/>
-          <w:lang w:val="es-BO"/>
-        </w:rPr>
-        <w:t xml:space="preserve"> en 2008, es un ejemplo claro de cómo la tecnología puede mejorar la gestión de inventarios en instituciones públicas. Este sistema se diseñó para optimizar el control y seguimiento de los bienes almacenados, asegurando que la información estuviera siempre actualizada y disponible para la toma de decisiones. Aunque este proyecto se enfocó en una única ubicación, su estructura y funcionalidad pueden ser adaptadas para un sistema centralizado que integre múltiples sucursales​. Esto refuerza la idea de que la centralización de datos no solo es aplicable en el sector privado, sino también en instituciones públicas que manejan grandes volúmenes de información crítica.</w:t>
-      </w:r>
-    </w:p>
-    <w:p>
-      <w:pPr>
-        <w:spacing w:line="360" w:lineRule="auto"/>
-        <w:rPr>
-          <w:rFonts w:cs="Arial"/>
-          <w:bCs/>
-          <w:lang w:val="es-BO"/>
-        </w:rPr>
-      </w:pPr>
-      <w:r>
-        <w:rPr>
-          <w:rFonts w:cs="Arial"/>
-          <w:bCs/>
-        </w:rPr>
-        <w:t xml:space="preserve">El "Software de Gestión y Control de Inventarios" desarrollado por Wilmer David Callisaya Apaza en 2017 para la empresa AGADON S.R.L. se enfocó en mejorar la eficiencia operativa mediante la automatización de la gestión de inventarios y ventas. Aunque este proyecto fue exitoso en organizar y actualizar la información de manera </w:t>
-      </w:r>
-      <w:r>
-        <w:rPr>
-          <w:rFonts w:cs="Arial"/>
-          <w:bCs/>
+          <w:bCs/>
+          <w:lang w:val="es-BO"/>
+        </w:rPr>
+        <w:t>, aborda un contexto completamente diferente, pero con desafíos similares en términos de gestión y seguridad de la información. En este caso, el sistema implementado debía garantizar la integridad y disponibilidad de los materiales almacenados, así como la seguridad en su manejo. La implementación de controles y seguimientos rigurosos en este sistema puede ser adaptada para asegurar que los inventarios en una óptica estén no s</w:t>
+      </w:r>
+      <w:r>
+        <w:rPr>
+          <w:rFonts w:cs="Arial"/>
+          <w:bCs/>
+          <w:lang w:val="es-BO"/>
+        </w:rPr>
+        <w:t>ó</w:t>
+      </w:r>
+      <w:r>
+        <w:rPr>
+          <w:rFonts w:cs="Arial"/>
+          <w:bCs/>
+          <w:lang w:val="es-BO"/>
+        </w:rPr>
+        <w:t>lo bien gestionados, sino también protegidos contra accesos no autorizados y manipulaciones indebidas, alineándose con los estándares ISO 27001 e ISO 27002.</w:t>
+      </w:r>
+    </w:p>
+    <w:p>
+      <w:pPr>
+        <w:rPr>
+          <w:rFonts w:cs="Arial"/>
+          <w:bCs/>
+          <w:lang w:val="es-BO"/>
+        </w:rPr>
+      </w:pPr>
+      <w:r>
+        <w:rPr>
+          <w:rFonts w:cs="Arial"/>
+          <w:bCs/>
+          <w:lang w:val="es-BO"/>
+        </w:rPr>
+        <w:t>El proyecto "Sistema de Entradas y Salidas e Inventario Caso: BOLITAL S.R.L." de Claudia Chiri Honorio, aporta otro ejemplo de cómo la gestión de inventarios puede ser optimizada a través de un sistema automatizado que permita un seguimiento preciso de todos los movimientos de stock. La automatización de estos procesos no s</w:t>
+      </w:r>
+      <w:r>
+        <w:rPr>
+          <w:rFonts w:cs="Arial"/>
+          <w:bCs/>
+          <w:lang w:val="es-BO"/>
+        </w:rPr>
+        <w:t>ó</w:t>
+      </w:r>
+      <w:r>
+        <w:rPr>
+          <w:rFonts w:cs="Arial"/>
+          <w:bCs/>
+          <w:lang w:val="es-BO"/>
+        </w:rPr>
+        <w:t>lo mejora la eficiencia operativa, sino que también reduce el riesgo de errores humanos, un aspecto crítico cuando se manejan productos tan específicos como los que se encuentran en una óptica.</w:t>
+      </w:r>
+    </w:p>
+    <w:p>
+      <w:pPr>
+        <w:rPr>
+          <w:rFonts w:cs="Arial"/>
+          <w:bCs/>
+          <w:lang w:val="es-BO"/>
+        </w:rPr>
+      </w:pPr>
+      <w:r>
+        <w:rPr>
+          <w:rFonts w:cs="Arial"/>
+          <w:bCs/>
+          <w:lang w:val="es-BO"/>
+        </w:rPr>
+        <w:t xml:space="preserve">Finalmente, el "Software de Gestión y Control de Inventarios Caso: AGADON S.R.L." de Wilmer David Callisaya Apaza, destaca por su enfoque en la implementación de un sistema de gestión de inventarios con una alta dependencia en la tecnología y metodologías ágiles. Este proyecto es especialmente relevante porque integra prácticas </w:t>
+      </w:r>
+      <w:r>
+        <w:rPr>
+          <w:rFonts w:cs="Arial"/>
+          <w:bCs/>
+          <w:lang w:val="es-BO"/>
         </w:rPr>
         <w:lastRenderedPageBreak/>
-        <w:t>confiable dentro de la empresa, no incorporó el uso de la norma ISO 27002 ni implementó un sistema con una base de datos centralizada que permitiera la integración y sincronización de datos entre múltiples sucursales. Esta limitación significa que, aunque el sistema mejoró la operatividad en cada ubicación individual, la falta de centralización y de medidas de seguridad avanzadas dejó un vacío en la protección y unificación de los datos a nivel corporativo, aspectos que son críticos en un entorno con múltiples sucursales.</w:t>
-      </w:r>
-    </w:p>
-    <w:p>
-      <w:pPr>
-        <w:spacing w:line="360" w:lineRule="auto"/>
-        <w:rPr>
-          <w:rFonts w:cs="Arial"/>
-          <w:bCs/>
-          <w:lang w:val="es-BO"/>
-        </w:rPr>
-      </w:pPr>
-      <w:r>
-        <w:rPr>
-          <w:rFonts w:cs="Arial"/>
-          <w:bCs/>
-          <w:lang w:val="es-BO"/>
-        </w:rPr>
-        <w:t>Estos</w:t>
-      </w:r>
-      <w:r>
-        <w:rPr>
-          <w:rFonts w:cs="Arial"/>
-          <w:bCs/>
-          <w:lang w:val="es-BO"/>
-        </w:rPr>
-        <w:t xml:space="preserve"> proyectos subrayan la importancia de contar con un sistema de inventario que no solo administre la información de manera eficiente, sino que también garantice la seguridad de los datos, especialmente cuando se manejan desde múltiples ubicaciones. La centralización de datos en un sistema de inventario distribuido, combinado con medidas de seguridad basadas en la ISO 27002, ofrece una solución robusta para enfrentar los desafíos de la gestión moderna de inventarios. </w:t>
-      </w:r>
-    </w:p>
-    <w:p>
-      <w:pPr>
-        <w:spacing w:line="360" w:lineRule="auto"/>
-        <w:rPr>
-          <w:rFonts w:cs="Arial"/>
-          <w:bCs/>
-        </w:rPr>
-      </w:pPr>
-      <w:r>
-        <w:rPr>
-          <w:rFonts w:cs="Arial"/>
-          <w:bCs/>
-        </w:rPr>
-        <w:t>La importancia de la ISO 27002 radica en su capacidad para proporcionar un marco comprensivo que aborde todos los aspectos críticos de la seguridad de la información. Esto incluye la identificación y mitigación de riesgos, la gestión de accesos y la respuesta a incidentes de seguridad. Implementar estas medidas en un sistema de inventario centralizado no solo protege los datos durante su transmisión y almacenamiento, sino que también asegura que la empresa cumpla con las regulaciones y estándares internacionales, lo que puede ser un factor crucial en sectores altamente regulados.</w:t>
-      </w:r>
-    </w:p>
-    <w:p>
-      <w:pPr>
-        <w:spacing w:line="360" w:lineRule="auto"/>
-        <w:rPr>
-          <w:rFonts w:cs="Arial"/>
-          <w:bCs/>
-          <w:lang w:val="es-BO"/>
-        </w:rPr>
-      </w:pPr>
-      <w:r>
-        <w:rPr>
-          <w:rFonts w:cs="Arial"/>
-          <w:bCs/>
-          <w:lang w:val="es-BO"/>
-        </w:rPr>
-        <w:t>Este contexto resalta la urgencia de desarrollar un sistema especializado que pueda satisfacer las demandas particulares de las empresas con múltiples sucursales, mejorando así la precisión y eficiencia en la gestión de la información crítica. Implementar un sistema de inventario centralizado, respaldado por medidas de seguridad basadas en la norma ISO 27002, no solo optimiza la operatividad diaria, sino que también asegura la integridad y confidencialidad de los datos a lo largo de toda la organización. Esta solución es esencial para enfrentar los desafíos modernos de la gestión de inventarios, permitiendo a las empresas mantener un control riguroso y actualizado de su información en un entorno competitivo y altamente regulado.</w:t>
-      </w:r>
-    </w:p>
-    <w:p>
-      <w:pPr>
-        <w:spacing w:line="360" w:lineRule="auto"/>
-        <w:rPr>
-          <w:rFonts w:cs="Arial"/>
-          <w:bCs/>
-          <w:lang w:val="es-BO"/>
-        </w:rPr>
-      </w:pPr>
-      <w:r>
-        <w:rPr>
-          <w:rFonts w:cs="Arial"/>
-          <w:bCs/>
-          <w:lang w:val="es-BO"/>
-        </w:rPr>
-        <w:lastRenderedPageBreak/>
-        <w:t>En conclusión, la integración de una base de datos centralizada junto con la implementación de la ISO 27002 es esencial para cualquier empresa que desee optimizar su gestión de inventarios mientras asegura la protección de sus datos. Los proyectos analizados demuestran cómo la centralización de datos y la seguridad de la información pueden mejorar significativamente la eficiencia operativa y la toma de decisiones estratégicas, proporcionando una solución escalable que puede adaptarse a las necesidades futuras de la empresa</w:t>
-      </w:r>
-      <w:r>
-        <w:rPr>
-          <w:rFonts w:cs="Arial"/>
-          <w:bCs/>
-          <w:lang w:val="es-BO"/>
-        </w:rPr>
-        <w:t>.</w:t>
+        <w:t xml:space="preserve">de seguridad en la gestión de inventarios, utilizando metodologías como Scrum y estándares de calidad como ISO 9126 para asegurar un producto final robusto y seguro. La aplicación de estas metodologías y estándares en el contexto de una óptica permitiría no </w:t>
+      </w:r>
+      <w:r>
+        <w:rPr>
+          <w:rFonts w:cs="Arial"/>
+          <w:bCs/>
+          <w:lang w:val="es-BO"/>
+        </w:rPr>
+        <w:t>só</w:t>
+      </w:r>
+      <w:r>
+        <w:rPr>
+          <w:rFonts w:cs="Arial"/>
+          <w:bCs/>
+          <w:lang w:val="es-BO"/>
+        </w:rPr>
+        <w:t>lo gestionar los inventarios de manera eficiente, sino también asegurar que la información sea manejada de forma segura y conforme a los requisitos de ISO 27001 e ISO 27002.</w:t>
+      </w:r>
+    </w:p>
+    <w:p>
+      <w:pPr>
+        <w:rPr>
+          <w:rFonts w:cs="Arial"/>
+          <w:lang w:val="es-BO"/>
+        </w:rPr>
+      </w:pPr>
+      <w:r>
+        <w:rPr>
+          <w:rFonts w:cs="Arial"/>
+          <w:lang w:val="es-BO"/>
+        </w:rPr>
+        <w:t>En resumen, la revisión de estos proyectos muestra la importancia de un enfoque integral en la gestión de inventarios, que combine la eficiencia operativa con la seguridad de la información. La implementación de un sistema centralizado de gestión de inventarios para ópticas, basado en estándares de seguridad internacionales, no s</w:t>
+      </w:r>
+      <w:r>
+        <w:rPr>
+          <w:rFonts w:cs="Arial"/>
+          <w:lang w:val="es-BO"/>
+        </w:rPr>
+        <w:t>ó</w:t>
+      </w:r>
+      <w:r>
+        <w:rPr>
+          <w:rFonts w:cs="Arial"/>
+          <w:lang w:val="es-BO"/>
+        </w:rPr>
+        <w:t>lo mejorará la gestión y el control de los productos, sino que también garantizará la protección de la información, un aspecto cada vez más crítico en el entorno empresarial actual.</w:t>
       </w:r>
     </w:p>
     <w:p>
@@ -829,14 +881,16 @@
           <w:ilvl w:val="1"/>
           <w:numId w:val="14"/>
         </w:numPr>
-        <w:spacing w:line="360" w:lineRule="auto"/>
-        <w:rPr>
+        <w:spacing w:line="480" w:lineRule="auto"/>
+        <w:rPr>
+          <w:rFonts w:cs="Arial"/>
           <w:lang w:val="es-BO"/>
         </w:rPr>
       </w:pPr>
       <w:commentRangeStart w:id="0"/>
       <w:r>
         <w:rPr>
+          <w:rFonts w:cs="Arial"/>
           <w:lang w:val="es-BO"/>
         </w:rPr>
         <w:t xml:space="preserve"> PLANTEAMIENTO DEL PROBLEMA</w:t>
@@ -845,7 +899,7 @@
       <w:r>
         <w:rPr>
           <w:rStyle w:val="Refdecomentario"/>
-          <w:rFonts w:eastAsiaTheme="minorHAnsi" w:cstheme="minorBidi"/>
+          <w:rFonts w:eastAsiaTheme="minorHAnsi" w:cs="Arial"/>
           <w:b w:val="0"/>
           <w:color w:val="auto"/>
         </w:rPr>
@@ -854,18 +908,22 @@
     </w:p>
     <w:p>
       <w:pPr>
-        <w:spacing w:line="360" w:lineRule="auto"/>
-      </w:pPr>
-      <w:r>
-        <w:t xml:space="preserve">Las ópticas que operan en múltiples sucursales enfrentan desafíos significativos en la gestión de sus inventarios debido a la falta de un sistema centralizado que permita un control preciso y actualizado de los productos en tiempo real. La dependencia de métodos rudimentarios o manuales no solo genera errores frecuentes e inconsistencias en los datos, sino que también compromete la seguridad de la información, especialmente durante la transferencia de datos entre sucursales. Aunque se han desarrollado soluciones como el "Sistema de Información de Compras e Inventarios SAMA," la mayoría de estos sistemas se han centrado en empresas con una única sede, dejando un vacío en la implementación de sistemas que aborden eficazmente la centralización y seguridad en un contexto </w:t>
-      </w:r>
-      <w:proofErr w:type="spellStart"/>
-      <w:r>
-        <w:t>multi-sucursal</w:t>
-      </w:r>
-      <w:proofErr w:type="spellEnd"/>
-      <w:r>
-        <w:t>. Por tanto, es imperativo desarrollar un sistema centralizado de gestión de inventarios para ópticas que no solo optimice la operatividad diaria, sino que también garantice la integridad y confidencialidad de los datos mediante la implementación de medidas de seguridad basadas en la norma ISO 27002.</w:t>
+        <w:rPr>
+          <w:rFonts w:cs="Arial"/>
+        </w:rPr>
+      </w:pPr>
+      <w:r>
+        <w:rPr>
+          <w:rFonts w:cs="Arial"/>
+        </w:rPr>
+        <w:t xml:space="preserve">En el contexto actual, la gestión segura y eficiente de inventarios es crucial para la competitividad, especialmente en sectores como el de las ópticas, donde la precisión en el manejo de productos es esencial. La creciente complejidad en la gestión de la información y la necesidad de cumplir con estándares de seguridad como ISO 27001 e ISO 27002 han subrayado la importancia de sistemas que protejan datos sensibles contra amenazas. Sin embargo, muchas ópticas aún carecen de soluciones centralizadas que integren eficazmente estas normativas, lo que crea una brecha en la protección y eficiencia del manejo de inventarios. Este estudio aborda la necesidad de desarrollar un sistema centralizado que optimice la gestión de inventarios en ópticas y cumpla con los </w:t>
+      </w:r>
+      <w:r>
+        <w:rPr>
+          <w:rFonts w:cs="Arial"/>
+        </w:rPr>
+        <w:lastRenderedPageBreak/>
+        <w:t>requisitos de seguridad establecidos por las normas internacionales, ofreciendo una solución integral y adaptada a las demandas actuales del mercado.</w:t>
       </w:r>
     </w:p>
     <w:p>
@@ -875,8 +933,6 @@
           <w:ilvl w:val="2"/>
           <w:numId w:val="14"/>
         </w:numPr>
-        <w:spacing w:line="360" w:lineRule="auto"/>
-        <w:ind w:left="0" w:firstLine="0"/>
         <w:rPr>
           <w:lang w:val="es-BO" w:eastAsia="es-BO"/>
         </w:rPr>
@@ -885,486 +941,20 @@
         <w:rPr>
           <w:lang w:val="es-BO" w:eastAsia="es-BO"/>
         </w:rPr>
-        <w:t>IDENTIFICACION DEL PROBLEMA (ISHIKAWA)</w:t>
-      </w:r>
-    </w:p>
-    <w:p>
-      <w:pPr>
-        <w:spacing w:line="360" w:lineRule="auto"/>
-        <w:rPr>
-          <w:lang w:val="es-BO" w:eastAsia="es-BO"/>
-        </w:rPr>
-      </w:pPr>
-      <w:r>
-        <w:rPr>
-          <w:b/>
-          <w:bCs/>
-          <w:lang w:val="es-BO" w:eastAsia="es-BO"/>
-        </w:rPr>
-        <w:t>Ineficiencia en la gestión de inventarios y vulnerabilidad en la seguridad de la información en ópticas con múltiples sucursales</w:t>
-      </w:r>
-    </w:p>
-    <w:p>
-      <w:pPr>
-        <w:spacing w:line="360" w:lineRule="auto"/>
-        <w:rPr>
-          <w:b/>
-          <w:bCs/>
-          <w:lang w:val="es-BO" w:eastAsia="es-BO"/>
-        </w:rPr>
-      </w:pPr>
-      <w:r>
-        <w:rPr>
-          <w:b/>
-          <w:bCs/>
-          <w:lang w:val="es-BO" w:eastAsia="es-BO"/>
-        </w:rPr>
-        <w:t>Principales Categorías de Causas:</w:t>
-      </w:r>
-    </w:p>
-    <w:p>
-      <w:pPr>
-        <w:numPr>
-          <w:ilvl w:val="0"/>
-          <w:numId w:val="26"/>
-        </w:numPr>
-        <w:spacing w:line="360" w:lineRule="auto"/>
-        <w:rPr>
-          <w:lang w:val="es-BO" w:eastAsia="es-BO"/>
-        </w:rPr>
-      </w:pPr>
-      <w:r>
-        <w:rPr>
-          <w:b/>
-          <w:bCs/>
-          <w:lang w:val="es-BO" w:eastAsia="es-BO"/>
-        </w:rPr>
-        <w:t>Métodos</w:t>
-      </w:r>
-    </w:p>
-    <w:p>
-      <w:pPr>
-        <w:numPr>
-          <w:ilvl w:val="1"/>
-          <w:numId w:val="26"/>
-        </w:numPr>
-        <w:spacing w:line="360" w:lineRule="auto"/>
-        <w:rPr>
-          <w:lang w:val="es-BO" w:eastAsia="es-BO"/>
-        </w:rPr>
-      </w:pPr>
-      <w:r>
-        <w:rPr>
-          <w:lang w:val="es-BO" w:eastAsia="es-BO"/>
-        </w:rPr>
-        <w:t>Falta de un sistema centralizado de gestión de inventarios.</w:t>
-      </w:r>
-    </w:p>
-    <w:p>
-      <w:pPr>
-        <w:numPr>
-          <w:ilvl w:val="1"/>
-          <w:numId w:val="26"/>
-        </w:numPr>
-        <w:spacing w:line="360" w:lineRule="auto"/>
-        <w:rPr>
-          <w:lang w:val="es-BO" w:eastAsia="es-BO"/>
-        </w:rPr>
-      </w:pPr>
-      <w:r>
-        <w:rPr>
-          <w:lang w:val="es-BO" w:eastAsia="es-BO"/>
-        </w:rPr>
-        <w:t>Uso de métodos manuales o rudimentarios para la gestión de inventarios.</w:t>
-      </w:r>
-    </w:p>
-    <w:p>
-      <w:pPr>
-        <w:numPr>
-          <w:ilvl w:val="1"/>
-          <w:numId w:val="26"/>
-        </w:numPr>
-        <w:spacing w:line="360" w:lineRule="auto"/>
-        <w:rPr>
-          <w:lang w:val="es-BO" w:eastAsia="es-BO"/>
-        </w:rPr>
-      </w:pPr>
-      <w:r>
-        <w:rPr>
-          <w:lang w:val="es-BO" w:eastAsia="es-BO"/>
-        </w:rPr>
-        <w:t>Procesos inconsistentes entre diferentes sucursales.</w:t>
-      </w:r>
-    </w:p>
-    <w:p>
-      <w:pPr>
-        <w:numPr>
-          <w:ilvl w:val="0"/>
-          <w:numId w:val="26"/>
-        </w:numPr>
-        <w:spacing w:line="360" w:lineRule="auto"/>
-        <w:rPr>
-          <w:lang w:val="es-BO" w:eastAsia="es-BO"/>
-        </w:rPr>
-      </w:pPr>
-      <w:r>
-        <w:rPr>
-          <w:b/>
-          <w:bCs/>
-          <w:lang w:val="es-BO" w:eastAsia="es-BO"/>
-        </w:rPr>
-        <w:lastRenderedPageBreak/>
-        <w:t>Personas</w:t>
-      </w:r>
-    </w:p>
-    <w:p>
-      <w:pPr>
-        <w:numPr>
-          <w:ilvl w:val="1"/>
-          <w:numId w:val="26"/>
-        </w:numPr>
-        <w:spacing w:line="360" w:lineRule="auto"/>
-        <w:rPr>
-          <w:lang w:val="es-BO" w:eastAsia="es-BO"/>
-        </w:rPr>
-      </w:pPr>
-      <w:r>
-        <w:rPr>
-          <w:lang w:val="es-BO" w:eastAsia="es-BO"/>
-        </w:rPr>
-        <w:t>Personal insuficientemente capacitado en el uso de tecnologías de gestión de inventarios.</w:t>
-      </w:r>
-    </w:p>
-    <w:p>
-      <w:pPr>
-        <w:numPr>
-          <w:ilvl w:val="1"/>
-          <w:numId w:val="26"/>
-        </w:numPr>
-        <w:spacing w:line="360" w:lineRule="auto"/>
-        <w:rPr>
-          <w:lang w:val="es-BO" w:eastAsia="es-BO"/>
-        </w:rPr>
-      </w:pPr>
-      <w:r>
-        <w:rPr>
-          <w:lang w:val="es-BO" w:eastAsia="es-BO"/>
-        </w:rPr>
-        <w:t>Falta de conciencia sobre la importancia de la seguridad de la información.</w:t>
-      </w:r>
-    </w:p>
-    <w:p>
-      <w:pPr>
-        <w:numPr>
-          <w:ilvl w:val="1"/>
-          <w:numId w:val="26"/>
-        </w:numPr>
-        <w:spacing w:line="360" w:lineRule="auto"/>
-        <w:rPr>
-          <w:lang w:val="es-BO" w:eastAsia="es-BO"/>
-        </w:rPr>
-      </w:pPr>
-      <w:r>
-        <w:rPr>
-          <w:lang w:val="es-BO" w:eastAsia="es-BO"/>
-        </w:rPr>
-        <w:t>Resistencia al cambio hacia sistemas más avanzados y centralizados.</w:t>
-      </w:r>
-    </w:p>
-    <w:p>
-      <w:pPr>
-        <w:numPr>
-          <w:ilvl w:val="0"/>
-          <w:numId w:val="26"/>
-        </w:numPr>
-        <w:spacing w:line="360" w:lineRule="auto"/>
-        <w:rPr>
-          <w:lang w:val="es-BO" w:eastAsia="es-BO"/>
-        </w:rPr>
-      </w:pPr>
-      <w:r>
-        <w:rPr>
-          <w:b/>
-          <w:bCs/>
-          <w:lang w:val="es-BO" w:eastAsia="es-BO"/>
-        </w:rPr>
-        <w:t>Máquinas (Tecnología)</w:t>
-      </w:r>
-    </w:p>
-    <w:p>
-      <w:pPr>
-        <w:numPr>
-          <w:ilvl w:val="1"/>
-          <w:numId w:val="26"/>
-        </w:numPr>
-        <w:spacing w:line="360" w:lineRule="auto"/>
-        <w:rPr>
-          <w:lang w:val="es-BO" w:eastAsia="es-BO"/>
-        </w:rPr>
-      </w:pPr>
-      <w:r>
-        <w:rPr>
-          <w:lang w:val="es-BO" w:eastAsia="es-BO"/>
-        </w:rPr>
-        <w:t>Sistemas informáticos obsoletos o inadecuados para la gestión centralizada.</w:t>
-      </w:r>
-    </w:p>
-    <w:p>
-      <w:pPr>
-        <w:numPr>
-          <w:ilvl w:val="1"/>
-          <w:numId w:val="26"/>
-        </w:numPr>
-        <w:spacing w:line="360" w:lineRule="auto"/>
-        <w:rPr>
-          <w:lang w:val="es-BO" w:eastAsia="es-BO"/>
-        </w:rPr>
-      </w:pPr>
-      <w:r>
-        <w:rPr>
-          <w:lang w:val="es-BO" w:eastAsia="es-BO"/>
-        </w:rPr>
-        <w:t>Falta de integración tecnológica entre las diferentes sucursales.</w:t>
-      </w:r>
-    </w:p>
-    <w:p>
-      <w:pPr>
-        <w:numPr>
-          <w:ilvl w:val="1"/>
-          <w:numId w:val="26"/>
-        </w:numPr>
-        <w:spacing w:line="360" w:lineRule="auto"/>
-        <w:rPr>
-          <w:lang w:val="es-BO" w:eastAsia="es-BO"/>
-        </w:rPr>
-      </w:pPr>
-      <w:r>
-        <w:rPr>
-          <w:lang w:val="es-BO" w:eastAsia="es-BO"/>
-        </w:rPr>
-        <w:t>Ausencia de herramientas tecnológicas que garanticen la seguridad de la información (ej. ISO 27002).</w:t>
-      </w:r>
-    </w:p>
-    <w:p>
-      <w:pPr>
-        <w:numPr>
-          <w:ilvl w:val="0"/>
-          <w:numId w:val="26"/>
-        </w:numPr>
-        <w:spacing w:line="360" w:lineRule="auto"/>
-        <w:rPr>
-          <w:lang w:val="es-BO" w:eastAsia="es-BO"/>
-        </w:rPr>
-      </w:pPr>
-      <w:r>
-        <w:rPr>
-          <w:b/>
-          <w:bCs/>
-          <w:lang w:val="es-BO" w:eastAsia="es-BO"/>
-        </w:rPr>
-        <w:t>Materiales (Datos)</w:t>
-      </w:r>
-    </w:p>
-    <w:p>
-      <w:pPr>
-        <w:numPr>
-          <w:ilvl w:val="1"/>
-          <w:numId w:val="26"/>
-        </w:numPr>
-        <w:spacing w:line="360" w:lineRule="auto"/>
-        <w:rPr>
-          <w:lang w:val="es-BO" w:eastAsia="es-BO"/>
-        </w:rPr>
-      </w:pPr>
-      <w:r>
-        <w:rPr>
-          <w:lang w:val="es-BO" w:eastAsia="es-BO"/>
-        </w:rPr>
-        <w:t>Datos de inventarios inconsistentes o desactualizados.</w:t>
-      </w:r>
-    </w:p>
-    <w:p>
-      <w:pPr>
-        <w:numPr>
-          <w:ilvl w:val="1"/>
-          <w:numId w:val="26"/>
-        </w:numPr>
-        <w:spacing w:line="360" w:lineRule="auto"/>
-        <w:rPr>
-          <w:lang w:val="es-BO" w:eastAsia="es-BO"/>
-        </w:rPr>
-      </w:pPr>
-      <w:r>
-        <w:rPr>
-          <w:lang w:val="es-BO" w:eastAsia="es-BO"/>
-        </w:rPr>
-        <w:t>Falta de protección adecuada de los datos sensibles durante la transferencia entre sucursales.</w:t>
-      </w:r>
-    </w:p>
-    <w:p>
-      <w:pPr>
-        <w:numPr>
-          <w:ilvl w:val="1"/>
-          <w:numId w:val="26"/>
-        </w:numPr>
-        <w:spacing w:line="360" w:lineRule="auto"/>
-        <w:rPr>
-          <w:lang w:val="es-BO" w:eastAsia="es-BO"/>
-        </w:rPr>
-      </w:pPr>
-      <w:r>
-        <w:rPr>
-          <w:lang w:val="es-BO" w:eastAsia="es-BO"/>
-        </w:rPr>
-        <w:t>Problemas en la precisión de los registros de inventario debido a errores manuales.</w:t>
-      </w:r>
-    </w:p>
-    <w:p>
-      <w:pPr>
-        <w:numPr>
-          <w:ilvl w:val="0"/>
-          <w:numId w:val="26"/>
-        </w:numPr>
-        <w:spacing w:line="360" w:lineRule="auto"/>
-        <w:rPr>
-          <w:lang w:val="es-BO" w:eastAsia="es-BO"/>
-        </w:rPr>
-      </w:pPr>
-      <w:r>
-        <w:rPr>
-          <w:b/>
-          <w:bCs/>
-          <w:lang w:val="es-BO" w:eastAsia="es-BO"/>
-        </w:rPr>
-        <w:t>Medio Ambiente (Entorno)</w:t>
-      </w:r>
-    </w:p>
-    <w:p>
-      <w:pPr>
-        <w:numPr>
-          <w:ilvl w:val="1"/>
-          <w:numId w:val="26"/>
-        </w:numPr>
-        <w:spacing w:line="360" w:lineRule="auto"/>
-        <w:rPr>
-          <w:lang w:val="es-BO" w:eastAsia="es-BO"/>
-        </w:rPr>
-      </w:pPr>
-      <w:r>
-        <w:rPr>
-          <w:lang w:val="es-BO" w:eastAsia="es-BO"/>
-        </w:rPr>
-        <w:t>Desafíos regulatorios y normativos en la gestión de datos sensibles.</w:t>
-      </w:r>
-    </w:p>
-    <w:p>
-      <w:pPr>
-        <w:numPr>
-          <w:ilvl w:val="1"/>
-          <w:numId w:val="26"/>
-        </w:numPr>
-        <w:spacing w:line="360" w:lineRule="auto"/>
-        <w:rPr>
-          <w:lang w:val="es-BO" w:eastAsia="es-BO"/>
-        </w:rPr>
-      </w:pPr>
-      <w:r>
-        <w:rPr>
-          <w:lang w:val="es-BO" w:eastAsia="es-BO"/>
-        </w:rPr>
-        <w:t>Incompatibilidad de sistemas tecnológicos debido a diferentes regulaciones en las distintas ubicaciones.</w:t>
-      </w:r>
-    </w:p>
-    <w:p>
-      <w:pPr>
-        <w:numPr>
-          <w:ilvl w:val="1"/>
-          <w:numId w:val="26"/>
-        </w:numPr>
-        <w:spacing w:line="360" w:lineRule="auto"/>
-        <w:rPr>
-          <w:lang w:val="es-BO" w:eastAsia="es-BO"/>
-        </w:rPr>
-      </w:pPr>
-      <w:r>
-        <w:rPr>
-          <w:lang w:val="es-BO" w:eastAsia="es-BO"/>
-        </w:rPr>
-        <w:t>Influencia de factores externos, como ciberataques o brechas de seguridad.</w:t>
-      </w:r>
-    </w:p>
-    <w:p>
-      <w:pPr>
-        <w:numPr>
-          <w:ilvl w:val="0"/>
-          <w:numId w:val="26"/>
-        </w:numPr>
-        <w:spacing w:line="360" w:lineRule="auto"/>
-        <w:rPr>
-          <w:lang w:val="es-BO" w:eastAsia="es-BO"/>
-        </w:rPr>
-      </w:pPr>
-      <w:r>
-        <w:rPr>
-          <w:b/>
-          <w:bCs/>
-          <w:lang w:val="es-BO" w:eastAsia="es-BO"/>
-        </w:rPr>
-        <w:t>Medición (Control)</w:t>
-      </w:r>
-    </w:p>
-    <w:p>
-      <w:pPr>
-        <w:numPr>
-          <w:ilvl w:val="1"/>
-          <w:numId w:val="26"/>
-        </w:numPr>
-        <w:spacing w:line="360" w:lineRule="auto"/>
-        <w:rPr>
-          <w:lang w:val="es-BO" w:eastAsia="es-BO"/>
-        </w:rPr>
-      </w:pPr>
-      <w:r>
-        <w:rPr>
-          <w:lang w:val="es-BO" w:eastAsia="es-BO"/>
-        </w:rPr>
-        <w:t>Falta de mecanismos de control y auditoría en los procesos de gestión de inventarios.</w:t>
-      </w:r>
-    </w:p>
-    <w:p>
-      <w:pPr>
-        <w:numPr>
-          <w:ilvl w:val="1"/>
-          <w:numId w:val="26"/>
-        </w:numPr>
-        <w:spacing w:line="360" w:lineRule="auto"/>
-        <w:rPr>
-          <w:lang w:val="es-BO" w:eastAsia="es-BO"/>
-        </w:rPr>
-      </w:pPr>
-      <w:r>
-        <w:rPr>
-          <w:lang w:val="es-BO" w:eastAsia="es-BO"/>
-        </w:rPr>
-        <w:t>Ausencia de indicadores de rendimiento claros para evaluar la eficiencia del sistema de inventarios.</w:t>
-      </w:r>
-    </w:p>
-    <w:p>
-      <w:pPr>
-        <w:numPr>
-          <w:ilvl w:val="1"/>
-          <w:numId w:val="26"/>
-        </w:numPr>
-        <w:spacing w:line="360" w:lineRule="auto"/>
-        <w:rPr>
-          <w:lang w:val="es-BO"/>
-        </w:rPr>
-      </w:pPr>
-      <w:r>
-        <w:rPr>
-          <w:lang w:val="es-BO" w:eastAsia="es-BO"/>
-        </w:rPr>
-        <w:t>Inadecuado seguimiento y control de acceso a los datos sensibles.</w:t>
+        <w:t>IDENTIFICACION DEL PROBLEMA</w:t>
+      </w:r>
+    </w:p>
+    <w:p>
+      <w:pPr>
+        <w:rPr>
+          <w:lang w:eastAsia="es-BO"/>
+        </w:rPr>
+      </w:pPr>
+      <w:r>
+        <w:rPr>
+          <w:lang w:eastAsia="es-BO"/>
+        </w:rPr>
+        <w:t>El problema radica en la integración insuficiente de tecnología, procesos manuales propensos a errores, capacitación inadecuada del personal, políticas de seguridad deficientes, recursos limitados, y una comunicación interna ineficaz, lo que impide una gestión centralizada y segura de inventarios en ópticas. Estos factores combinados crean vulnerabilidades que afectan la eficiencia y la seguridad del sistema de inventarios.</w:t>
       </w:r>
     </w:p>
     <w:p>
@@ -1374,24 +964,25 @@
           <w:ilvl w:val="2"/>
           <w:numId w:val="14"/>
         </w:numPr>
-        <w:spacing w:line="360" w:lineRule="auto"/>
-        <w:rPr>
+        <w:spacing w:line="480" w:lineRule="auto"/>
+        <w:rPr>
+          <w:rFonts w:cs="Arial"/>
           <w:lang w:val="es-BO"/>
         </w:rPr>
       </w:pPr>
       <w:commentRangeStart w:id="1"/>
       <w:r>
         <w:rPr>
-          <w:lang w:val="es-BO"/>
-        </w:rPr>
-        <w:lastRenderedPageBreak/>
+          <w:rFonts w:cs="Arial"/>
+          <w:lang w:val="es-BO"/>
+        </w:rPr>
         <w:t>PROBLEMA CENTRAL</w:t>
       </w:r>
       <w:commentRangeEnd w:id="1"/>
       <w:r>
         <w:rPr>
           <w:rStyle w:val="Refdecomentario"/>
-          <w:rFonts w:eastAsiaTheme="minorHAnsi" w:cstheme="minorBidi"/>
+          <w:rFonts w:eastAsiaTheme="minorHAnsi" w:cs="Arial"/>
           <w:b w:val="0"/>
           <w:color w:val="auto"/>
         </w:rPr>
@@ -1400,7 +991,6 @@
     </w:p>
     <w:p>
       <w:pPr>
-        <w:spacing w:line="360" w:lineRule="auto"/>
         <w:rPr>
           <w:lang w:val="es-BO"/>
         </w:rPr>
@@ -1410,6 +1000,71 @@
           <w:lang w:val="es-BO"/>
         </w:rPr>
         <w:t>La gestión de inventarios en ópticas con múltiples sucursales es un reto debido a la falta de un sistema centralizado, lo que genera errores y datos inconsistentes. Además, la falta de seguridad en la transferencia de información aumenta la vulnerabilidad de datos sensibles, comprometiendo la operatividad y competitividad de las empresas.</w:t>
+      </w:r>
+    </w:p>
+    <w:p>
+      <w:pPr>
+        <w:jc w:val="center"/>
+        <w:rPr>
+          <w:rFonts w:cs="Arial"/>
+          <w:lang w:val="es-BO"/>
+        </w:rPr>
+      </w:pPr>
+      <w:r>
+        <w:rPr>
+          <w:noProof/>
+        </w:rPr>
+        <w:drawing>
+          <wp:inline distT="0" distB="0" distL="0" distR="0" wp14:anchorId="00784B8E" wp14:editId="4A2D7288">
+            <wp:extent cx="6215111" cy="2924175"/>
+            <wp:effectExtent l="0" t="0" r="0" b="0"/>
+            <wp:docPr id="456976519" name="Imagen 1"/>
+            <wp:cNvGraphicFramePr>
+              <a:graphicFrameLocks xmlns:a="http://schemas.openxmlformats.org/drawingml/2006/main" noChangeAspect="1"/>
+            </wp:cNvGraphicFramePr>
+            <a:graphic xmlns:a="http://schemas.openxmlformats.org/drawingml/2006/main">
+              <a:graphicData uri="http://schemas.openxmlformats.org/drawingml/2006/picture">
+                <pic:pic xmlns:pic="http://schemas.openxmlformats.org/drawingml/2006/picture">
+                  <pic:nvPicPr>
+                    <pic:cNvPr id="0" name="Picture 1"/>
+                    <pic:cNvPicPr>
+                      <a:picLocks noChangeAspect="1" noChangeArrowheads="1"/>
+                    </pic:cNvPicPr>
+                  </pic:nvPicPr>
+                  <pic:blipFill rotWithShape="1">
+                    <a:blip r:embed="rId13">
+                      <a:extLst>
+                        <a:ext uri="{28A0092B-C50C-407E-A947-70E740481C1C}">
+                          <a14:useLocalDpi xmlns:a14="http://schemas.microsoft.com/office/drawing/2010/main" val="0"/>
+                        </a:ext>
+                      </a:extLst>
+                    </a:blip>
+                    <a:srcRect t="18713" b="18557"/>
+                    <a:stretch/>
+                  </pic:blipFill>
+                  <pic:spPr bwMode="auto">
+                    <a:xfrm>
+                      <a:off x="0" y="0"/>
+                      <a:ext cx="6235197" cy="2933625"/>
+                    </a:xfrm>
+                    <a:prstGeom prst="rect">
+                      <a:avLst/>
+                    </a:prstGeom>
+                    <a:noFill/>
+                    <a:ln>
+                      <a:noFill/>
+                    </a:ln>
+                    <a:extLst>
+                      <a:ext uri="{53640926-AAD7-44D8-BBD7-CCE9431645EC}">
+                        <a14:shadowObscured xmlns:a14="http://schemas.microsoft.com/office/drawing/2010/main"/>
+                      </a:ext>
+                    </a:extLst>
+                  </pic:spPr>
+                </pic:pic>
+              </a:graphicData>
+            </a:graphic>
+          </wp:inline>
+        </w:drawing>
       </w:r>
     </w:p>
     <w:p>
@@ -1419,26 +1074,27 @@
           <w:ilvl w:val="2"/>
           <w:numId w:val="14"/>
         </w:numPr>
-        <w:spacing w:line="360" w:lineRule="auto"/>
-        <w:rPr>
-          <w:lang w:val="es-BO"/>
-        </w:rPr>
-      </w:pPr>
-      <w:r>
-        <w:rPr>
-          <w:lang w:val="es-BO"/>
-        </w:rPr>
+        <w:spacing w:line="480" w:lineRule="auto"/>
+        <w:rPr>
+          <w:rFonts w:cs="Arial"/>
+          <w:lang w:val="es-BO"/>
+        </w:rPr>
+      </w:pPr>
+      <w:r>
+        <w:rPr>
+          <w:rFonts w:cs="Arial"/>
+          <w:lang w:val="es-BO"/>
+        </w:rPr>
+        <w:lastRenderedPageBreak/>
         <w:t>FORMULACIÓN DEL PROBLEMA</w:t>
       </w:r>
     </w:p>
     <w:p>
       <w:pPr>
-        <w:spacing w:line="360" w:lineRule="auto"/>
         <w:rPr>
           <w:lang w:val="es-BO" w:eastAsia="es-BO"/>
         </w:rPr>
       </w:pPr>
-      <w:commentRangeStart w:id="2"/>
       <w:r>
         <w:rPr>
           <w:lang w:val="es-BO" w:eastAsia="es-BO"/>
@@ -1448,109 +1104,108 @@
     </w:p>
     <w:p>
       <w:pPr>
-        <w:spacing w:line="360" w:lineRule="auto"/>
-        <w:rPr>
-          <w:rFonts w:eastAsia="Times New Roman" w:cs="Arial"/>
+        <w:rPr>
+          <w:rFonts w:eastAsia="Times New Roman"/>
           <w:kern w:val="0"/>
-          <w:lang w:val="es-BO" w:eastAsia="es-BO"/>
+          <w:lang w:eastAsia="es-BO"/>
           <w14:ligatures w14:val="none"/>
         </w:rPr>
       </w:pPr>
       <w:r>
         <w:rPr>
-          <w:rFonts w:eastAsia="Times New Roman" w:cs="Arial"/>
+          <w:rFonts w:eastAsia="Times New Roman"/>
           <w:kern w:val="0"/>
-          <w:lang w:val="es-BO" w:eastAsia="es-BO"/>
+          <w:lang w:eastAsia="es-BO"/>
           <w14:ligatures w14:val="none"/>
         </w:rPr>
-        <w:t xml:space="preserve">¿Cómo se puede mejorar la eficiencia operativa y garantizar la seguridad de la información en ópticas que operan </w:t>
-      </w:r>
-      <w:r>
-        <w:rPr>
-          <w:rFonts w:eastAsia="Times New Roman" w:cs="Arial"/>
-          <w:kern w:val="0"/>
-          <w:lang w:val="es-BO" w:eastAsia="es-BO"/>
-          <w14:ligatures w14:val="none"/>
-        </w:rPr>
-        <w:t xml:space="preserve">con </w:t>
-      </w:r>
-      <w:r>
-        <w:rPr>
-          <w:rFonts w:eastAsia="Times New Roman" w:cs="Arial"/>
-          <w:kern w:val="0"/>
-          <w:lang w:val="es-BO" w:eastAsia="es-BO"/>
-          <w14:ligatures w14:val="none"/>
-        </w:rPr>
-        <w:t>múltiples sucursales</w:t>
-      </w:r>
-      <w:r>
-        <w:rPr>
-          <w:rFonts w:eastAsia="Times New Roman" w:cs="Arial"/>
-          <w:kern w:val="0"/>
-          <w:lang w:val="es-BO" w:eastAsia="es-BO"/>
-          <w14:ligatures w14:val="none"/>
-        </w:rPr>
-        <w:t>, a través de</w:t>
-      </w:r>
-      <w:r>
-        <w:rPr>
-          <w:rFonts w:eastAsia="Times New Roman" w:cs="Arial"/>
-          <w:kern w:val="0"/>
-          <w:lang w:val="es-BO" w:eastAsia="es-BO"/>
-          <w14:ligatures w14:val="none"/>
-        </w:rPr>
-        <w:t xml:space="preserve"> </w:t>
-      </w:r>
-      <w:r>
-        <w:rPr>
-          <w:rFonts w:eastAsia="Times New Roman" w:cs="Arial"/>
-          <w:kern w:val="0"/>
-          <w:lang w:val="es-BO" w:eastAsia="es-BO"/>
-          <w14:ligatures w14:val="none"/>
-        </w:rPr>
-        <w:t>u</w:t>
-      </w:r>
-      <w:r>
-        <w:rPr>
-          <w:rFonts w:eastAsia="Times New Roman" w:cs="Arial"/>
-          <w:kern w:val="0"/>
-          <w:lang w:val="es-BO" w:eastAsia="es-BO"/>
-          <w14:ligatures w14:val="none"/>
-        </w:rPr>
-        <w:t>n sistema centralizado de gestión de inventarios, implementando medidas de seguridad basadas en la norma ISO 27002</w:t>
-      </w:r>
-      <w:r>
-        <w:rPr>
-          <w:rFonts w:eastAsia="Times New Roman" w:cs="Arial"/>
-          <w:kern w:val="0"/>
-          <w:lang w:val="es-BO" w:eastAsia="es-BO"/>
-          <w14:ligatures w14:val="none"/>
-        </w:rPr>
-        <w:t>?</w:t>
-      </w:r>
-      <w:r>
-        <w:rPr>
-          <w:rFonts w:eastAsia="Times New Roman" w:cs="Arial"/>
-          <w:vanish/>
-          <w:kern w:val="0"/>
-          <w:lang w:val="es-BO" w:eastAsia="es-BO"/>
-          <w14:ligatures w14:val="none"/>
-        </w:rPr>
-        <w:t>Principio del formulario</w:t>
-      </w:r>
-      <w:commentRangeEnd w:id="2"/>
-      <w:r>
-        <w:rPr>
-          <w:rStyle w:val="Refdecomentario"/>
-          <w:sz w:val="24"/>
-          <w:szCs w:val="24"/>
-        </w:rPr>
-        <w:commentReference w:id="2"/>
-      </w:r>
-    </w:p>
-    <w:p>
-      <w:pPr>
-        <w:spacing w:after="160" w:line="360" w:lineRule="auto"/>
+        <w:t>¿Cómo puede un sistema centralizado de gestión de inventarios, basado en los estándares de seguridad ISO 27001 e ISO 27002, mejorar la eficiencia y la protección de la información en ópticas?</w:t>
+      </w:r>
+    </w:p>
+    <w:p>
+      <w:pPr>
+        <w:pStyle w:val="Ttulo2"/>
+        <w:numPr>
+          <w:ilvl w:val="1"/>
+          <w:numId w:val="14"/>
+        </w:numPr>
+      </w:pPr>
+      <w:r>
+        <w:t>OBJETIVOS</w:t>
+      </w:r>
+    </w:p>
+    <w:p>
+      <w:pPr>
+        <w:pStyle w:val="Ttulo3"/>
+        <w:numPr>
+          <w:ilvl w:val="2"/>
+          <w:numId w:val="14"/>
+        </w:numPr>
+      </w:pPr>
+      <w:r>
+        <w:t>OBJETIVO GENERAL</w:t>
+      </w:r>
+    </w:p>
+    <w:p>
+      <w:r>
+        <w:t>Desarrollar un sistema de gestión de inventarios que centralice los procesos en las ópticas, basado en los estándares ISO 27001 e ISO 27002, para garantizar la protección de la información y mejorar la eficiencia operativa, implementando soluciones tecnológicas que faciliten la automatización y el control en las sucursales.</w:t>
+      </w:r>
+    </w:p>
+    <w:p>
+      <w:pPr>
+        <w:pStyle w:val="Ttulo3"/>
+        <w:numPr>
+          <w:ilvl w:val="2"/>
+          <w:numId w:val="14"/>
+        </w:numPr>
+      </w:pPr>
+      <w:r>
+        <w:t>OBJETIVOS ESPECIFICOS</w:t>
+      </w:r>
+    </w:p>
+    <w:p>
+      <w:pPr>
+        <w:pStyle w:val="Prrafodelista"/>
+        <w:numPr>
+          <w:ilvl w:val="0"/>
+          <w:numId w:val="33"/>
+        </w:numPr>
+      </w:pPr>
+      <w:r>
+        <w:t>Identificar los requisitos de seguridad y eficiencia para la gestión de inventarios en ópticas, basados en los estándares ISO 27001 e ISO 27002, con el fin de establecer un marco adecuado para el desarrollo del sistema centralizado.</w:t>
+      </w:r>
+    </w:p>
+    <w:p>
+      <w:pPr>
+        <w:pStyle w:val="Prrafodelista"/>
+        <w:numPr>
+          <w:ilvl w:val="0"/>
+          <w:numId w:val="33"/>
+        </w:numPr>
+      </w:pPr>
+      <w:r>
+        <w:t>Diseñar un sistema centralizado de gestión de inventarios que integre las normativas ISO 27001 e ISO 27002, enfocado en asegurar la protección de la información en las ópticas, logrando así un control eficiente y seguro de los procesos operativos.</w:t>
+      </w:r>
+    </w:p>
+    <w:p>
+      <w:pPr>
+        <w:pStyle w:val="Prrafodelista"/>
+        <w:numPr>
+          <w:ilvl w:val="0"/>
+          <w:numId w:val="33"/>
+        </w:numPr>
+      </w:pPr>
+      <w:r>
+        <w:lastRenderedPageBreak/>
+        <w:t>Implementar procesos automatizados en el sistema de gestión de inventarios, enfocándose en la trazabilidad de los productos, para mejorar la eficiencia operativa.</w:t>
+      </w:r>
+    </w:p>
+    <w:p>
+      <w:pPr>
+        <w:pStyle w:val="Prrafodelista"/>
+      </w:pPr>
+    </w:p>
+    <w:p>
+      <w:pPr>
         <w:rPr>
           <w:rFonts w:eastAsia="Times New Roman" w:cs="Arial"/>
           <w:kern w:val="0"/>
@@ -1574,7 +1229,6 @@
     </w:p>
     <w:p>
       <w:pPr>
-        <w:spacing w:line="360" w:lineRule="auto"/>
         <w:rPr>
           <w:rFonts w:eastAsia="Times New Roman" w:cs="Arial"/>
           <w:vanish/>
@@ -1596,7 +1250,7 @@
         <w:pBdr>
           <w:top w:val="single" w:sz="6" w:space="1" w:color="auto"/>
         </w:pBdr>
-        <w:spacing w:after="0" w:line="360" w:lineRule="auto"/>
+        <w:spacing w:after="0"/>
         <w:jc w:val="center"/>
         <w:rPr>
           <w:rFonts w:eastAsia="Times New Roman" w:cs="Arial"/>
@@ -1624,50 +1278,21 @@
     <w:p>
       <w:pPr>
         <w:pStyle w:val="Ttulo1"/>
-        <w:spacing w:line="360" w:lineRule="auto"/>
-        <w:rPr>
-          <w:lang w:val="es-BO"/>
-        </w:rPr>
-      </w:pPr>
-      <w:r>
+        <w:spacing w:line="480" w:lineRule="auto"/>
+        <w:rPr>
+          <w:rFonts w:cs="Arial"/>
+          <w:lang w:val="es-BO"/>
+        </w:rPr>
+      </w:pPr>
+      <w:r>
+        <w:rPr>
+          <w:rFonts w:cs="Arial"/>
+        </w:rPr>
         <w:t>Bibliografía</w:t>
       </w:r>
     </w:p>
     <w:p>
       <w:pPr>
-        <w:spacing w:line="360" w:lineRule="auto"/>
-        <w:rPr>
-          <w:rFonts w:cs="Arial"/>
-          <w:lang w:val="es-BO"/>
-        </w:rPr>
-      </w:pPr>
-      <w:r>
-        <w:rPr>
-          <w:rFonts w:cs="Arial"/>
-          <w:lang w:val="es-BO"/>
-        </w:rPr>
-        <w:t xml:space="preserve">Choque Chambilla, R. F. (2007). </w:t>
-      </w:r>
-      <w:r>
-        <w:rPr>
-          <w:rFonts w:cs="Arial"/>
-          <w:i/>
-          <w:iCs/>
-          <w:lang w:val="es-BO"/>
-        </w:rPr>
-        <w:t>Sistema de Información de Compras e Inventarios SAMA</w:t>
-      </w:r>
-      <w:r>
-        <w:rPr>
-          <w:rFonts w:cs="Arial"/>
-          <w:lang w:val="es-BO"/>
-        </w:rPr>
-        <w:t>. Universidad Mayor de San Andrés, La Paz, Bolivia.</w:t>
-      </w:r>
-    </w:p>
-    <w:p>
-      <w:pPr>
-        <w:spacing w:line="360" w:lineRule="auto"/>
         <w:rPr>
           <w:rFonts w:cs="Arial"/>
           <w:lang w:val="es-BO"/>
@@ -1703,87 +1328,58 @@
           <w:rFonts w:cs="Arial"/>
           <w:lang w:val="es-BO"/>
         </w:rPr>
-        <w:t xml:space="preserve">, V. (2008). </w:t>
-      </w:r>
-      <w:r>
-        <w:rPr>
-          <w:rFonts w:cs="Arial"/>
-          <w:i/>
-          <w:iCs/>
-          <w:lang w:val="es-BO"/>
-        </w:rPr>
-        <w:t>Sistema Integrado de Control de Inventario ATIPAJ: Compañía Cervecera Boliviana S.A.</w:t>
-      </w:r>
-      <w:r>
-        <w:rPr>
-          <w:rFonts w:cs="Arial"/>
-          <w:lang w:val="es-BO"/>
-        </w:rPr>
-        <w:t>. Universidad Mayor de San Andrés, La Paz, Bolivia.</w:t>
-      </w:r>
-    </w:p>
-    <w:p>
-      <w:pPr>
-        <w:spacing w:line="360" w:lineRule="auto"/>
-        <w:rPr>
-          <w:rFonts w:cs="Arial"/>
-          <w:lang w:val="es-BO"/>
-        </w:rPr>
-      </w:pPr>
-      <w:r>
-        <w:rPr>
-          <w:rFonts w:cs="Arial"/>
-          <w:lang w:val="es-BO"/>
-        </w:rPr>
-        <w:t xml:space="preserve">Chiri Honorio, C. (2009). </w:t>
-      </w:r>
-      <w:r>
-        <w:rPr>
-          <w:rFonts w:cs="Arial"/>
-          <w:i/>
-          <w:iCs/>
-          <w:lang w:val="es-BO"/>
-        </w:rPr>
-        <w:t>Sistema de Entradas y Salidas e Inventario: Caso BOLITAL S.R.L.</w:t>
-      </w:r>
-      <w:r>
-        <w:rPr>
-          <w:rFonts w:cs="Arial"/>
-          <w:lang w:val="es-BO"/>
-        </w:rPr>
-        <w:t>. Universidad Mayor de San Andrés, La Paz, Bolivia.</w:t>
-      </w:r>
-    </w:p>
-    <w:p>
-      <w:pPr>
-        <w:spacing w:line="360" w:lineRule="auto"/>
-        <w:rPr>
-          <w:rFonts w:cs="Arial"/>
-          <w:lang w:val="es-BO"/>
-        </w:rPr>
-      </w:pPr>
-      <w:r>
-        <w:rPr>
-          <w:rFonts w:cs="Arial"/>
-          <w:lang w:val="es-BO"/>
-        </w:rPr>
-        <w:t xml:space="preserve">Ramos Paye, J. L. (2006). </w:t>
-      </w:r>
-      <w:r>
-        <w:rPr>
-          <w:rFonts w:cs="Arial"/>
-          <w:i/>
-          <w:iCs/>
-          <w:lang w:val="es-BO"/>
-        </w:rPr>
-        <w:t xml:space="preserve">Sistema de Control de Inventarios para Laboratorios </w:t>
+        <w:t>, V. (2007). Sistema Integrado de Control de Inventario 'ATIPAJ' Compañía Cervecera Boliviana S.A. Universidad Mayor de San Andrés, Carrera de Informática.</w:t>
+      </w:r>
+    </w:p>
+    <w:p>
+      <w:pPr>
+        <w:rPr>
+          <w:rFonts w:cs="Arial"/>
+          <w:lang w:val="es-BO"/>
+        </w:rPr>
+      </w:pPr>
+      <w:r>
+        <w:rPr>
+          <w:rFonts w:cs="Arial"/>
+          <w:lang w:val="es-BO"/>
+        </w:rPr>
+        <w:t xml:space="preserve">La Fuente Choque, J. (2008). Sistema para la Gestión de Ventas e Inventario Caso: Importadora Soluciones Médicas </w:t>
       </w:r>
       <w:proofErr w:type="spellStart"/>
       <w:r>
         <w:rPr>
           <w:rFonts w:cs="Arial"/>
-          <w:i/>
-          <w:iCs/>
+          <w:lang w:val="es-BO"/>
+        </w:rPr>
+        <w:t>Lifemed</w:t>
+      </w:r>
+      <w:proofErr w:type="spellEnd"/>
+      <w:r>
+        <w:rPr>
+          <w:rFonts w:cs="Arial"/>
+          <w:lang w:val="es-BO"/>
+        </w:rPr>
+        <w:t xml:space="preserve"> S.R.L. Universidad Mayor de San Andrés, Carrera de Informática.</w:t>
+      </w:r>
+    </w:p>
+    <w:p>
+      <w:pPr>
+        <w:rPr>
+          <w:rFonts w:cs="Arial"/>
+          <w:lang w:val="es-BO"/>
+        </w:rPr>
+      </w:pPr>
+      <w:r>
+        <w:rPr>
+          <w:rFonts w:cs="Arial"/>
+          <w:lang w:val="es-BO"/>
+        </w:rPr>
+        <w:t xml:space="preserve">Ramos Paye, J. L. (2005). Sistema de Control de Inventarios para Laboratorios </w:t>
+      </w:r>
+      <w:proofErr w:type="spellStart"/>
+      <w:r>
+        <w:rPr>
+          <w:rFonts w:cs="Arial"/>
           <w:lang w:val="es-BO"/>
         </w:rPr>
         <w:t>Crespal</w:t>
@@ -1792,164 +1388,89 @@
       <w:r>
         <w:rPr>
           <w:rFonts w:cs="Arial"/>
-          <w:i/>
-          <w:iCs/>
-          <w:lang w:val="es-BO"/>
-        </w:rPr>
-        <w:t xml:space="preserve"> S.A. Regional Sucre</w:t>
-      </w:r>
-      <w:r>
-        <w:rPr>
-          <w:rFonts w:cs="Arial"/>
-          <w:lang w:val="es-BO"/>
-        </w:rPr>
-        <w:t>. Universidad Mayor de San Andrés, La Paz, Bolivia.</w:t>
-      </w:r>
-    </w:p>
-    <w:p>
-      <w:pPr>
-        <w:spacing w:line="360" w:lineRule="auto"/>
-        <w:rPr>
-          <w:rFonts w:cs="Arial"/>
-          <w:lang w:val="es-BO"/>
-        </w:rPr>
-      </w:pPr>
-      <w:r>
-        <w:rPr>
-          <w:rFonts w:cs="Arial"/>
-          <w:lang w:val="es-BO"/>
-        </w:rPr>
-        <w:t xml:space="preserve">La Fuente Choque, J. (2021). </w:t>
-      </w:r>
-      <w:r>
-        <w:rPr>
-          <w:rFonts w:cs="Arial"/>
-          <w:i/>
-          <w:iCs/>
-          <w:lang w:val="es-BO"/>
-        </w:rPr>
-        <w:t xml:space="preserve">Sistema para la Gestión de Ventas e Inventario: Caso Importadora Soluciones Médicas </w:t>
+          <w:lang w:val="es-BO"/>
+        </w:rPr>
+        <w:t xml:space="preserve"> S.A. Regional Sucre. Universidad Mayor de San Andrés, Carrera de Informática.</w:t>
+      </w:r>
+    </w:p>
+    <w:p>
+      <w:pPr>
+        <w:rPr>
+          <w:rFonts w:cs="Arial"/>
+          <w:lang w:val="es-BO"/>
+        </w:rPr>
+      </w:pPr>
+      <w:r>
+        <w:rPr>
+          <w:rFonts w:cs="Arial"/>
+          <w:lang w:val="es-BO"/>
+        </w:rPr>
+        <w:t>Choque Chambilla, R. F. (2007). Sistema de Información de Compras e Inventarios SAMA. Universidad Mayor de San Andrés, Carrera de Informática.</w:t>
+      </w:r>
+    </w:p>
+    <w:p>
+      <w:pPr>
+        <w:rPr>
+          <w:rFonts w:cs="Arial"/>
+          <w:lang w:val="es-BO"/>
+        </w:rPr>
+      </w:pPr>
+      <w:r>
+        <w:rPr>
+          <w:rFonts w:cs="Arial"/>
+          <w:lang w:val="es-BO"/>
+        </w:rPr>
+        <w:t xml:space="preserve">Suarez </w:t>
       </w:r>
       <w:proofErr w:type="spellStart"/>
       <w:r>
         <w:rPr>
           <w:rFonts w:cs="Arial"/>
-          <w:i/>
-          <w:iCs/>
-          <w:lang w:val="es-BO"/>
-        </w:rPr>
-        <w:t>Lifemed</w:t>
+          <w:lang w:val="es-BO"/>
+        </w:rPr>
+        <w:t>Marin</w:t>
       </w:r>
       <w:proofErr w:type="spellEnd"/>
       <w:r>
         <w:rPr>
           <w:rFonts w:cs="Arial"/>
-          <w:i/>
-          <w:iCs/>
-          <w:lang w:val="es-BO"/>
-        </w:rPr>
-        <w:t xml:space="preserve"> S.R.L.</w:t>
-      </w:r>
-      <w:r>
-        <w:rPr>
-          <w:rFonts w:cs="Arial"/>
-          <w:lang w:val="es-BO"/>
-        </w:rPr>
-        <w:t>. Universidad Mayor de San Andrés, La Paz, Bolivia.</w:t>
-      </w:r>
-    </w:p>
-    <w:p>
-      <w:pPr>
-        <w:spacing w:line="360" w:lineRule="auto"/>
-        <w:rPr>
-          <w:rFonts w:cs="Arial"/>
-          <w:lang w:val="es-BO"/>
-        </w:rPr>
-      </w:pPr>
-      <w:r>
-        <w:rPr>
-          <w:rFonts w:cs="Arial"/>
-          <w:lang w:val="es-BO"/>
-        </w:rPr>
-        <w:t xml:space="preserve">Suarez </w:t>
-      </w:r>
-      <w:proofErr w:type="spellStart"/>
-      <w:r>
-        <w:rPr>
-          <w:rFonts w:cs="Arial"/>
-          <w:lang w:val="es-BO"/>
-        </w:rPr>
-        <w:t>Marin</w:t>
-      </w:r>
-      <w:proofErr w:type="spellEnd"/>
-      <w:r>
-        <w:rPr>
-          <w:rFonts w:cs="Arial"/>
-          <w:lang w:val="es-BO"/>
-        </w:rPr>
-        <w:t xml:space="preserve">, V. (2008). </w:t>
-      </w:r>
-      <w:r>
-        <w:rPr>
-          <w:rFonts w:cs="Arial"/>
-          <w:i/>
-          <w:iCs/>
-          <w:lang w:val="es-BO"/>
-        </w:rPr>
-        <w:t>Sistema de Control y Seguimiento de Almacenes para la Corte Departamental Electoral La Paz, Sala Provincias</w:t>
-      </w:r>
-      <w:r>
-        <w:rPr>
-          <w:rFonts w:cs="Arial"/>
-          <w:lang w:val="es-BO"/>
-        </w:rPr>
-        <w:t>. Universidad Mayor de San Andrés, La Paz, Bolivia.</w:t>
-      </w:r>
-    </w:p>
-    <w:p>
-      <w:pPr>
-        <w:spacing w:line="360" w:lineRule="auto"/>
-        <w:rPr>
-          <w:rFonts w:cs="Arial"/>
-          <w:lang w:val="es-BO"/>
-        </w:rPr>
-      </w:pPr>
-      <w:r>
-        <w:rPr>
-          <w:rFonts w:cs="Arial"/>
-        </w:rPr>
-        <w:t xml:space="preserve">Callisaya Apaza, W. D. (2017). </w:t>
-      </w:r>
-      <w:r>
-        <w:rPr>
-          <w:rFonts w:cs="Arial"/>
-          <w:i/>
-          <w:iCs/>
-        </w:rPr>
-        <w:t>Software de Gestión y Control de Inventarios para AGADON S.R.L.</w:t>
-      </w:r>
-      <w:r>
-        <w:rPr>
-          <w:rFonts w:cs="Arial"/>
-        </w:rPr>
-        <w:t xml:space="preserve">. </w:t>
-      </w:r>
-      <w:r>
-        <w:rPr>
-          <w:rFonts w:cs="Arial"/>
-          <w:lang w:val="es-BO"/>
-        </w:rPr>
-        <w:t>Universidad Mayor de San Andrés, La Paz, Bolivia</w:t>
-      </w:r>
-      <w:r>
-        <w:rPr>
-          <w:rFonts w:cs="Arial"/>
-        </w:rPr>
-        <w:t>.</w:t>
+          <w:lang w:val="es-BO"/>
+        </w:rPr>
+        <w:t>, V. (2008). Sistema de Control y Seguimiento de Almacenes para la Corte Departamental Electoral La Paz, Sala Provincias. Universidad Mayor de San Andrés, Carrera de Informática.</w:t>
+      </w:r>
+    </w:p>
+    <w:p>
+      <w:pPr>
+        <w:rPr>
+          <w:rFonts w:cs="Arial"/>
+          <w:lang w:val="es-BO"/>
+        </w:rPr>
+      </w:pPr>
+      <w:r>
+        <w:rPr>
+          <w:rFonts w:cs="Arial"/>
+          <w:lang w:val="es-BO"/>
+        </w:rPr>
+        <w:t>Chiri Honorio, C. (2009). Sistema de Entradas y Salidas e Inventario Caso: BOLITAL S.R.L. Universidad Mayor de San Andrés, Carrera de Informática.</w:t>
+      </w:r>
+    </w:p>
+    <w:p>
+      <w:pPr>
+        <w:rPr>
+          <w:rFonts w:cs="Arial"/>
+          <w:lang w:val="es-BO"/>
+        </w:rPr>
+      </w:pPr>
+      <w:r>
+        <w:rPr>
+          <w:rFonts w:cs="Arial"/>
+          <w:lang w:val="es-BO"/>
+        </w:rPr>
+        <w:t>Callisaya Apaza, W. D. (2017). Software de Gestión y Control de Inventarios Caso: AGADON S.R.L. Universidad Mayor de San Andrés, Carrera de Informática.</w:t>
       </w:r>
     </w:p>
     <w:sectPr>
-      <w:footerReference w:type="default" r:id="rId13"/>
+      <w:footerReference w:type="default" r:id="rId14"/>
       <w:pgSz w:w="12240" w:h="15840"/>
       <w:pgMar w:top="1417" w:right="1134" w:bottom="1417" w:left="1701" w:header="720" w:footer="720" w:gutter="0"/>
       <w:pgNumType w:start="1"/>
@@ -1994,22 +1515,6 @@
       </w:r>
     </w:p>
   </w:comment>
-  <w:comment w:id="2" w:author="Office" w:date="2024-08-21T19:44:00Z" w:initials="SS">
-    <w:p>
-      <w:pPr>
-        <w:pStyle w:val="Textocomentario"/>
-      </w:pPr>
-      <w:r>
-        <w:rPr>
-          <w:rStyle w:val="Refdecomentario"/>
-        </w:rPr>
-        <w:annotationRef/>
-      </w:r>
-      <w:r>
-        <w:t>Como se puede solucion, luego se responde con la propuesta que hacen, en la misma pregunta</w:t>
-      </w:r>
-    </w:p>
-  </w:comment>
 </w:comments>
 </file>
 
@@ -2017,7 +1522,6 @@
 <w15:commentsEx xmlns:wpc="http://schemas.microsoft.com/office/word/2010/wordprocessingCanvas" xmlns:cx="http://schemas.microsoft.com/office/drawing/2014/chartex" xmlns:cx1="http://schemas.microsoft.com/office/drawing/2015/9/8/chartex" xmlns:cx2="http://schemas.microsoft.com/office/drawing/2015/10/21/chartex" xmlns:cx3="http://schemas.microsoft.com/office/drawing/2016/5/9/chartex" xmlns:cx4="http://schemas.microsoft.com/office/drawing/2016/5/10/chartex" xmlns:cx5="http://schemas.microsoft.com/office/drawing/2016/5/11/chartex" xmlns:cx6="http://schemas.microsoft.com/office/drawing/2016/5/12/chartex" xmlns:cx7="http://schemas.microsoft.com/office/drawing/2016/5/13/chartex" xmlns:cx8="http://schemas.microsoft.com/office/drawing/2016/5/14/chartex" xmlns:mc="http://schemas.openxmlformats.org/markup-compatibility/2006" xmlns:aink="http://schemas.microsoft.com/office/drawing/2016/ink" xmlns:am3d="http://schemas.microsoft.com/office/drawing/2017/model3d" xmlns:o="urn:schemas-microsoft-com:office:office" xmlns:oel="http://schemas.microsoft.com/office/2019/extlst" xmlns:r="http://schemas.openxmlformats.org/officeDocument/2006/relationships" xmlns:m="http://schemas.openxmlformats.org/officeDocument/2006/math" xmlns:v="urn:schemas-microsoft-com:vml" xmlns:wp14="http://schemas.microsoft.com/office/word/2010/wordprocessingDrawing" xmlns:wp="http://schemas.openxmlformats.org/drawingml/2006/wordprocessingDrawing" xmlns:w10="urn:schemas-microsoft-com:office:word" xmlns:w="http://schemas.openxmlformats.org/wordprocessingml/2006/main" xmlns:w14="http://schemas.microsoft.com/office/word/2010/wordml" xmlns:w15="http://schemas.microsoft.com/office/word/2012/wordml" xmlns:w16cex="http://schemas.microsoft.com/office/word/2018/wordml/cex" xmlns:w16cid="http://schemas.microsoft.com/office/word/2016/wordml/cid" xmlns:w16="http://schemas.microsoft.com/office/word/2018/wordml" xmlns:w16du="http://schemas.microsoft.com/office/word/2023/wordml/word16du" xmlns:w16sdtdh="http://schemas.microsoft.com/office/word/2020/wordml/sdtdatahash" xmlns:w16se="http://schemas.microsoft.com/office/word/2015/wordml/symex" xmlns:wpg="http://schemas.microsoft.com/office/word/2010/wordprocessingGroup" xmlns:wpi="http://schemas.microsoft.com/office/word/2010/wordprocessingInk" xmlns:wne="http://schemas.microsoft.com/office/word/2006/wordml" xmlns:wps="http://schemas.microsoft.com/office/word/2010/wordprocessingShape" mc:Ignorable="w14 w15 w16se w16cid w16 w16cex w16sdtdh w16du wp14">
   <w15:commentEx w15:paraId="273A215A" w15:done="0"/>
   <w15:commentEx w15:paraId="5AD4EEF3" w15:done="0"/>
-  <w15:commentEx w15:paraId="100B91BB" w15:done="0"/>
 </w15:commentsEx>
 </file>
 
@@ -2025,7 +1529,6 @@
 <w16cex:commentsExtensible xmlns:wpc="http://schemas.microsoft.com/office/word/2010/wordprocessingCanvas" xmlns:cx="http://schemas.microsoft.com/office/drawing/2014/chartex" xmlns:cx1="http://schemas.microsoft.com/office/drawing/2015/9/8/chartex" xmlns:cx2="http://schemas.microsoft.com/office/drawing/2015/10/21/chartex" xmlns:cx3="http://schemas.microsoft.com/office/drawing/2016/5/9/chartex" xmlns:cx4="http://schemas.microsoft.com/office/drawing/2016/5/10/chartex" xmlns:cx5="http://schemas.microsoft.com/office/drawing/2016/5/11/chartex" xmlns:cx6="http://schemas.microsoft.com/office/drawing/2016/5/12/chartex" xmlns:cx7="http://schemas.microsoft.com/office/drawing/2016/5/13/chartex" xmlns:cx8="http://schemas.microsoft.com/office/drawing/2016/5/14/chartex" xmlns:cr="http://schemas.microsoft.com/office/comments/2020/reactions" xmlns:mc="http://schemas.openxmlformats.org/markup-compatibility/2006" xmlns:aink="http://schemas.microsoft.com/office/drawing/2016/ink" xmlns:am3d="http://schemas.microsoft.com/office/drawing/2017/model3d" xmlns:o="urn:schemas-microsoft-com:office:office" xmlns:oel="http://schemas.microsoft.com/office/2019/extlst" xmlns:r="http://schemas.openxmlformats.org/officeDocument/2006/relationships" xmlns:m="http://schemas.openxmlformats.org/officeDocument/2006/math" xmlns:v="urn:schemas-microsoft-com:vml" xmlns:wp14="http://schemas.microsoft.com/office/word/2010/wordprocessingDrawing" xmlns:wp="http://schemas.openxmlformats.org/drawingml/2006/wordprocessingDrawing" xmlns:w10="urn:schemas-microsoft-com:office:word" xmlns:w="http://schemas.openxmlformats.org/wordprocessingml/2006/main" xmlns:w14="http://schemas.microsoft.com/office/word/2010/wordml" xmlns:w15="http://schemas.microsoft.com/office/word/2012/wordml" xmlns:w16cex="http://schemas.microsoft.com/office/word/2018/wordml/cex" xmlns:w16cid="http://schemas.microsoft.com/office/word/2016/wordml/cid" xmlns:w16="http://schemas.microsoft.com/office/word/2018/wordml" xmlns:w16du="http://schemas.microsoft.com/office/word/2023/wordml/word16du" xmlns:w16sdtdh="http://schemas.microsoft.com/office/word/2020/wordml/sdtdatahash" xmlns:w16se="http://schemas.microsoft.com/office/word/2015/wordml/symex" xmlns:wpg="http://schemas.microsoft.com/office/word/2010/wordprocessingGroup" xmlns:wpi="http://schemas.microsoft.com/office/word/2010/wordprocessingInk" xmlns:wne="http://schemas.microsoft.com/office/word/2006/wordml" xmlns:wps="http://schemas.microsoft.com/office/word/2010/wordprocessingShape" mc:Ignorable="w14 w15 w16se w16cid w16 w16cex w16sdtdh cr w16du wp14">
   <w16cex:commentExtensible w16cex:durableId="0B8A6C10" w16cex:dateUtc="2024-08-21T23:41:00Z"/>
   <w16cex:commentExtensible w16cex:durableId="3FD806AB" w16cex:dateUtc="2024-08-21T23:43:00Z"/>
-  <w16cex:commentExtensible w16cex:durableId="22B72CF1" w16cex:dateUtc="2024-08-21T23:44:00Z"/>
 </w16cex:commentsExtensible>
 </file>
 
@@ -2033,7 +1536,6 @@
 <w16cid:commentsIds xmlns:wpc="http://schemas.microsoft.com/office/word/2010/wordprocessingCanvas" xmlns:cx="http://schemas.microsoft.com/office/drawing/2014/chartex" xmlns:cx1="http://schemas.microsoft.com/office/drawing/2015/9/8/chartex" xmlns:cx2="http://schemas.microsoft.com/office/drawing/2015/10/21/chartex" xmlns:cx3="http://schemas.microsoft.com/office/drawing/2016/5/9/chartex" xmlns:cx4="http://schemas.microsoft.com/office/drawing/2016/5/10/chartex" xmlns:cx5="http://schemas.microsoft.com/office/drawing/2016/5/11/chartex" xmlns:cx6="http://schemas.microsoft.com/office/drawing/2016/5/12/chartex" xmlns:cx7="http://schemas.microsoft.com/office/drawing/2016/5/13/chartex" xmlns:cx8="http://schemas.microsoft.com/office/drawing/2016/5/14/chartex" xmlns:mc="http://schemas.openxmlformats.org/markup-compatibility/2006" xmlns:aink="http://schemas.microsoft.com/office/drawing/2016/ink" xmlns:am3d="http://schemas.microsoft.com/office/drawing/2017/model3d" xmlns:o="urn:schemas-microsoft-com:office:office" xmlns:oel="http://schemas.microsoft.com/office/2019/extlst" xmlns:r="http://schemas.openxmlformats.org/officeDocument/2006/relationships" xmlns:m="http://schemas.openxmlformats.org/officeDocument/2006/math" xmlns:v="urn:schemas-microsoft-com:vml" xmlns:wp14="http://schemas.microsoft.com/office/word/2010/wordprocessingDrawing" xmlns:wp="http://schemas.openxmlformats.org/drawingml/2006/wordprocessingDrawing" xmlns:w10="urn:schemas-microsoft-com:office:word" xmlns:w="http://schemas.openxmlformats.org/wordprocessingml/2006/main" xmlns:w14="http://schemas.microsoft.com/office/word/2010/wordml" xmlns:w15="http://schemas.microsoft.com/office/word/2012/wordml" xmlns:w16cex="http://schemas.microsoft.com/office/word/2018/wordml/cex" xmlns:w16cid="http://schemas.microsoft.com/office/word/2016/wordml/cid" xmlns:w16="http://schemas.microsoft.com/office/word/2018/wordml" xmlns:w16du="http://schemas.microsoft.com/office/word/2023/wordml/word16du" xmlns:w16sdtdh="http://schemas.microsoft.com/office/word/2020/wordml/sdtdatahash" xmlns:w16se="http://schemas.microsoft.com/office/word/2015/wordml/symex" xmlns:wpg="http://schemas.microsoft.com/office/word/2010/wordprocessingGroup" xmlns:wpi="http://schemas.microsoft.com/office/word/2010/wordprocessingInk" xmlns:wne="http://schemas.microsoft.com/office/word/2006/wordml" xmlns:wps="http://schemas.microsoft.com/office/word/2010/wordprocessingShape" mc:Ignorable="w14 w15 w16se w16cid w16 w16cex w16sdtdh w16du wp14">
   <w16cid:commentId w16cid:paraId="273A215A" w16cid:durableId="0B8A6C10"/>
   <w16cid:commentId w16cid:paraId="5AD4EEF3" w16cid:durableId="3FD806AB"/>
-  <w16cid:commentId w16cid:paraId="100B91BB" w16cid:durableId="22B72CF1"/>
 </w16cid:commentsIds>
 </file>
 
@@ -2281,6 +1783,119 @@
     <w:numStyleLink w:val="TodoTitulo"/>
   </w:abstractNum>
   <w:abstractNum w:abstractNumId="3" w15:restartNumberingAfterBreak="0">
+    <w:nsid w:val="18FD69A9"/>
+    <w:multiLevelType w:val="hybridMultilevel"/>
+    <w:tmpl w:val="A44EB238"/>
+    <w:lvl w:ilvl="0" w:tplc="0C0A0001">
+      <w:start w:val="1"/>
+      <w:numFmt w:val="bullet"/>
+      <w:lvlText w:val=""/>
+      <w:lvlJc w:val="left"/>
+      <w:pPr>
+        <w:ind w:left="720" w:hanging="360"/>
+      </w:pPr>
+      <w:rPr>
+        <w:rFonts w:ascii="Symbol" w:hAnsi="Symbol" w:hint="default"/>
+      </w:rPr>
+    </w:lvl>
+    <w:lvl w:ilvl="1" w:tplc="0C0A0003" w:tentative="1">
+      <w:start w:val="1"/>
+      <w:numFmt w:val="bullet"/>
+      <w:lvlText w:val="o"/>
+      <w:lvlJc w:val="left"/>
+      <w:pPr>
+        <w:ind w:left="1440" w:hanging="360"/>
+      </w:pPr>
+      <w:rPr>
+        <w:rFonts w:ascii="Courier New" w:hAnsi="Courier New" w:cs="Courier New" w:hint="default"/>
+      </w:rPr>
+    </w:lvl>
+    <w:lvl w:ilvl="2" w:tplc="0C0A0005" w:tentative="1">
+      <w:start w:val="1"/>
+      <w:numFmt w:val="bullet"/>
+      <w:lvlText w:val=""/>
+      <w:lvlJc w:val="left"/>
+      <w:pPr>
+        <w:ind w:left="2160" w:hanging="360"/>
+      </w:pPr>
+      <w:rPr>
+        <w:rFonts w:ascii="Wingdings" w:hAnsi="Wingdings" w:hint="default"/>
+      </w:rPr>
+    </w:lvl>
+    <w:lvl w:ilvl="3" w:tplc="0C0A0001" w:tentative="1">
+      <w:start w:val="1"/>
+      <w:numFmt w:val="bullet"/>
+      <w:lvlText w:val=""/>
+      <w:lvlJc w:val="left"/>
+      <w:pPr>
+        <w:ind w:left="2880" w:hanging="360"/>
+      </w:pPr>
+      <w:rPr>
+        <w:rFonts w:ascii="Symbol" w:hAnsi="Symbol" w:hint="default"/>
+      </w:rPr>
+    </w:lvl>
+    <w:lvl w:ilvl="4" w:tplc="0C0A0003" w:tentative="1">
+      <w:start w:val="1"/>
+      <w:numFmt w:val="bullet"/>
+      <w:lvlText w:val="o"/>
+      <w:lvlJc w:val="left"/>
+      <w:pPr>
+        <w:ind w:left="3600" w:hanging="360"/>
+      </w:pPr>
+      <w:rPr>
+        <w:rFonts w:ascii="Courier New" w:hAnsi="Courier New" w:cs="Courier New" w:hint="default"/>
+      </w:rPr>
+    </w:lvl>
+    <w:lvl w:ilvl="5" w:tplc="0C0A0005" w:tentative="1">
+      <w:start w:val="1"/>
+      <w:numFmt w:val="bullet"/>
+      <w:lvlText w:val=""/>
+      <w:lvlJc w:val="left"/>
+      <w:pPr>
+        <w:ind w:left="4320" w:hanging="360"/>
+      </w:pPr>
+      <w:rPr>
+        <w:rFonts w:ascii="Wingdings" w:hAnsi="Wingdings" w:hint="default"/>
+      </w:rPr>
+    </w:lvl>
+    <w:lvl w:ilvl="6" w:tplc="0C0A0001" w:tentative="1">
+      <w:start w:val="1"/>
+      <w:numFmt w:val="bullet"/>
+      <w:lvlText w:val=""/>
+      <w:lvlJc w:val="left"/>
+      <w:pPr>
+        <w:ind w:left="5040" w:hanging="360"/>
+      </w:pPr>
+      <w:rPr>
+        <w:rFonts w:ascii="Symbol" w:hAnsi="Symbol" w:hint="default"/>
+      </w:rPr>
+    </w:lvl>
+    <w:lvl w:ilvl="7" w:tplc="0C0A0003" w:tentative="1">
+      <w:start w:val="1"/>
+      <w:numFmt w:val="bullet"/>
+      <w:lvlText w:val="o"/>
+      <w:lvlJc w:val="left"/>
+      <w:pPr>
+        <w:ind w:left="5760" w:hanging="360"/>
+      </w:pPr>
+      <w:rPr>
+        <w:rFonts w:ascii="Courier New" w:hAnsi="Courier New" w:cs="Courier New" w:hint="default"/>
+      </w:rPr>
+    </w:lvl>
+    <w:lvl w:ilvl="8" w:tplc="0C0A0005" w:tentative="1">
+      <w:start w:val="1"/>
+      <w:numFmt w:val="bullet"/>
+      <w:lvlText w:val=""/>
+      <w:lvlJc w:val="left"/>
+      <w:pPr>
+        <w:ind w:left="6480" w:hanging="360"/>
+      </w:pPr>
+      <w:rPr>
+        <w:rFonts w:ascii="Wingdings" w:hAnsi="Wingdings" w:hint="default"/>
+      </w:rPr>
+    </w:lvl>
+  </w:abstractNum>
+  <w:abstractNum w:abstractNumId="4" w15:restartNumberingAfterBreak="0">
     <w:nsid w:val="1A073335"/>
     <w:multiLevelType w:val="multilevel"/>
     <w:tmpl w:val="400A001F"/>
@@ -2366,7 +1981,7 @@
       </w:pPr>
     </w:lvl>
   </w:abstractNum>
-  <w:abstractNum w:abstractNumId="4" w15:restartNumberingAfterBreak="0">
+  <w:abstractNum w:abstractNumId="5" w15:restartNumberingAfterBreak="0">
     <w:nsid w:val="20E646C9"/>
     <w:multiLevelType w:val="multilevel"/>
     <w:tmpl w:val="25B869A4"/>
@@ -2479,13 +2094,13 @@
       </w:rPr>
     </w:lvl>
   </w:abstractNum>
-  <w:abstractNum w:abstractNumId="5" w15:restartNumberingAfterBreak="0">
+  <w:abstractNum w:abstractNumId="6" w15:restartNumberingAfterBreak="0">
     <w:nsid w:val="226710EE"/>
     <w:multiLevelType w:val="multilevel"/>
     <w:tmpl w:val="400A001F"/>
     <w:numStyleLink w:val="TodoTitulo"/>
   </w:abstractNum>
-  <w:abstractNum w:abstractNumId="6" w15:restartNumberingAfterBreak="0">
+  <w:abstractNum w:abstractNumId="7" w15:restartNumberingAfterBreak="0">
     <w:nsid w:val="229E300C"/>
     <w:multiLevelType w:val="hybridMultilevel"/>
     <w:tmpl w:val="06987418"/>
@@ -2574,13 +2189,19 @@
       </w:pPr>
     </w:lvl>
   </w:abstractNum>
-  <w:abstractNum w:abstractNumId="7" w15:restartNumberingAfterBreak="0">
+  <w:abstractNum w:abstractNumId="8" w15:restartNumberingAfterBreak="0">
     <w:nsid w:val="26072637"/>
     <w:multiLevelType w:val="multilevel"/>
     <w:tmpl w:val="400A001F"/>
     <w:numStyleLink w:val="TodoTitulo"/>
   </w:abstractNum>
-  <w:abstractNum w:abstractNumId="8" w15:restartNumberingAfterBreak="0">
+  <w:abstractNum w:abstractNumId="9" w15:restartNumberingAfterBreak="0">
+    <w:nsid w:val="260F46DA"/>
+    <w:multiLevelType w:val="multilevel"/>
+    <w:tmpl w:val="400A001F"/>
+    <w:numStyleLink w:val="TodoTitulo"/>
+  </w:abstractNum>
+  <w:abstractNum w:abstractNumId="10" w15:restartNumberingAfterBreak="0">
     <w:nsid w:val="264F52B9"/>
     <w:multiLevelType w:val="hybridMultilevel"/>
     <w:tmpl w:val="ABDEE286"/>
@@ -2669,7 +2290,7 @@
       </w:pPr>
     </w:lvl>
   </w:abstractNum>
-  <w:abstractNum w:abstractNumId="9" w15:restartNumberingAfterBreak="0">
+  <w:abstractNum w:abstractNumId="11" w15:restartNumberingAfterBreak="0">
     <w:nsid w:val="31AB37B7"/>
     <w:multiLevelType w:val="multilevel"/>
     <w:tmpl w:val="7F8EFA5A"/>
@@ -2782,13 +2403,19 @@
       </w:rPr>
     </w:lvl>
   </w:abstractNum>
-  <w:abstractNum w:abstractNumId="10" w15:restartNumberingAfterBreak="0">
+  <w:abstractNum w:abstractNumId="12" w15:restartNumberingAfterBreak="0">
     <w:nsid w:val="35997EF9"/>
     <w:multiLevelType w:val="multilevel"/>
     <w:tmpl w:val="400A001F"/>
     <w:numStyleLink w:val="TodoTitulo"/>
   </w:abstractNum>
-  <w:abstractNum w:abstractNumId="11" w15:restartNumberingAfterBreak="0">
+  <w:abstractNum w:abstractNumId="13" w15:restartNumberingAfterBreak="0">
+    <w:nsid w:val="40C749EE"/>
+    <w:multiLevelType w:val="multilevel"/>
+    <w:tmpl w:val="400A001F"/>
+    <w:numStyleLink w:val="TodoTitulo"/>
+  </w:abstractNum>
+  <w:abstractNum w:abstractNumId="14" w15:restartNumberingAfterBreak="0">
     <w:nsid w:val="43B25304"/>
     <w:multiLevelType w:val="hybridMultilevel"/>
     <w:tmpl w:val="18BA027A"/>
@@ -2874,7 +2501,292 @@
       </w:pPr>
     </w:lvl>
   </w:abstractNum>
-  <w:abstractNum w:abstractNumId="12" w15:restartNumberingAfterBreak="0">
+  <w:abstractNum w:abstractNumId="15" w15:restartNumberingAfterBreak="0">
+    <w:nsid w:val="446F1E25"/>
+    <w:multiLevelType w:val="hybridMultilevel"/>
+    <w:tmpl w:val="64DCDA22"/>
+    <w:lvl w:ilvl="0" w:tplc="0C0A000F">
+      <w:start w:val="1"/>
+      <w:numFmt w:val="decimal"/>
+      <w:lvlText w:val="%1."/>
+      <w:lvlJc w:val="left"/>
+      <w:pPr>
+        <w:ind w:left="720" w:hanging="360"/>
+      </w:pPr>
+    </w:lvl>
+    <w:lvl w:ilvl="1" w:tplc="0C0A0019" w:tentative="1">
+      <w:start w:val="1"/>
+      <w:numFmt w:val="lowerLetter"/>
+      <w:lvlText w:val="%2."/>
+      <w:lvlJc w:val="left"/>
+      <w:pPr>
+        <w:ind w:left="1440" w:hanging="360"/>
+      </w:pPr>
+    </w:lvl>
+    <w:lvl w:ilvl="2" w:tplc="0C0A001B" w:tentative="1">
+      <w:start w:val="1"/>
+      <w:numFmt w:val="lowerRoman"/>
+      <w:lvlText w:val="%3."/>
+      <w:lvlJc w:val="right"/>
+      <w:pPr>
+        <w:ind w:left="2160" w:hanging="180"/>
+      </w:pPr>
+    </w:lvl>
+    <w:lvl w:ilvl="3" w:tplc="0C0A000F" w:tentative="1">
+      <w:start w:val="1"/>
+      <w:numFmt w:val="decimal"/>
+      <w:lvlText w:val="%4."/>
+      <w:lvlJc w:val="left"/>
+      <w:pPr>
+        <w:ind w:left="2880" w:hanging="360"/>
+      </w:pPr>
+    </w:lvl>
+    <w:lvl w:ilvl="4" w:tplc="0C0A0019" w:tentative="1">
+      <w:start w:val="1"/>
+      <w:numFmt w:val="lowerLetter"/>
+      <w:lvlText w:val="%5."/>
+      <w:lvlJc w:val="left"/>
+      <w:pPr>
+        <w:ind w:left="3600" w:hanging="360"/>
+      </w:pPr>
+    </w:lvl>
+    <w:lvl w:ilvl="5" w:tplc="0C0A001B" w:tentative="1">
+      <w:start w:val="1"/>
+      <w:numFmt w:val="lowerRoman"/>
+      <w:lvlText w:val="%6."/>
+      <w:lvlJc w:val="right"/>
+      <w:pPr>
+        <w:ind w:left="4320" w:hanging="180"/>
+      </w:pPr>
+    </w:lvl>
+    <w:lvl w:ilvl="6" w:tplc="0C0A000F" w:tentative="1">
+      <w:start w:val="1"/>
+      <w:numFmt w:val="decimal"/>
+      <w:lvlText w:val="%7."/>
+      <w:lvlJc w:val="left"/>
+      <w:pPr>
+        <w:ind w:left="5040" w:hanging="360"/>
+      </w:pPr>
+    </w:lvl>
+    <w:lvl w:ilvl="7" w:tplc="0C0A0019" w:tentative="1">
+      <w:start w:val="1"/>
+      <w:numFmt w:val="lowerLetter"/>
+      <w:lvlText w:val="%8."/>
+      <w:lvlJc w:val="left"/>
+      <w:pPr>
+        <w:ind w:left="5760" w:hanging="360"/>
+      </w:pPr>
+    </w:lvl>
+    <w:lvl w:ilvl="8" w:tplc="0C0A001B" w:tentative="1">
+      <w:start w:val="1"/>
+      <w:numFmt w:val="lowerRoman"/>
+      <w:lvlText w:val="%9."/>
+      <w:lvlJc w:val="right"/>
+      <w:pPr>
+        <w:ind w:left="6480" w:hanging="180"/>
+      </w:pPr>
+    </w:lvl>
+  </w:abstractNum>
+  <w:abstractNum w:abstractNumId="16" w15:restartNumberingAfterBreak="0">
+    <w:nsid w:val="4A8A5268"/>
+    <w:multiLevelType w:val="hybridMultilevel"/>
+    <w:tmpl w:val="FB1ADFC4"/>
+    <w:lvl w:ilvl="0" w:tplc="0C0A0001">
+      <w:start w:val="1"/>
+      <w:numFmt w:val="bullet"/>
+      <w:lvlText w:val=""/>
+      <w:lvlJc w:val="left"/>
+      <w:pPr>
+        <w:ind w:left="720" w:hanging="360"/>
+      </w:pPr>
+      <w:rPr>
+        <w:rFonts w:ascii="Symbol" w:hAnsi="Symbol" w:hint="default"/>
+      </w:rPr>
+    </w:lvl>
+    <w:lvl w:ilvl="1" w:tplc="0C0A0003" w:tentative="1">
+      <w:start w:val="1"/>
+      <w:numFmt w:val="bullet"/>
+      <w:lvlText w:val="o"/>
+      <w:lvlJc w:val="left"/>
+      <w:pPr>
+        <w:ind w:left="1440" w:hanging="360"/>
+      </w:pPr>
+      <w:rPr>
+        <w:rFonts w:ascii="Courier New" w:hAnsi="Courier New" w:cs="Courier New" w:hint="default"/>
+      </w:rPr>
+    </w:lvl>
+    <w:lvl w:ilvl="2" w:tplc="0C0A0005" w:tentative="1">
+      <w:start w:val="1"/>
+      <w:numFmt w:val="bullet"/>
+      <w:lvlText w:val=""/>
+      <w:lvlJc w:val="left"/>
+      <w:pPr>
+        <w:ind w:left="2160" w:hanging="360"/>
+      </w:pPr>
+      <w:rPr>
+        <w:rFonts w:ascii="Wingdings" w:hAnsi="Wingdings" w:hint="default"/>
+      </w:rPr>
+    </w:lvl>
+    <w:lvl w:ilvl="3" w:tplc="0C0A0001" w:tentative="1">
+      <w:start w:val="1"/>
+      <w:numFmt w:val="bullet"/>
+      <w:lvlText w:val=""/>
+      <w:lvlJc w:val="left"/>
+      <w:pPr>
+        <w:ind w:left="2880" w:hanging="360"/>
+      </w:pPr>
+      <w:rPr>
+        <w:rFonts w:ascii="Symbol" w:hAnsi="Symbol" w:hint="default"/>
+      </w:rPr>
+    </w:lvl>
+    <w:lvl w:ilvl="4" w:tplc="0C0A0003" w:tentative="1">
+      <w:start w:val="1"/>
+      <w:numFmt w:val="bullet"/>
+      <w:lvlText w:val="o"/>
+      <w:lvlJc w:val="left"/>
+      <w:pPr>
+        <w:ind w:left="3600" w:hanging="360"/>
+      </w:pPr>
+      <w:rPr>
+        <w:rFonts w:ascii="Courier New" w:hAnsi="Courier New" w:cs="Courier New" w:hint="default"/>
+      </w:rPr>
+    </w:lvl>
+    <w:lvl w:ilvl="5" w:tplc="0C0A0005" w:tentative="1">
+      <w:start w:val="1"/>
+      <w:numFmt w:val="bullet"/>
+      <w:lvlText w:val=""/>
+      <w:lvlJc w:val="left"/>
+      <w:pPr>
+        <w:ind w:left="4320" w:hanging="360"/>
+      </w:pPr>
+      <w:rPr>
+        <w:rFonts w:ascii="Wingdings" w:hAnsi="Wingdings" w:hint="default"/>
+      </w:rPr>
+    </w:lvl>
+    <w:lvl w:ilvl="6" w:tplc="0C0A0001" w:tentative="1">
+      <w:start w:val="1"/>
+      <w:numFmt w:val="bullet"/>
+      <w:lvlText w:val=""/>
+      <w:lvlJc w:val="left"/>
+      <w:pPr>
+        <w:ind w:left="5040" w:hanging="360"/>
+      </w:pPr>
+      <w:rPr>
+        <w:rFonts w:ascii="Symbol" w:hAnsi="Symbol" w:hint="default"/>
+      </w:rPr>
+    </w:lvl>
+    <w:lvl w:ilvl="7" w:tplc="0C0A0003" w:tentative="1">
+      <w:start w:val="1"/>
+      <w:numFmt w:val="bullet"/>
+      <w:lvlText w:val="o"/>
+      <w:lvlJc w:val="left"/>
+      <w:pPr>
+        <w:ind w:left="5760" w:hanging="360"/>
+      </w:pPr>
+      <w:rPr>
+        <w:rFonts w:ascii="Courier New" w:hAnsi="Courier New" w:cs="Courier New" w:hint="default"/>
+      </w:rPr>
+    </w:lvl>
+    <w:lvl w:ilvl="8" w:tplc="0C0A0005" w:tentative="1">
+      <w:start w:val="1"/>
+      <w:numFmt w:val="bullet"/>
+      <w:lvlText w:val=""/>
+      <w:lvlJc w:val="left"/>
+      <w:pPr>
+        <w:ind w:left="6480" w:hanging="360"/>
+      </w:pPr>
+      <w:rPr>
+        <w:rFonts w:ascii="Wingdings" w:hAnsi="Wingdings" w:hint="default"/>
+      </w:rPr>
+    </w:lvl>
+  </w:abstractNum>
+  <w:abstractNum w:abstractNumId="17" w15:restartNumberingAfterBreak="0">
+    <w:nsid w:val="52E7294B"/>
+    <w:multiLevelType w:val="hybridMultilevel"/>
+    <w:tmpl w:val="CDBC3EEA"/>
+    <w:lvl w:ilvl="0" w:tplc="0C0A000F">
+      <w:start w:val="1"/>
+      <w:numFmt w:val="decimal"/>
+      <w:lvlText w:val="%1."/>
+      <w:lvlJc w:val="left"/>
+      <w:pPr>
+        <w:ind w:left="720" w:hanging="360"/>
+      </w:pPr>
+    </w:lvl>
+    <w:lvl w:ilvl="1" w:tplc="0C0A0019" w:tentative="1">
+      <w:start w:val="1"/>
+      <w:numFmt w:val="lowerLetter"/>
+      <w:lvlText w:val="%2."/>
+      <w:lvlJc w:val="left"/>
+      <w:pPr>
+        <w:ind w:left="1440" w:hanging="360"/>
+      </w:pPr>
+    </w:lvl>
+    <w:lvl w:ilvl="2" w:tplc="0C0A001B" w:tentative="1">
+      <w:start w:val="1"/>
+      <w:numFmt w:val="lowerRoman"/>
+      <w:lvlText w:val="%3."/>
+      <w:lvlJc w:val="right"/>
+      <w:pPr>
+        <w:ind w:left="2160" w:hanging="180"/>
+      </w:pPr>
+    </w:lvl>
+    <w:lvl w:ilvl="3" w:tplc="0C0A000F" w:tentative="1">
+      <w:start w:val="1"/>
+      <w:numFmt w:val="decimal"/>
+      <w:lvlText w:val="%4."/>
+      <w:lvlJc w:val="left"/>
+      <w:pPr>
+        <w:ind w:left="2880" w:hanging="360"/>
+      </w:pPr>
+    </w:lvl>
+    <w:lvl w:ilvl="4" w:tplc="0C0A0019" w:tentative="1">
+      <w:start w:val="1"/>
+      <w:numFmt w:val="lowerLetter"/>
+      <w:lvlText w:val="%5."/>
+      <w:lvlJc w:val="left"/>
+      <w:pPr>
+        <w:ind w:left="3600" w:hanging="360"/>
+      </w:pPr>
+    </w:lvl>
+    <w:lvl w:ilvl="5" w:tplc="0C0A001B" w:tentative="1">
+      <w:start w:val="1"/>
+      <w:numFmt w:val="lowerRoman"/>
+      <w:lvlText w:val="%6."/>
+      <w:lvlJc w:val="right"/>
+      <w:pPr>
+        <w:ind w:left="4320" w:hanging="180"/>
+      </w:pPr>
+    </w:lvl>
+    <w:lvl w:ilvl="6" w:tplc="0C0A000F" w:tentative="1">
+      <w:start w:val="1"/>
+      <w:numFmt w:val="decimal"/>
+      <w:lvlText w:val="%7."/>
+      <w:lvlJc w:val="left"/>
+      <w:pPr>
+        <w:ind w:left="5040" w:hanging="360"/>
+      </w:pPr>
+    </w:lvl>
+    <w:lvl w:ilvl="7" w:tplc="0C0A0019" w:tentative="1">
+      <w:start w:val="1"/>
+      <w:numFmt w:val="lowerLetter"/>
+      <w:lvlText w:val="%8."/>
+      <w:lvlJc w:val="left"/>
+      <w:pPr>
+        <w:ind w:left="5760" w:hanging="360"/>
+      </w:pPr>
+    </w:lvl>
+    <w:lvl w:ilvl="8" w:tplc="0C0A001B" w:tentative="1">
+      <w:start w:val="1"/>
+      <w:numFmt w:val="lowerRoman"/>
+      <w:lvlText w:val="%9."/>
+      <w:lvlJc w:val="right"/>
+      <w:pPr>
+        <w:ind w:left="6480" w:hanging="180"/>
+      </w:pPr>
+    </w:lvl>
+  </w:abstractNum>
+  <w:abstractNum w:abstractNumId="18" w15:restartNumberingAfterBreak="0">
     <w:nsid w:val="574130B6"/>
     <w:multiLevelType w:val="hybridMultilevel"/>
     <w:tmpl w:val="E4287436"/>
@@ -2963,7 +2875,7 @@
       </w:pPr>
     </w:lvl>
   </w:abstractNum>
-  <w:abstractNum w:abstractNumId="13" w15:restartNumberingAfterBreak="0">
+  <w:abstractNum w:abstractNumId="19" w15:restartNumberingAfterBreak="0">
     <w:nsid w:val="58434875"/>
     <w:multiLevelType w:val="multilevel"/>
     <w:tmpl w:val="400A001F"/>
@@ -3055,7 +2967,7 @@
       </w:pPr>
     </w:lvl>
   </w:abstractNum>
-  <w:abstractNum w:abstractNumId="14" w15:restartNumberingAfterBreak="0">
+  <w:abstractNum w:abstractNumId="20" w15:restartNumberingAfterBreak="0">
     <w:nsid w:val="5C3407C4"/>
     <w:multiLevelType w:val="multilevel"/>
     <w:tmpl w:val="2C9E2976"/>
@@ -3150,7 +3062,7 @@
       </w:pPr>
     </w:lvl>
   </w:abstractNum>
-  <w:abstractNum w:abstractNumId="15" w15:restartNumberingAfterBreak="0">
+  <w:abstractNum w:abstractNumId="21" w15:restartNumberingAfterBreak="0">
     <w:nsid w:val="5DFA0B85"/>
     <w:multiLevelType w:val="multilevel"/>
     <w:tmpl w:val="57C800EA"/>
@@ -3267,7 +3179,7 @@
       </w:pPr>
     </w:lvl>
   </w:abstractNum>
-  <w:abstractNum w:abstractNumId="16" w15:restartNumberingAfterBreak="0">
+  <w:abstractNum w:abstractNumId="22" w15:restartNumberingAfterBreak="0">
     <w:nsid w:val="5EDE33EB"/>
     <w:multiLevelType w:val="hybridMultilevel"/>
     <w:tmpl w:val="E0E6886A"/>
@@ -3353,19 +3265,19 @@
       </w:pPr>
     </w:lvl>
   </w:abstractNum>
-  <w:abstractNum w:abstractNumId="17" w15:restartNumberingAfterBreak="0">
+  <w:abstractNum w:abstractNumId="23" w15:restartNumberingAfterBreak="0">
     <w:nsid w:val="5F6C0425"/>
     <w:multiLevelType w:val="multilevel"/>
     <w:tmpl w:val="400A001F"/>
     <w:numStyleLink w:val="TodoTitulo"/>
   </w:abstractNum>
-  <w:abstractNum w:abstractNumId="18" w15:restartNumberingAfterBreak="0">
+  <w:abstractNum w:abstractNumId="24" w15:restartNumberingAfterBreak="0">
     <w:nsid w:val="60D92363"/>
     <w:multiLevelType w:val="multilevel"/>
     <w:tmpl w:val="400A001F"/>
     <w:numStyleLink w:val="TodoTitulo"/>
   </w:abstractNum>
-  <w:abstractNum w:abstractNumId="19" w15:restartNumberingAfterBreak="0">
+  <w:abstractNum w:abstractNumId="25" w15:restartNumberingAfterBreak="0">
     <w:nsid w:val="62A355B2"/>
     <w:multiLevelType w:val="hybridMultilevel"/>
     <w:tmpl w:val="AC1883E4"/>
@@ -3451,7 +3363,7 @@
       </w:pPr>
     </w:lvl>
   </w:abstractNum>
-  <w:abstractNum w:abstractNumId="20" w15:restartNumberingAfterBreak="0">
+  <w:abstractNum w:abstractNumId="26" w15:restartNumberingAfterBreak="0">
     <w:nsid w:val="64014AA2"/>
     <w:multiLevelType w:val="hybridMultilevel"/>
     <w:tmpl w:val="6338ECFC"/>
@@ -3538,7 +3450,7 @@
       </w:pPr>
     </w:lvl>
   </w:abstractNum>
-  <w:abstractNum w:abstractNumId="21" w15:restartNumberingAfterBreak="0">
+  <w:abstractNum w:abstractNumId="27" w15:restartNumberingAfterBreak="0">
     <w:nsid w:val="660636CA"/>
     <w:multiLevelType w:val="hybridMultilevel"/>
     <w:tmpl w:val="66E86EF4"/>
@@ -3627,7 +3539,7 @@
       </w:pPr>
     </w:lvl>
   </w:abstractNum>
-  <w:abstractNum w:abstractNumId="22" w15:restartNumberingAfterBreak="0">
+  <w:abstractNum w:abstractNumId="28" w15:restartNumberingAfterBreak="0">
     <w:nsid w:val="6A545BDB"/>
     <w:multiLevelType w:val="multilevel"/>
     <w:tmpl w:val="6D0496AC"/>
@@ -3719,7 +3631,7 @@
       </w:pPr>
     </w:lvl>
   </w:abstractNum>
-  <w:abstractNum w:abstractNumId="23" w15:restartNumberingAfterBreak="0">
+  <w:abstractNum w:abstractNumId="29" w15:restartNumberingAfterBreak="0">
     <w:nsid w:val="6C8B4EDE"/>
     <w:multiLevelType w:val="hybridMultilevel"/>
     <w:tmpl w:val="DD3AB4BE"/>
@@ -3805,7 +3717,13 @@
       </w:pPr>
     </w:lvl>
   </w:abstractNum>
-  <w:abstractNum w:abstractNumId="24" w15:restartNumberingAfterBreak="0">
+  <w:abstractNum w:abstractNumId="30" w15:restartNumberingAfterBreak="0">
+    <w:nsid w:val="70D2001F"/>
+    <w:multiLevelType w:val="multilevel"/>
+    <w:tmpl w:val="400A001F"/>
+    <w:numStyleLink w:val="TodoTitulo"/>
+  </w:abstractNum>
+  <w:abstractNum w:abstractNumId="31" w15:restartNumberingAfterBreak="0">
     <w:nsid w:val="738CF1D4"/>
     <w:multiLevelType w:val="multilevel"/>
     <w:tmpl w:val="349E1528"/>
@@ -3895,46 +3813,46 @@
     </w:lvl>
   </w:abstractNum>
   <w:num w:numId="1" w16cid:durableId="649484164">
-    <w:abstractNumId w:val="24"/>
+    <w:abstractNumId w:val="31"/>
   </w:num>
   <w:num w:numId="2" w16cid:durableId="653994198">
-    <w:abstractNumId w:val="21"/>
+    <w:abstractNumId w:val="27"/>
   </w:num>
   <w:num w:numId="3" w16cid:durableId="1491361006">
-    <w:abstractNumId w:val="19"/>
+    <w:abstractNumId w:val="25"/>
   </w:num>
   <w:num w:numId="4" w16cid:durableId="1298412016">
     <w:abstractNumId w:val="1"/>
   </w:num>
   <w:num w:numId="5" w16cid:durableId="470559570">
-    <w:abstractNumId w:val="8"/>
+    <w:abstractNumId w:val="10"/>
   </w:num>
   <w:num w:numId="6" w16cid:durableId="1835418067">
-    <w:abstractNumId w:val="23"/>
+    <w:abstractNumId w:val="29"/>
   </w:num>
   <w:num w:numId="7" w16cid:durableId="212541565">
     <w:abstractNumId w:val="0"/>
   </w:num>
   <w:num w:numId="8" w16cid:durableId="1998919147">
-    <w:abstractNumId w:val="3"/>
+    <w:abstractNumId w:val="4"/>
   </w:num>
   <w:num w:numId="9" w16cid:durableId="220560244">
-    <w:abstractNumId w:val="14"/>
+    <w:abstractNumId w:val="20"/>
   </w:num>
   <w:num w:numId="10" w16cid:durableId="286009945">
-    <w:abstractNumId w:val="14"/>
+    <w:abstractNumId w:val="20"/>
   </w:num>
   <w:num w:numId="11" w16cid:durableId="542055923">
-    <w:abstractNumId w:val="9"/>
+    <w:abstractNumId w:val="11"/>
   </w:num>
   <w:num w:numId="12" w16cid:durableId="415976576">
-    <w:abstractNumId w:val="4"/>
+    <w:abstractNumId w:val="5"/>
   </w:num>
   <w:num w:numId="13" w16cid:durableId="630943410">
-    <w:abstractNumId w:val="20"/>
+    <w:abstractNumId w:val="26"/>
   </w:num>
   <w:num w:numId="14" w16cid:durableId="1774782528">
-    <w:abstractNumId w:val="7"/>
+    <w:abstractNumId w:val="8"/>
     <w:lvlOverride w:ilvl="0">
       <w:lvl w:ilvl="0">
         <w:start w:val="1"/>
@@ -4041,40 +3959,61 @@
     </w:lvlOverride>
   </w:num>
   <w:num w:numId="15" w16cid:durableId="1907764925">
-    <w:abstractNumId w:val="12"/>
+    <w:abstractNumId w:val="18"/>
   </w:num>
   <w:num w:numId="16" w16cid:durableId="1255474480">
+    <w:abstractNumId w:val="7"/>
+  </w:num>
+  <w:num w:numId="17" w16cid:durableId="1967808420">
+    <w:abstractNumId w:val="19"/>
+  </w:num>
+  <w:num w:numId="18" w16cid:durableId="341130661">
     <w:abstractNumId w:val="6"/>
   </w:num>
-  <w:num w:numId="17" w16cid:durableId="1967808420">
-    <w:abstractNumId w:val="13"/>
-  </w:num>
-  <w:num w:numId="18" w16cid:durableId="341130661">
-    <w:abstractNumId w:val="5"/>
-  </w:num>
   <w:num w:numId="19" w16cid:durableId="129175298">
-    <w:abstractNumId w:val="22"/>
+    <w:abstractNumId w:val="28"/>
   </w:num>
   <w:num w:numId="20" w16cid:durableId="628635422">
-    <w:abstractNumId w:val="11"/>
+    <w:abstractNumId w:val="14"/>
   </w:num>
   <w:num w:numId="21" w16cid:durableId="888495819">
-    <w:abstractNumId w:val="16"/>
+    <w:abstractNumId w:val="22"/>
   </w:num>
   <w:num w:numId="22" w16cid:durableId="806358587">
     <w:abstractNumId w:val="2"/>
   </w:num>
   <w:num w:numId="23" w16cid:durableId="1175268840">
+    <w:abstractNumId w:val="23"/>
+  </w:num>
+  <w:num w:numId="24" w16cid:durableId="68581025">
+    <w:abstractNumId w:val="24"/>
+  </w:num>
+  <w:num w:numId="25" w16cid:durableId="302808874">
+    <w:abstractNumId w:val="12"/>
+  </w:num>
+  <w:num w:numId="26" w16cid:durableId="625894148">
+    <w:abstractNumId w:val="21"/>
+  </w:num>
+  <w:num w:numId="27" w16cid:durableId="829096224">
     <w:abstractNumId w:val="17"/>
   </w:num>
-  <w:num w:numId="24" w16cid:durableId="68581025">
-    <w:abstractNumId w:val="18"/>
+  <w:num w:numId="28" w16cid:durableId="403727182">
+    <w:abstractNumId w:val="30"/>
   </w:num>
-  <w:num w:numId="25" w16cid:durableId="302808874">
-    <w:abstractNumId w:val="10"/>
+  <w:num w:numId="29" w16cid:durableId="44184921">
+    <w:abstractNumId w:val="15"/>
   </w:num>
-  <w:num w:numId="26" w16cid:durableId="625894148">
-    <w:abstractNumId w:val="15"/>
+  <w:num w:numId="30" w16cid:durableId="135490598">
+    <w:abstractNumId w:val="13"/>
+  </w:num>
+  <w:num w:numId="31" w16cid:durableId="1859849003">
+    <w:abstractNumId w:val="9"/>
+  </w:num>
+  <w:num w:numId="32" w16cid:durableId="1466923370">
+    <w:abstractNumId w:val="3"/>
+  </w:num>
+  <w:num w:numId="33" w16cid:durableId="1851136907">
+    <w:abstractNumId w:val="16"/>
   </w:num>
 </w:numbering>
 </file>
@@ -4487,9 +4426,10 @@
   <w:style w:type="paragraph" w:default="1" w:styleId="Normal">
     <w:name w:val="Normal"/>
     <w:qFormat/>
-    <w:rsid w:val="003B25CA"/>
+    <w:rsid w:val="00985BEA"/>
     <w:pPr>
-      <w:spacing w:after="40"/>
+      <w:spacing w:before="240" w:line="480" w:lineRule="auto"/>
+      <w:jc w:val="both"/>
     </w:pPr>
     <w:rPr>
       <w:rFonts w:ascii="Arial" w:hAnsi="Arial"/>

</xml_diff>

<commit_message>
Todos los puntos finalizados/Antecendetes sin cambiar
</commit_message>
<xml_diff>
--- a/Proyecto de Grado.docx
+++ b/Proyecto de Grado.docx
@@ -9,6 +9,12 @@
           <w:rFonts w:cs="Arial"/>
         </w:rPr>
       </w:pPr>
+      <w:r>
+        <w:rPr>
+          <w:rFonts w:cs="Arial"/>
+        </w:rPr>
+        <w:t xml:space="preserve"> e</w:t>
+      </w:r>
       <w:r>
         <w:rPr>
           <w:rFonts w:cs="Arial"/>
@@ -90,7 +96,10 @@
           <w:szCs w:val="36"/>
         </w:rPr>
       </w:pPr>
-      <w:r>
+    </w:p>
+    <w:p>
+      <w:pPr>
+        <w:jc w:val="center"/>
         <w:rPr>
           <w:rFonts w:cs="Arial"/>
           <w:b/>
@@ -98,7 +107,46 @@
           <w:sz w:val="36"/>
           <w:szCs w:val="36"/>
         </w:rPr>
-        <w:t>Sistema Centralizado de Gestión de Inventarios para Ópticas con Implementación de Seguridad Basada en ISO 27002</w:t>
+      </w:pPr>
+      <w:r>
+        <w:rPr>
+          <w:rFonts w:cs="Arial"/>
+          <w:b/>
+          <w:bCs/>
+          <w:sz w:val="36"/>
+          <w:szCs w:val="36"/>
+        </w:rPr>
+        <w:t xml:space="preserve">Sistema de Administración de Inventarios para </w:t>
+      </w:r>
+      <w:r>
+        <w:rPr>
+          <w:rFonts w:cs="Arial"/>
+          <w:b/>
+          <w:bCs/>
+          <w:sz w:val="36"/>
+          <w:szCs w:val="36"/>
+        </w:rPr>
+        <w:t>la optimización</w:t>
+      </w:r>
+      <w:r>
+        <w:rPr>
+          <w:rFonts w:cs="Arial"/>
+          <w:b/>
+          <w:bCs/>
+          <w:sz w:val="36"/>
+          <w:szCs w:val="36"/>
+        </w:rPr>
+        <w:t xml:space="preserve"> en </w:t>
+      </w:r>
+      <w:r>
+        <w:rPr>
+          <w:rFonts w:cs="Arial"/>
+          <w:b/>
+          <w:bCs/>
+          <w:sz w:val="36"/>
+          <w:szCs w:val="36"/>
+        </w:rPr>
+        <w:t xml:space="preserve">Ópticas con Implementación de Seguridad Basada en la ISO 27001 e ISO 27002 </w:t>
       </w:r>
     </w:p>
     <w:p>
@@ -228,6 +276,7 @@
           <w:sz w:val="32"/>
           <w:szCs w:val="32"/>
         </w:rPr>
+        <w:lastRenderedPageBreak/>
         <w:t>202</w:t>
       </w:r>
       <w:r>
@@ -516,60 +565,58 @@
           <w:bCs/>
           <w:lang w:val="es-BO"/>
         </w:rPr>
-        <w:t>lo busca mejorar la eficiencia en la gestión de stock, sino también garantizar la seguridad de la información manejada, alineándose con estándares internacionales como ISO 27001 e ISO 27002.</w:t>
-      </w:r>
-    </w:p>
-    <w:p>
-      <w:pPr>
+        <w:t xml:space="preserve">lo busca mejorar la eficiencia en la gestión de stock, sino también </w:t>
+      </w:r>
+      <w:r>
         <w:rPr>
           <w:rFonts w:cs="Arial"/>
           <w:bCs/>
           <w:lang w:val="es-BO"/>
         </w:rPr>
-      </w:pPr>
+        <w:t>favorecer</w:t>
+      </w:r>
       <w:r>
         <w:rPr>
           <w:rFonts w:cs="Arial"/>
           <w:bCs/>
           <w:lang w:val="es-BO"/>
         </w:rPr>
-        <w:t xml:space="preserve">Un primer antecedente relevante es el "Sistema Integrado de Control de Inventario 'ATIPAJ' Compañía Cervecera Boliviana S.A.", desarrollado por Verónica </w:t>
-      </w:r>
-      <w:proofErr w:type="spellStart"/>
-      <w:r>
+        <w:t xml:space="preserve"> la seguridad de la información manejada, alineándose con estándares internacionales como ISO 27001 e ISO 27002.</w:t>
+      </w:r>
+    </w:p>
+    <w:p>
+      <w:pPr>
         <w:rPr>
           <w:rFonts w:cs="Arial"/>
           <w:bCs/>
           <w:lang w:val="es-BO"/>
         </w:rPr>
-        <w:t>Coarite</w:t>
-      </w:r>
-      <w:proofErr w:type="spellEnd"/>
+      </w:pPr>
       <w:r>
         <w:rPr>
           <w:rFonts w:cs="Arial"/>
           <w:bCs/>
           <w:lang w:val="es-BO"/>
         </w:rPr>
-        <w:t xml:space="preserve"> </w:t>
-      </w:r>
-      <w:proofErr w:type="spellStart"/>
-      <w:r>
+        <w:t>Un primer antecedente relevante es el "Sistema Integrado de Control de Inventario 'ATIPAJ' Compañía Cervecera Boliviana S.A.", desarrollado por Verónica Coarite Tumiri. Este proyecto se centra en la implementación de un sistema de control de inventarios que busca optimizar la gestión de insumos y productos terminados en la empresa cervecera. Se destaca por su enfoque en la integración de diferentes procesos dentro de la empresa, permitiendo una gestión más eficiente y precisa del inventario. La metodología utilizada, basada en la optimización de flujos de trabajo y en la automatización de procesos, proporciona una base sólida para el desarrollo de sistemas similares en otros contextos, como el de las ópticas, donde la precisión en la gestión de inventarios es crucial.</w:t>
+      </w:r>
+    </w:p>
+    <w:p>
+      <w:pPr>
         <w:rPr>
           <w:rFonts w:cs="Arial"/>
           <w:bCs/>
           <w:lang w:val="es-BO"/>
         </w:rPr>
-        <w:t>Tumiri</w:t>
-      </w:r>
-      <w:proofErr w:type="spellEnd"/>
+      </w:pPr>
       <w:r>
         <w:rPr>
           <w:rFonts w:cs="Arial"/>
           <w:bCs/>
           <w:lang w:val="es-BO"/>
         </w:rPr>
-        <w:t>. Este proyecto se centra en la implementación de un sistema de control de inventarios que busca optimizar la gestión de insumos y productos terminados en la empresa cervecera. Se destaca por su enfoque en la integración de diferentes procesos dentro de la empresa, permitiendo una gestión más eficiente y precisa del inventario. La metodología utilizada, basada en la optimización de flujos de trabajo y en la automatización de procesos, proporciona una base sólida para el desarrollo de sistemas similares en otros contextos, como el de las ópticas, donde la precisión en la gestión de inventarios es crucial.</w:t>
+        <w:lastRenderedPageBreak/>
+        <w:t>Otro proyecto relevante es el "Sistema para la Gestión de Ventas e Inventario Caso: Importadora Soluciones Médicas Lifemed S.R.L." de Johovana La Fuente Choque. Este sistema fue diseñado para mejorar la gestión de inventarios y ventas en una importadora de soluciones médicas, enfocándose en la trazabilidad y control de productos sensibles. La experiencia obtenida en la gestión de productos de alta rotación y la necesidad de mantener un control estricto de los inventarios puede ser directamente aplicable a la gestión de inventarios en ópticas, donde los productos manejados, como lentes y equipos oftálmicos, también requieren un manejo cuidadoso para evitar pérdidas y optimizar la disponibilidad.</w:t>
       </w:r>
     </w:p>
     <w:p>
@@ -586,79 +633,7 @@
           <w:bCs/>
           <w:lang w:val="es-BO"/>
         </w:rPr>
-        <w:lastRenderedPageBreak/>
-        <w:t xml:space="preserve">Otro proyecto relevante es el "Sistema para la Gestión de Ventas e Inventario Caso: Importadora Soluciones Médicas </w:t>
-      </w:r>
-      <w:proofErr w:type="spellStart"/>
-      <w:r>
-        <w:rPr>
-          <w:rFonts w:cs="Arial"/>
-          <w:bCs/>
-          <w:lang w:val="es-BO"/>
-        </w:rPr>
-        <w:t>Lifemed</w:t>
-      </w:r>
-      <w:proofErr w:type="spellEnd"/>
-      <w:r>
-        <w:rPr>
-          <w:rFonts w:cs="Arial"/>
-          <w:bCs/>
-          <w:lang w:val="es-BO"/>
-        </w:rPr>
-        <w:t xml:space="preserve"> S.R.L." de </w:t>
-      </w:r>
-      <w:proofErr w:type="spellStart"/>
-      <w:r>
-        <w:rPr>
-          <w:rFonts w:cs="Arial"/>
-          <w:bCs/>
-          <w:lang w:val="es-BO"/>
-        </w:rPr>
-        <w:t>Johovana</w:t>
-      </w:r>
-      <w:proofErr w:type="spellEnd"/>
-      <w:r>
-        <w:rPr>
-          <w:rFonts w:cs="Arial"/>
-          <w:bCs/>
-          <w:lang w:val="es-BO"/>
-        </w:rPr>
-        <w:t xml:space="preserve"> La Fuente Choque. Este sistema fue diseñado para mejorar la gestión de inventarios y ventas en una importadora de soluciones médicas, enfocándose en la trazabilidad y control de productos sensibles. La experiencia obtenida en la gestión de productos de alta rotación y la necesidad de mantener un control estricto de los inventarios puede ser directamente aplicable a la gestión de inventarios en ópticas, donde los productos manejados, como lentes y equipos oftálmicos, también requieren un manejo cuidadoso para evitar pérdidas y optimizar la disponibilidad.</w:t>
-      </w:r>
-    </w:p>
-    <w:p>
-      <w:pPr>
-        <w:rPr>
-          <w:rFonts w:cs="Arial"/>
-          <w:bCs/>
-          <w:lang w:val="es-BO"/>
-        </w:rPr>
-      </w:pPr>
-      <w:r>
-        <w:rPr>
-          <w:rFonts w:cs="Arial"/>
-          <w:bCs/>
-          <w:lang w:val="es-BO"/>
-        </w:rPr>
-        <w:t xml:space="preserve">El "Sistema de Control de Inventarios para Laboratorios </w:t>
-      </w:r>
-      <w:proofErr w:type="spellStart"/>
-      <w:r>
-        <w:rPr>
-          <w:rFonts w:cs="Arial"/>
-          <w:bCs/>
-          <w:lang w:val="es-BO"/>
-        </w:rPr>
-        <w:t>Crespal</w:t>
-      </w:r>
-      <w:proofErr w:type="spellEnd"/>
-      <w:r>
-        <w:rPr>
-          <w:rFonts w:cs="Arial"/>
-          <w:bCs/>
-          <w:lang w:val="es-BO"/>
-        </w:rPr>
-        <w:t xml:space="preserve"> S.A. Regional Sucre" desarrollado por Juan Lucio Ramos Paye es otro antecedente que aporta valor a este análisis. Este proyecto aborda la necesidad de un control riguroso de inventarios en un entorno de laboratorio, donde la precisión y la confiabilidad de los datos son fundamentales. La implementación de un sistema que permite un seguimiento detallado de las entradas y salidas de materiales proporciona un marco útil para la gestión de inventarios en ópticas, donde se manejan productos delicados y costosos que deben estar disponibles en el momento justo para satisfacer las necesidades de los clientes.</w:t>
+        <w:t>El "Sistema de Control de Inventarios para Laboratorios Crespal S.A. Regional Sucre" desarrollado por Juan Lucio Ramos Paye es otro antecedente que aporta valor a este análisis. Este proyecto aborda la necesidad de un control riguroso de inventarios en un entorno de laboratorio, donde la precisión y la confiabilidad de los datos son fundamentales. La implementación de un sistema que permite un seguimiento detallado de las entradas y salidas de materiales proporciona un marco útil para la gestión de inventarios en ópticas, donde se manejan productos delicados y costosos que deben estar disponibles en el momento justo para satisfacer las necesidades de los clientes.</w:t>
       </w:r>
     </w:p>
     <w:p>
@@ -733,25 +708,23 @@
           <w:bCs/>
           <w:lang w:val="es-BO"/>
         </w:rPr>
-        <w:t xml:space="preserve">El "Sistema de Control y Seguimiento de Almacenes para la Corte Departamental Electoral La Paz, Sala Provincias" desarrollado por Virginia Suarez </w:t>
-      </w:r>
-      <w:proofErr w:type="spellStart"/>
+        <w:t xml:space="preserve">El "Sistema de Control y Seguimiento de Almacenes para la Corte Departamental Electoral La Paz, Sala Provincias" desarrollado por Virginia Suarez Marin, aborda un contexto completamente diferente, pero con desafíos similares en términos de gestión y seguridad de la información. En este caso, el sistema implementado debía </w:t>
+      </w:r>
       <w:r>
         <w:rPr>
           <w:rFonts w:cs="Arial"/>
           <w:bCs/>
           <w:lang w:val="es-BO"/>
         </w:rPr>
-        <w:t>Marin</w:t>
-      </w:r>
-      <w:proofErr w:type="spellEnd"/>
+        <w:t>favorecer</w:t>
+      </w:r>
       <w:r>
         <w:rPr>
           <w:rFonts w:cs="Arial"/>
           <w:bCs/>
           <w:lang w:val="es-BO"/>
         </w:rPr>
-        <w:t>, aborda un contexto completamente diferente, pero con desafíos similares en términos de gestión y seguridad de la información. En este caso, el sistema implementado debía garantizar la integridad y disponibilidad de los materiales almacenados, así como la seguridad en su manejo. La implementación de controles y seguimientos rigurosos en este sistema puede ser adaptada para asegurar que los inventarios en una óptica estén no s</w:t>
+        <w:t xml:space="preserve"> la integridad y disponibilidad de los materiales almacenados, así como la seguridad en su manejo. La implementación de controles y seguimientos rigurosos en este sistema puede ser adaptada para asegurar que los inventarios en una óptica estén no s</w:t>
       </w:r>
       <w:r>
         <w:rPr>
@@ -871,256 +844,19 @@
           <w:rFonts w:cs="Arial"/>
           <w:lang w:val="es-BO"/>
         </w:rPr>
-        <w:t>lo mejorará la gestión y el control de los productos, sino que también garantizará la protección de la información, un aspecto cada vez más crítico en el entorno empresarial actual.</w:t>
-      </w:r>
-    </w:p>
-    <w:p>
-      <w:pPr>
-        <w:pStyle w:val="Ttulo2"/>
-        <w:numPr>
-          <w:ilvl w:val="1"/>
-          <w:numId w:val="14"/>
-        </w:numPr>
-        <w:spacing w:line="480" w:lineRule="auto"/>
-        <w:rPr>
-          <w:rFonts w:cs="Arial"/>
-          <w:lang w:val="es-BO"/>
-        </w:rPr>
-      </w:pPr>
-      <w:r>
-        <w:rPr>
-          <w:rFonts w:cs="Arial"/>
-          <w:lang w:val="es-BO"/>
-        </w:rPr>
-        <w:t xml:space="preserve"> PLANTEAMIENTO DEL PROBLEMA</w:t>
-      </w:r>
-    </w:p>
-    <w:p>
-      <w:pPr>
-        <w:rPr>
-          <w:rFonts w:cs="Arial"/>
-        </w:rPr>
-      </w:pPr>
-      <w:r>
-        <w:rPr>
-          <w:rFonts w:cs="Arial"/>
-        </w:rPr>
-        <w:t xml:space="preserve">En el contexto actual, la gestión segura y eficiente de inventarios es crucial para la competitividad, especialmente en sectores como el de las ópticas, donde la precisión en el manejo de productos es esencial. La creciente complejidad en la gestión de la información y la necesidad de cumplir con estándares de seguridad como ISO 27001 e ISO 27002 han subrayado la importancia de sistemas que protejan datos sensibles contra amenazas. </w:t>
-      </w:r>
-    </w:p>
-    <w:p>
-      <w:pPr>
-        <w:rPr>
-          <w:rFonts w:cs="Arial"/>
-        </w:rPr>
-      </w:pPr>
-      <w:r>
-        <w:rPr>
-          <w:rFonts w:cs="Arial"/>
-        </w:rPr>
-        <w:t xml:space="preserve">Sin embargo, muchas ópticas aún carecen de soluciones centralizadas que integren eficazmente estas normativas, lo que crea una brecha en la protección y eficiencia del manejo de inventarios. </w:t>
-      </w:r>
-    </w:p>
-    <w:p>
-      <w:pPr>
-        <w:rPr>
-          <w:rFonts w:cs="Arial"/>
-        </w:rPr>
-      </w:pPr>
-      <w:r>
-        <w:rPr>
-          <w:rFonts w:cs="Arial"/>
-        </w:rPr>
-        <w:lastRenderedPageBreak/>
-        <w:t>Este estudio aborda la necesidad de desarrollar un sistema centralizado que optimice la gestión de inventarios en ópticas y cumpla con los requisitos de seguridad establecidos por las normas internacionales, ofreciendo una solución integral y adaptada a las demandas actuales del mercado.</w:t>
-      </w:r>
-    </w:p>
-    <w:p>
-      <w:pPr>
-        <w:rPr>
-          <w:lang w:eastAsia="es-BO"/>
-        </w:rPr>
-      </w:pPr>
-      <w:commentRangeStart w:id="0"/>
-      <w:r>
-        <w:rPr>
-          <w:lang w:eastAsia="es-BO"/>
-        </w:rPr>
-        <w:t>El problema radica en la integración insuficiente de tecnología, procesos manuales propensos a errores, capacitación inadecuada del personal, políticas de seguridad deficientes, recursos limitados, y una comunicación interna ineficaz, lo que impide una gestión centralizada y segura de inventarios en ópticas. Estos factores combinados crean vulnerabilidades que afectan la eficiencia y la seguridad del sistema de inventarios.</w:t>
-      </w:r>
-      <w:commentRangeEnd w:id="0"/>
-      <w:r>
-        <w:rPr>
-          <w:rStyle w:val="Refdecomentario"/>
-        </w:rPr>
-        <w:commentReference w:id="0"/>
-      </w:r>
-    </w:p>
-    <w:p>
-      <w:pPr>
-        <w:rPr>
-          <w:lang w:eastAsia="es-BO"/>
-        </w:rPr>
-      </w:pPr>
-    </w:p>
-    <w:p>
-      <w:pPr>
-        <w:rPr>
-          <w:rFonts w:cs="Arial"/>
-        </w:rPr>
-      </w:pPr>
-      <w:r>
-        <w:rPr>
-          <w:rFonts w:cs="Arial"/>
-        </w:rPr>
-        <w:t>En el sector óptico, la gestión eficiente y segura de inventarios es crucial debido a la alta rotación de productos y la necesidad de mantener un control estricto sobre el stock para evitar pérdidas y asegurar la disponibilidad de productos para los clientes.</w:t>
-      </w:r>
-    </w:p>
-    <w:p>
-      <w:pPr>
-        <w:rPr>
-          <w:rFonts w:cs="Arial"/>
-        </w:rPr>
-      </w:pPr>
-      <w:r>
-        <w:rPr>
-          <w:rFonts w:cs="Arial"/>
-        </w:rPr>
-        <w:t>Muchas ópticas dependen de sistemas de gestión de inventarios descentralizados y con medidas de seguridad inadecuadas, lo que lleva a ineficiencias operativas, errores en el control del stock, y vulnerabilidades en la protección de la información.</w:t>
-      </w:r>
-    </w:p>
-    <w:p>
-      <w:pPr>
-        <w:rPr>
-          <w:rFonts w:cs="Arial"/>
-        </w:rPr>
-      </w:pPr>
-      <w:r>
-        <w:rPr>
-          <w:rFonts w:cs="Arial"/>
-        </w:rPr>
-        <w:t>Evidencia del Problema: Un estudio reciente de López (2022) señala que más del 70% de las ópticas en Bolivia reportan dificultades en la gestión de inventarios, atribuyendo problemas como pérdidas de productos y acceso no autorizado a la falta de un sistema centralizado y seguro.</w:t>
-      </w:r>
-    </w:p>
-    <w:p>
-      <w:pPr>
-        <w:rPr>
-          <w:rFonts w:cs="Arial"/>
-        </w:rPr>
-      </w:pPr>
-      <w:r>
-        <w:rPr>
-          <w:rFonts w:cs="Arial"/>
-        </w:rPr>
-        <w:lastRenderedPageBreak/>
-        <w:t>Relevancia: Abordar este problema es fundamental para mejorar la eficiencia operativa y la seguridad de la información en las ópticas, lo que a su vez fortalecerá su capacidad para competir en un mercado exigente y digitalizado.</w:t>
-      </w:r>
-    </w:p>
-    <w:p>
-      <w:pPr>
-        <w:rPr>
-          <w:rFonts w:cs="Arial"/>
-        </w:rPr>
-      </w:pPr>
-      <w:r>
-        <w:rPr>
-          <w:rFonts w:cs="Arial"/>
-        </w:rPr>
-        <w:t>Si no se soluciona, el problema podría llevar a mayores pérdidas económicas, un aumento en la insatisfacción de los clientes, y potenciales brechas de seguridad que comprometan la información sensible de las empresas.</w:t>
-      </w:r>
-    </w:p>
-    <w:p>
-      <w:pPr>
-        <w:rPr>
-          <w:rFonts w:cs="Arial"/>
-        </w:rPr>
-      </w:pPr>
-      <w:r>
-        <w:rPr>
-          <w:rFonts w:cs="Arial"/>
-        </w:rPr>
-        <w:t>¿Cómo puede un sistema centralizado de gestión de inventarios, basado en los estándares de seguridad ISO 27001 e ISO 27002, mejorar la eficiencia operativa y la seguridad de la información en las ópticas?</w:t>
-      </w:r>
-    </w:p>
-    <w:p>
-      <w:pPr>
-        <w:rPr>
-          <w:rFonts w:cs="Arial"/>
-        </w:rPr>
-      </w:pPr>
-      <w:r>
-        <w:rPr>
-          <w:rFonts w:cs="Arial"/>
-        </w:rPr>
-        <w:t>Se espera que el estudio proporcione un modelo de sistema centralizado que optimice la gestión de inventarios en ópticas, garantizando al mismo tiempo la seguridad de la información conforme a los estándares internacionales ISO 27001 e ISO 27002.</w:t>
-      </w:r>
-    </w:p>
-    <w:p>
-      <w:pPr>
-        <w:pStyle w:val="Ttulo3"/>
-        <w:numPr>
-          <w:ilvl w:val="2"/>
-          <w:numId w:val="14"/>
-        </w:numPr>
-        <w:rPr>
-          <w:lang w:val="es-BO" w:eastAsia="es-BO"/>
-        </w:rPr>
-      </w:pPr>
-      <w:r>
-        <w:rPr>
-          <w:lang w:val="es-BO" w:eastAsia="es-BO"/>
-        </w:rPr>
-        <w:t>IDENTIFICACION DEL PROBLEMA</w:t>
-      </w:r>
-    </w:p>
-    <w:p>
-      <w:pPr>
-        <w:rPr>
-          <w:rFonts w:eastAsia="Times New Roman"/>
-          <w:noProof/>
-          <w:kern w:val="0"/>
-          <w:lang w:eastAsia="es-BO"/>
-          <w14:ligatures w14:val="none"/>
-        </w:rPr>
-      </w:pPr>
-      <w:r>
-        <w:rPr>
+        <w:t>lo mejorará la g</w:t>
+      </w:r>
+      <w:r>
+        <w:rPr>
+          <w:rFonts w:cs="Arial"/>
           <w:noProof/>
           <w:lang w:val="es-BO"/>
         </w:rPr>
-        <w:t>El diagrama de Ishikawa se justifica como una herramienta esencial para desglosar y analizar de manera estructurada las causas que contribuyen a la gestión ineficaz de inventarios en ópticas. Al identificar las principales áreas problemáticas, como tecnología, procesos, personal, seguridad, recursos y comunicación, el diagrama facilita una comprensión clara de los factores subyacentes que afectan la eficiencia y seguridad del sistema de inventarios. Esto permite orientar mejor las acciones correctivas y diseñar soluciones que aborden las causas raíz, asegurando una implementación más efectiva de un sistema centralizado y seguro.</w:t>
-      </w:r>
-      <w:r>
-        <w:rPr>
-          <w:rFonts w:eastAsia="Times New Roman"/>
-          <w:noProof/>
-          <w:kern w:val="0"/>
-          <w:lang w:eastAsia="es-BO"/>
-          <w14:ligatures w14:val="none"/>
-        </w:rPr>
-        <w:t xml:space="preserve"> </w:t>
-      </w:r>
-    </w:p>
-    <w:p>
-      <w:pPr>
-        <w:rPr>
-          <w:lang w:eastAsia="es-BO"/>
-        </w:rPr>
-      </w:pPr>
-      <w:r>
-        <w:rPr>
-          <w:rFonts w:eastAsia="Times New Roman"/>
-          <w:noProof/>
-          <w:kern w:val="0"/>
-          <w:lang w:eastAsia="es-BO"/>
-          <w14:ligatures w14:val="none"/>
-        </w:rPr>
-        <w:lastRenderedPageBreak/>
         <w:drawing>
-          <wp:inline distT="0" distB="0" distL="0" distR="0" wp14:anchorId="74FAEBCA" wp14:editId="62F747BE">
-            <wp:extent cx="5972175" cy="2695575"/>
-            <wp:effectExtent l="0" t="0" r="9525" b="9525"/>
-            <wp:docPr id="324330360" name="Imagen 3" descr="Imagen que contiene Escala de tiempo&#10;&#10;Descripción generada automáticamente"/>
+          <wp:inline distT="0" distB="0" distL="0" distR="0" wp14:anchorId="02754AE8" wp14:editId="190DB417">
+            <wp:extent cx="5972175" cy="4476750"/>
+            <wp:effectExtent l="0" t="0" r="9525" b="0"/>
+            <wp:docPr id="304529098" name="Imagen 1"/>
             <wp:cNvGraphicFramePr>
               <a:graphicFrameLocks xmlns:a="http://schemas.openxmlformats.org/drawingml/2006/main" noChangeAspect="1"/>
             </wp:cNvGraphicFramePr>
@@ -1128,26 +864,367 @@
               <a:graphicData uri="http://schemas.openxmlformats.org/drawingml/2006/picture">
                 <pic:pic xmlns:pic="http://schemas.openxmlformats.org/drawingml/2006/picture">
                   <pic:nvPicPr>
-                    <pic:cNvPr id="324330360" name="Imagen 3" descr="Imagen que contiene Escala de tiempo&#10;&#10;Descripción generada automáticamente"/>
+                    <pic:cNvPr id="0" name="Picture 1"/>
                     <pic:cNvPicPr>
                       <a:picLocks noChangeAspect="1" noChangeArrowheads="1"/>
                     </pic:cNvPicPr>
                   </pic:nvPicPr>
-                  <pic:blipFill rotWithShape="1">
-                    <a:blip r:embed="rId13">
+                  <pic:blipFill>
+                    <a:blip r:embed="rId9">
                       <a:extLst>
                         <a:ext uri="{28A0092B-C50C-407E-A947-70E740481C1C}">
                           <a14:useLocalDpi xmlns:a14="http://schemas.microsoft.com/office/drawing/2010/main" val="0"/>
                         </a:ext>
                       </a:extLst>
                     </a:blip>
-                    <a:srcRect t="20425" b="19362"/>
+                    <a:srcRect/>
+                    <a:stretch>
+                      <a:fillRect/>
+                    </a:stretch>
+                  </pic:blipFill>
+                  <pic:spPr bwMode="auto">
+                    <a:xfrm>
+                      <a:off x="0" y="0"/>
+                      <a:ext cx="5972175" cy="4476750"/>
+                    </a:xfrm>
+                    <a:prstGeom prst="rect">
+                      <a:avLst/>
+                    </a:prstGeom>
+                    <a:noFill/>
+                    <a:ln>
+                      <a:noFill/>
+                    </a:ln>
+                  </pic:spPr>
+                </pic:pic>
+              </a:graphicData>
+            </a:graphic>
+          </wp:inline>
+        </w:drawing>
+      </w:r>
+      <w:r>
+        <w:rPr>
+          <w:rFonts w:cs="Arial"/>
+          <w:lang w:val="es-BO"/>
+        </w:rPr>
+        <w:lastRenderedPageBreak/>
+        <w:t xml:space="preserve">estión y el control de los productos, sino que también </w:t>
+      </w:r>
+      <w:r>
+        <w:rPr>
+          <w:rFonts w:cs="Arial"/>
+          <w:lang w:val="es-BO"/>
+        </w:rPr>
+        <w:t>favorecerá</w:t>
+      </w:r>
+      <w:r>
+        <w:rPr>
+          <w:rFonts w:cs="Arial"/>
+          <w:lang w:val="es-BO"/>
+        </w:rPr>
+        <w:t xml:space="preserve"> la protección de la información, un aspecto cada vez más crítico en el entorno empresarial actual.</w:t>
+      </w:r>
+    </w:p>
+    <w:p>
+      <w:pPr>
+        <w:pStyle w:val="Ttulo2"/>
+        <w:numPr>
+          <w:ilvl w:val="1"/>
+          <w:numId w:val="14"/>
+        </w:numPr>
+        <w:spacing w:line="480" w:lineRule="auto"/>
+        <w:rPr>
+          <w:rFonts w:cs="Arial"/>
+          <w:lang w:val="es-BO"/>
+        </w:rPr>
+      </w:pPr>
+      <w:r>
+        <w:rPr>
+          <w:rFonts w:cs="Arial"/>
+          <w:lang w:val="es-BO"/>
+        </w:rPr>
+        <w:t xml:space="preserve"> PLANTEAMIENTO DEL PROBLEMA</w:t>
+      </w:r>
+    </w:p>
+    <w:p>
+      <w:pPr>
+        <w:rPr>
+          <w:lang w:val="es-BO" w:eastAsia="es-BO"/>
+        </w:rPr>
+      </w:pPr>
+      <w:r>
+        <w:rPr>
+          <w:lang w:val="es-BO" w:eastAsia="es-BO"/>
+        </w:rPr>
+        <w:t xml:space="preserve">En el contexto actual de las ópticas, la administración de inventarios es un proceso crítico que, si no se </w:t>
+      </w:r>
+      <w:r>
+        <w:rPr>
+          <w:lang w:val="es-BO" w:eastAsia="es-BO"/>
+        </w:rPr>
+        <w:t>administra</w:t>
+      </w:r>
+      <w:r>
+        <w:rPr>
+          <w:lang w:val="es-BO" w:eastAsia="es-BO"/>
+        </w:rPr>
+        <w:t xml:space="preserve"> de manera eficiente, puede generar pérdidas económicas, desabastecimiento de productos y una falta de control sobre el stock disponible. Además, con la creciente digitalización de los procesos comerciales, la seguridad de la información se ha convertido en una prioridad. Sin embargo, muchas ópticas todavía operan con sistemas de gestión de inventarios </w:t>
+      </w:r>
+      <w:r>
+        <w:rPr>
+          <w:lang w:val="es-BO" w:eastAsia="es-BO"/>
+        </w:rPr>
+        <w:t xml:space="preserve">manuales </w:t>
+      </w:r>
+      <w:r>
+        <w:rPr>
+          <w:lang w:val="es-BO" w:eastAsia="es-BO"/>
+        </w:rPr>
+        <w:t>y carecen de medidas de seguridad robustas, lo que las expone a riesgos de vulnerabilidad en la protección de datos.</w:t>
+      </w:r>
+    </w:p>
+    <w:p>
+      <w:pPr>
+        <w:rPr>
+          <w:lang w:val="es-BO" w:eastAsia="es-BO"/>
+        </w:rPr>
+      </w:pPr>
+      <w:r>
+        <w:rPr>
+          <w:lang w:val="es-BO" w:eastAsia="es-BO"/>
+        </w:rPr>
+        <w:t xml:space="preserve">La implementación de un Sistema de Administración de Inventarios para Ópticas con Optimización y Seguridad Basada en la ISO 27001 e ISO 27002 busca resolver estos desafíos, optimizando la gestión del inventario para </w:t>
+      </w:r>
+      <w:r>
+        <w:rPr>
+          <w:lang w:val="es-BO" w:eastAsia="es-BO"/>
+        </w:rPr>
+        <w:t>favorecer</w:t>
+      </w:r>
+      <w:r>
+        <w:rPr>
+          <w:lang w:val="es-BO" w:eastAsia="es-BO"/>
+        </w:rPr>
+        <w:t xml:space="preserve"> la disponibilidad de productos y protegiendo la información sensible conforme a los estándares internacionales de seguridad. El problema radica en </w:t>
+      </w:r>
+      <w:r>
+        <w:rPr>
+          <w:lang w:val="es-BO" w:eastAsia="es-BO"/>
+        </w:rPr>
+        <w:t xml:space="preserve">el uso de </w:t>
+      </w:r>
+      <w:r>
+        <w:rPr>
+          <w:lang w:val="es-BO" w:eastAsia="es-BO"/>
+        </w:rPr>
+        <w:t xml:space="preserve">un sistema </w:t>
+      </w:r>
+      <w:r>
+        <w:rPr>
+          <w:lang w:val="es-BO" w:eastAsia="es-BO"/>
+        </w:rPr>
+        <w:t xml:space="preserve">manual </w:t>
+      </w:r>
+      <w:r>
+        <w:rPr>
+          <w:lang w:val="es-BO" w:eastAsia="es-BO"/>
+        </w:rPr>
+        <w:t xml:space="preserve">que no </w:t>
+      </w:r>
+      <w:r>
+        <w:rPr>
+          <w:lang w:val="es-BO" w:eastAsia="es-BO"/>
+        </w:rPr>
+        <w:t xml:space="preserve">administra </w:t>
+      </w:r>
+      <w:r>
+        <w:rPr>
+          <w:lang w:val="es-BO" w:eastAsia="es-BO"/>
+        </w:rPr>
+        <w:t xml:space="preserve">eficientemente el inventario, sino que también </w:t>
+      </w:r>
+      <w:r>
+        <w:rPr>
+          <w:lang w:val="es-BO" w:eastAsia="es-BO"/>
+        </w:rPr>
+        <w:t xml:space="preserve">no </w:t>
+      </w:r>
+      <w:r>
+        <w:rPr>
+          <w:lang w:val="es-BO" w:eastAsia="es-BO"/>
+        </w:rPr>
+        <w:t>asegur</w:t>
+      </w:r>
+      <w:r>
+        <w:rPr>
+          <w:lang w:val="es-BO" w:eastAsia="es-BO"/>
+        </w:rPr>
+        <w:t xml:space="preserve">a </w:t>
+      </w:r>
+      <w:r>
+        <w:rPr>
+          <w:lang w:val="es-BO" w:eastAsia="es-BO"/>
+        </w:rPr>
+        <w:t>la integridad y confidencialidad de los datos.</w:t>
+      </w:r>
+    </w:p>
+    <w:p>
+      <w:pPr>
+        <w:rPr>
+          <w:lang w:val="es-BO" w:eastAsia="es-BO"/>
+        </w:rPr>
+      </w:pPr>
+      <w:r>
+        <w:rPr>
+          <w:lang w:val="es-BO" w:eastAsia="es-BO"/>
+        </w:rPr>
+        <w:t xml:space="preserve">Evidencia de la problemática puede encontrarse en estudios previos que muestran cómo las empresas con sistemas de gestión ineficientes experimentan pérdidas significativas de stock, mientras que aquellas que no implementan normativas de seguridad adecuadas enfrentan brechas en la protección de su información (López, 2021). Esto afecta </w:t>
+      </w:r>
+      <w:r>
+        <w:rPr>
+          <w:lang w:val="es-BO" w:eastAsia="es-BO"/>
+        </w:rPr>
+        <w:lastRenderedPageBreak/>
+        <w:t>directamente la competitividad de las ópticas, incrementando sus costos operativos y reduciendo su capacidad de responder a la demanda del mercado.</w:t>
+      </w:r>
+    </w:p>
+    <w:p>
+      <w:pPr>
+        <w:rPr>
+          <w:lang w:val="es-BO" w:eastAsia="es-BO"/>
+        </w:rPr>
+      </w:pPr>
+      <w:r>
+        <w:rPr>
+          <w:lang w:val="es-BO" w:eastAsia="es-BO"/>
+        </w:rPr>
+        <w:t xml:space="preserve">Se espera que </w:t>
+      </w:r>
+      <w:r>
+        <w:rPr>
+          <w:lang w:val="es-BO" w:eastAsia="es-BO"/>
+        </w:rPr>
+        <w:t xml:space="preserve">el desarrollo </w:t>
+      </w:r>
+      <w:r>
+        <w:rPr>
+          <w:lang w:val="es-BO" w:eastAsia="es-BO"/>
+        </w:rPr>
+        <w:t xml:space="preserve">de este sistema no solo optimice la operatividad </w:t>
+      </w:r>
+      <w:r>
+        <w:rPr>
+          <w:lang w:val="es-BO" w:eastAsia="es-BO"/>
+        </w:rPr>
+        <w:t xml:space="preserve">técnica </w:t>
+      </w:r>
+      <w:r>
+        <w:rPr>
+          <w:lang w:val="es-BO" w:eastAsia="es-BO"/>
+        </w:rPr>
+        <w:t xml:space="preserve">de las ópticas en la gestión de inventarios, sino que también brinde una solución robusta para </w:t>
+      </w:r>
+      <w:r>
+        <w:rPr>
+          <w:lang w:val="es-BO" w:eastAsia="es-BO"/>
+        </w:rPr>
+        <w:t>favorecer</w:t>
+      </w:r>
+      <w:r>
+        <w:rPr>
+          <w:lang w:val="es-BO" w:eastAsia="es-BO"/>
+        </w:rPr>
+        <w:t xml:space="preserve"> la seguridad de la información, cumpliendo con las exigencias actuales del mercado en cuanto a eficiencia y protección de datos.</w:t>
+      </w:r>
+    </w:p>
+    <w:p>
+      <w:pPr>
+        <w:pStyle w:val="Ttulo3"/>
+        <w:numPr>
+          <w:ilvl w:val="2"/>
+          <w:numId w:val="14"/>
+        </w:numPr>
+        <w:rPr>
+          <w:lang w:val="es-BO" w:eastAsia="es-BO"/>
+        </w:rPr>
+      </w:pPr>
+      <w:r>
+        <w:rPr>
+          <w:lang w:val="es-BO" w:eastAsia="es-BO"/>
+        </w:rPr>
+        <w:t>IDENTIFICACION DEL PROBLEMA</w:t>
+      </w:r>
+    </w:p>
+    <w:p>
+      <w:pPr>
+        <w:rPr>
+          <w:noProof/>
+        </w:rPr>
+      </w:pPr>
+      <w:r>
+        <w:rPr>
+          <w:noProof/>
+          <w:lang w:val="es-BO"/>
+        </w:rPr>
+        <w:t>El diagrama de Ishikawa se justifica como una herramienta esencial para desglosar y analizar de manera estructurada las causas que contribuyen a la gestión ineficaz de inventarios en ópticas. Al identificar las principales áreas problemáticas, como tecnología, procesos, personal, seguridad, recursos y comunicación, el diagrama facilita una comprensión clara de los factores subyacentes que afectan la eficiencia y seguridad del sistema de inventarios. Esto permite orientar mejor las acciones correctivas y diseñar soluciones que aborden las causas raíz, asegurando una implementación más efectiva de un sistema centralizado y seguro.</w:t>
+      </w:r>
+      <w:r>
+        <w:rPr>
+          <w:rFonts w:eastAsia="Times New Roman"/>
+          <w:noProof/>
+          <w:kern w:val="0"/>
+          <w:lang w:eastAsia="es-BO"/>
+          <w14:ligatures w14:val="none"/>
+        </w:rPr>
+        <w:t xml:space="preserve"> </w:t>
+      </w:r>
+    </w:p>
+    <w:p>
+      <w:pPr>
+        <w:rPr>
+          <w:rFonts w:eastAsia="Times New Roman"/>
+          <w:noProof/>
+          <w:kern w:val="0"/>
+          <w:lang w:eastAsia="es-BO"/>
+          <w14:ligatures w14:val="none"/>
+        </w:rPr>
+      </w:pPr>
+      <w:r>
+        <w:rPr>
+          <w:noProof/>
+        </w:rPr>
+        <w:lastRenderedPageBreak/>
+        <w:drawing>
+          <wp:inline distT="0" distB="0" distL="0" distR="0" wp14:anchorId="43D46E1C" wp14:editId="2C777FBF">
+            <wp:extent cx="5972175" cy="2705100"/>
+            <wp:effectExtent l="0" t="0" r="9525" b="0"/>
+            <wp:docPr id="1581074420" name="Imagen 2"/>
+            <wp:cNvGraphicFramePr>
+              <a:graphicFrameLocks xmlns:a="http://schemas.openxmlformats.org/drawingml/2006/main" noChangeAspect="1"/>
+            </wp:cNvGraphicFramePr>
+            <a:graphic xmlns:a="http://schemas.openxmlformats.org/drawingml/2006/main">
+              <a:graphicData uri="http://schemas.openxmlformats.org/drawingml/2006/picture">
+                <pic:pic xmlns:pic="http://schemas.openxmlformats.org/drawingml/2006/picture">
+                  <pic:nvPicPr>
+                    <pic:cNvPr id="0" name="Picture 2"/>
+                    <pic:cNvPicPr>
+                      <a:picLocks noChangeAspect="1" noChangeArrowheads="1"/>
+                    </pic:cNvPicPr>
+                  </pic:nvPicPr>
+                  <pic:blipFill rotWithShape="1">
+                    <a:blip r:embed="rId9">
+                      <a:extLst>
+                        <a:ext uri="{28A0092B-C50C-407E-A947-70E740481C1C}">
+                          <a14:useLocalDpi xmlns:a14="http://schemas.microsoft.com/office/drawing/2010/main" val="0"/>
+                        </a:ext>
+                      </a:extLst>
+                    </a:blip>
+                    <a:srcRect t="20626" b="18982"/>
                     <a:stretch/>
                   </pic:blipFill>
                   <pic:spPr bwMode="auto">
                     <a:xfrm>
                       <a:off x="0" y="0"/>
-                      <a:ext cx="5972175" cy="2695575"/>
+                      <a:ext cx="5972175" cy="2705100"/>
                     </a:xfrm>
                     <a:prstGeom prst="rect">
                       <a:avLst/>
@@ -1171,6 +1248,99 @@
     </w:p>
     <w:p>
       <w:pPr>
+        <w:keepNext/>
+      </w:pPr>
+      <w:r>
+        <w:rPr>
+          <w:noProof/>
+        </w:rPr>
+        <w:drawing>
+          <wp:inline distT="0" distB="0" distL="0" distR="0" wp14:anchorId="66E9D18B" wp14:editId="1BCD49E8">
+            <wp:extent cx="5972175" cy="2690037"/>
+            <wp:effectExtent l="0" t="0" r="0" b="0"/>
+            <wp:docPr id="447630279" name="Imagen 3" descr="Imagen que contiene Escala de tiempo&#10;&#10;Descripción generada automáticamente"/>
+            <wp:cNvGraphicFramePr>
+              <a:graphicFrameLocks xmlns:a="http://schemas.openxmlformats.org/drawingml/2006/main" noChangeAspect="1"/>
+            </wp:cNvGraphicFramePr>
+            <a:graphic xmlns:a="http://schemas.openxmlformats.org/drawingml/2006/main">
+              <a:graphicData uri="http://schemas.openxmlformats.org/drawingml/2006/picture">
+                <pic:pic xmlns:pic="http://schemas.openxmlformats.org/drawingml/2006/picture">
+                  <pic:nvPicPr>
+                    <pic:cNvPr id="447630279" name="Imagen 3" descr="Imagen que contiene Escala de tiempo&#10;&#10;Descripción generada automáticamente"/>
+                    <pic:cNvPicPr>
+                      <a:picLocks noChangeAspect="1" noChangeArrowheads="1"/>
+                    </pic:cNvPicPr>
+                  </pic:nvPicPr>
+                  <pic:blipFill rotWithShape="1">
+                    <a:blip r:embed="rId10">
+                      <a:extLst>
+                        <a:ext uri="{28A0092B-C50C-407E-A947-70E740481C1C}">
+                          <a14:useLocalDpi xmlns:a14="http://schemas.microsoft.com/office/drawing/2010/main" val="0"/>
+                        </a:ext>
+                      </a:extLst>
+                    </a:blip>
+                    <a:srcRect t="20405" b="19566"/>
+                    <a:stretch/>
+                  </pic:blipFill>
+                  <pic:spPr bwMode="auto">
+                    <a:xfrm>
+                      <a:off x="0" y="0"/>
+                      <a:ext cx="5972175" cy="2690037"/>
+                    </a:xfrm>
+                    <a:prstGeom prst="rect">
+                      <a:avLst/>
+                    </a:prstGeom>
+                    <a:noFill/>
+                    <a:ln>
+                      <a:noFill/>
+                    </a:ln>
+                    <a:extLst>
+                      <a:ext uri="{53640926-AAD7-44D8-BBD7-CCE9431645EC}">
+                        <a14:shadowObscured xmlns:a14="http://schemas.microsoft.com/office/drawing/2010/main"/>
+                      </a:ext>
+                    </a:extLst>
+                  </pic:spPr>
+                </pic:pic>
+              </a:graphicData>
+            </a:graphic>
+          </wp:inline>
+        </w:drawing>
+      </w:r>
+    </w:p>
+    <w:p>
+      <w:pPr>
+        <w:pStyle w:val="Descripcin"/>
+        <w:rPr>
+          <w:lang w:eastAsia="es-BO"/>
+        </w:rPr>
+      </w:pPr>
+      <w:r>
+        <w:t xml:space="preserve">Ilustración </w:t>
+      </w:r>
+      <w:r>
+        <w:fldChar w:fldCharType="begin"/>
+      </w:r>
+      <w:r>
+        <w:instrText xml:space="preserve"> SEQ Ilustración \* ARABIC </w:instrText>
+      </w:r>
+      <w:r>
+        <w:fldChar w:fldCharType="separate"/>
+      </w:r>
+      <w:r>
+        <w:rPr>
+          <w:noProof/>
+        </w:rPr>
+        <w:t>1</w:t>
+      </w:r>
+      <w:r>
+        <w:fldChar w:fldCharType="end"/>
+      </w:r>
+      <w:r>
+        <w:t xml:space="preserve"> </w:t>
+      </w:r>
+    </w:p>
+    <w:p>
+      <w:pPr>
         <w:pStyle w:val="Ttulo3"/>
         <w:numPr>
           <w:ilvl w:val="2"/>
@@ -1200,7 +1370,19 @@
         <w:rPr>
           <w:lang w:val="es-BO"/>
         </w:rPr>
-        <w:t>La gestión de inventarios en ópticas con múltiples sucursales es un reto debido a la falta de un sistema centralizado, lo que genera errores y datos inconsistentes. Además, la falta de seguridad en la transferencia de información aumenta la vulnerabilidad de datos sensibles, comprometiendo la operatividad y competitividad de las empresas.</w:t>
+        <w:t>La gestión de inventarios en ópticas con múltiples sucursales es un reto debido a la falta de un sistema centralizado, lo que genera errores y datos inconsistentes. Además, la falta de seguridad en la transferencia de información aumenta la vulnerabilidad de datos sensibles, comprometiendo la operatividad</w:t>
+      </w:r>
+      <w:r>
+        <w:rPr>
+          <w:lang w:val="es-BO"/>
+        </w:rPr>
+        <w:t xml:space="preserve"> técnica</w:t>
+      </w:r>
+      <w:r>
+        <w:rPr>
+          <w:lang w:val="es-BO"/>
+        </w:rPr>
+        <w:t xml:space="preserve"> y competitividad de las empresas.</w:t>
       </w:r>
     </w:p>
     <w:p>
@@ -1221,6 +1403,7 @@
           <w:rFonts w:cs="Arial"/>
           <w:lang w:val="es-BO"/>
         </w:rPr>
+        <w:lastRenderedPageBreak/>
         <w:t>FORMULACIÓN DEL PROBLEMA</w:t>
       </w:r>
     </w:p>
@@ -1240,7 +1423,7 @@
           <w:lang w:eastAsia="es-BO"/>
           <w14:ligatures w14:val="none"/>
         </w:rPr>
-        <w:t>¿Cómo</w:t>
+        <w:t xml:space="preserve">¿Cómo puede un sistema de administración de inventarios, basado en los estándares de seguridad ISO 27001 e ISO 27002, mejorar la eficiencia </w:t>
       </w:r>
       <w:r>
         <w:rPr>
@@ -1249,7 +1432,7 @@
           <w:lang w:eastAsia="es-BO"/>
           <w14:ligatures w14:val="none"/>
         </w:rPr>
-        <w:t xml:space="preserve"> mejorar la eficiencia</w:t>
+        <w:t>técnica</w:t>
       </w:r>
       <w:r>
         <w:rPr>
@@ -1258,52 +1441,7 @@
           <w:lang w:eastAsia="es-BO"/>
           <w14:ligatures w14:val="none"/>
         </w:rPr>
-        <w:t xml:space="preserve"> en los inventarios</w:t>
-      </w:r>
-      <w:r>
-        <w:rPr>
-          <w:rFonts w:eastAsia="Times New Roman"/>
-          <w:kern w:val="0"/>
-          <w:lang w:eastAsia="es-BO"/>
-          <w14:ligatures w14:val="none"/>
-        </w:rPr>
-        <w:t xml:space="preserve"> descentralizados </w:t>
-      </w:r>
-      <w:r>
-        <w:rPr>
-          <w:rFonts w:eastAsia="Times New Roman"/>
-          <w:kern w:val="0"/>
-          <w:lang w:eastAsia="es-BO"/>
-          <w14:ligatures w14:val="none"/>
-        </w:rPr>
-        <w:t>y la protección de la información en ópticas</w:t>
-      </w:r>
-      <w:r>
-        <w:rPr>
-          <w:rFonts w:eastAsia="Times New Roman"/>
-          <w:kern w:val="0"/>
-          <w:lang w:eastAsia="es-BO"/>
-          <w14:ligatures w14:val="none"/>
-        </w:rPr>
-        <w:t xml:space="preserve"> </w:t>
-      </w:r>
-      <w:r>
-        <w:rPr>
-          <w:rFonts w:eastAsia="Times New Roman"/>
-          <w:kern w:val="0"/>
-          <w:lang w:eastAsia="es-BO"/>
-          <w14:ligatures w14:val="none"/>
-        </w:rPr>
-        <w:t xml:space="preserve">mediante </w:t>
-      </w:r>
-      <w:r>
-        <w:rPr>
-          <w:rFonts w:eastAsia="Times New Roman"/>
-          <w:kern w:val="0"/>
-          <w:lang w:eastAsia="es-BO"/>
-          <w14:ligatures w14:val="none"/>
-        </w:rPr>
-        <w:t>un sistema centralizado de gestión de inventarios, basado en los estándares de seguridad ISO 27001 e ISO 27002?</w:t>
+        <w:t xml:space="preserve"> y la seguridad de la información en ópticas?</w:t>
       </w:r>
     </w:p>
     <w:p>
@@ -1331,23 +1469,28 @@
       </w:r>
     </w:p>
     <w:p>
-      <w:r>
-        <w:t>Implementar</w:t>
-      </w:r>
-      <w:r>
-        <w:t xml:space="preserve"> un sistema de gestión de inventarios </w:t>
-      </w:r>
-      <w:r>
-        <w:t>centralizado</w:t>
-      </w:r>
-      <w:r>
-        <w:t xml:space="preserve">, basado en los estándares ISO 27001 e ISO 27002, para garantizar la protección de la información y mejorar la eficiencia operativa, </w:t>
-      </w:r>
-      <w:r>
-        <w:t>en las ópticas</w:t>
-      </w:r>
-      <w:r>
-        <w:t>.</w:t>
+      <w:pPr>
+        <w:rPr>
+          <w:rFonts w:eastAsiaTheme="majorEastAsia" w:cstheme="majorBidi"/>
+          <w:b/>
+          <w:color w:val="000000" w:themeColor="text1"/>
+          <w:szCs w:val="28"/>
+        </w:rPr>
+      </w:pPr>
+      <w:r>
+        <w:t xml:space="preserve">Desarrollar un sistema de administración de inventarios para ópticas, basado en los estándares de seguridad ISO 27001 e ISO 27002, con el propósito de optimizar la gestión de inventarios y </w:t>
+      </w:r>
+      <w:r>
+        <w:t>favorecer</w:t>
+      </w:r>
+      <w:r>
+        <w:t xml:space="preserve"> la protección de la información sensible, mejorando la eficiencia </w:t>
+      </w:r>
+      <w:r>
+        <w:t>técnica</w:t>
+      </w:r>
+      <w:r>
+        <w:t xml:space="preserve"> y la seguridad de los datos en el contexto del sector óptico.</w:t>
       </w:r>
     </w:p>
     <w:p>
@@ -1359,7 +1502,6 @@
         </w:numPr>
       </w:pPr>
       <w:r>
-        <w:lastRenderedPageBreak/>
         <w:t>OBJETIVOS ESPECIFICOS</w:t>
       </w:r>
     </w:p>
@@ -1387,7 +1529,13 @@
         </w:numPr>
       </w:pPr>
       <w:r>
-        <w:t>Diseñar un sistema centralizado de gestión de inventarios que integre las normativas ISO 27001 e ISO 27002, enfocado en asegurar la protección de la información en las ópticas, logrando así un control eficiente y seguro de los procesos operativos.</w:t>
+        <w:t xml:space="preserve">Diseñar un sistema centralizado de gestión de inventarios que integre las normativas ISO 27001 e ISO 27002, enfocado en asegurar la protección de la información en las ópticas, logrando así un control eficiente y seguro de los procesos </w:t>
+      </w:r>
+      <w:r>
+        <w:t>tecnicos</w:t>
+      </w:r>
+      <w:r>
+        <w:t>.</w:t>
       </w:r>
     </w:p>
     <w:p>
@@ -1402,7 +1550,13 @@
         <w:t>Desarrollo</w:t>
       </w:r>
       <w:r>
-        <w:t xml:space="preserve"> procesos automatizados en el sistema de gestión de inventarios, enfocándose en la trazabilidad de los productos, para mejorar la eficiencia operativa.</w:t>
+        <w:t xml:space="preserve"> procesos automatizados en el sistema de gestión de inventarios, enfocándose en la trazabilidad de los productos, para mejorar la eficiencia </w:t>
+      </w:r>
+      <w:r>
+        <w:t>técnica</w:t>
+      </w:r>
+      <w:r>
+        <w:t>.</w:t>
       </w:r>
     </w:p>
     <w:p>
@@ -1414,28 +1568,834 @@
         </w:numPr>
       </w:pPr>
       <w:r>
+        <w:lastRenderedPageBreak/>
         <w:t>Evaluar las directrices usadas en la gestión de inventarios en ópticas, conforme a las normas ISO 27001 e ISO 27002, para asegurar que cumplen con los estándares internacionales de seguridad y eficiencia.</w:t>
       </w:r>
     </w:p>
     <w:p>
       <w:pPr>
-        <w:rPr>
-          <w:rFonts w:eastAsia="Times New Roman" w:cs="Arial"/>
-          <w:kern w:val="0"/>
-          <w:sz w:val="16"/>
-          <w:szCs w:val="16"/>
-          <w:lang w:val="es-BO" w:eastAsia="es-BO"/>
-          <w14:ligatures w14:val="none"/>
-        </w:rPr>
-      </w:pPr>
-      <w:r>
-        <w:rPr>
-          <w:rFonts w:eastAsia="Times New Roman" w:cs="Arial"/>
-          <w:kern w:val="0"/>
-          <w:sz w:val="16"/>
-          <w:szCs w:val="16"/>
-          <w:lang w:val="es-BO" w:eastAsia="es-BO"/>
-          <w14:ligatures w14:val="none"/>
+        <w:spacing w:before="0" w:line="278" w:lineRule="auto"/>
+        <w:jc w:val="left"/>
+        <w:rPr>
+          <w:rFonts w:eastAsiaTheme="majorEastAsia" w:cstheme="majorBidi"/>
+          <w:b/>
+          <w:color w:val="000000" w:themeColor="text1"/>
+          <w:szCs w:val="32"/>
+        </w:rPr>
+      </w:pPr>
+      <w:r>
+        <w:br w:type="page"/>
+      </w:r>
+    </w:p>
+    <w:p>
+      <w:pPr>
+        <w:pStyle w:val="Ttulo2"/>
+        <w:numPr>
+          <w:ilvl w:val="1"/>
+          <w:numId w:val="14"/>
+        </w:numPr>
+      </w:pPr>
+      <w:r>
+        <w:lastRenderedPageBreak/>
+        <w:t xml:space="preserve">DEFINICION DE VARIABLES </w:t>
+      </w:r>
+    </w:p>
+    <w:p>
+      <w:pPr>
+        <w:rPr>
+          <w:b/>
+          <w:bCs/>
+        </w:rPr>
+      </w:pPr>
+      <w:r>
+        <w:rPr>
+          <w:b/>
+          <w:bCs/>
+        </w:rPr>
+        <w:t>Variable Independiente:</w:t>
+      </w:r>
+    </w:p>
+    <w:p>
+      <w:pPr>
+        <w:rPr>
+          <w:b/>
+          <w:bCs/>
+        </w:rPr>
+      </w:pPr>
+      <w:r>
+        <w:t>Implementación del sistema centralizado de administración de inventarios basado en ISO 27001 e ISO 27002.</w:t>
+      </w:r>
+    </w:p>
+    <w:p>
+      <w:r>
+        <w:t>Esta es la variable que se manipula o introduce, y se espera que influya en la eficiencia operativa y la seguridad de la información en las ópticas. Es el supuesto "causante" de los cambios que se desean observar en el estudio.</w:t>
+      </w:r>
+    </w:p>
+    <w:p>
+      <w:pPr>
+        <w:rPr>
+          <w:b/>
+          <w:bCs/>
+        </w:rPr>
+      </w:pPr>
+      <w:r>
+        <w:rPr>
+          <w:b/>
+          <w:bCs/>
+        </w:rPr>
+        <w:t>Variable Dependiente:</w:t>
+      </w:r>
+    </w:p>
+    <w:p>
+      <w:r>
+        <w:t>Eficiencia operativa y seguridad de la información en las ópticas.</w:t>
+      </w:r>
+    </w:p>
+    <w:p>
+      <w:r>
+        <w:t>Esta variable se mide para observar cómo cambia en respuesta a la implementación del sistema centralizado. Es el "efecto" o resultado que se espera que mejore debido a la introducción de la variable independiente.</w:t>
+      </w:r>
+    </w:p>
+    <w:p>
+      <w:pPr>
+        <w:pStyle w:val="Ttulo2"/>
+        <w:numPr>
+          <w:ilvl w:val="1"/>
+          <w:numId w:val="14"/>
+        </w:numPr>
+      </w:pPr>
+      <w:r>
+        <w:t>DELIMITACIÓN</w:t>
+      </w:r>
+    </w:p>
+    <w:p>
+      <w:pPr>
+        <w:pStyle w:val="Ttulo3"/>
+        <w:numPr>
+          <w:ilvl w:val="2"/>
+          <w:numId w:val="14"/>
+        </w:numPr>
+      </w:pPr>
+      <w:r>
+        <w:t>L</w:t>
+      </w:r>
+      <w:r>
+        <w:t>Í</w:t>
+      </w:r>
+      <w:r>
+        <w:t>MITE TEMPORAL</w:t>
+      </w:r>
+    </w:p>
+    <w:p>
+      <w:r>
+        <w:t xml:space="preserve">La investigación sobre el Sistema de Administración de Inventarios para Ópticas con Implementación de Seguridad Basada en la ISO 27001 e ISO 27002 se llevará a cabo durante el período de </w:t>
+      </w:r>
+      <w:r>
+        <w:t xml:space="preserve">agosto </w:t>
+      </w:r>
+      <w:r>
+        <w:t xml:space="preserve">de 2024 a </w:t>
+      </w:r>
+      <w:r>
+        <w:t xml:space="preserve">enero </w:t>
+      </w:r>
+      <w:r>
+        <w:t>de 202</w:t>
+      </w:r>
+      <w:r>
+        <w:t>5</w:t>
+      </w:r>
+      <w:r>
+        <w:t xml:space="preserve">. Este intervalo temporal permitirá observar la implementación del sistema en un marco controlado, recopilando datos sobre la optimización de la </w:t>
+      </w:r>
+      <w:r>
+        <w:t xml:space="preserve">administración </w:t>
+      </w:r>
+      <w:r>
+        <w:t xml:space="preserve">de inventarios y la mejora en la seguridad de la información durante el </w:t>
+      </w:r>
+      <w:r>
+        <w:t>segundo</w:t>
+      </w:r>
+      <w:r>
+        <w:t xml:space="preserve"> semestre del año, asegurando que los resultados se obtengan dentro de un tiempo definido y coherente con los objetivos de la investigación.</w:t>
+      </w:r>
+    </w:p>
+    <w:p>
+      <w:pPr>
+        <w:pStyle w:val="Ttulo3"/>
+        <w:numPr>
+          <w:ilvl w:val="2"/>
+          <w:numId w:val="14"/>
+        </w:numPr>
+      </w:pPr>
+      <w:r>
+        <w:lastRenderedPageBreak/>
+        <w:t>L</w:t>
+      </w:r>
+      <w:r>
+        <w:t>Í</w:t>
+      </w:r>
+      <w:r>
+        <w:t>MITE GEOGRAFICO</w:t>
+      </w:r>
+    </w:p>
+    <w:p>
+      <w:r>
+        <w:t xml:space="preserve">La investigación se llevará a cabo en el sector óptico de la ciudad de La Paz, Bolivia, enfocándose en las ópticas que operan dentro de esta área geográfica. Esta delimitación espacial permitirá analizar la implementación del Sistema de Administración de Inventarios con Seguridad Basada en la ISO 27001 e ISO 27002 en un entorno urbano con características comerciales, facilitando la recolección de datos y </w:t>
+      </w:r>
+      <w:r>
+        <w:t xml:space="preserve">procurar </w:t>
+      </w:r>
+      <w:r>
+        <w:t>que los resultados obtenidos sean aplicables y relevantes para las ópticas de esta región.</w:t>
+      </w:r>
+    </w:p>
+    <w:p>
+      <w:pPr>
+        <w:pStyle w:val="Ttulo2"/>
+        <w:numPr>
+          <w:ilvl w:val="1"/>
+          <w:numId w:val="14"/>
+        </w:numPr>
+        <w:rPr>
+          <w:rFonts w:eastAsia="Times New Roman"/>
+          <w:lang w:val="es-BO" w:eastAsia="es-BO"/>
+        </w:rPr>
+      </w:pPr>
+      <w:r>
+        <w:rPr>
+          <w:rFonts w:eastAsia="Times New Roman"/>
+          <w:lang w:val="es-BO" w:eastAsia="es-BO"/>
+        </w:rPr>
+        <w:t>JUSTIFICACION</w:t>
+      </w:r>
+    </w:p>
+    <w:p>
+      <w:pPr>
+        <w:pStyle w:val="Ttulo3"/>
+        <w:numPr>
+          <w:ilvl w:val="2"/>
+          <w:numId w:val="14"/>
+        </w:numPr>
+        <w:rPr>
+          <w:rFonts w:eastAsia="Times New Roman"/>
+          <w:lang w:val="es-BO" w:eastAsia="es-BO"/>
+        </w:rPr>
+      </w:pPr>
+      <w:r>
+        <w:rPr>
+          <w:rFonts w:eastAsia="Times New Roman"/>
+          <w:lang w:val="es-BO" w:eastAsia="es-BO"/>
+        </w:rPr>
+        <w:t>JUSTIFICACIÓN</w:t>
+      </w:r>
+      <w:r>
+        <w:rPr>
+          <w:rFonts w:eastAsia="Times New Roman"/>
+          <w:lang w:val="es-BO" w:eastAsia="es-BO"/>
+        </w:rPr>
+        <w:t xml:space="preserve"> SOCIAL</w:t>
+      </w:r>
+    </w:p>
+    <w:p>
+      <w:pPr>
+        <w:rPr>
+          <w:lang w:val="es-BO" w:eastAsia="es-BO"/>
+        </w:rPr>
+      </w:pPr>
+      <w:r>
+        <w:rPr>
+          <w:lang w:val="es-BO" w:eastAsia="es-BO"/>
+        </w:rPr>
+        <w:t xml:space="preserve">La implementación de un Sistema de Administración de Inventarios para Ópticas con Seguridad Basada en la ISO 27001 e ISO 27002 tiene un impacto social considerable. En primer lugar, optimizar la gestión de inventarios en las ópticas puede contribuir a mejorar la estabilidad laboral del personal, al </w:t>
+      </w:r>
+      <w:r>
+        <w:rPr>
+          <w:lang w:val="es-BO" w:eastAsia="es-BO"/>
+        </w:rPr>
+        <w:t>favorecer</w:t>
+      </w:r>
+      <w:r>
+        <w:rPr>
+          <w:lang w:val="es-BO" w:eastAsia="es-BO"/>
+        </w:rPr>
+        <w:t xml:space="preserve"> una planificación más precisa y un control adecuado del stock. Esto no solo evitará situaciones de desabastecimiento o sobreabundancia, sino que también reducirá la presión sobre los empleados, mejorando así el ambiente laboral y fomentando un clima de trabajo más eficiente y organizado. Este impacto positivo en los trabajadores se reflejará en un mejor servicio al cliente, lo que beneficiará a la comunidad en general.</w:t>
+      </w:r>
+    </w:p>
+    <w:p>
+      <w:pPr>
+        <w:rPr>
+          <w:lang w:val="es-BO" w:eastAsia="es-BO"/>
+        </w:rPr>
+      </w:pPr>
+      <w:r>
+        <w:rPr>
+          <w:lang w:val="es-BO" w:eastAsia="es-BO"/>
+        </w:rPr>
+        <w:t xml:space="preserve">Además, la adopción de estándares internacionales de seguridad en la gestión de información sensible servirá como un modelo para otras empresas del sector salud en la región, promoviendo mejores prácticas tanto en el manejo de inventarios como en la protección de datos. Este avance contribuirá a fortalecer la competitividad de las ópticas locales, mientras fomenta la implementación de estándares de calidad que podrían </w:t>
+      </w:r>
+      <w:r>
+        <w:rPr>
+          <w:lang w:val="es-BO" w:eastAsia="es-BO"/>
+        </w:rPr>
+        <w:lastRenderedPageBreak/>
+        <w:t>beneficiar tanto a los empleados como a los consumidores, mejorando la seguridad, confianza y eficiencia en el sector óptico de la sociedad.</w:t>
+      </w:r>
+    </w:p>
+    <w:p>
+      <w:pPr>
+        <w:pStyle w:val="Ttulo3"/>
+        <w:numPr>
+          <w:ilvl w:val="2"/>
+          <w:numId w:val="14"/>
+        </w:numPr>
+        <w:rPr>
+          <w:rFonts w:eastAsia="Times New Roman"/>
+          <w:lang w:val="es-BO" w:eastAsia="es-BO"/>
+        </w:rPr>
+      </w:pPr>
+      <w:r>
+        <w:rPr>
+          <w:rFonts w:eastAsia="Times New Roman"/>
+          <w:lang w:val="es-BO" w:eastAsia="es-BO"/>
+        </w:rPr>
+        <w:t>JUSTIFICACI</w:t>
+      </w:r>
+      <w:r>
+        <w:rPr>
+          <w:rFonts w:eastAsia="Times New Roman"/>
+          <w:lang w:val="es-BO" w:eastAsia="es-BO"/>
+        </w:rPr>
+        <w:t>Ó</w:t>
+      </w:r>
+      <w:r>
+        <w:rPr>
+          <w:rFonts w:eastAsia="Times New Roman"/>
+          <w:lang w:val="es-BO" w:eastAsia="es-BO"/>
+        </w:rPr>
+        <w:t>N ECONOMICA</w:t>
+      </w:r>
+    </w:p>
+    <w:p>
+      <w:pPr>
+        <w:rPr>
+          <w:lang w:val="es-BO" w:eastAsia="es-BO"/>
+        </w:rPr>
+      </w:pPr>
+      <w:r>
+        <w:rPr>
+          <w:lang w:val="es-BO" w:eastAsia="es-BO"/>
+        </w:rPr>
+        <w:t xml:space="preserve">Desde una perspectiva económica, la implementación de un Sistema de Administración de Inventarios con Seguridad Basada en la ISO 27001 e ISO 27002 en las ópticas de La Paz tiene el potencial de generar importantes beneficios financieros. Al centralizar y optimizar la gestión de inventarios, se pueden reducir los costos asociados con el almacenamiento </w:t>
+      </w:r>
+      <w:r>
+        <w:rPr>
+          <w:lang w:val="es-BO" w:eastAsia="es-BO"/>
+        </w:rPr>
+        <w:t>deficiente</w:t>
+      </w:r>
+      <w:r>
+        <w:rPr>
+          <w:lang w:val="es-BO" w:eastAsia="es-BO"/>
+        </w:rPr>
+        <w:t xml:space="preserve">, las pérdidas por productos </w:t>
+      </w:r>
+      <w:r>
+        <w:rPr>
+          <w:lang w:val="es-BO" w:eastAsia="es-BO"/>
+        </w:rPr>
+        <w:t xml:space="preserve">faltantes </w:t>
+      </w:r>
+      <w:r>
+        <w:rPr>
+          <w:lang w:val="es-BO" w:eastAsia="es-BO"/>
+        </w:rPr>
+        <w:t>o deteriorados, y los errores en el control del stock. Esto permitirá a las ópticas minimizar el capital inmovilizado en productos que no rotan rápidamente, liberando recursos que podrán destinarse a inversiones más estratégicas, como la adquisición de nueva tecnología o mejoras en el servicio al cliente.</w:t>
+      </w:r>
+    </w:p>
+    <w:p>
+      <w:pPr>
+        <w:rPr>
+          <w:lang w:val="es-BO" w:eastAsia="es-BO"/>
+        </w:rPr>
+      </w:pPr>
+      <w:r>
+        <w:rPr>
+          <w:lang w:val="es-BO" w:eastAsia="es-BO"/>
+        </w:rPr>
+        <w:t xml:space="preserve">Además, la seguridad mejorada en la protección de los datos mediante la adopción de las normas ISO permitirá evitar posibles pérdidas económicas relacionadas con la vulneración de información. Esto no solo aumentará la confianza del cliente, sino que también fortalecerá la reputación de las ópticas, atrayendo nuevos clientes y asegurando su fidelización a largo plazo. En un mercado altamente competitivo, estas mejoras en la eficiencia y la reducción de costos serán claves para </w:t>
+      </w:r>
+      <w:r>
+        <w:rPr>
+          <w:lang w:val="es-BO" w:eastAsia="es-BO"/>
+        </w:rPr>
+        <w:t xml:space="preserve">favorecer </w:t>
+      </w:r>
+      <w:r>
+        <w:rPr>
+          <w:lang w:val="es-BO" w:eastAsia="es-BO"/>
+        </w:rPr>
+        <w:t>la sostenibilidad y crecimiento de las ópticas en el mediano y largo plazo.</w:t>
+      </w:r>
+    </w:p>
+    <w:p>
+      <w:pPr>
+        <w:pStyle w:val="Ttulo2"/>
+        <w:numPr>
+          <w:ilvl w:val="1"/>
+          <w:numId w:val="14"/>
+        </w:numPr>
+        <w:rPr>
+          <w:rFonts w:eastAsia="Times New Roman"/>
+          <w:lang w:val="es-BO" w:eastAsia="es-BO"/>
+        </w:rPr>
+      </w:pPr>
+      <w:r>
+        <w:rPr>
+          <w:rFonts w:eastAsia="Times New Roman"/>
+          <w:lang w:val="es-BO" w:eastAsia="es-BO"/>
+        </w:rPr>
+        <w:lastRenderedPageBreak/>
+        <w:t xml:space="preserve">METODOS DE </w:t>
+      </w:r>
+      <w:r>
+        <w:rPr>
+          <w:rFonts w:eastAsia="Times New Roman"/>
+          <w:lang w:val="es-BO" w:eastAsia="es-BO"/>
+        </w:rPr>
+        <w:t>INVESTIGACIÓN</w:t>
+      </w:r>
+    </w:p>
+    <w:p>
+      <w:pPr>
+        <w:pStyle w:val="Ttulo3"/>
+        <w:numPr>
+          <w:ilvl w:val="2"/>
+          <w:numId w:val="14"/>
+        </w:numPr>
+        <w:rPr>
+          <w:rFonts w:eastAsia="Times New Roman"/>
+          <w:lang w:val="es-BO" w:eastAsia="es-BO"/>
+        </w:rPr>
+      </w:pPr>
+      <w:r>
+        <w:rPr>
+          <w:rFonts w:eastAsia="Times New Roman"/>
+          <w:lang w:val="es-BO" w:eastAsia="es-BO"/>
+        </w:rPr>
+        <w:t xml:space="preserve">ENFOQUE DE LA </w:t>
+      </w:r>
+      <w:r>
+        <w:rPr>
+          <w:rFonts w:eastAsia="Times New Roman"/>
+          <w:lang w:val="es-BO" w:eastAsia="es-BO"/>
+        </w:rPr>
+        <w:t>INVESTIGACIÓN</w:t>
+      </w:r>
+    </w:p>
+    <w:p>
+      <w:pPr>
+        <w:rPr>
+          <w:lang w:val="es-BO" w:eastAsia="es-BO"/>
+        </w:rPr>
+      </w:pPr>
+      <w:r>
+        <w:rPr>
+          <w:lang w:val="es-BO" w:eastAsia="es-BO"/>
+        </w:rPr>
+        <w:t>El enfoque de esta investigación será cualitativo, ya que se centrará en comprender cómo la implementación del Sistema de Administración de Inventarios para Ópticas con Seguridad Basada en la ISO 27001 e ISO 27002 impacta en la operatividad y seguridad de las ópticas desde la perspectiva de los empleados y administradores. A través de entrevistas y observaciones, se recopilarán datos descriptivos que permitirán analizar las experiencias y percepciones de los actores involucrados, con el fin de entender los desafíos, beneficios y cambios en los procesos de trabajo. Este enfoque permitirá una comprensión profunda y detallada del fenómeno en estudio, más allá de los números, explorando el contexto y las dinámicas internas del sistema.</w:t>
+      </w:r>
+    </w:p>
+    <w:p>
+      <w:pPr>
+        <w:pStyle w:val="Ttulo3"/>
+        <w:numPr>
+          <w:ilvl w:val="2"/>
+          <w:numId w:val="14"/>
+        </w:numPr>
+        <w:rPr>
+          <w:rFonts w:eastAsia="Times New Roman"/>
+          <w:lang w:val="es-BO" w:eastAsia="es-BO"/>
+        </w:rPr>
+      </w:pPr>
+      <w:r>
+        <w:rPr>
+          <w:rFonts w:eastAsia="Times New Roman"/>
+          <w:lang w:val="es-BO" w:eastAsia="es-BO"/>
+        </w:rPr>
+        <w:t>M</w:t>
+      </w:r>
+      <w:r>
+        <w:rPr>
+          <w:rFonts w:eastAsia="Times New Roman"/>
+          <w:lang w:val="es-BO" w:eastAsia="es-BO"/>
+        </w:rPr>
+        <w:t>É</w:t>
+      </w:r>
+      <w:r>
+        <w:rPr>
+          <w:rFonts w:eastAsia="Times New Roman"/>
+          <w:lang w:val="es-BO" w:eastAsia="es-BO"/>
+        </w:rPr>
+        <w:t xml:space="preserve">TODO DE </w:t>
+      </w:r>
+      <w:r>
+        <w:rPr>
+          <w:rFonts w:eastAsia="Times New Roman"/>
+          <w:lang w:val="es-BO" w:eastAsia="es-BO"/>
+        </w:rPr>
+        <w:t>INVESTIGACIÓN</w:t>
+      </w:r>
+    </w:p>
+    <w:p>
+      <w:pPr>
+        <w:rPr>
+          <w:lang w:val="es-BO" w:eastAsia="es-BO"/>
+        </w:rPr>
+      </w:pPr>
+      <w:r>
+        <w:rPr>
+          <w:lang w:val="es-BO" w:eastAsia="es-BO"/>
+        </w:rPr>
+        <w:t>El método de investigación adoptado será inductivo, ya que la investigación cualitativa partirá de la observación y el análisis de las experiencias específicas de los empleados y administradores en las ópticas que implementan el Sistema de Administración de Inventarios con Seguridad Basada en la ISO 27001 e ISO 27002. A través de entrevistas y observaciones detalladas, se recopilarán datos empíricos que permitirán generar una comprensión teórica general sobre el impacto del sistema en la eficiencia operativa y la seguridad de la información. Este enfoque facilitará el desarrollo de conclusiones basadas en las experiencias reales dentro del contexto específico de las ópticas.</w:t>
+      </w:r>
+    </w:p>
+    <w:p>
+      <w:pPr>
+        <w:pStyle w:val="Ttulo3"/>
+        <w:numPr>
+          <w:ilvl w:val="2"/>
+          <w:numId w:val="14"/>
+        </w:numPr>
+        <w:rPr>
+          <w:rFonts w:eastAsia="Times New Roman"/>
+          <w:lang w:val="es-BO" w:eastAsia="es-BO"/>
+        </w:rPr>
+      </w:pPr>
+      <w:r>
+        <w:rPr>
+          <w:rFonts w:eastAsia="Times New Roman"/>
+          <w:lang w:val="es-BO" w:eastAsia="es-BO"/>
+        </w:rPr>
+        <w:t>DISEÑO DE LA INVESTIGACIÓN</w:t>
+      </w:r>
+    </w:p>
+    <w:p>
+      <w:pPr>
+        <w:rPr>
+          <w:lang w:val="es-BO" w:eastAsia="es-BO"/>
+        </w:rPr>
+      </w:pPr>
+      <w:r>
+        <w:rPr>
+          <w:lang w:val="es-BO" w:eastAsia="es-BO"/>
+        </w:rPr>
+        <w:t xml:space="preserve">El diseño de esta investigación será </w:t>
+      </w:r>
+      <w:r>
+        <w:rPr>
+          <w:b/>
+          <w:bCs/>
+          <w:lang w:val="es-BO" w:eastAsia="es-BO"/>
+        </w:rPr>
+        <w:t>no experimental</w:t>
+      </w:r>
+      <w:r>
+        <w:rPr>
+          <w:lang w:val="es-BO" w:eastAsia="es-BO"/>
+        </w:rPr>
+        <w:t xml:space="preserve"> y </w:t>
+      </w:r>
+      <w:r>
+        <w:rPr>
+          <w:b/>
+          <w:bCs/>
+          <w:lang w:val="es-BO" w:eastAsia="es-BO"/>
+        </w:rPr>
+        <w:t>transversal</w:t>
+      </w:r>
+      <w:r>
+        <w:rPr>
+          <w:lang w:val="es-BO" w:eastAsia="es-BO"/>
+        </w:rPr>
+        <w:t xml:space="preserve">. Se observará el fenómeno tal como ocurre en las ópticas, sin manipular las variables, con el fin de analizar </w:t>
+      </w:r>
+      <w:r>
+        <w:rPr>
+          <w:lang w:val="es-BO" w:eastAsia="es-BO"/>
+        </w:rPr>
+        <w:lastRenderedPageBreak/>
+        <w:t>cómo la implementación del Sistema de Administración de Inventarios con Seguridad Basada en la ISO 27001 e ISO 27002 impacta en la operatividad y seguridad de la información. Los datos se recogerán en un solo punto en el tiempo, proporcionando una instantánea de las percepciones y resultados inmediatos en las ópticas que utilizan este sistema. Este diseño permitirá evaluar las experiencias de los actores clave sin intervenir en los procesos naturales de la empresa.</w:t>
+      </w:r>
+    </w:p>
+    <w:p>
+      <w:pPr>
+        <w:pStyle w:val="Ttulo3"/>
+        <w:numPr>
+          <w:ilvl w:val="2"/>
+          <w:numId w:val="14"/>
+        </w:numPr>
+        <w:rPr>
+          <w:lang w:val="es-BO" w:eastAsia="es-BO"/>
+        </w:rPr>
+      </w:pPr>
+      <w:r>
+        <w:rPr>
+          <w:lang w:val="es-BO" w:eastAsia="es-BO"/>
+        </w:rPr>
+        <w:t>TIPO DE INVESTIGACIÓN</w:t>
+      </w:r>
+    </w:p>
+    <w:p>
+      <w:pPr>
+        <w:rPr>
+          <w:lang w:val="es-BO" w:eastAsia="es-BO"/>
+        </w:rPr>
+      </w:pPr>
+      <w:r>
+        <w:rPr>
+          <w:lang w:val="es-BO" w:eastAsia="es-BO"/>
+        </w:rPr>
+        <w:t>Este estudio será de tipo aplicado y teórico, ya que busca tanto resolver un problema práctico en la gestión de inventarios en las ópticas como contribuir al desarrollo teórico en el campo de la seguridad de la información. En su enfoque aplicado, la investigación tendrá como objetivo implementar un Sistema de Administración de Inventarios con Seguridad Basada en la ISO 27001 e ISO 27002, resolviendo un problema concreto de eficiencia operativa y protección de datos en ópticas. Paralelamente, desde un enfoque teórico, se buscará generar conocimientos que contribuyan a la comprensión de cómo la implementación de estos estándares de seguridad puede ser adaptada y aplicada en el contexto específico de las pequeñas y medianas empresas del sector óptico, aportando así principios generales que podrían ser utilizados en otros ámbitos.</w:t>
+      </w:r>
+    </w:p>
+    <w:p>
+      <w:pPr>
+        <w:pStyle w:val="Ttulo2"/>
+        <w:numPr>
+          <w:ilvl w:val="1"/>
+          <w:numId w:val="14"/>
+        </w:numPr>
+        <w:rPr>
+          <w:lang w:eastAsia="es-BO"/>
+        </w:rPr>
+      </w:pPr>
+      <w:r>
+        <w:rPr>
+          <w:lang w:eastAsia="es-BO"/>
+        </w:rPr>
+        <w:t>TÉCNICAS DE INVESTIGACIÓN Y SUS INSTRUMENTOS</w:t>
+      </w:r>
+    </w:p>
+    <w:p>
+      <w:pPr>
+        <w:pStyle w:val="Ttulo3"/>
+        <w:numPr>
+          <w:ilvl w:val="2"/>
+          <w:numId w:val="14"/>
+        </w:numPr>
+        <w:rPr>
+          <w:lang w:eastAsia="es-BO"/>
+        </w:rPr>
+      </w:pPr>
+      <w:r>
+        <w:rPr>
+          <w:lang w:eastAsia="es-BO"/>
+        </w:rPr>
+        <w:t>TÉCNICA DE INVESTIGACIÓN</w:t>
+      </w:r>
+    </w:p>
+    <w:p>
+      <w:pPr>
+        <w:rPr>
+          <w:lang w:val="es-BO" w:eastAsia="es-BO"/>
+        </w:rPr>
+      </w:pPr>
+      <w:r>
+        <w:rPr>
+          <w:lang w:eastAsia="es-BO"/>
+        </w:rPr>
+        <w:t xml:space="preserve">Las técnicas de investigación seleccionadas para este estudio serán </w:t>
+      </w:r>
+      <w:r>
+        <w:rPr>
+          <w:b/>
+          <w:bCs/>
+          <w:lang w:eastAsia="es-BO"/>
+        </w:rPr>
+        <w:t>cualitativas</w:t>
+      </w:r>
+      <w:r>
+        <w:rPr>
+          <w:lang w:eastAsia="es-BO"/>
+        </w:rPr>
+        <w:t>, utilizando principalmente</w:t>
+      </w:r>
+      <w:r>
+        <w:rPr>
+          <w:lang w:eastAsia="es-BO"/>
+        </w:rPr>
+        <w:t xml:space="preserve"> </w:t>
+      </w:r>
+      <w:r>
+        <w:rPr>
+          <w:b/>
+          <w:bCs/>
+          <w:lang w:eastAsia="es-BO"/>
+        </w:rPr>
+        <w:t>entrevistas en profundidad</w:t>
+      </w:r>
+      <w:r>
+        <w:rPr>
+          <w:lang w:eastAsia="es-BO"/>
+        </w:rPr>
+        <w:t xml:space="preserve"> y </w:t>
+      </w:r>
+      <w:r>
+        <w:rPr>
+          <w:b/>
+          <w:bCs/>
+          <w:lang w:eastAsia="es-BO"/>
+        </w:rPr>
+        <w:t>observación participante</w:t>
+      </w:r>
+      <w:r>
+        <w:rPr>
+          <w:lang w:eastAsia="es-BO"/>
+        </w:rPr>
+        <w:t xml:space="preserve">. Las entrevistas en profundidad se llevarán a cabo con empleados clave de las ópticas, permitiendo explorar de manera detallada sus experiencias y percepciones sobre el </w:t>
+      </w:r>
+      <w:r>
+        <w:rPr>
+          <w:lang w:eastAsia="es-BO"/>
+        </w:rPr>
+        <w:lastRenderedPageBreak/>
+        <w:t>sistema de administración de inventarios y su impacto en la operatividad y seguridad. Simultáneamente, el investigador realizará observación participante dentro de las ópticas, involucrándose directamente en el entorno para observar de primera mano cómo se manejan los inventarios y cómo interactúan los empleados con el sistema implementado. Los datos recolectados a través de ambas técnicas se analizarán para identificar patrones de comportamiento y temas comunes, proporcionando una visión más profunda del impacto del sistema en el entorno laboral. A partir de estos hallazgos, se evaluarán las mejoras operativas y los desafíos que enfrenta el sistema, con el fin de generar conclusiones que ayuden a optimizar su implementación en el futuro.</w:t>
+      </w:r>
+    </w:p>
+    <w:p>
+      <w:pPr>
+        <w:pStyle w:val="Ttulo3"/>
+        <w:numPr>
+          <w:ilvl w:val="2"/>
+          <w:numId w:val="14"/>
+        </w:numPr>
+        <w:rPr>
+          <w:lang w:val="es-BO" w:eastAsia="es-BO"/>
+        </w:rPr>
+      </w:pPr>
+      <w:r>
+        <w:rPr>
+          <w:lang w:val="es-BO" w:eastAsia="es-BO"/>
+        </w:rPr>
+        <w:t>INSTRUMENTOS DE INVESTIGACION</w:t>
+      </w:r>
+    </w:p>
+    <w:p>
+      <w:pPr>
+        <w:rPr>
+          <w:lang w:val="es-BO" w:eastAsia="es-BO"/>
+        </w:rPr>
+      </w:pPr>
+      <w:r>
+        <w:rPr>
+          <w:lang w:val="es-BO" w:eastAsia="es-BO"/>
+        </w:rPr>
+        <w:t>En esta investigación se utilizarán dos principales instrumentos cualitativos: las guías de entrevista y los cuadernos de campo. Las guías de entrevista serán documentos estructurados con preguntas abiertas que permitirán conducir las entrevistas en profundidad con los empleados de las ópticas. Estas preguntas estarán orientadas a explorar las percepciones y experiencias de los participantes respecto al sistema de administración de inventarios y su impacto en la seguridad de la información y la operatividad. Por otro lado, durante las sesiones de observación participante, se utilizarán cuadernos de campo para registrar de manera detallada las interacciones, comportamientos y procesos observados en las ópticas. Estos cuadernos permitirán capturar información relevante y contextos específicos que contribuirán a un análisis profundo del funcionamiento del sistema en el entorno real de trabajo.</w:t>
+      </w:r>
+    </w:p>
+    <w:p>
+      <w:pPr>
+        <w:pStyle w:val="Ttulo2"/>
+        <w:numPr>
+          <w:ilvl w:val="1"/>
+          <w:numId w:val="14"/>
+        </w:numPr>
+        <w:rPr>
+          <w:lang w:val="es-BO" w:eastAsia="es-BO"/>
+        </w:rPr>
+      </w:pPr>
+      <w:r>
+        <w:rPr>
+          <w:lang w:val="es-BO" w:eastAsia="es-BO"/>
+        </w:rPr>
+        <w:t xml:space="preserve"> POBLACIÓN Y MUESTRA</w:t>
+      </w:r>
+    </w:p>
+    <w:p>
+      <w:pPr>
+        <w:rPr>
+          <w:lang w:val="es-BO" w:eastAsia="es-BO"/>
+        </w:rPr>
+      </w:pPr>
+      <w:r>
+        <w:rPr>
+          <w:lang w:val="es-BO" w:eastAsia="es-BO"/>
+        </w:rPr>
+        <w:t>Población:</w:t>
+      </w:r>
+    </w:p>
+    <w:p>
+      <w:pPr>
+        <w:rPr>
+          <w:lang w:val="es-BO" w:eastAsia="es-BO"/>
+        </w:rPr>
+      </w:pPr>
+      <w:r>
+        <w:rPr>
+          <w:lang w:val="es-BO" w:eastAsia="es-BO"/>
+        </w:rPr>
+        <w:lastRenderedPageBreak/>
+        <w:t>La población de esta investigación estará compuesta por todas las ópticas de la ciudad de La Paz, Bolivia, que utilizan o están en proceso de implementar un sistema de administración de inventarios. Esta población incluirá tanto los empleados operativos (como encargados de almacén o ventas) como los administradores de las ópticas, quienes interactúan directamente con el sistema y tienen conocimiento sobre la gestión de inventarios y la seguridad de la información.</w:t>
+      </w:r>
+    </w:p>
+    <w:p>
+      <w:pPr>
+        <w:rPr>
+          <w:lang w:val="es-BO" w:eastAsia="es-BO"/>
+        </w:rPr>
+      </w:pPr>
+      <w:r>
+        <w:rPr>
+          <w:lang w:val="es-BO" w:eastAsia="es-BO"/>
+        </w:rPr>
+        <w:t>Muestra:</w:t>
+      </w:r>
+    </w:p>
+    <w:p>
+      <w:pPr>
+        <w:rPr>
+          <w:lang w:val="es-BO" w:eastAsia="es-BO"/>
+        </w:rPr>
+      </w:pPr>
+      <w:r>
+        <w:rPr>
+          <w:lang w:val="es-BO" w:eastAsia="es-BO"/>
+        </w:rPr>
+        <w:t>La muestra será un subconjunto de esta población. Para este estudio, se seleccionarán entre 5 y 10 ópticas de diferentes tamaños (pequeñas, medianas y grandes), que proporcionen una representación adecuada de la variedad existente en el sector. En cada óptica, se entrevistarán al menos 2 empleados clave (un administrador y un empleado operativo) para obtener diversas perspectivas sobre la implementación del sistema. La selección de la muestra será no probabilística y basada en criterios como la accesibilidad y la disposición de las ópticas para participar en el estudio.</w:t>
+      </w:r>
+    </w:p>
+    <w:p>
+      <w:pPr>
+        <w:rPr>
+          <w:lang w:val="es-BO" w:eastAsia="es-BO"/>
+        </w:rPr>
+      </w:pPr>
+    </w:p>
+    <w:p>
+      <w:pPr>
+        <w:rPr>
+          <w:lang w:val="es-BO" w:eastAsia="es-BO"/>
+        </w:rPr>
+      </w:pPr>
+    </w:p>
+    <w:p>
+      <w:pPr>
+        <w:pStyle w:val="Ttulo3"/>
+        <w:numPr>
+          <w:ilvl w:val="2"/>
+          <w:numId w:val="14"/>
+        </w:numPr>
+        <w:rPr>
+          <w:rFonts w:eastAsia="Times New Roman"/>
+          <w:lang w:val="es-BO" w:eastAsia="es-BO"/>
+        </w:rPr>
+      </w:pPr>
+      <w:r>
+        <w:rPr>
+          <w:rFonts w:eastAsia="Times New Roman"/>
+          <w:lang w:val="es-BO" w:eastAsia="es-BO"/>
         </w:rPr>
         <w:br w:type="page"/>
       </w:r>
@@ -1511,179 +2471,106 @@
           <w:lang w:val="es-BO"/>
         </w:rPr>
       </w:pPr>
-      <w:proofErr w:type="spellStart"/>
       <w:r>
         <w:rPr>
           <w:rFonts w:cs="Arial"/>
           <w:lang w:val="es-BO"/>
         </w:rPr>
-        <w:t>Coarite</w:t>
-      </w:r>
-      <w:proofErr w:type="spellEnd"/>
-      <w:r>
+        <w:t>Coarite Tumiri, V. (2007). Sistema Integrado de Control de Inventario 'ATIPAJ' Compañía Cervecera Boliviana S.A. Universidad Mayor de San Andrés, Carrera de Informática.</w:t>
+      </w:r>
+    </w:p>
+    <w:p>
+      <w:pPr>
         <w:rPr>
           <w:rFonts w:cs="Arial"/>
           <w:lang w:val="es-BO"/>
         </w:rPr>
-        <w:t xml:space="preserve"> </w:t>
-      </w:r>
-      <w:proofErr w:type="spellStart"/>
+      </w:pPr>
       <w:r>
         <w:rPr>
           <w:rFonts w:cs="Arial"/>
           <w:lang w:val="es-BO"/>
         </w:rPr>
-        <w:t>Tumiri</w:t>
-      </w:r>
-      <w:proofErr w:type="spellEnd"/>
-      <w:r>
+        <w:t>La Fuente Choque, J. (2008). Sistema para la Gestión de Ventas e Inventario Caso: Importadora Soluciones Médicas Lifemed S.R.L. Universidad Mayor de San Andrés, Carrera de Informática.</w:t>
+      </w:r>
+    </w:p>
+    <w:p>
+      <w:pPr>
         <w:rPr>
           <w:rFonts w:cs="Arial"/>
           <w:lang w:val="es-BO"/>
         </w:rPr>
-        <w:t>, V. (2007). Sistema Integrado de Control de Inventario 'ATIPAJ' Compañía Cervecera Boliviana S.A. Universidad Mayor de San Andrés, Carrera de Informática.</w:t>
-      </w:r>
-    </w:p>
-    <w:p>
-      <w:pPr>
+      </w:pPr>
+      <w:r>
         <w:rPr>
           <w:rFonts w:cs="Arial"/>
           <w:lang w:val="es-BO"/>
         </w:rPr>
-      </w:pPr>
-      <w:r>
+        <w:t>Ramos Paye, J. L. (2005). Sistema de Control de Inventarios para Laboratorios Crespal S.A. Regional Sucre. Universidad Mayor de San Andrés, Carrera de Informática.</w:t>
+      </w:r>
+    </w:p>
+    <w:p>
+      <w:pPr>
         <w:rPr>
           <w:rFonts w:cs="Arial"/>
           <w:lang w:val="es-BO"/>
         </w:rPr>
-        <w:t xml:space="preserve">La Fuente Choque, J. (2008). Sistema para la Gestión de Ventas e Inventario Caso: Importadora Soluciones Médicas </w:t>
-      </w:r>
-      <w:proofErr w:type="spellStart"/>
+      </w:pPr>
       <w:r>
         <w:rPr>
           <w:rFonts w:cs="Arial"/>
           <w:lang w:val="es-BO"/>
         </w:rPr>
-        <w:t>Lifemed</w:t>
-      </w:r>
-      <w:proofErr w:type="spellEnd"/>
-      <w:r>
+        <w:t>Choque Chambilla, R. F. (2007). Sistema de Información de Compras e Inventarios SAMA. Universidad Mayor de San Andrés, Carrera de Informática.</w:t>
+      </w:r>
+    </w:p>
+    <w:p>
+      <w:pPr>
         <w:rPr>
           <w:rFonts w:cs="Arial"/>
           <w:lang w:val="es-BO"/>
         </w:rPr>
-        <w:t xml:space="preserve"> S.R.L. Universidad Mayor de San Andrés, Carrera de Informática.</w:t>
-      </w:r>
-    </w:p>
-    <w:p>
-      <w:pPr>
+      </w:pPr>
+      <w:r>
         <w:rPr>
           <w:rFonts w:cs="Arial"/>
           <w:lang w:val="es-BO"/>
         </w:rPr>
-      </w:pPr>
-      <w:r>
+        <w:t>Suarez Marin, V. (2008). Sistema de Control y Seguimiento de Almacenes para la Corte Departamental Electoral La Paz, Sala Provincias. Universidad Mayor de San Andrés, Carrera de Informática.</w:t>
+      </w:r>
+    </w:p>
+    <w:p>
+      <w:pPr>
         <w:rPr>
           <w:rFonts w:cs="Arial"/>
           <w:lang w:val="es-BO"/>
         </w:rPr>
-        <w:t xml:space="preserve">Ramos Paye, J. L. (2005). Sistema de Control de Inventarios para Laboratorios </w:t>
-      </w:r>
-      <w:proofErr w:type="spellStart"/>
+      </w:pPr>
       <w:r>
         <w:rPr>
           <w:rFonts w:cs="Arial"/>
           <w:lang w:val="es-BO"/>
         </w:rPr>
-        <w:t>Crespal</w:t>
-      </w:r>
-      <w:proofErr w:type="spellEnd"/>
-      <w:r>
+        <w:t>Chiri Honorio, C. (2009). Sistema de Entradas y Salidas e Inventario Caso: BOLITAL S.R.L. Universidad Mayor de San Andrés, Carrera de Informática.</w:t>
+      </w:r>
+    </w:p>
+    <w:p>
+      <w:pPr>
         <w:rPr>
           <w:rFonts w:cs="Arial"/>
           <w:lang w:val="es-BO"/>
         </w:rPr>
-        <w:t xml:space="preserve"> S.A. Regional Sucre. Universidad Mayor de San Andrés, Carrera de Informática.</w:t>
-      </w:r>
-    </w:p>
-    <w:p>
-      <w:pPr>
+      </w:pPr>
+      <w:r>
         <w:rPr>
           <w:rFonts w:cs="Arial"/>
           <w:lang w:val="es-BO"/>
         </w:rPr>
-      </w:pPr>
-      <w:r>
-        <w:rPr>
-          <w:rFonts w:cs="Arial"/>
-          <w:lang w:val="es-BO"/>
-        </w:rPr>
-        <w:t>Choque Chambilla, R. F. (2007). Sistema de Información de Compras e Inventarios SAMA. Universidad Mayor de San Andrés, Carrera de Informática.</w:t>
-      </w:r>
-    </w:p>
-    <w:p>
-      <w:pPr>
-        <w:rPr>
-          <w:rFonts w:cs="Arial"/>
-          <w:lang w:val="es-BO"/>
-        </w:rPr>
-      </w:pPr>
-      <w:r>
-        <w:rPr>
-          <w:rFonts w:cs="Arial"/>
-          <w:lang w:val="es-BO"/>
-        </w:rPr>
-        <w:t xml:space="preserve">Suarez </w:t>
-      </w:r>
-      <w:proofErr w:type="spellStart"/>
-      <w:r>
-        <w:rPr>
-          <w:rFonts w:cs="Arial"/>
-          <w:lang w:val="es-BO"/>
-        </w:rPr>
-        <w:t>Marin</w:t>
-      </w:r>
-      <w:proofErr w:type="spellEnd"/>
-      <w:r>
-        <w:rPr>
-          <w:rFonts w:cs="Arial"/>
-          <w:lang w:val="es-BO"/>
-        </w:rPr>
-        <w:t>, V. (2008). Sistema de Control y Seguimiento de Almacenes para la Corte Departamental Electoral La Paz, Sala Provincias. Universidad Mayor de San Andrés, Carrera de Informática.</w:t>
-      </w:r>
-    </w:p>
-    <w:p>
-      <w:pPr>
-        <w:rPr>
-          <w:rFonts w:cs="Arial"/>
-          <w:lang w:val="es-BO"/>
-        </w:rPr>
-      </w:pPr>
-      <w:r>
-        <w:rPr>
-          <w:rFonts w:cs="Arial"/>
-          <w:lang w:val="es-BO"/>
-        </w:rPr>
-        <w:t>Chiri Honorio, C. (2009). Sistema de Entradas y Salidas e Inventario Caso: BOLITAL S.R.L. Universidad Mayor de San Andrés, Carrera de Informática.</w:t>
-      </w:r>
-    </w:p>
-    <w:p>
-      <w:pPr>
-        <w:rPr>
-          <w:rFonts w:cs="Arial"/>
-          <w:lang w:val="es-BO"/>
-        </w:rPr>
-      </w:pPr>
-      <w:r>
-        <w:rPr>
-          <w:rFonts w:cs="Arial"/>
-          <w:lang w:val="es-BO"/>
-        </w:rPr>
         <w:t>Callisaya Apaza, W. D. (2017). Software de Gestión y Control de Inventarios Caso: AGADON S.R.L. Universidad Mayor de San Andrés, Carrera de Informática.</w:t>
       </w:r>
     </w:p>
     <w:sectPr>
-      <w:footerReference w:type="default" r:id="rId14"/>
+      <w:footerReference w:type="default" r:id="rId11"/>
       <w:pgSz w:w="12240" w:h="15840"/>
       <w:pgMar w:top="1417" w:right="1134" w:bottom="1417" w:left="1701" w:header="720" w:footer="720" w:gutter="0"/>
       <w:pgNumType w:start="1"/>
@@ -1692,46 +2579,6 @@
     </w:sectPr>
   </w:body>
 </w:document>
-</file>
-
-<file path=word/comments.xml><?xml version="1.0" encoding="utf-8"?>
-<w:comments xmlns:wpc="http://schemas.microsoft.com/office/word/2010/wordprocessingCanvas" xmlns:cx="http://schemas.microsoft.com/office/drawing/2014/chartex" xmlns:cx1="http://schemas.microsoft.com/office/drawing/2015/9/8/chartex" xmlns:cx2="http://schemas.microsoft.com/office/drawing/2015/10/21/chartex" xmlns:cx3="http://schemas.microsoft.com/office/drawing/2016/5/9/chartex" xmlns:cx4="http://schemas.microsoft.com/office/drawing/2016/5/10/chartex" xmlns:cx5="http://schemas.microsoft.com/office/drawing/2016/5/11/chartex" xmlns:cx6="http://schemas.microsoft.com/office/drawing/2016/5/12/chartex" xmlns:cx7="http://schemas.microsoft.com/office/drawing/2016/5/13/chartex" xmlns:cx8="http://schemas.microsoft.com/office/drawing/2016/5/14/chartex" xmlns:mc="http://schemas.openxmlformats.org/markup-compatibility/2006" xmlns:aink="http://schemas.microsoft.com/office/drawing/2016/ink" xmlns:am3d="http://schemas.microsoft.com/office/drawing/2017/model3d" xmlns:o="urn:schemas-microsoft-com:office:office" xmlns:oel="http://schemas.microsoft.com/office/2019/extlst" xmlns:r="http://schemas.openxmlformats.org/officeDocument/2006/relationships" xmlns:m="http://schemas.openxmlformats.org/officeDocument/2006/math" xmlns:v="urn:schemas-microsoft-com:vml" xmlns:wp14="http://schemas.microsoft.com/office/word/2010/wordprocessingDrawing" xmlns:wp="http://schemas.openxmlformats.org/drawingml/2006/wordprocessingDrawing" xmlns:w10="urn:schemas-microsoft-com:office:word" xmlns:w="http://schemas.openxmlformats.org/wordprocessingml/2006/main" xmlns:w14="http://schemas.microsoft.com/office/word/2010/wordml" xmlns:w15="http://schemas.microsoft.com/office/word/2012/wordml" xmlns:w16cex="http://schemas.microsoft.com/office/word/2018/wordml/cex" xmlns:w16cid="http://schemas.microsoft.com/office/word/2016/wordml/cid" xmlns:w16="http://schemas.microsoft.com/office/word/2018/wordml" xmlns:w16du="http://schemas.microsoft.com/office/word/2023/wordml/word16du" xmlns:w16sdtdh="http://schemas.microsoft.com/office/word/2020/wordml/sdtdatahash" xmlns:w16se="http://schemas.microsoft.com/office/word/2015/wordml/symex" xmlns:wpg="http://schemas.microsoft.com/office/word/2010/wordprocessingGroup" xmlns:wpi="http://schemas.microsoft.com/office/word/2010/wordprocessingInk" xmlns:wne="http://schemas.microsoft.com/office/word/2006/wordml" xmlns:wps="http://schemas.microsoft.com/office/word/2010/wordprocessingShape" mc:Ignorable="w14 w15 w16se w16cid w16 w16cex w16sdtdh w16du wp14">
-  <w:comment w:id="0" w:author="Office" w:date="2024-08-28T19:42:00Z" w:initials="SS">
-    <w:p>
-      <w:pPr>
-        <w:pStyle w:val="Textocomentario"/>
-        <w:jc w:val="left"/>
-      </w:pPr>
-      <w:r>
-        <w:rPr>
-          <w:rStyle w:val="Refdecomentario"/>
-        </w:rPr>
-        <w:annotationRef/>
-      </w:r>
-      <w:r>
-        <w:t>Moverlo al planteamiento</w:t>
-      </w:r>
-    </w:p>
-  </w:comment>
-</w:comments>
-</file>
-
-<file path=word/commentsExtended.xml><?xml version="1.0" encoding="utf-8"?>
-<w15:commentsEx xmlns:wpc="http://schemas.microsoft.com/office/word/2010/wordprocessingCanvas" xmlns:cx="http://schemas.microsoft.com/office/drawing/2014/chartex" xmlns:cx1="http://schemas.microsoft.com/office/drawing/2015/9/8/chartex" xmlns:cx2="http://schemas.microsoft.com/office/drawing/2015/10/21/chartex" xmlns:cx3="http://schemas.microsoft.com/office/drawing/2016/5/9/chartex" xmlns:cx4="http://schemas.microsoft.com/office/drawing/2016/5/10/chartex" xmlns:cx5="http://schemas.microsoft.com/office/drawing/2016/5/11/chartex" xmlns:cx6="http://schemas.microsoft.com/office/drawing/2016/5/12/chartex" xmlns:cx7="http://schemas.microsoft.com/office/drawing/2016/5/13/chartex" xmlns:cx8="http://schemas.microsoft.com/office/drawing/2016/5/14/chartex" xmlns:mc="http://schemas.openxmlformats.org/markup-compatibility/2006" xmlns:aink="http://schemas.microsoft.com/office/drawing/2016/ink" xmlns:am3d="http://schemas.microsoft.com/office/drawing/2017/model3d" xmlns:o="urn:schemas-microsoft-com:office:office" xmlns:oel="http://schemas.microsoft.com/office/2019/extlst" xmlns:r="http://schemas.openxmlformats.org/officeDocument/2006/relationships" xmlns:m="http://schemas.openxmlformats.org/officeDocument/2006/math" xmlns:v="urn:schemas-microsoft-com:vml" xmlns:wp14="http://schemas.microsoft.com/office/word/2010/wordprocessingDrawing" xmlns:wp="http://schemas.openxmlformats.org/drawingml/2006/wordprocessingDrawing" xmlns:w10="urn:schemas-microsoft-com:office:word" xmlns:w="http://schemas.openxmlformats.org/wordprocessingml/2006/main" xmlns:w14="http://schemas.microsoft.com/office/word/2010/wordml" xmlns:w15="http://schemas.microsoft.com/office/word/2012/wordml" xmlns:w16cex="http://schemas.microsoft.com/office/word/2018/wordml/cex" xmlns:w16cid="http://schemas.microsoft.com/office/word/2016/wordml/cid" xmlns:w16="http://schemas.microsoft.com/office/word/2018/wordml" xmlns:w16du="http://schemas.microsoft.com/office/word/2023/wordml/word16du" xmlns:w16sdtdh="http://schemas.microsoft.com/office/word/2020/wordml/sdtdatahash" xmlns:w16se="http://schemas.microsoft.com/office/word/2015/wordml/symex" xmlns:wpg="http://schemas.microsoft.com/office/word/2010/wordprocessingGroup" xmlns:wpi="http://schemas.microsoft.com/office/word/2010/wordprocessingInk" xmlns:wne="http://schemas.microsoft.com/office/word/2006/wordml" xmlns:wps="http://schemas.microsoft.com/office/word/2010/wordprocessingShape" mc:Ignorable="w14 w15 w16se w16cid w16 w16cex w16sdtdh w16du wp14">
-  <w15:commentEx w15:paraId="09B2A928" w15:done="0"/>
-</w15:commentsEx>
-</file>
-
-<file path=word/commentsExtensible.xml><?xml version="1.0" encoding="utf-8"?>
-<w16cex:commentsExtensible xmlns:wpc="http://schemas.microsoft.com/office/word/2010/wordprocessingCanvas" xmlns:cx="http://schemas.microsoft.com/office/drawing/2014/chartex" xmlns:cx1="http://schemas.microsoft.com/office/drawing/2015/9/8/chartex" xmlns:cx2="http://schemas.microsoft.com/office/drawing/2015/10/21/chartex" xmlns:cx3="http://schemas.microsoft.com/office/drawing/2016/5/9/chartex" xmlns:cx4="http://schemas.microsoft.com/office/drawing/2016/5/10/chartex" xmlns:cx5="http://schemas.microsoft.com/office/drawing/2016/5/11/chartex" xmlns:cx6="http://schemas.microsoft.com/office/drawing/2016/5/12/chartex" xmlns:cx7="http://schemas.microsoft.com/office/drawing/2016/5/13/chartex" xmlns:cx8="http://schemas.microsoft.com/office/drawing/2016/5/14/chartex" xmlns:cr="http://schemas.microsoft.com/office/comments/2020/reactions" xmlns:mc="http://schemas.openxmlformats.org/markup-compatibility/2006" xmlns:aink="http://schemas.microsoft.com/office/drawing/2016/ink" xmlns:am3d="http://schemas.microsoft.com/office/drawing/2017/model3d" xmlns:o="urn:schemas-microsoft-com:office:office" xmlns:oel="http://schemas.microsoft.com/office/2019/extlst" xmlns:r="http://schemas.openxmlformats.org/officeDocument/2006/relationships" xmlns:m="http://schemas.openxmlformats.org/officeDocument/2006/math" xmlns:v="urn:schemas-microsoft-com:vml" xmlns:wp14="http://schemas.microsoft.com/office/word/2010/wordprocessingDrawing" xmlns:wp="http://schemas.openxmlformats.org/drawingml/2006/wordprocessingDrawing" xmlns:w10="urn:schemas-microsoft-com:office:word" xmlns:w="http://schemas.openxmlformats.org/wordprocessingml/2006/main" xmlns:w14="http://schemas.microsoft.com/office/word/2010/wordml" xmlns:w15="http://schemas.microsoft.com/office/word/2012/wordml" xmlns:w16cex="http://schemas.microsoft.com/office/word/2018/wordml/cex" xmlns:w16cid="http://schemas.microsoft.com/office/word/2016/wordml/cid" xmlns:w16="http://schemas.microsoft.com/office/word/2018/wordml" xmlns:w16du="http://schemas.microsoft.com/office/word/2023/wordml/word16du" xmlns:w16sdtdh="http://schemas.microsoft.com/office/word/2020/wordml/sdtdatahash" xmlns:w16se="http://schemas.microsoft.com/office/word/2015/wordml/symex" xmlns:wpg="http://schemas.microsoft.com/office/word/2010/wordprocessingGroup" xmlns:wpi="http://schemas.microsoft.com/office/word/2010/wordprocessingInk" xmlns:wne="http://schemas.microsoft.com/office/word/2006/wordml" xmlns:wps="http://schemas.microsoft.com/office/word/2010/wordprocessingShape" mc:Ignorable="w14 w15 w16se w16cid w16 w16cex w16sdtdh cr w16du wp14">
-  <w16cex:commentExtensible w16cex:durableId="33B4EF58" w16cex:dateUtc="2024-08-28T23:42:00Z"/>
-</w16cex:commentsExtensible>
-</file>
-
-<file path=word/commentsIds.xml><?xml version="1.0" encoding="utf-8"?>
-<w16cid:commentsIds xmlns:wpc="http://schemas.microsoft.com/office/word/2010/wordprocessingCanvas" xmlns:cx="http://schemas.microsoft.com/office/drawing/2014/chartex" xmlns:cx1="http://schemas.microsoft.com/office/drawing/2015/9/8/chartex" xmlns:cx2="http://schemas.microsoft.com/office/drawing/2015/10/21/chartex" xmlns:cx3="http://schemas.microsoft.com/office/drawing/2016/5/9/chartex" xmlns:cx4="http://schemas.microsoft.com/office/drawing/2016/5/10/chartex" xmlns:cx5="http://schemas.microsoft.com/office/drawing/2016/5/11/chartex" xmlns:cx6="http://schemas.microsoft.com/office/drawing/2016/5/12/chartex" xmlns:cx7="http://schemas.microsoft.com/office/drawing/2016/5/13/chartex" xmlns:cx8="http://schemas.microsoft.com/office/drawing/2016/5/14/chartex" xmlns:mc="http://schemas.openxmlformats.org/markup-compatibility/2006" xmlns:aink="http://schemas.microsoft.com/office/drawing/2016/ink" xmlns:am3d="http://schemas.microsoft.com/office/drawing/2017/model3d" xmlns:o="urn:schemas-microsoft-com:office:office" xmlns:oel="http://schemas.microsoft.com/office/2019/extlst" xmlns:r="http://schemas.openxmlformats.org/officeDocument/2006/relationships" xmlns:m="http://schemas.openxmlformats.org/officeDocument/2006/math" xmlns:v="urn:schemas-microsoft-com:vml" xmlns:wp14="http://schemas.microsoft.com/office/word/2010/wordprocessingDrawing" xmlns:wp="http://schemas.openxmlformats.org/drawingml/2006/wordprocessingDrawing" xmlns:w10="urn:schemas-microsoft-com:office:word" xmlns:w="http://schemas.openxmlformats.org/wordprocessingml/2006/main" xmlns:w14="http://schemas.microsoft.com/office/word/2010/wordml" xmlns:w15="http://schemas.microsoft.com/office/word/2012/wordml" xmlns:w16cex="http://schemas.microsoft.com/office/word/2018/wordml/cex" xmlns:w16cid="http://schemas.microsoft.com/office/word/2016/wordml/cid" xmlns:w16="http://schemas.microsoft.com/office/word/2018/wordml" xmlns:w16du="http://schemas.microsoft.com/office/word/2023/wordml/word16du" xmlns:w16sdtdh="http://schemas.microsoft.com/office/word/2020/wordml/sdtdatahash" xmlns:w16se="http://schemas.microsoft.com/office/word/2015/wordml/symex" xmlns:wpg="http://schemas.microsoft.com/office/word/2010/wordprocessingGroup" xmlns:wpi="http://schemas.microsoft.com/office/word/2010/wordprocessingInk" xmlns:wne="http://schemas.microsoft.com/office/word/2006/wordml" xmlns:wps="http://schemas.microsoft.com/office/word/2010/wordprocessingShape" mc:Ignorable="w14 w15 w16se w16cid w16 w16cex w16sdtdh w16du wp14">
-  <w16cid:commentId w16cid:paraId="09B2A928" w16cid:durableId="33B4EF58"/>
-</w16cid:commentsIds>
 </file>
 
 <file path=word/endnotes.xml><?xml version="1.0" encoding="utf-8"?>
@@ -1883,6 +2730,205 @@
     </w:lvl>
   </w:abstractNum>
   <w:abstractNum w:abstractNumId="1" w15:restartNumberingAfterBreak="0">
+    <w:nsid w:val="08153784"/>
+    <w:multiLevelType w:val="hybridMultilevel"/>
+    <w:tmpl w:val="FC64418E"/>
+    <w:lvl w:ilvl="0" w:tplc="0C0A000F">
+      <w:start w:val="1"/>
+      <w:numFmt w:val="decimal"/>
+      <w:lvlText w:val="%1."/>
+      <w:lvlJc w:val="left"/>
+      <w:pPr>
+        <w:ind w:left="720" w:hanging="360"/>
+      </w:pPr>
+    </w:lvl>
+    <w:lvl w:ilvl="1" w:tplc="0C0A0019" w:tentative="1">
+      <w:start w:val="1"/>
+      <w:numFmt w:val="lowerLetter"/>
+      <w:lvlText w:val="%2."/>
+      <w:lvlJc w:val="left"/>
+      <w:pPr>
+        <w:ind w:left="1440" w:hanging="360"/>
+      </w:pPr>
+    </w:lvl>
+    <w:lvl w:ilvl="2" w:tplc="0C0A001B" w:tentative="1">
+      <w:start w:val="1"/>
+      <w:numFmt w:val="lowerRoman"/>
+      <w:lvlText w:val="%3."/>
+      <w:lvlJc w:val="right"/>
+      <w:pPr>
+        <w:ind w:left="2160" w:hanging="180"/>
+      </w:pPr>
+    </w:lvl>
+    <w:lvl w:ilvl="3" w:tplc="0C0A000F" w:tentative="1">
+      <w:start w:val="1"/>
+      <w:numFmt w:val="decimal"/>
+      <w:lvlText w:val="%4."/>
+      <w:lvlJc w:val="left"/>
+      <w:pPr>
+        <w:ind w:left="2880" w:hanging="360"/>
+      </w:pPr>
+    </w:lvl>
+    <w:lvl w:ilvl="4" w:tplc="0C0A0019" w:tentative="1">
+      <w:start w:val="1"/>
+      <w:numFmt w:val="lowerLetter"/>
+      <w:lvlText w:val="%5."/>
+      <w:lvlJc w:val="left"/>
+      <w:pPr>
+        <w:ind w:left="3600" w:hanging="360"/>
+      </w:pPr>
+    </w:lvl>
+    <w:lvl w:ilvl="5" w:tplc="0C0A001B" w:tentative="1">
+      <w:start w:val="1"/>
+      <w:numFmt w:val="lowerRoman"/>
+      <w:lvlText w:val="%6."/>
+      <w:lvlJc w:val="right"/>
+      <w:pPr>
+        <w:ind w:left="4320" w:hanging="180"/>
+      </w:pPr>
+    </w:lvl>
+    <w:lvl w:ilvl="6" w:tplc="0C0A000F" w:tentative="1">
+      <w:start w:val="1"/>
+      <w:numFmt w:val="decimal"/>
+      <w:lvlText w:val="%7."/>
+      <w:lvlJc w:val="left"/>
+      <w:pPr>
+        <w:ind w:left="5040" w:hanging="360"/>
+      </w:pPr>
+    </w:lvl>
+    <w:lvl w:ilvl="7" w:tplc="0C0A0019" w:tentative="1">
+      <w:start w:val="1"/>
+      <w:numFmt w:val="lowerLetter"/>
+      <w:lvlText w:val="%8."/>
+      <w:lvlJc w:val="left"/>
+      <w:pPr>
+        <w:ind w:left="5760" w:hanging="360"/>
+      </w:pPr>
+    </w:lvl>
+    <w:lvl w:ilvl="8" w:tplc="0C0A001B" w:tentative="1">
+      <w:start w:val="1"/>
+      <w:numFmt w:val="lowerRoman"/>
+      <w:lvlText w:val="%9."/>
+      <w:lvlJc w:val="right"/>
+      <w:pPr>
+        <w:ind w:left="6480" w:hanging="180"/>
+      </w:pPr>
+    </w:lvl>
+  </w:abstractNum>
+  <w:abstractNum w:abstractNumId="2" w15:restartNumberingAfterBreak="0">
+    <w:nsid w:val="0E5D4581"/>
+    <w:multiLevelType w:val="hybridMultilevel"/>
+    <w:tmpl w:val="3C7485E0"/>
+    <w:lvl w:ilvl="0" w:tplc="0C0A0001">
+      <w:start w:val="1"/>
+      <w:numFmt w:val="bullet"/>
+      <w:lvlText w:val=""/>
+      <w:lvlJc w:val="left"/>
+      <w:pPr>
+        <w:ind w:left="720" w:hanging="360"/>
+      </w:pPr>
+      <w:rPr>
+        <w:rFonts w:ascii="Symbol" w:hAnsi="Symbol" w:hint="default"/>
+      </w:rPr>
+    </w:lvl>
+    <w:lvl w:ilvl="1" w:tplc="0C0A0003" w:tentative="1">
+      <w:start w:val="1"/>
+      <w:numFmt w:val="bullet"/>
+      <w:lvlText w:val="o"/>
+      <w:lvlJc w:val="left"/>
+      <w:pPr>
+        <w:ind w:left="1440" w:hanging="360"/>
+      </w:pPr>
+      <w:rPr>
+        <w:rFonts w:ascii="Courier New" w:hAnsi="Courier New" w:cs="Courier New" w:hint="default"/>
+      </w:rPr>
+    </w:lvl>
+    <w:lvl w:ilvl="2" w:tplc="0C0A0005" w:tentative="1">
+      <w:start w:val="1"/>
+      <w:numFmt w:val="bullet"/>
+      <w:lvlText w:val=""/>
+      <w:lvlJc w:val="left"/>
+      <w:pPr>
+        <w:ind w:left="2160" w:hanging="360"/>
+      </w:pPr>
+      <w:rPr>
+        <w:rFonts w:ascii="Wingdings" w:hAnsi="Wingdings" w:hint="default"/>
+      </w:rPr>
+    </w:lvl>
+    <w:lvl w:ilvl="3" w:tplc="0C0A0001" w:tentative="1">
+      <w:start w:val="1"/>
+      <w:numFmt w:val="bullet"/>
+      <w:lvlText w:val=""/>
+      <w:lvlJc w:val="left"/>
+      <w:pPr>
+        <w:ind w:left="2880" w:hanging="360"/>
+      </w:pPr>
+      <w:rPr>
+        <w:rFonts w:ascii="Symbol" w:hAnsi="Symbol" w:hint="default"/>
+      </w:rPr>
+    </w:lvl>
+    <w:lvl w:ilvl="4" w:tplc="0C0A0003" w:tentative="1">
+      <w:start w:val="1"/>
+      <w:numFmt w:val="bullet"/>
+      <w:lvlText w:val="o"/>
+      <w:lvlJc w:val="left"/>
+      <w:pPr>
+        <w:ind w:left="3600" w:hanging="360"/>
+      </w:pPr>
+      <w:rPr>
+        <w:rFonts w:ascii="Courier New" w:hAnsi="Courier New" w:cs="Courier New" w:hint="default"/>
+      </w:rPr>
+    </w:lvl>
+    <w:lvl w:ilvl="5" w:tplc="0C0A0005" w:tentative="1">
+      <w:start w:val="1"/>
+      <w:numFmt w:val="bullet"/>
+      <w:lvlText w:val=""/>
+      <w:lvlJc w:val="left"/>
+      <w:pPr>
+        <w:ind w:left="4320" w:hanging="360"/>
+      </w:pPr>
+      <w:rPr>
+        <w:rFonts w:ascii="Wingdings" w:hAnsi="Wingdings" w:hint="default"/>
+      </w:rPr>
+    </w:lvl>
+    <w:lvl w:ilvl="6" w:tplc="0C0A0001" w:tentative="1">
+      <w:start w:val="1"/>
+      <w:numFmt w:val="bullet"/>
+      <w:lvlText w:val=""/>
+      <w:lvlJc w:val="left"/>
+      <w:pPr>
+        <w:ind w:left="5040" w:hanging="360"/>
+      </w:pPr>
+      <w:rPr>
+        <w:rFonts w:ascii="Symbol" w:hAnsi="Symbol" w:hint="default"/>
+      </w:rPr>
+    </w:lvl>
+    <w:lvl w:ilvl="7" w:tplc="0C0A0003" w:tentative="1">
+      <w:start w:val="1"/>
+      <w:numFmt w:val="bullet"/>
+      <w:lvlText w:val="o"/>
+      <w:lvlJc w:val="left"/>
+      <w:pPr>
+        <w:ind w:left="5760" w:hanging="360"/>
+      </w:pPr>
+      <w:rPr>
+        <w:rFonts w:ascii="Courier New" w:hAnsi="Courier New" w:cs="Courier New" w:hint="default"/>
+      </w:rPr>
+    </w:lvl>
+    <w:lvl w:ilvl="8" w:tplc="0C0A0005" w:tentative="1">
+      <w:start w:val="1"/>
+      <w:numFmt w:val="bullet"/>
+      <w:lvlText w:val=""/>
+      <w:lvlJc w:val="left"/>
+      <w:pPr>
+        <w:ind w:left="6480" w:hanging="360"/>
+      </w:pPr>
+      <w:rPr>
+        <w:rFonts w:ascii="Wingdings" w:hAnsi="Wingdings" w:hint="default"/>
+      </w:rPr>
+    </w:lvl>
+  </w:abstractNum>
+  <w:abstractNum w:abstractNumId="3" w15:restartNumberingAfterBreak="0">
     <w:nsid w:val="12F272F6"/>
     <w:multiLevelType w:val="hybridMultilevel"/>
     <w:tmpl w:val="4E02FBBC"/>
@@ -1971,13 +3017,13 @@
       </w:pPr>
     </w:lvl>
   </w:abstractNum>
-  <w:abstractNum w:abstractNumId="2" w15:restartNumberingAfterBreak="0">
+  <w:abstractNum w:abstractNumId="4" w15:restartNumberingAfterBreak="0">
     <w:nsid w:val="18E9678A"/>
     <w:multiLevelType w:val="multilevel"/>
     <w:tmpl w:val="400A001F"/>
     <w:numStyleLink w:val="TodoTitulo"/>
   </w:abstractNum>
-  <w:abstractNum w:abstractNumId="3" w15:restartNumberingAfterBreak="0">
+  <w:abstractNum w:abstractNumId="5" w15:restartNumberingAfterBreak="0">
     <w:nsid w:val="18FD69A9"/>
     <w:multiLevelType w:val="hybridMultilevel"/>
     <w:tmpl w:val="A44EB238"/>
@@ -2090,7 +3136,7 @@
       </w:rPr>
     </w:lvl>
   </w:abstractNum>
-  <w:abstractNum w:abstractNumId="4" w15:restartNumberingAfterBreak="0">
+  <w:abstractNum w:abstractNumId="6" w15:restartNumberingAfterBreak="0">
     <w:nsid w:val="1A073335"/>
     <w:multiLevelType w:val="multilevel"/>
     <w:tmpl w:val="400A001F"/>
@@ -2176,7 +3222,7 @@
       </w:pPr>
     </w:lvl>
   </w:abstractNum>
-  <w:abstractNum w:abstractNumId="5" w15:restartNumberingAfterBreak="0">
+  <w:abstractNum w:abstractNumId="7" w15:restartNumberingAfterBreak="0">
     <w:nsid w:val="20E646C9"/>
     <w:multiLevelType w:val="multilevel"/>
     <w:tmpl w:val="25B869A4"/>
@@ -2289,13 +3335,13 @@
       </w:rPr>
     </w:lvl>
   </w:abstractNum>
-  <w:abstractNum w:abstractNumId="6" w15:restartNumberingAfterBreak="0">
+  <w:abstractNum w:abstractNumId="8" w15:restartNumberingAfterBreak="0">
     <w:nsid w:val="226710EE"/>
     <w:multiLevelType w:val="multilevel"/>
     <w:tmpl w:val="400A001F"/>
     <w:numStyleLink w:val="TodoTitulo"/>
   </w:abstractNum>
-  <w:abstractNum w:abstractNumId="7" w15:restartNumberingAfterBreak="0">
+  <w:abstractNum w:abstractNumId="9" w15:restartNumberingAfterBreak="0">
     <w:nsid w:val="229E300C"/>
     <w:multiLevelType w:val="hybridMultilevel"/>
     <w:tmpl w:val="06987418"/>
@@ -2384,19 +3430,138 @@
       </w:pPr>
     </w:lvl>
   </w:abstractNum>
-  <w:abstractNum w:abstractNumId="8" w15:restartNumberingAfterBreak="0">
+  <w:abstractNum w:abstractNumId="10" w15:restartNumberingAfterBreak="0">
+    <w:nsid w:val="22C51C3F"/>
+    <w:multiLevelType w:val="hybridMultilevel"/>
+    <w:tmpl w:val="C6543364"/>
+    <w:lvl w:ilvl="0" w:tplc="0C0A0001">
+      <w:start w:val="1"/>
+      <w:numFmt w:val="bullet"/>
+      <w:lvlText w:val=""/>
+      <w:lvlJc w:val="left"/>
+      <w:pPr>
+        <w:ind w:left="720" w:hanging="360"/>
+      </w:pPr>
+      <w:rPr>
+        <w:rFonts w:ascii="Symbol" w:hAnsi="Symbol" w:hint="default"/>
+      </w:rPr>
+    </w:lvl>
+    <w:lvl w:ilvl="1" w:tplc="0C0A0003" w:tentative="1">
+      <w:start w:val="1"/>
+      <w:numFmt w:val="bullet"/>
+      <w:lvlText w:val="o"/>
+      <w:lvlJc w:val="left"/>
+      <w:pPr>
+        <w:ind w:left="1440" w:hanging="360"/>
+      </w:pPr>
+      <w:rPr>
+        <w:rFonts w:ascii="Courier New" w:hAnsi="Courier New" w:cs="Courier New" w:hint="default"/>
+      </w:rPr>
+    </w:lvl>
+    <w:lvl w:ilvl="2" w:tplc="0C0A0005" w:tentative="1">
+      <w:start w:val="1"/>
+      <w:numFmt w:val="bullet"/>
+      <w:lvlText w:val=""/>
+      <w:lvlJc w:val="left"/>
+      <w:pPr>
+        <w:ind w:left="2160" w:hanging="360"/>
+      </w:pPr>
+      <w:rPr>
+        <w:rFonts w:ascii="Wingdings" w:hAnsi="Wingdings" w:hint="default"/>
+      </w:rPr>
+    </w:lvl>
+    <w:lvl w:ilvl="3" w:tplc="0C0A0001" w:tentative="1">
+      <w:start w:val="1"/>
+      <w:numFmt w:val="bullet"/>
+      <w:lvlText w:val=""/>
+      <w:lvlJc w:val="left"/>
+      <w:pPr>
+        <w:ind w:left="2880" w:hanging="360"/>
+      </w:pPr>
+      <w:rPr>
+        <w:rFonts w:ascii="Symbol" w:hAnsi="Symbol" w:hint="default"/>
+      </w:rPr>
+    </w:lvl>
+    <w:lvl w:ilvl="4" w:tplc="0C0A0003" w:tentative="1">
+      <w:start w:val="1"/>
+      <w:numFmt w:val="bullet"/>
+      <w:lvlText w:val="o"/>
+      <w:lvlJc w:val="left"/>
+      <w:pPr>
+        <w:ind w:left="3600" w:hanging="360"/>
+      </w:pPr>
+      <w:rPr>
+        <w:rFonts w:ascii="Courier New" w:hAnsi="Courier New" w:cs="Courier New" w:hint="default"/>
+      </w:rPr>
+    </w:lvl>
+    <w:lvl w:ilvl="5" w:tplc="0C0A0005" w:tentative="1">
+      <w:start w:val="1"/>
+      <w:numFmt w:val="bullet"/>
+      <w:lvlText w:val=""/>
+      <w:lvlJc w:val="left"/>
+      <w:pPr>
+        <w:ind w:left="4320" w:hanging="360"/>
+      </w:pPr>
+      <w:rPr>
+        <w:rFonts w:ascii="Wingdings" w:hAnsi="Wingdings" w:hint="default"/>
+      </w:rPr>
+    </w:lvl>
+    <w:lvl w:ilvl="6" w:tplc="0C0A0001" w:tentative="1">
+      <w:start w:val="1"/>
+      <w:numFmt w:val="bullet"/>
+      <w:lvlText w:val=""/>
+      <w:lvlJc w:val="left"/>
+      <w:pPr>
+        <w:ind w:left="5040" w:hanging="360"/>
+      </w:pPr>
+      <w:rPr>
+        <w:rFonts w:ascii="Symbol" w:hAnsi="Symbol" w:hint="default"/>
+      </w:rPr>
+    </w:lvl>
+    <w:lvl w:ilvl="7" w:tplc="0C0A0003" w:tentative="1">
+      <w:start w:val="1"/>
+      <w:numFmt w:val="bullet"/>
+      <w:lvlText w:val="o"/>
+      <w:lvlJc w:val="left"/>
+      <w:pPr>
+        <w:ind w:left="5760" w:hanging="360"/>
+      </w:pPr>
+      <w:rPr>
+        <w:rFonts w:ascii="Courier New" w:hAnsi="Courier New" w:cs="Courier New" w:hint="default"/>
+      </w:rPr>
+    </w:lvl>
+    <w:lvl w:ilvl="8" w:tplc="0C0A0005" w:tentative="1">
+      <w:start w:val="1"/>
+      <w:numFmt w:val="bullet"/>
+      <w:lvlText w:val=""/>
+      <w:lvlJc w:val="left"/>
+      <w:pPr>
+        <w:ind w:left="6480" w:hanging="360"/>
+      </w:pPr>
+      <w:rPr>
+        <w:rFonts w:ascii="Wingdings" w:hAnsi="Wingdings" w:hint="default"/>
+      </w:rPr>
+    </w:lvl>
+  </w:abstractNum>
+  <w:abstractNum w:abstractNumId="11" w15:restartNumberingAfterBreak="0">
+    <w:nsid w:val="24EE6DA7"/>
+    <w:multiLevelType w:val="multilevel"/>
+    <w:tmpl w:val="400A001F"/>
+    <w:numStyleLink w:val="TodoTitulo"/>
+  </w:abstractNum>
+  <w:abstractNum w:abstractNumId="12" w15:restartNumberingAfterBreak="0">
     <w:nsid w:val="26072637"/>
     <w:multiLevelType w:val="multilevel"/>
     <w:tmpl w:val="400A001F"/>
     <w:numStyleLink w:val="TodoTitulo"/>
   </w:abstractNum>
-  <w:abstractNum w:abstractNumId="9" w15:restartNumberingAfterBreak="0">
+  <w:abstractNum w:abstractNumId="13" w15:restartNumberingAfterBreak="0">
     <w:nsid w:val="260F46DA"/>
     <w:multiLevelType w:val="multilevel"/>
     <w:tmpl w:val="400A001F"/>
     <w:numStyleLink w:val="TodoTitulo"/>
   </w:abstractNum>
-  <w:abstractNum w:abstractNumId="10" w15:restartNumberingAfterBreak="0">
+  <w:abstractNum w:abstractNumId="14" w15:restartNumberingAfterBreak="0">
     <w:nsid w:val="264F52B9"/>
     <w:multiLevelType w:val="hybridMultilevel"/>
     <w:tmpl w:val="ABDEE286"/>
@@ -2485,7 +3650,98 @@
       </w:pPr>
     </w:lvl>
   </w:abstractNum>
-  <w:abstractNum w:abstractNumId="11" w15:restartNumberingAfterBreak="0">
+  <w:abstractNum w:abstractNumId="15" w15:restartNumberingAfterBreak="0">
+    <w:nsid w:val="31500070"/>
+    <w:multiLevelType w:val="multilevel"/>
+    <w:tmpl w:val="400A001F"/>
+    <w:lvl w:ilvl="0">
+      <w:start w:val="1"/>
+      <w:numFmt w:val="decimal"/>
+      <w:lvlText w:val="%1."/>
+      <w:lvlJc w:val="left"/>
+      <w:pPr>
+        <w:ind w:left="360" w:hanging="360"/>
+      </w:pPr>
+      <w:rPr>
+        <w:rFonts w:ascii="Arial" w:hAnsi="Arial"/>
+        <w:b/>
+        <w:sz w:val="24"/>
+      </w:rPr>
+    </w:lvl>
+    <w:lvl w:ilvl="1">
+      <w:start w:val="1"/>
+      <w:numFmt w:val="decimal"/>
+      <w:lvlText w:val="%1.%2."/>
+      <w:lvlJc w:val="left"/>
+      <w:pPr>
+        <w:ind w:left="432" w:hanging="432"/>
+      </w:pPr>
+    </w:lvl>
+    <w:lvl w:ilvl="2">
+      <w:start w:val="1"/>
+      <w:numFmt w:val="decimal"/>
+      <w:lvlText w:val="%1.%2.%3."/>
+      <w:lvlJc w:val="left"/>
+      <w:pPr>
+        <w:ind w:left="504" w:hanging="504"/>
+      </w:pPr>
+    </w:lvl>
+    <w:lvl w:ilvl="3">
+      <w:start w:val="1"/>
+      <w:numFmt w:val="decimal"/>
+      <w:lvlText w:val="%1.%2.%3.%4."/>
+      <w:lvlJc w:val="left"/>
+      <w:pPr>
+        <w:ind w:left="648" w:hanging="648"/>
+      </w:pPr>
+    </w:lvl>
+    <w:lvl w:ilvl="4">
+      <w:start w:val="1"/>
+      <w:numFmt w:val="decimal"/>
+      <w:lvlText w:val="%1.%2.%3.%4.%5."/>
+      <w:lvlJc w:val="left"/>
+      <w:pPr>
+        <w:ind w:left="792" w:hanging="792"/>
+      </w:pPr>
+    </w:lvl>
+    <w:lvl w:ilvl="5">
+      <w:start w:val="1"/>
+      <w:numFmt w:val="decimal"/>
+      <w:lvlText w:val="%1.%2.%3.%4.%5.%6."/>
+      <w:lvlJc w:val="left"/>
+      <w:pPr>
+        <w:ind w:left="936" w:hanging="936"/>
+      </w:pPr>
+    </w:lvl>
+    <w:lvl w:ilvl="6">
+      <w:start w:val="1"/>
+      <w:numFmt w:val="decimal"/>
+      <w:lvlText w:val="%1.%2.%3.%4.%5.%6.%7."/>
+      <w:lvlJc w:val="left"/>
+      <w:pPr>
+        <w:ind w:left="1080" w:hanging="1080"/>
+      </w:pPr>
+    </w:lvl>
+    <w:lvl w:ilvl="7">
+      <w:start w:val="1"/>
+      <w:numFmt w:val="decimal"/>
+      <w:lvlText w:val="%1.%2.%3.%4.%5.%6.%7.%8."/>
+      <w:lvlJc w:val="left"/>
+      <w:pPr>
+        <w:ind w:left="1224" w:hanging="1224"/>
+      </w:pPr>
+    </w:lvl>
+    <w:lvl w:ilvl="8">
+      <w:start w:val="1"/>
+      <w:numFmt w:val="decimal"/>
+      <w:lvlText w:val="%1.%2.%3.%4.%5.%6.%7.%8.%9."/>
+      <w:lvlJc w:val="left"/>
+      <w:pPr>
+        <w:ind w:left="1440" w:hanging="1440"/>
+      </w:pPr>
+    </w:lvl>
+  </w:abstractNum>
+  <w:abstractNum w:abstractNumId="16" w15:restartNumberingAfterBreak="0">
     <w:nsid w:val="31AB37B7"/>
     <w:multiLevelType w:val="multilevel"/>
     <w:tmpl w:val="7F8EFA5A"/>
@@ -2598,19 +3854,25 @@
       </w:rPr>
     </w:lvl>
   </w:abstractNum>
-  <w:abstractNum w:abstractNumId="12" w15:restartNumberingAfterBreak="0">
+  <w:abstractNum w:abstractNumId="17" w15:restartNumberingAfterBreak="0">
     <w:nsid w:val="35997EF9"/>
     <w:multiLevelType w:val="multilevel"/>
     <w:tmpl w:val="400A001F"/>
     <w:numStyleLink w:val="TodoTitulo"/>
   </w:abstractNum>
-  <w:abstractNum w:abstractNumId="13" w15:restartNumberingAfterBreak="0">
+  <w:abstractNum w:abstractNumId="18" w15:restartNumberingAfterBreak="0">
+    <w:nsid w:val="3DBD4E19"/>
+    <w:multiLevelType w:val="multilevel"/>
+    <w:tmpl w:val="400A001F"/>
+    <w:numStyleLink w:val="TodoTitulo"/>
+  </w:abstractNum>
+  <w:abstractNum w:abstractNumId="19" w15:restartNumberingAfterBreak="0">
     <w:nsid w:val="40C749EE"/>
     <w:multiLevelType w:val="multilevel"/>
     <w:tmpl w:val="400A001F"/>
     <w:numStyleLink w:val="TodoTitulo"/>
   </w:abstractNum>
-  <w:abstractNum w:abstractNumId="14" w15:restartNumberingAfterBreak="0">
+  <w:abstractNum w:abstractNumId="20" w15:restartNumberingAfterBreak="0">
     <w:nsid w:val="43B25304"/>
     <w:multiLevelType w:val="hybridMultilevel"/>
     <w:tmpl w:val="18BA027A"/>
@@ -2696,7 +3958,7 @@
       </w:pPr>
     </w:lvl>
   </w:abstractNum>
-  <w:abstractNum w:abstractNumId="15" w15:restartNumberingAfterBreak="0">
+  <w:abstractNum w:abstractNumId="21" w15:restartNumberingAfterBreak="0">
     <w:nsid w:val="446F1E25"/>
     <w:multiLevelType w:val="hybridMultilevel"/>
     <w:tmpl w:val="64DCDA22"/>
@@ -2782,7 +4044,98 @@
       </w:pPr>
     </w:lvl>
   </w:abstractNum>
-  <w:abstractNum w:abstractNumId="16" w15:restartNumberingAfterBreak="0">
+  <w:abstractNum w:abstractNumId="22" w15:restartNumberingAfterBreak="0">
+    <w:nsid w:val="46D939B6"/>
+    <w:multiLevelType w:val="multilevel"/>
+    <w:tmpl w:val="400A001F"/>
+    <w:lvl w:ilvl="0">
+      <w:start w:val="1"/>
+      <w:numFmt w:val="decimal"/>
+      <w:lvlText w:val="%1."/>
+      <w:lvlJc w:val="left"/>
+      <w:pPr>
+        <w:ind w:left="360" w:hanging="360"/>
+      </w:pPr>
+      <w:rPr>
+        <w:rFonts w:ascii="Arial" w:hAnsi="Arial"/>
+        <w:b/>
+        <w:sz w:val="24"/>
+      </w:rPr>
+    </w:lvl>
+    <w:lvl w:ilvl="1">
+      <w:start w:val="1"/>
+      <w:numFmt w:val="decimal"/>
+      <w:lvlText w:val="%1.%2."/>
+      <w:lvlJc w:val="left"/>
+      <w:pPr>
+        <w:ind w:left="432" w:hanging="432"/>
+      </w:pPr>
+    </w:lvl>
+    <w:lvl w:ilvl="2">
+      <w:start w:val="1"/>
+      <w:numFmt w:val="decimal"/>
+      <w:lvlText w:val="%1.%2.%3."/>
+      <w:lvlJc w:val="left"/>
+      <w:pPr>
+        <w:ind w:left="504" w:hanging="504"/>
+      </w:pPr>
+    </w:lvl>
+    <w:lvl w:ilvl="3">
+      <w:start w:val="1"/>
+      <w:numFmt w:val="decimal"/>
+      <w:lvlText w:val="%1.%2.%3.%4."/>
+      <w:lvlJc w:val="left"/>
+      <w:pPr>
+        <w:ind w:left="648" w:hanging="648"/>
+      </w:pPr>
+    </w:lvl>
+    <w:lvl w:ilvl="4">
+      <w:start w:val="1"/>
+      <w:numFmt w:val="decimal"/>
+      <w:lvlText w:val="%1.%2.%3.%4.%5."/>
+      <w:lvlJc w:val="left"/>
+      <w:pPr>
+        <w:ind w:left="792" w:hanging="792"/>
+      </w:pPr>
+    </w:lvl>
+    <w:lvl w:ilvl="5">
+      <w:start w:val="1"/>
+      <w:numFmt w:val="decimal"/>
+      <w:lvlText w:val="%1.%2.%3.%4.%5.%6."/>
+      <w:lvlJc w:val="left"/>
+      <w:pPr>
+        <w:ind w:left="936" w:hanging="936"/>
+      </w:pPr>
+    </w:lvl>
+    <w:lvl w:ilvl="6">
+      <w:start w:val="1"/>
+      <w:numFmt w:val="decimal"/>
+      <w:lvlText w:val="%1.%2.%3.%4.%5.%6.%7."/>
+      <w:lvlJc w:val="left"/>
+      <w:pPr>
+        <w:ind w:left="1080" w:hanging="1080"/>
+      </w:pPr>
+    </w:lvl>
+    <w:lvl w:ilvl="7">
+      <w:start w:val="1"/>
+      <w:numFmt w:val="decimal"/>
+      <w:lvlText w:val="%1.%2.%3.%4.%5.%6.%7.%8."/>
+      <w:lvlJc w:val="left"/>
+      <w:pPr>
+        <w:ind w:left="1224" w:hanging="1224"/>
+      </w:pPr>
+    </w:lvl>
+    <w:lvl w:ilvl="8">
+      <w:start w:val="1"/>
+      <w:numFmt w:val="decimal"/>
+      <w:lvlText w:val="%1.%2.%3.%4.%5.%6.%7.%8.%9."/>
+      <w:lvlJc w:val="left"/>
+      <w:pPr>
+        <w:ind w:left="1440" w:hanging="1440"/>
+      </w:pPr>
+    </w:lvl>
+  </w:abstractNum>
+  <w:abstractNum w:abstractNumId="23" w15:restartNumberingAfterBreak="0">
     <w:nsid w:val="4A8A5268"/>
     <w:multiLevelType w:val="hybridMultilevel"/>
     <w:tmpl w:val="FF503856"/>
@@ -2895,7 +4248,247 @@
       </w:rPr>
     </w:lvl>
   </w:abstractNum>
-  <w:abstractNum w:abstractNumId="17" w15:restartNumberingAfterBreak="0">
+  <w:abstractNum w:abstractNumId="24" w15:restartNumberingAfterBreak="0">
+    <w:nsid w:val="4AD62F26"/>
+    <w:multiLevelType w:val="multilevel"/>
+    <w:tmpl w:val="2130BAE6"/>
+    <w:lvl w:ilvl="0">
+      <w:start w:val="1"/>
+      <w:numFmt w:val="bullet"/>
+      <w:lvlText w:val=""/>
+      <w:lvlJc w:val="left"/>
+      <w:pPr>
+        <w:tabs>
+          <w:tab w:val="num" w:pos="720"/>
+        </w:tabs>
+        <w:ind w:left="720" w:hanging="360"/>
+      </w:pPr>
+      <w:rPr>
+        <w:rFonts w:ascii="Symbol" w:hAnsi="Symbol" w:hint="default"/>
+        <w:sz w:val="20"/>
+      </w:rPr>
+    </w:lvl>
+    <w:lvl w:ilvl="1" w:tentative="1">
+      <w:start w:val="1"/>
+      <w:numFmt w:val="bullet"/>
+      <w:lvlText w:val="o"/>
+      <w:lvlJc w:val="left"/>
+      <w:pPr>
+        <w:tabs>
+          <w:tab w:val="num" w:pos="1440"/>
+        </w:tabs>
+        <w:ind w:left="1440" w:hanging="360"/>
+      </w:pPr>
+      <w:rPr>
+        <w:rFonts w:ascii="Courier New" w:hAnsi="Courier New" w:hint="default"/>
+        <w:sz w:val="20"/>
+      </w:rPr>
+    </w:lvl>
+    <w:lvl w:ilvl="2" w:tentative="1">
+      <w:start w:val="1"/>
+      <w:numFmt w:val="bullet"/>
+      <w:lvlText w:val=""/>
+      <w:lvlJc w:val="left"/>
+      <w:pPr>
+        <w:tabs>
+          <w:tab w:val="num" w:pos="2160"/>
+        </w:tabs>
+        <w:ind w:left="2160" w:hanging="360"/>
+      </w:pPr>
+      <w:rPr>
+        <w:rFonts w:ascii="Wingdings" w:hAnsi="Wingdings" w:hint="default"/>
+        <w:sz w:val="20"/>
+      </w:rPr>
+    </w:lvl>
+    <w:lvl w:ilvl="3" w:tentative="1">
+      <w:start w:val="1"/>
+      <w:numFmt w:val="bullet"/>
+      <w:lvlText w:val=""/>
+      <w:lvlJc w:val="left"/>
+      <w:pPr>
+        <w:tabs>
+          <w:tab w:val="num" w:pos="2880"/>
+        </w:tabs>
+        <w:ind w:left="2880" w:hanging="360"/>
+      </w:pPr>
+      <w:rPr>
+        <w:rFonts w:ascii="Wingdings" w:hAnsi="Wingdings" w:hint="default"/>
+        <w:sz w:val="20"/>
+      </w:rPr>
+    </w:lvl>
+    <w:lvl w:ilvl="4" w:tentative="1">
+      <w:start w:val="1"/>
+      <w:numFmt w:val="bullet"/>
+      <w:lvlText w:val=""/>
+      <w:lvlJc w:val="left"/>
+      <w:pPr>
+        <w:tabs>
+          <w:tab w:val="num" w:pos="3600"/>
+        </w:tabs>
+        <w:ind w:left="3600" w:hanging="360"/>
+      </w:pPr>
+      <w:rPr>
+        <w:rFonts w:ascii="Wingdings" w:hAnsi="Wingdings" w:hint="default"/>
+        <w:sz w:val="20"/>
+      </w:rPr>
+    </w:lvl>
+    <w:lvl w:ilvl="5" w:tentative="1">
+      <w:start w:val="1"/>
+      <w:numFmt w:val="bullet"/>
+      <w:lvlText w:val=""/>
+      <w:lvlJc w:val="left"/>
+      <w:pPr>
+        <w:tabs>
+          <w:tab w:val="num" w:pos="4320"/>
+        </w:tabs>
+        <w:ind w:left="4320" w:hanging="360"/>
+      </w:pPr>
+      <w:rPr>
+        <w:rFonts w:ascii="Wingdings" w:hAnsi="Wingdings" w:hint="default"/>
+        <w:sz w:val="20"/>
+      </w:rPr>
+    </w:lvl>
+    <w:lvl w:ilvl="6" w:tentative="1">
+      <w:start w:val="1"/>
+      <w:numFmt w:val="bullet"/>
+      <w:lvlText w:val=""/>
+      <w:lvlJc w:val="left"/>
+      <w:pPr>
+        <w:tabs>
+          <w:tab w:val="num" w:pos="5040"/>
+        </w:tabs>
+        <w:ind w:left="5040" w:hanging="360"/>
+      </w:pPr>
+      <w:rPr>
+        <w:rFonts w:ascii="Wingdings" w:hAnsi="Wingdings" w:hint="default"/>
+        <w:sz w:val="20"/>
+      </w:rPr>
+    </w:lvl>
+    <w:lvl w:ilvl="7" w:tentative="1">
+      <w:start w:val="1"/>
+      <w:numFmt w:val="bullet"/>
+      <w:lvlText w:val=""/>
+      <w:lvlJc w:val="left"/>
+      <w:pPr>
+        <w:tabs>
+          <w:tab w:val="num" w:pos="5760"/>
+        </w:tabs>
+        <w:ind w:left="5760" w:hanging="360"/>
+      </w:pPr>
+      <w:rPr>
+        <w:rFonts w:ascii="Wingdings" w:hAnsi="Wingdings" w:hint="default"/>
+        <w:sz w:val="20"/>
+      </w:rPr>
+    </w:lvl>
+    <w:lvl w:ilvl="8" w:tentative="1">
+      <w:start w:val="1"/>
+      <w:numFmt w:val="bullet"/>
+      <w:lvlText w:val=""/>
+      <w:lvlJc w:val="left"/>
+      <w:pPr>
+        <w:tabs>
+          <w:tab w:val="num" w:pos="6480"/>
+        </w:tabs>
+        <w:ind w:left="6480" w:hanging="360"/>
+      </w:pPr>
+      <w:rPr>
+        <w:rFonts w:ascii="Wingdings" w:hAnsi="Wingdings" w:hint="default"/>
+        <w:sz w:val="20"/>
+      </w:rPr>
+    </w:lvl>
+  </w:abstractNum>
+  <w:abstractNum w:abstractNumId="25" w15:restartNumberingAfterBreak="0">
+    <w:nsid w:val="4F204DC7"/>
+    <w:multiLevelType w:val="multilevel"/>
+    <w:tmpl w:val="400A001F"/>
+    <w:lvl w:ilvl="0">
+      <w:start w:val="1"/>
+      <w:numFmt w:val="decimal"/>
+      <w:lvlText w:val="%1."/>
+      <w:lvlJc w:val="left"/>
+      <w:pPr>
+        <w:ind w:left="360" w:hanging="360"/>
+      </w:pPr>
+      <w:rPr>
+        <w:rFonts w:ascii="Arial" w:hAnsi="Arial"/>
+        <w:b/>
+        <w:sz w:val="24"/>
+      </w:rPr>
+    </w:lvl>
+    <w:lvl w:ilvl="1">
+      <w:start w:val="1"/>
+      <w:numFmt w:val="decimal"/>
+      <w:lvlText w:val="%1.%2."/>
+      <w:lvlJc w:val="left"/>
+      <w:pPr>
+        <w:ind w:left="432" w:hanging="432"/>
+      </w:pPr>
+    </w:lvl>
+    <w:lvl w:ilvl="2">
+      <w:start w:val="1"/>
+      <w:numFmt w:val="decimal"/>
+      <w:lvlText w:val="%1.%2.%3."/>
+      <w:lvlJc w:val="left"/>
+      <w:pPr>
+        <w:ind w:left="504" w:hanging="504"/>
+      </w:pPr>
+    </w:lvl>
+    <w:lvl w:ilvl="3">
+      <w:start w:val="1"/>
+      <w:numFmt w:val="decimal"/>
+      <w:lvlText w:val="%1.%2.%3.%4."/>
+      <w:lvlJc w:val="left"/>
+      <w:pPr>
+        <w:ind w:left="648" w:hanging="648"/>
+      </w:pPr>
+    </w:lvl>
+    <w:lvl w:ilvl="4">
+      <w:start w:val="1"/>
+      <w:numFmt w:val="decimal"/>
+      <w:lvlText w:val="%1.%2.%3.%4.%5."/>
+      <w:lvlJc w:val="left"/>
+      <w:pPr>
+        <w:ind w:left="792" w:hanging="792"/>
+      </w:pPr>
+    </w:lvl>
+    <w:lvl w:ilvl="5">
+      <w:start w:val="1"/>
+      <w:numFmt w:val="decimal"/>
+      <w:lvlText w:val="%1.%2.%3.%4.%5.%6."/>
+      <w:lvlJc w:val="left"/>
+      <w:pPr>
+        <w:ind w:left="936" w:hanging="936"/>
+      </w:pPr>
+    </w:lvl>
+    <w:lvl w:ilvl="6">
+      <w:start w:val="1"/>
+      <w:numFmt w:val="decimal"/>
+      <w:lvlText w:val="%1.%2.%3.%4.%5.%6.%7."/>
+      <w:lvlJc w:val="left"/>
+      <w:pPr>
+        <w:ind w:left="1080" w:hanging="1080"/>
+      </w:pPr>
+    </w:lvl>
+    <w:lvl w:ilvl="7">
+      <w:start w:val="1"/>
+      <w:numFmt w:val="decimal"/>
+      <w:lvlText w:val="%1.%2.%3.%4.%5.%6.%7.%8."/>
+      <w:lvlJc w:val="left"/>
+      <w:pPr>
+        <w:ind w:left="1224" w:hanging="1224"/>
+      </w:pPr>
+    </w:lvl>
+    <w:lvl w:ilvl="8">
+      <w:start w:val="1"/>
+      <w:numFmt w:val="decimal"/>
+      <w:lvlText w:val="%1.%2.%3.%4.%5.%6.%7.%8.%9."/>
+      <w:lvlJc w:val="left"/>
+      <w:pPr>
+        <w:ind w:left="1440" w:hanging="1440"/>
+      </w:pPr>
+    </w:lvl>
+  </w:abstractNum>
+  <w:abstractNum w:abstractNumId="26" w15:restartNumberingAfterBreak="0">
     <w:nsid w:val="52E7294B"/>
     <w:multiLevelType w:val="hybridMultilevel"/>
     <w:tmpl w:val="CDBC3EEA"/>
@@ -2981,7 +4574,7 @@
       </w:pPr>
     </w:lvl>
   </w:abstractNum>
-  <w:abstractNum w:abstractNumId="18" w15:restartNumberingAfterBreak="0">
+  <w:abstractNum w:abstractNumId="27" w15:restartNumberingAfterBreak="0">
     <w:nsid w:val="574130B6"/>
     <w:multiLevelType w:val="hybridMultilevel"/>
     <w:tmpl w:val="E4287436"/>
@@ -3070,7 +4663,7 @@
       </w:pPr>
     </w:lvl>
   </w:abstractNum>
-  <w:abstractNum w:abstractNumId="19" w15:restartNumberingAfterBreak="0">
+  <w:abstractNum w:abstractNumId="28" w15:restartNumberingAfterBreak="0">
     <w:nsid w:val="58434875"/>
     <w:multiLevelType w:val="multilevel"/>
     <w:tmpl w:val="400A001F"/>
@@ -3162,7 +4755,7 @@
       </w:pPr>
     </w:lvl>
   </w:abstractNum>
-  <w:abstractNum w:abstractNumId="20" w15:restartNumberingAfterBreak="0">
+  <w:abstractNum w:abstractNumId="29" w15:restartNumberingAfterBreak="0">
     <w:nsid w:val="5C3407C4"/>
     <w:multiLevelType w:val="multilevel"/>
     <w:tmpl w:val="2C9E2976"/>
@@ -3257,7 +4850,7 @@
       </w:pPr>
     </w:lvl>
   </w:abstractNum>
-  <w:abstractNum w:abstractNumId="21" w15:restartNumberingAfterBreak="0">
+  <w:abstractNum w:abstractNumId="30" w15:restartNumberingAfterBreak="0">
     <w:nsid w:val="5DFA0B85"/>
     <w:multiLevelType w:val="multilevel"/>
     <w:tmpl w:val="57C800EA"/>
@@ -3374,7 +4967,7 @@
       </w:pPr>
     </w:lvl>
   </w:abstractNum>
-  <w:abstractNum w:abstractNumId="22" w15:restartNumberingAfterBreak="0">
+  <w:abstractNum w:abstractNumId="31" w15:restartNumberingAfterBreak="0">
     <w:nsid w:val="5EDE33EB"/>
     <w:multiLevelType w:val="hybridMultilevel"/>
     <w:tmpl w:val="E0E6886A"/>
@@ -3460,19 +5053,19 @@
       </w:pPr>
     </w:lvl>
   </w:abstractNum>
-  <w:abstractNum w:abstractNumId="23" w15:restartNumberingAfterBreak="0">
+  <w:abstractNum w:abstractNumId="32" w15:restartNumberingAfterBreak="0">
     <w:nsid w:val="5F6C0425"/>
     <w:multiLevelType w:val="multilevel"/>
     <w:tmpl w:val="400A001F"/>
     <w:numStyleLink w:val="TodoTitulo"/>
   </w:abstractNum>
-  <w:abstractNum w:abstractNumId="24" w15:restartNumberingAfterBreak="0">
+  <w:abstractNum w:abstractNumId="33" w15:restartNumberingAfterBreak="0">
     <w:nsid w:val="60D92363"/>
     <w:multiLevelType w:val="multilevel"/>
     <w:tmpl w:val="400A001F"/>
     <w:numStyleLink w:val="TodoTitulo"/>
   </w:abstractNum>
-  <w:abstractNum w:abstractNumId="25" w15:restartNumberingAfterBreak="0">
+  <w:abstractNum w:abstractNumId="34" w15:restartNumberingAfterBreak="0">
     <w:nsid w:val="62A355B2"/>
     <w:multiLevelType w:val="hybridMultilevel"/>
     <w:tmpl w:val="AC1883E4"/>
@@ -3558,7 +5151,7 @@
       </w:pPr>
     </w:lvl>
   </w:abstractNum>
-  <w:abstractNum w:abstractNumId="26" w15:restartNumberingAfterBreak="0">
+  <w:abstractNum w:abstractNumId="35" w15:restartNumberingAfterBreak="0">
     <w:nsid w:val="64014AA2"/>
     <w:multiLevelType w:val="hybridMultilevel"/>
     <w:tmpl w:val="6338ECFC"/>
@@ -3645,7 +5238,7 @@
       </w:pPr>
     </w:lvl>
   </w:abstractNum>
-  <w:abstractNum w:abstractNumId="27" w15:restartNumberingAfterBreak="0">
+  <w:abstractNum w:abstractNumId="36" w15:restartNumberingAfterBreak="0">
     <w:nsid w:val="660636CA"/>
     <w:multiLevelType w:val="hybridMultilevel"/>
     <w:tmpl w:val="66E86EF4"/>
@@ -3734,7 +5327,93 @@
       </w:pPr>
     </w:lvl>
   </w:abstractNum>
-  <w:abstractNum w:abstractNumId="28" w15:restartNumberingAfterBreak="0">
+  <w:abstractNum w:abstractNumId="37" w15:restartNumberingAfterBreak="0">
+    <w:nsid w:val="68A83306"/>
+    <w:multiLevelType w:val="hybridMultilevel"/>
+    <w:tmpl w:val="50100470"/>
+    <w:lvl w:ilvl="0" w:tplc="0C0A000F">
+      <w:start w:val="1"/>
+      <w:numFmt w:val="decimal"/>
+      <w:lvlText w:val="%1."/>
+      <w:lvlJc w:val="left"/>
+      <w:pPr>
+        <w:ind w:left="3600" w:hanging="360"/>
+      </w:pPr>
+    </w:lvl>
+    <w:lvl w:ilvl="1" w:tplc="0C0A0019" w:tentative="1">
+      <w:start w:val="1"/>
+      <w:numFmt w:val="lowerLetter"/>
+      <w:lvlText w:val="%2."/>
+      <w:lvlJc w:val="left"/>
+      <w:pPr>
+        <w:ind w:left="4320" w:hanging="360"/>
+      </w:pPr>
+    </w:lvl>
+    <w:lvl w:ilvl="2" w:tplc="0C0A001B" w:tentative="1">
+      <w:start w:val="1"/>
+      <w:numFmt w:val="lowerRoman"/>
+      <w:lvlText w:val="%3."/>
+      <w:lvlJc w:val="right"/>
+      <w:pPr>
+        <w:ind w:left="5040" w:hanging="180"/>
+      </w:pPr>
+    </w:lvl>
+    <w:lvl w:ilvl="3" w:tplc="0C0A000F" w:tentative="1">
+      <w:start w:val="1"/>
+      <w:numFmt w:val="decimal"/>
+      <w:lvlText w:val="%4."/>
+      <w:lvlJc w:val="left"/>
+      <w:pPr>
+        <w:ind w:left="5760" w:hanging="360"/>
+      </w:pPr>
+    </w:lvl>
+    <w:lvl w:ilvl="4" w:tplc="0C0A0019" w:tentative="1">
+      <w:start w:val="1"/>
+      <w:numFmt w:val="lowerLetter"/>
+      <w:lvlText w:val="%5."/>
+      <w:lvlJc w:val="left"/>
+      <w:pPr>
+        <w:ind w:left="6480" w:hanging="360"/>
+      </w:pPr>
+    </w:lvl>
+    <w:lvl w:ilvl="5" w:tplc="0C0A001B" w:tentative="1">
+      <w:start w:val="1"/>
+      <w:numFmt w:val="lowerRoman"/>
+      <w:lvlText w:val="%6."/>
+      <w:lvlJc w:val="right"/>
+      <w:pPr>
+        <w:ind w:left="7200" w:hanging="180"/>
+      </w:pPr>
+    </w:lvl>
+    <w:lvl w:ilvl="6" w:tplc="0C0A000F" w:tentative="1">
+      <w:start w:val="1"/>
+      <w:numFmt w:val="decimal"/>
+      <w:lvlText w:val="%7."/>
+      <w:lvlJc w:val="left"/>
+      <w:pPr>
+        <w:ind w:left="7920" w:hanging="360"/>
+      </w:pPr>
+    </w:lvl>
+    <w:lvl w:ilvl="7" w:tplc="0C0A0019" w:tentative="1">
+      <w:start w:val="1"/>
+      <w:numFmt w:val="lowerLetter"/>
+      <w:lvlText w:val="%8."/>
+      <w:lvlJc w:val="left"/>
+      <w:pPr>
+        <w:ind w:left="8640" w:hanging="360"/>
+      </w:pPr>
+    </w:lvl>
+    <w:lvl w:ilvl="8" w:tplc="0C0A001B" w:tentative="1">
+      <w:start w:val="1"/>
+      <w:numFmt w:val="lowerRoman"/>
+      <w:lvlText w:val="%9."/>
+      <w:lvlJc w:val="right"/>
+      <w:pPr>
+        <w:ind w:left="9360" w:hanging="180"/>
+      </w:pPr>
+    </w:lvl>
+  </w:abstractNum>
+  <w:abstractNum w:abstractNumId="38" w15:restartNumberingAfterBreak="0">
     <w:nsid w:val="6A545BDB"/>
     <w:multiLevelType w:val="multilevel"/>
     <w:tmpl w:val="6D0496AC"/>
@@ -3826,7 +5505,7 @@
       </w:pPr>
     </w:lvl>
   </w:abstractNum>
-  <w:abstractNum w:abstractNumId="29" w15:restartNumberingAfterBreak="0">
+  <w:abstractNum w:abstractNumId="39" w15:restartNumberingAfterBreak="0">
     <w:nsid w:val="6C8B4EDE"/>
     <w:multiLevelType w:val="hybridMultilevel"/>
     <w:tmpl w:val="DD3AB4BE"/>
@@ -3912,13 +5591,13 @@
       </w:pPr>
     </w:lvl>
   </w:abstractNum>
-  <w:abstractNum w:abstractNumId="30" w15:restartNumberingAfterBreak="0">
+  <w:abstractNum w:abstractNumId="40" w15:restartNumberingAfterBreak="0">
     <w:nsid w:val="70D2001F"/>
     <w:multiLevelType w:val="multilevel"/>
     <w:tmpl w:val="400A001F"/>
     <w:numStyleLink w:val="TodoTitulo"/>
   </w:abstractNum>
-  <w:abstractNum w:abstractNumId="31" w15:restartNumberingAfterBreak="0">
+  <w:abstractNum w:abstractNumId="41" w15:restartNumberingAfterBreak="0">
     <w:nsid w:val="738CF1D4"/>
     <w:multiLevelType w:val="multilevel"/>
     <w:tmpl w:val="349E1528"/>
@@ -4007,47 +5686,196 @@
       </w:pPr>
     </w:lvl>
   </w:abstractNum>
+  <w:abstractNum w:abstractNumId="42" w15:restartNumberingAfterBreak="0">
+    <w:nsid w:val="74B64356"/>
+    <w:multiLevelType w:val="multilevel"/>
+    <w:tmpl w:val="FFF6149A"/>
+    <w:lvl w:ilvl="0">
+      <w:start w:val="1"/>
+      <w:numFmt w:val="bullet"/>
+      <w:lvlText w:val=""/>
+      <w:lvlJc w:val="left"/>
+      <w:pPr>
+        <w:tabs>
+          <w:tab w:val="num" w:pos="720"/>
+        </w:tabs>
+        <w:ind w:left="720" w:hanging="360"/>
+      </w:pPr>
+      <w:rPr>
+        <w:rFonts w:ascii="Symbol" w:hAnsi="Symbol" w:hint="default"/>
+        <w:sz w:val="20"/>
+      </w:rPr>
+    </w:lvl>
+    <w:lvl w:ilvl="1" w:tentative="1">
+      <w:start w:val="1"/>
+      <w:numFmt w:val="bullet"/>
+      <w:lvlText w:val="o"/>
+      <w:lvlJc w:val="left"/>
+      <w:pPr>
+        <w:tabs>
+          <w:tab w:val="num" w:pos="1440"/>
+        </w:tabs>
+        <w:ind w:left="1440" w:hanging="360"/>
+      </w:pPr>
+      <w:rPr>
+        <w:rFonts w:ascii="Courier New" w:hAnsi="Courier New" w:hint="default"/>
+        <w:sz w:val="20"/>
+      </w:rPr>
+    </w:lvl>
+    <w:lvl w:ilvl="2" w:tentative="1">
+      <w:start w:val="1"/>
+      <w:numFmt w:val="bullet"/>
+      <w:lvlText w:val=""/>
+      <w:lvlJc w:val="left"/>
+      <w:pPr>
+        <w:tabs>
+          <w:tab w:val="num" w:pos="2160"/>
+        </w:tabs>
+        <w:ind w:left="2160" w:hanging="360"/>
+      </w:pPr>
+      <w:rPr>
+        <w:rFonts w:ascii="Wingdings" w:hAnsi="Wingdings" w:hint="default"/>
+        <w:sz w:val="20"/>
+      </w:rPr>
+    </w:lvl>
+    <w:lvl w:ilvl="3" w:tentative="1">
+      <w:start w:val="1"/>
+      <w:numFmt w:val="bullet"/>
+      <w:lvlText w:val=""/>
+      <w:lvlJc w:val="left"/>
+      <w:pPr>
+        <w:tabs>
+          <w:tab w:val="num" w:pos="2880"/>
+        </w:tabs>
+        <w:ind w:left="2880" w:hanging="360"/>
+      </w:pPr>
+      <w:rPr>
+        <w:rFonts w:ascii="Wingdings" w:hAnsi="Wingdings" w:hint="default"/>
+        <w:sz w:val="20"/>
+      </w:rPr>
+    </w:lvl>
+    <w:lvl w:ilvl="4" w:tentative="1">
+      <w:start w:val="1"/>
+      <w:numFmt w:val="bullet"/>
+      <w:lvlText w:val=""/>
+      <w:lvlJc w:val="left"/>
+      <w:pPr>
+        <w:tabs>
+          <w:tab w:val="num" w:pos="3600"/>
+        </w:tabs>
+        <w:ind w:left="3600" w:hanging="360"/>
+      </w:pPr>
+      <w:rPr>
+        <w:rFonts w:ascii="Wingdings" w:hAnsi="Wingdings" w:hint="default"/>
+        <w:sz w:val="20"/>
+      </w:rPr>
+    </w:lvl>
+    <w:lvl w:ilvl="5" w:tentative="1">
+      <w:start w:val="1"/>
+      <w:numFmt w:val="bullet"/>
+      <w:lvlText w:val=""/>
+      <w:lvlJc w:val="left"/>
+      <w:pPr>
+        <w:tabs>
+          <w:tab w:val="num" w:pos="4320"/>
+        </w:tabs>
+        <w:ind w:left="4320" w:hanging="360"/>
+      </w:pPr>
+      <w:rPr>
+        <w:rFonts w:ascii="Wingdings" w:hAnsi="Wingdings" w:hint="default"/>
+        <w:sz w:val="20"/>
+      </w:rPr>
+    </w:lvl>
+    <w:lvl w:ilvl="6" w:tentative="1">
+      <w:start w:val="1"/>
+      <w:numFmt w:val="bullet"/>
+      <w:lvlText w:val=""/>
+      <w:lvlJc w:val="left"/>
+      <w:pPr>
+        <w:tabs>
+          <w:tab w:val="num" w:pos="5040"/>
+        </w:tabs>
+        <w:ind w:left="5040" w:hanging="360"/>
+      </w:pPr>
+      <w:rPr>
+        <w:rFonts w:ascii="Wingdings" w:hAnsi="Wingdings" w:hint="default"/>
+        <w:sz w:val="20"/>
+      </w:rPr>
+    </w:lvl>
+    <w:lvl w:ilvl="7" w:tentative="1">
+      <w:start w:val="1"/>
+      <w:numFmt w:val="bullet"/>
+      <w:lvlText w:val=""/>
+      <w:lvlJc w:val="left"/>
+      <w:pPr>
+        <w:tabs>
+          <w:tab w:val="num" w:pos="5760"/>
+        </w:tabs>
+        <w:ind w:left="5760" w:hanging="360"/>
+      </w:pPr>
+      <w:rPr>
+        <w:rFonts w:ascii="Wingdings" w:hAnsi="Wingdings" w:hint="default"/>
+        <w:sz w:val="20"/>
+      </w:rPr>
+    </w:lvl>
+    <w:lvl w:ilvl="8" w:tentative="1">
+      <w:start w:val="1"/>
+      <w:numFmt w:val="bullet"/>
+      <w:lvlText w:val=""/>
+      <w:lvlJc w:val="left"/>
+      <w:pPr>
+        <w:tabs>
+          <w:tab w:val="num" w:pos="6480"/>
+        </w:tabs>
+        <w:ind w:left="6480" w:hanging="360"/>
+      </w:pPr>
+      <w:rPr>
+        <w:rFonts w:ascii="Wingdings" w:hAnsi="Wingdings" w:hint="default"/>
+        <w:sz w:val="20"/>
+      </w:rPr>
+    </w:lvl>
+  </w:abstractNum>
   <w:num w:numId="1" w16cid:durableId="649484164">
-    <w:abstractNumId w:val="31"/>
+    <w:abstractNumId w:val="41"/>
   </w:num>
   <w:num w:numId="2" w16cid:durableId="653994198">
-    <w:abstractNumId w:val="27"/>
+    <w:abstractNumId w:val="36"/>
   </w:num>
   <w:num w:numId="3" w16cid:durableId="1491361006">
-    <w:abstractNumId w:val="25"/>
+    <w:abstractNumId w:val="34"/>
   </w:num>
   <w:num w:numId="4" w16cid:durableId="1298412016">
-    <w:abstractNumId w:val="1"/>
+    <w:abstractNumId w:val="3"/>
   </w:num>
   <w:num w:numId="5" w16cid:durableId="470559570">
-    <w:abstractNumId w:val="10"/>
+    <w:abstractNumId w:val="14"/>
   </w:num>
   <w:num w:numId="6" w16cid:durableId="1835418067">
-    <w:abstractNumId w:val="29"/>
+    <w:abstractNumId w:val="39"/>
   </w:num>
   <w:num w:numId="7" w16cid:durableId="212541565">
     <w:abstractNumId w:val="0"/>
   </w:num>
   <w:num w:numId="8" w16cid:durableId="1998919147">
-    <w:abstractNumId w:val="4"/>
+    <w:abstractNumId w:val="6"/>
   </w:num>
   <w:num w:numId="9" w16cid:durableId="220560244">
-    <w:abstractNumId w:val="20"/>
+    <w:abstractNumId w:val="29"/>
   </w:num>
   <w:num w:numId="10" w16cid:durableId="286009945">
-    <w:abstractNumId w:val="20"/>
+    <w:abstractNumId w:val="29"/>
   </w:num>
   <w:num w:numId="11" w16cid:durableId="542055923">
-    <w:abstractNumId w:val="11"/>
+    <w:abstractNumId w:val="16"/>
   </w:num>
   <w:num w:numId="12" w16cid:durableId="415976576">
-    <w:abstractNumId w:val="5"/>
+    <w:abstractNumId w:val="7"/>
   </w:num>
   <w:num w:numId="13" w16cid:durableId="630943410">
-    <w:abstractNumId w:val="26"/>
+    <w:abstractNumId w:val="35"/>
   </w:num>
   <w:num w:numId="14" w16cid:durableId="1774782528">
-    <w:abstractNumId w:val="8"/>
+    <w:abstractNumId w:val="12"/>
     <w:lvlOverride w:ilvl="0">
       <w:lvl w:ilvl="0">
         <w:start w:val="1"/>
@@ -4154,71 +5982,96 @@
     </w:lvlOverride>
   </w:num>
   <w:num w:numId="15" w16cid:durableId="1907764925">
+    <w:abstractNumId w:val="27"/>
+  </w:num>
+  <w:num w:numId="16" w16cid:durableId="1255474480">
+    <w:abstractNumId w:val="9"/>
+  </w:num>
+  <w:num w:numId="17" w16cid:durableId="1967808420">
+    <w:abstractNumId w:val="28"/>
+  </w:num>
+  <w:num w:numId="18" w16cid:durableId="341130661">
+    <w:abstractNumId w:val="8"/>
+  </w:num>
+  <w:num w:numId="19" w16cid:durableId="129175298">
+    <w:abstractNumId w:val="38"/>
+  </w:num>
+  <w:num w:numId="20" w16cid:durableId="628635422">
+    <w:abstractNumId w:val="20"/>
+  </w:num>
+  <w:num w:numId="21" w16cid:durableId="888495819">
+    <w:abstractNumId w:val="31"/>
+  </w:num>
+  <w:num w:numId="22" w16cid:durableId="806358587">
+    <w:abstractNumId w:val="4"/>
+  </w:num>
+  <w:num w:numId="23" w16cid:durableId="1175268840">
+    <w:abstractNumId w:val="32"/>
+  </w:num>
+  <w:num w:numId="24" w16cid:durableId="68581025">
+    <w:abstractNumId w:val="33"/>
+  </w:num>
+  <w:num w:numId="25" w16cid:durableId="302808874">
+    <w:abstractNumId w:val="17"/>
+  </w:num>
+  <w:num w:numId="26" w16cid:durableId="625894148">
+    <w:abstractNumId w:val="30"/>
+  </w:num>
+  <w:num w:numId="27" w16cid:durableId="829096224">
+    <w:abstractNumId w:val="26"/>
+  </w:num>
+  <w:num w:numId="28" w16cid:durableId="403727182">
+    <w:abstractNumId w:val="40"/>
+  </w:num>
+  <w:num w:numId="29" w16cid:durableId="44184921">
+    <w:abstractNumId w:val="21"/>
+  </w:num>
+  <w:num w:numId="30" w16cid:durableId="135490598">
+    <w:abstractNumId w:val="19"/>
+  </w:num>
+  <w:num w:numId="31" w16cid:durableId="1859849003">
+    <w:abstractNumId w:val="13"/>
+  </w:num>
+  <w:num w:numId="32" w16cid:durableId="1466923370">
+    <w:abstractNumId w:val="5"/>
+  </w:num>
+  <w:num w:numId="33" w16cid:durableId="1851136907">
+    <w:abstractNumId w:val="23"/>
+  </w:num>
+  <w:num w:numId="34" w16cid:durableId="293101667">
+    <w:abstractNumId w:val="1"/>
+  </w:num>
+  <w:num w:numId="35" w16cid:durableId="311561948">
     <w:abstractNumId w:val="18"/>
   </w:num>
-  <w:num w:numId="16" w16cid:durableId="1255474480">
-    <w:abstractNumId w:val="7"/>
+  <w:num w:numId="36" w16cid:durableId="1972592366">
+    <w:abstractNumId w:val="11"/>
   </w:num>
-  <w:num w:numId="17" w16cid:durableId="1967808420">
-    <w:abstractNumId w:val="19"/>
+  <w:num w:numId="37" w16cid:durableId="596406433">
+    <w:abstractNumId w:val="10"/>
   </w:num>
-  <w:num w:numId="18" w16cid:durableId="341130661">
-    <w:abstractNumId w:val="6"/>
+  <w:num w:numId="38" w16cid:durableId="20713672">
+    <w:abstractNumId w:val="2"/>
   </w:num>
-  <w:num w:numId="19" w16cid:durableId="129175298">
-    <w:abstractNumId w:val="28"/>
+  <w:num w:numId="39" w16cid:durableId="1879121056">
+    <w:abstractNumId w:val="42"/>
   </w:num>
-  <w:num w:numId="20" w16cid:durableId="628635422">
-    <w:abstractNumId w:val="14"/>
+  <w:num w:numId="40" w16cid:durableId="1612860091">
+    <w:abstractNumId w:val="24"/>
   </w:num>
-  <w:num w:numId="21" w16cid:durableId="888495819">
+  <w:num w:numId="41" w16cid:durableId="163739902">
+    <w:abstractNumId w:val="37"/>
+  </w:num>
+  <w:num w:numId="42" w16cid:durableId="1324898218">
+    <w:abstractNumId w:val="25"/>
+  </w:num>
+  <w:num w:numId="43" w16cid:durableId="1802069947">
+    <w:abstractNumId w:val="15"/>
+  </w:num>
+  <w:num w:numId="44" w16cid:durableId="120079419">
     <w:abstractNumId w:val="22"/>
   </w:num>
-  <w:num w:numId="22" w16cid:durableId="806358587">
-    <w:abstractNumId w:val="2"/>
-  </w:num>
-  <w:num w:numId="23" w16cid:durableId="1175268840">
-    <w:abstractNumId w:val="23"/>
-  </w:num>
-  <w:num w:numId="24" w16cid:durableId="68581025">
-    <w:abstractNumId w:val="24"/>
-  </w:num>
-  <w:num w:numId="25" w16cid:durableId="302808874">
-    <w:abstractNumId w:val="12"/>
-  </w:num>
-  <w:num w:numId="26" w16cid:durableId="625894148">
-    <w:abstractNumId w:val="21"/>
-  </w:num>
-  <w:num w:numId="27" w16cid:durableId="829096224">
-    <w:abstractNumId w:val="17"/>
-  </w:num>
-  <w:num w:numId="28" w16cid:durableId="403727182">
-    <w:abstractNumId w:val="30"/>
-  </w:num>
-  <w:num w:numId="29" w16cid:durableId="44184921">
-    <w:abstractNumId w:val="15"/>
-  </w:num>
-  <w:num w:numId="30" w16cid:durableId="135490598">
-    <w:abstractNumId w:val="13"/>
-  </w:num>
-  <w:num w:numId="31" w16cid:durableId="1859849003">
-    <w:abstractNumId w:val="9"/>
-  </w:num>
-  <w:num w:numId="32" w16cid:durableId="1466923370">
-    <w:abstractNumId w:val="3"/>
-  </w:num>
-  <w:num w:numId="33" w16cid:durableId="1851136907">
-    <w:abstractNumId w:val="16"/>
-  </w:num>
 </w:numbering>
-</file>
-
-<file path=word/people.xml><?xml version="1.0" encoding="utf-8"?>
-<w15:people xmlns:wpc="http://schemas.microsoft.com/office/word/2010/wordprocessingCanvas" xmlns:cx="http://schemas.microsoft.com/office/drawing/2014/chartex" xmlns:cx1="http://schemas.microsoft.com/office/drawing/2015/9/8/chartex" xmlns:cx2="http://schemas.microsoft.com/office/drawing/2015/10/21/chartex" xmlns:cx3="http://schemas.microsoft.com/office/drawing/2016/5/9/chartex" xmlns:cx4="http://schemas.microsoft.com/office/drawing/2016/5/10/chartex" xmlns:cx5="http://schemas.microsoft.com/office/drawing/2016/5/11/chartex" xmlns:cx6="http://schemas.microsoft.com/office/drawing/2016/5/12/chartex" xmlns:cx7="http://schemas.microsoft.com/office/drawing/2016/5/13/chartex" xmlns:cx8="http://schemas.microsoft.com/office/drawing/2016/5/14/chartex" xmlns:mc="http://schemas.openxmlformats.org/markup-compatibility/2006" xmlns:aink="http://schemas.microsoft.com/office/drawing/2016/ink" xmlns:am3d="http://schemas.microsoft.com/office/drawing/2017/model3d" xmlns:o="urn:schemas-microsoft-com:office:office" xmlns:oel="http://schemas.microsoft.com/office/2019/extlst" xmlns:r="http://schemas.openxmlformats.org/officeDocument/2006/relationships" xmlns:m="http://schemas.openxmlformats.org/officeDocument/2006/math" xmlns:v="urn:schemas-microsoft-com:vml" xmlns:wp14="http://schemas.microsoft.com/office/word/2010/wordprocessingDrawing" xmlns:wp="http://schemas.openxmlformats.org/drawingml/2006/wordprocessingDrawing" xmlns:w10="urn:schemas-microsoft-com:office:word" xmlns:w="http://schemas.openxmlformats.org/wordprocessingml/2006/main" xmlns:w14="http://schemas.microsoft.com/office/word/2010/wordml" xmlns:w15="http://schemas.microsoft.com/office/word/2012/wordml" xmlns:w16cex="http://schemas.microsoft.com/office/word/2018/wordml/cex" xmlns:w16cid="http://schemas.microsoft.com/office/word/2016/wordml/cid" xmlns:w16="http://schemas.microsoft.com/office/word/2018/wordml" xmlns:w16du="http://schemas.microsoft.com/office/word/2023/wordml/word16du" xmlns:w16sdtdh="http://schemas.microsoft.com/office/word/2020/wordml/sdtdatahash" xmlns:w16se="http://schemas.microsoft.com/office/word/2015/wordml/symex" xmlns:wpg="http://schemas.microsoft.com/office/word/2010/wordprocessingGroup" xmlns:wpi="http://schemas.microsoft.com/office/word/2010/wordprocessingInk" xmlns:wne="http://schemas.microsoft.com/office/word/2006/wordml" xmlns:wps="http://schemas.microsoft.com/office/word/2010/wordprocessingShape" mc:Ignorable="w14 w15 w16se w16cid w16 w16cex w16sdtdh w16du wp14">
-  <w15:person w15:author="Office">
-    <w15:presenceInfo w15:providerId="AD" w15:userId="S::30748@office365online.co::d011e265-3409-48a8-b4d0-4d46a501f16a"/>
-  </w15:person>
-</w15:people>
 </file>
 
 <file path=word/styles.xml><?xml version="1.0" encoding="utf-8"?>
@@ -5394,6 +7247,25 @@
       <w14:ligatures w14:val="none"/>
     </w:rPr>
   </w:style>
+  <w:style w:type="paragraph" w:styleId="Descripcin">
+    <w:name w:val="caption"/>
+    <w:basedOn w:val="Normal"/>
+    <w:next w:val="Normal"/>
+    <w:uiPriority w:val="35"/>
+    <w:unhideWhenUsed/>
+    <w:qFormat/>
+    <w:rsid w:val="001B5661"/>
+    <w:pPr>
+      <w:spacing w:before="0" w:after="200" w:line="240" w:lineRule="auto"/>
+    </w:pPr>
+    <w:rPr>
+      <w:i/>
+      <w:iCs/>
+      <w:color w:val="0E2841" w:themeColor="text2"/>
+      <w:sz w:val="18"/>
+      <w:szCs w:val="18"/>
+    </w:rPr>
+  </w:style>
 </w:styles>
 </file>
 

</xml_diff>